<commit_message>
Made changes, pls use REVIEW future of word to accept or reject them
Treza,
I reviewed the document and made some changes using the REVIEW future of word.  This gives you an option to review them individually or you can decide to accept/reject the changes for the entire document at one go.
Cheers
Bala
</commit_message>
<xml_diff>
--- a/TECH/DESIGN/HLD/WORK IN PROGRESS/HLD.docx
+++ b/TECH/DESIGN/HLD/WORK IN PROGRESS/HLD.docx
@@ -1,6 +1,6 @@
 
 <file path=word/document.xml><?xml version="1.0" encoding="utf-8"?>
-<w:document xmlns:wpc="http://schemas.microsoft.com/office/word/2010/wordprocessingCanvas" xmlns:cx="http://schemas.microsoft.com/office/drawing/2014/chartex" xmlns:cx1="http://schemas.microsoft.com/office/drawing/2015/9/8/chartex" xmlns:cx2="http://schemas.microsoft.com/office/drawing/2015/10/21/chartex" xmlns:cx3="http://schemas.microsoft.com/office/drawing/2016/5/9/chartex" xmlns:cx4="http://schemas.microsoft.com/office/drawing/2016/5/10/chartex" xmlns:cx5="http://schemas.microsoft.com/office/drawing/2016/5/11/chartex" xmlns:cx6="http://schemas.microsoft.com/office/drawing/2016/5/12/chartex" xmlns:cx7="http://schemas.microsoft.com/office/drawing/2016/5/13/chartex" xmlns:cx8="http://schemas.microsoft.com/office/drawing/2016/5/14/chartex" xmlns:mc="http://schemas.openxmlformats.org/markup-compatibility/2006" xmlns:aink="http://schemas.microsoft.com/office/drawing/2016/ink" xmlns:am3d="http://schemas.microsoft.com/office/drawing/2017/model3d" xmlns:o="urn:schemas-microsoft-com:office:office" xmlns:r="http://schemas.openxmlformats.org/officeDocument/2006/relationships" xmlns:m="http://schemas.openxmlformats.org/officeDocument/2006/math" xmlns:v="urn:schemas-microsoft-com:vml" xmlns:wp14="http://schemas.microsoft.com/office/word/2010/wordprocessingDrawing" xmlns:wp="http://schemas.openxmlformats.org/drawingml/2006/wordprocessingDrawing" xmlns:w10="urn:schemas-microsoft-com:office:word" xmlns:w="http://schemas.openxmlformats.org/wordprocessingml/2006/main" xmlns:w14="http://schemas.microsoft.com/office/word/2010/wordml" xmlns:w15="http://schemas.microsoft.com/office/word/2012/wordml" xmlns:w16cid="http://schemas.microsoft.com/office/word/2016/wordml/cid" xmlns:w16se="http://schemas.microsoft.com/office/word/2015/wordml/symex" xmlns:wpg="http://schemas.microsoft.com/office/word/2010/wordprocessingGroup" xmlns:wpi="http://schemas.microsoft.com/office/word/2010/wordprocessingInk" xmlns:wne="http://schemas.microsoft.com/office/word/2006/wordml" xmlns:wps="http://schemas.microsoft.com/office/word/2010/wordprocessingShape" mc:Ignorable="w14 w15 w16se w16cid wp14">
+<w:document xmlns:wpc="http://schemas.microsoft.com/office/word/2010/wordprocessingCanvas" xmlns:mc="http://schemas.openxmlformats.org/markup-compatibility/2006" xmlns:o="urn:schemas-microsoft-com:office:office" xmlns:r="http://schemas.openxmlformats.org/officeDocument/2006/relationships" xmlns:m="http://schemas.openxmlformats.org/officeDocument/2006/math" xmlns:v="urn:schemas-microsoft-com:vml" xmlns:wp14="http://schemas.microsoft.com/office/word/2010/wordprocessingDrawing" xmlns:wp="http://schemas.openxmlformats.org/drawingml/2006/wordprocessingDrawing" xmlns:w10="urn:schemas-microsoft-com:office:word" xmlns:w="http://schemas.openxmlformats.org/wordprocessingml/2006/main" xmlns:w14="http://schemas.microsoft.com/office/word/2010/wordml" xmlns:wpg="http://schemas.microsoft.com/office/word/2010/wordprocessingGroup" xmlns:wpi="http://schemas.microsoft.com/office/word/2010/wordprocessingInk" xmlns:wne="http://schemas.microsoft.com/office/word/2006/wordml" xmlns:wps="http://schemas.microsoft.com/office/word/2010/wordprocessingShape" mc:Ignorable="w14 wp14">
   <w:body>
     <w:p>
       <w:pPr>
@@ -10,6 +10,14 @@
         </w:rPr>
       </w:pPr>
     </w:p>
+    <w:bookmarkStart w:id="0" w:name="h.b5vgj4y2rzkz" w:colFirst="0" w:colLast="0"/>
+    <w:bookmarkStart w:id="1" w:name="h.n6qrukq9df3j" w:colFirst="0" w:colLast="0"/>
+    <w:bookmarkStart w:id="2" w:name="h.3znysh7" w:colFirst="0" w:colLast="0"/>
+    <w:bookmarkStart w:id="3" w:name="_Hlk480814329"/>
+    <w:bookmarkEnd w:id="0"/>
+    <w:bookmarkEnd w:id="1"/>
+    <w:bookmarkEnd w:id="2"/>
+    <w:bookmarkEnd w:id="3"/>
     <w:p>
       <w:pPr>
         <w:rPr>
@@ -18,21 +26,13 @@
           <w:szCs w:val="22"/>
         </w:rPr>
       </w:pPr>
-      <w:bookmarkStart w:id="0" w:name="h.b5vgj4y2rzkz" w:colFirst="0" w:colLast="0"/>
-      <w:bookmarkStart w:id="1" w:name="h.n6qrukq9df3j" w:colFirst="0" w:colLast="0"/>
-      <w:bookmarkStart w:id="2" w:name="h.3znysh7" w:colFirst="0" w:colLast="0"/>
-      <w:bookmarkStart w:id="3" w:name="_Hlk480814329"/>
-      <w:bookmarkEnd w:id="0"/>
-      <w:bookmarkEnd w:id="1"/>
-      <w:bookmarkEnd w:id="2"/>
-      <w:bookmarkEnd w:id="3"/>
       <w:r>
         <w:rPr>
           <w:rFonts w:asciiTheme="minorHAnsi" w:hAnsiTheme="minorHAnsi"/>
           <w:noProof/>
           <w:sz w:val="22"/>
           <w:szCs w:val="22"/>
-          <w:lang w:bidi="ar-SA"/>
+          <w:lang w:val="en-GB" w:eastAsia="en-GB" w:bidi="ar-SA"/>
         </w:rPr>
         <mc:AlternateContent>
           <mc:Choice Requires="wps">
@@ -140,7 +140,7 @@
                                 <w:noProof/>
                                 <w:sz w:val="48"/>
                                 <w:szCs w:val="48"/>
-                                <w:lang w:bidi="ar-SA"/>
+                                <w:lang w:val="en-GB" w:eastAsia="en-GB" w:bidi="ar-SA"/>
                               </w:rPr>
                               <w:drawing>
                                 <wp:inline distT="0" distB="0" distL="0" distR="0" wp14:anchorId="5726163D" wp14:editId="6B300BA8">
@@ -160,7 +160,7 @@
                                           </pic:cNvPicPr>
                                         </pic:nvPicPr>
                                         <pic:blipFill>
-                                          <a:blip r:embed="rId8">
+                                          <a:blip r:embed="rId9">
                                             <a:extLst>
                                               <a:ext uri="{28A0092B-C50C-407E-A947-70E740481C1C}">
                                                 <a14:useLocalDpi xmlns:a14="http://schemas.microsoft.com/office/drawing/2010/main" val="0"/>
@@ -290,13 +290,13 @@
               </wp:anchor>
             </w:drawing>
           </mc:Choice>
-          <mc:Fallback>
+          <mc:Fallback xmlns:cx="http://schemas.microsoft.com/office/drawing/2014/chartex" xmlns:cx1="http://schemas.microsoft.com/office/drawing/2015/9/8/chartex" xmlns:cx2="http://schemas.microsoft.com/office/drawing/2015/10/21/chartex" xmlns:cx3="http://schemas.microsoft.com/office/drawing/2016/5/9/chartex" xmlns:cx4="http://schemas.microsoft.com/office/drawing/2016/5/10/chartex" xmlns:cx5="http://schemas.microsoft.com/office/drawing/2016/5/11/chartex" xmlns:cx6="http://schemas.microsoft.com/office/drawing/2016/5/12/chartex" xmlns:cx7="http://schemas.microsoft.com/office/drawing/2016/5/13/chartex" xmlns:cx8="http://schemas.microsoft.com/office/drawing/2016/5/14/chartex" xmlns:aink="http://schemas.microsoft.com/office/drawing/2016/ink" xmlns:am3d="http://schemas.microsoft.com/office/drawing/2017/model3d" xmlns:w15="http://schemas.microsoft.com/office/word/2012/wordml" xmlns:w16cid="http://schemas.microsoft.com/office/word/2016/wordml/cid" xmlns:w16se="http://schemas.microsoft.com/office/word/2015/wordml/symex">
             <w:pict>
               <v:shapetype id="_x0000_t202" coordsize="21600,21600" o:spt="202" path="m,l,21600r21600,l21600,xe">
                 <v:stroke joinstyle="miter"/>
                 <v:path gradientshapeok="t" o:connecttype="rect"/>
               </v:shapetype>
-              <v:shape id="Text Box 13" o:spid="_x0000_s1026" type="#_x0000_t202" style="position:absolute;margin-left:6pt;margin-top:1.2pt;width:486.75pt;height:246.65pt;z-index:251658240;visibility:visible;mso-wrap-style:square;mso-width-percent:0;mso-height-percent:0;mso-wrap-distance-left:9pt;mso-wrap-distance-top:0;mso-wrap-distance-right:9pt;mso-wrap-distance-bottom:0;mso-position-horizontal:absolute;mso-position-horizontal-relative:margin;mso-position-vertical:absolute;mso-position-vertical-relative:text;mso-width-percent:0;mso-height-percent:0;mso-width-relative:margin;mso-height-relative:margin;v-text-anchor:top" o:gfxdata="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" filled="f" stroked="f">
+              <v:shape id="Text Box 13" o:spid="_x0000_s1026" type="#_x0000_t202" style="position:absolute;margin-left:6pt;margin-top:1.2pt;width:486.75pt;height:246.65pt;z-index:251658240;visibility:visible;mso-wrap-style:square;mso-width-percent:0;mso-height-percent:0;mso-wrap-distance-left:9pt;mso-wrap-distance-top:0;mso-wrap-distance-right:9pt;mso-wrap-distance-bottom:0;mso-position-horizontal:absolute;mso-position-horizontal-relative:margin;mso-position-vertical:absolute;mso-position-vertical-relative:text;mso-width-percent:0;mso-height-percent:0;mso-width-relative:margin;mso-height-relative:margin;v-text-anchor:top" o:gfxdata="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" filled="f" stroked="f">
                 <v:textbox>
                   <w:txbxContent>
                     <w:p>
@@ -382,7 +382,7 @@
                                     </pic:cNvPicPr>
                                   </pic:nvPicPr>
                                   <pic:blipFill>
-                                    <a:blip r:embed="rId8">
+                                    <a:blip r:embed="rId10">
                                       <a:extLst>
                                         <a:ext uri="{28A0092B-C50C-407E-A947-70E740481C1C}">
                                           <a14:useLocalDpi xmlns:a14="http://schemas.microsoft.com/office/drawing/2010/main" val="0"/>
@@ -1458,10 +1458,10 @@
         <w:tblLook w:val="04A0" w:firstRow="1" w:lastRow="0" w:firstColumn="1" w:lastColumn="0" w:noHBand="0" w:noVBand="1"/>
       </w:tblPr>
       <w:tblGrid>
-        <w:gridCol w:w="2306"/>
-        <w:gridCol w:w="2333"/>
-        <w:gridCol w:w="1979"/>
-        <w:gridCol w:w="2732"/>
+        <w:gridCol w:w="2369"/>
+        <w:gridCol w:w="2386"/>
+        <w:gridCol w:w="2033"/>
+        <w:gridCol w:w="2788"/>
       </w:tblGrid>
       <w:tr>
         <w:tc>
@@ -1908,8 +1908,6 @@
               </w:rPr>
               <w:t>Performance</w:t>
             </w:r>
-            <w:bookmarkStart w:id="4" w:name="_GoBack"/>
-            <w:bookmarkEnd w:id="4"/>
           </w:p>
         </w:tc>
       </w:tr>
@@ -2816,10 +2814,10 @@
         <w:tblLook w:val="04A0" w:firstRow="1" w:lastRow="0" w:firstColumn="1" w:lastColumn="0" w:noHBand="0" w:noVBand="1"/>
       </w:tblPr>
       <w:tblGrid>
-        <w:gridCol w:w="2361"/>
-        <w:gridCol w:w="2294"/>
-        <w:gridCol w:w="1999"/>
-        <w:gridCol w:w="2696"/>
+        <w:gridCol w:w="2406"/>
+        <w:gridCol w:w="2370"/>
+        <w:gridCol w:w="2050"/>
+        <w:gridCol w:w="2750"/>
       </w:tblGrid>
       <w:tr>
         <w:tc>
@@ -5113,8 +5111,8 @@
           <w:lang w:val="en-US"/>
         </w:rPr>
       </w:pPr>
-      <w:bookmarkStart w:id="5" w:name="_Toc397818860"/>
-      <w:bookmarkStart w:id="6" w:name="_Toc509762443"/>
+      <w:bookmarkStart w:id="4" w:name="_Toc397818860"/>
+      <w:bookmarkStart w:id="5" w:name="_Toc509762443"/>
       <w:r>
         <w:rPr>
           <w:lang w:val="en-US"/>
@@ -5122,8 +5120,8 @@
         <w:lastRenderedPageBreak/>
         <w:t>Introduction</w:t>
       </w:r>
+      <w:bookmarkEnd w:id="4"/>
       <w:bookmarkEnd w:id="5"/>
-      <w:bookmarkEnd w:id="6"/>
     </w:p>
     <w:p>
       <w:pPr>
@@ -5163,7 +5161,21 @@
         <w:rPr>
           <w:rFonts w:asciiTheme="minorHAnsi" w:hAnsiTheme="minorHAnsi"/>
         </w:rPr>
-        <w:t xml:space="preserve"> the modules interact each other in a high level </w:t>
+        <w:t xml:space="preserve"> the modules interact</w:t>
+      </w:r>
+      <w:ins w:id="6" w:author="Bala Narasimhan" w:date="2018-03-30T13:07:00Z">
+        <w:r>
+          <w:rPr>
+            <w:rFonts w:asciiTheme="minorHAnsi" w:hAnsiTheme="minorHAnsi"/>
+          </w:rPr>
+          <w:t xml:space="preserve"> with</w:t>
+        </w:r>
+      </w:ins>
+      <w:r>
+        <w:rPr>
+          <w:rFonts w:asciiTheme="minorHAnsi" w:hAnsiTheme="minorHAnsi"/>
+        </w:rPr>
+        <w:t xml:space="preserve"> each other in a high level </w:t>
       </w:r>
       <w:r>
         <w:rPr>
@@ -5213,11 +5225,19 @@
         </w:rPr>
         <w:t xml:space="preserve">and </w:t>
       </w:r>
-      <w:r>
-        <w:rPr>
-          <w:rFonts w:asciiTheme="minorHAnsi" w:hAnsiTheme="minorHAnsi"/>
-        </w:rPr>
-        <w:t xml:space="preserve"> architecture</w:t>
+      <w:del w:id="7" w:author="Bala Narasimhan" w:date="2018-03-30T13:07:00Z">
+        <w:r>
+          <w:rPr>
+            <w:rFonts w:asciiTheme="minorHAnsi" w:hAnsiTheme="minorHAnsi"/>
+          </w:rPr>
+          <w:delText xml:space="preserve"> </w:delText>
+        </w:r>
+      </w:del>
+      <w:r>
+        <w:rPr>
+          <w:rFonts w:asciiTheme="minorHAnsi" w:hAnsiTheme="minorHAnsi"/>
+        </w:rPr>
+        <w:t>architecture</w:t>
       </w:r>
       <w:r>
         <w:rPr>
@@ -5339,11 +5359,11 @@
           <w:numId w:val="5"/>
         </w:numPr>
       </w:pPr>
-      <w:bookmarkStart w:id="7" w:name="_Toc509762444"/>
+      <w:bookmarkStart w:id="8" w:name="_Toc509762444"/>
       <w:r>
         <w:t>Product Perspective</w:t>
       </w:r>
-      <w:bookmarkEnd w:id="7"/>
+      <w:bookmarkEnd w:id="8"/>
     </w:p>
     <w:p>
       <w:pPr>
@@ -5383,20 +5403,104 @@
         <w:rPr>
           <w:rFonts w:asciiTheme="minorHAnsi" w:hAnsiTheme="minorHAnsi"/>
         </w:rPr>
-        <w:t>th the vision of handling a very high range of real-time data transaction per second. The AWS cloud services are thus to be chosen as the pivot integrator of the components included within the project which would come with the option</w:t>
-      </w:r>
-      <w:r>
-        <w:rPr>
-          <w:rFonts w:asciiTheme="minorHAnsi" w:hAnsiTheme="minorHAnsi"/>
-        </w:rPr>
-        <w:t>s</w:t>
-      </w:r>
-      <w:r>
-        <w:rPr>
-          <w:rFonts w:asciiTheme="minorHAnsi" w:hAnsiTheme="minorHAnsi"/>
-        </w:rPr>
-        <w:t xml:space="preserve"> to support the system to be highly scalable and available.</w:t>
-      </w:r>
+        <w:t xml:space="preserve">th the vision of handling </w:t>
+      </w:r>
+      <w:del w:id="9" w:author="Bala Narasimhan" w:date="2018-03-30T13:08:00Z">
+        <w:r>
+          <w:rPr>
+            <w:rFonts w:asciiTheme="minorHAnsi" w:hAnsiTheme="minorHAnsi"/>
+          </w:rPr>
+          <w:delText xml:space="preserve">a very </w:delText>
+        </w:r>
+      </w:del>
+      <w:r>
+        <w:rPr>
+          <w:rFonts w:asciiTheme="minorHAnsi" w:hAnsiTheme="minorHAnsi"/>
+        </w:rPr>
+        <w:t xml:space="preserve">high </w:t>
+      </w:r>
+      <w:ins w:id="10" w:author="Bala Narasimhan" w:date="2018-03-30T13:08:00Z">
+        <w:r>
+          <w:rPr>
+            <w:rFonts w:asciiTheme="minorHAnsi" w:hAnsiTheme="minorHAnsi"/>
+          </w:rPr>
+          <w:t>volume</w:t>
+        </w:r>
+      </w:ins>
+      <w:del w:id="11" w:author="Bala Narasimhan" w:date="2018-03-30T13:08:00Z">
+        <w:r>
+          <w:rPr>
+            <w:rFonts w:asciiTheme="minorHAnsi" w:hAnsiTheme="minorHAnsi"/>
+          </w:rPr>
+          <w:delText>range</w:delText>
+        </w:r>
+      </w:del>
+      <w:del w:id="12" w:author="Bala Narasimhan" w:date="2018-03-30T13:10:00Z">
+        <w:r>
+          <w:rPr>
+            <w:rFonts w:asciiTheme="minorHAnsi" w:hAnsiTheme="minorHAnsi"/>
+          </w:rPr>
+          <w:delText xml:space="preserve"> of</w:delText>
+        </w:r>
+      </w:del>
+      <w:r>
+        <w:rPr>
+          <w:rFonts w:asciiTheme="minorHAnsi" w:hAnsiTheme="minorHAnsi"/>
+        </w:rPr>
+        <w:t xml:space="preserve"> real-time data transaction per second.</w:t>
+      </w:r>
+      <w:del w:id="13" w:author="Bala Narasimhan" w:date="2018-03-30T13:14:00Z">
+        <w:r>
+          <w:rPr>
+            <w:rFonts w:asciiTheme="minorHAnsi" w:hAnsiTheme="minorHAnsi"/>
+          </w:rPr>
+          <w:delText xml:space="preserve"> The AWS cloud services are thus to be chosen as the pivot integrator of the components included within the project which would come with the option</w:delText>
+        </w:r>
+        <w:r>
+          <w:rPr>
+            <w:rFonts w:asciiTheme="minorHAnsi" w:hAnsiTheme="minorHAnsi"/>
+          </w:rPr>
+          <w:delText>s</w:delText>
+        </w:r>
+        <w:r>
+          <w:rPr>
+            <w:rFonts w:asciiTheme="minorHAnsi" w:hAnsiTheme="minorHAnsi"/>
+          </w:rPr>
+          <w:delText xml:space="preserve"> to support the system to be highly scalable and available</w:delText>
+        </w:r>
+      </w:del>
+      <w:del w:id="14" w:author="Bala Narasimhan" w:date="2018-03-30T13:59:00Z">
+        <w:r>
+          <w:rPr>
+            <w:rFonts w:asciiTheme="minorHAnsi" w:hAnsiTheme="minorHAnsi"/>
+          </w:rPr>
+          <w:delText>.</w:delText>
+        </w:r>
+      </w:del>
+      <w:ins w:id="15" w:author="Bala Narasimhan" w:date="2018-03-30T13:13:00Z">
+        <w:r>
+          <w:rPr>
+            <w:rFonts w:asciiTheme="minorHAnsi" w:hAnsiTheme="minorHAnsi"/>
+          </w:rPr>
+          <w:t xml:space="preserve"> The AWS cloud services has been chosen as the pivotal integrator of the project components as it comes with </w:t>
+        </w:r>
+      </w:ins>
+      <w:ins w:id="16" w:author="Bala Narasimhan" w:date="2018-03-30T13:14:00Z">
+        <w:r>
+          <w:rPr>
+            <w:rFonts w:asciiTheme="minorHAnsi" w:hAnsiTheme="minorHAnsi"/>
+          </w:rPr>
+          <w:t>options</w:t>
+        </w:r>
+      </w:ins>
+      <w:ins w:id="17" w:author="Bala Narasimhan" w:date="2018-03-30T13:13:00Z">
+        <w:r>
+          <w:rPr>
+            <w:rFonts w:asciiTheme="minorHAnsi" w:hAnsiTheme="minorHAnsi"/>
+          </w:rPr>
+          <w:t xml:space="preserve"> to support systems that are highly scalable and available in nature.</w:t>
+        </w:r>
+      </w:ins>
     </w:p>
     <w:p>
       <w:pPr>
@@ -5465,7 +5569,21 @@
         <w:rPr>
           <w:rFonts w:asciiTheme="minorHAnsi" w:hAnsiTheme="minorHAnsi"/>
         </w:rPr>
-        <w:t>which will allow multiple concurrent different type of users to access the system in or</w:t>
+        <w:t>which will allow multiple concurrent different type</w:t>
+      </w:r>
+      <w:ins w:id="18" w:author="Bala Narasimhan" w:date="2018-03-30T13:13:00Z">
+        <w:r>
+          <w:rPr>
+            <w:rFonts w:asciiTheme="minorHAnsi" w:hAnsiTheme="minorHAnsi"/>
+          </w:rPr>
+          <w:t>s</w:t>
+        </w:r>
+      </w:ins>
+      <w:r>
+        <w:rPr>
+          <w:rFonts w:asciiTheme="minorHAnsi" w:hAnsiTheme="minorHAnsi"/>
+        </w:rPr>
+        <w:t xml:space="preserve"> of users to access the system in or</w:t>
       </w:r>
       <w:r>
         <w:rPr>
@@ -5485,6 +5603,14 @@
         </w:rPr>
         <w:t>good graphical user interface</w:t>
       </w:r>
+      <w:ins w:id="19" w:author="Bala Narasimhan" w:date="2018-03-30T13:12:00Z">
+        <w:r>
+          <w:rPr>
+            <w:rFonts w:asciiTheme="minorHAnsi" w:hAnsiTheme="minorHAnsi"/>
+          </w:rPr>
+          <w:t xml:space="preserve"> </w:t>
+        </w:r>
+      </w:ins>
       <w:r>
         <w:rPr>
           <w:rFonts w:asciiTheme="minorHAnsi" w:hAnsiTheme="minorHAnsi"/>
@@ -5551,7 +5677,7 @@
           <w:lang w:val="en-US"/>
         </w:rPr>
       </w:pPr>
-      <w:bookmarkStart w:id="8" w:name="_Toc509762445"/>
+      <w:bookmarkStart w:id="20" w:name="_Toc509762445"/>
       <w:r>
         <w:rPr>
           <w:lang w:val="en-US"/>
@@ -5559,7 +5685,7 @@
         <w:lastRenderedPageBreak/>
         <w:t>System Architecture</w:t>
       </w:r>
-      <w:bookmarkEnd w:id="8"/>
+      <w:bookmarkEnd w:id="20"/>
     </w:p>
     <w:p>
       <w:pPr>
@@ -5569,7 +5695,7 @@
           <w:numId w:val="5"/>
         </w:numPr>
       </w:pPr>
-      <w:bookmarkStart w:id="9" w:name="_Toc509762446"/>
+      <w:bookmarkStart w:id="21" w:name="_Toc509762446"/>
       <w:r>
         <w:t>End to End architecture</w:t>
       </w:r>
@@ -5582,7 +5708,7 @@
       <w:r>
         <w:t>diagram</w:t>
       </w:r>
-      <w:bookmarkEnd w:id="9"/>
+      <w:bookmarkEnd w:id="21"/>
     </w:p>
     <w:p>
       <w:pPr>
@@ -5593,7 +5719,7 @@
       <w:r>
         <w:rPr>
           <w:noProof/>
-          <w:lang w:bidi="ar-SA"/>
+          <w:lang w:val="en-GB" w:eastAsia="en-GB" w:bidi="ar-SA"/>
         </w:rPr>
         <w:drawing>
           <wp:inline distT="0" distB="0" distL="0" distR="0">
@@ -5611,7 +5737,7 @@
                     <pic:cNvPicPr/>
                   </pic:nvPicPr>
                   <pic:blipFill>
-                    <a:blip r:embed="rId9">
+                    <a:blip r:embed="rId11">
                       <a:extLst>
                         <a:ext uri="{28A0092B-C50C-407E-A947-70E740481C1C}">
                           <a14:useLocalDpi xmlns:a14="http://schemas.microsoft.com/office/drawing/2010/main" val="0"/>
@@ -5737,12 +5863,12 @@
           <w:numId w:val="5"/>
         </w:numPr>
       </w:pPr>
-      <w:bookmarkStart w:id="10" w:name="_Toc509762447"/>
+      <w:bookmarkStart w:id="22" w:name="_Toc509762447"/>
       <w:r>
         <w:lastRenderedPageBreak/>
         <w:t>Multitier Architecture</w:t>
       </w:r>
-      <w:bookmarkEnd w:id="10"/>
+      <w:bookmarkEnd w:id="22"/>
     </w:p>
     <w:p>
       <w:pPr>
@@ -5966,14 +6092,14 @@
           <w:numId w:val="5"/>
         </w:numPr>
       </w:pPr>
-      <w:bookmarkStart w:id="11" w:name="_Toc509762448"/>
+      <w:bookmarkStart w:id="23" w:name="_Toc509762448"/>
       <w:r>
         <w:t>Technolog</w:t>
       </w:r>
       <w:r>
         <w:t>ies</w:t>
       </w:r>
-      <w:bookmarkEnd w:id="11"/>
+      <w:bookmarkEnd w:id="23"/>
     </w:p>
     <w:p>
       <w:pPr>
@@ -5988,11 +6114,11 @@
         </w:tabs>
         <w:ind w:hanging="270"/>
       </w:pPr>
-      <w:bookmarkStart w:id="12" w:name="_Toc509762449"/>
+      <w:bookmarkStart w:id="24" w:name="_Toc509762449"/>
       <w:r>
         <w:t>AWS IoT</w:t>
       </w:r>
-      <w:bookmarkEnd w:id="12"/>
+      <w:bookmarkEnd w:id="24"/>
     </w:p>
     <w:p>
       <w:pPr>
@@ -6090,11 +6216,11 @@
         </w:tabs>
         <w:ind w:hanging="270"/>
       </w:pPr>
-      <w:bookmarkStart w:id="13" w:name="_Toc509762450"/>
+      <w:bookmarkStart w:id="25" w:name="_Toc509762450"/>
       <w:r>
         <w:t>AWS Lambda</w:t>
       </w:r>
-      <w:bookmarkEnd w:id="13"/>
+      <w:bookmarkEnd w:id="25"/>
     </w:p>
     <w:p>
       <w:pPr>
@@ -6108,6 +6234,7 @@
         </w:rPr>
         <w:t xml:space="preserve">The powerful Amazon Lambda service is chosen to </w:t>
       </w:r>
+      <w:proofErr w:type="gramStart"/>
       <w:r>
         <w:rPr>
           <w:rFonts w:asciiTheme="minorHAnsi" w:hAnsiTheme="minorHAnsi"/>
@@ -6115,6 +6242,7 @@
         </w:rPr>
         <w:t>persist</w:t>
       </w:r>
+      <w:proofErr w:type="gramEnd"/>
       <w:r>
         <w:rPr>
           <w:rFonts w:asciiTheme="minorHAnsi" w:hAnsiTheme="minorHAnsi"/>
@@ -6186,7 +6314,8 @@
         </w:tabs>
         <w:ind w:hanging="270"/>
       </w:pPr>
-      <w:bookmarkStart w:id="14" w:name="_Toc509762451"/>
+      <w:bookmarkStart w:id="26" w:name="_Toc509762451"/>
+      <w:proofErr w:type="spellStart"/>
       <w:r>
         <w:t>Dyna</w:t>
       </w:r>
@@ -6196,7 +6325,8 @@
       <w:r>
         <w:t>DB</w:t>
       </w:r>
-      <w:bookmarkEnd w:id="14"/>
+      <w:bookmarkEnd w:id="26"/>
+      <w:proofErr w:type="spellEnd"/>
     </w:p>
     <w:p>
       <w:pPr>
@@ -6212,7 +6342,55 @@
           <w:rFonts w:asciiTheme="minorHAnsi" w:hAnsiTheme="minorHAnsi"/>
           <w:lang w:val="en-GB" w:bidi="ar-SA"/>
         </w:rPr>
-        <w:t>In the vision of fully managed cloud database which is fast and flexible NoSql database service application, the Amazon DynamoDB is chosen to persist the raw and structured data from IoT devices.</w:t>
+        <w:t xml:space="preserve">In the vision of fully managed cloud database which is fast and flexible </w:t>
+      </w:r>
+      <w:proofErr w:type="spellStart"/>
+      <w:r>
+        <w:rPr>
+          <w:rFonts w:asciiTheme="minorHAnsi" w:hAnsiTheme="minorHAnsi"/>
+          <w:lang w:val="en-GB" w:bidi="ar-SA"/>
+        </w:rPr>
+        <w:t>NoSql</w:t>
+      </w:r>
+      <w:proofErr w:type="spellEnd"/>
+      <w:r>
+        <w:rPr>
+          <w:rFonts w:asciiTheme="minorHAnsi" w:hAnsiTheme="minorHAnsi"/>
+          <w:lang w:val="en-GB" w:bidi="ar-SA"/>
+        </w:rPr>
+        <w:t xml:space="preserve"> database service application, the Amazon </w:t>
+      </w:r>
+      <w:proofErr w:type="spellStart"/>
+      <w:r>
+        <w:rPr>
+          <w:rFonts w:asciiTheme="minorHAnsi" w:hAnsiTheme="minorHAnsi"/>
+          <w:lang w:val="en-GB" w:bidi="ar-SA"/>
+        </w:rPr>
+        <w:t>DynamoDB</w:t>
+      </w:r>
+      <w:proofErr w:type="spellEnd"/>
+      <w:r>
+        <w:rPr>
+          <w:rFonts w:asciiTheme="minorHAnsi" w:hAnsiTheme="minorHAnsi"/>
+          <w:lang w:val="en-GB" w:bidi="ar-SA"/>
+        </w:rPr>
+        <w:t xml:space="preserve"> is chosen to </w:t>
+      </w:r>
+      <w:proofErr w:type="gramStart"/>
+      <w:r>
+        <w:rPr>
+          <w:rFonts w:asciiTheme="minorHAnsi" w:hAnsiTheme="minorHAnsi"/>
+          <w:lang w:val="en-GB" w:bidi="ar-SA"/>
+        </w:rPr>
+        <w:t>persist</w:t>
+      </w:r>
+      <w:proofErr w:type="gramEnd"/>
+      <w:r>
+        <w:rPr>
+          <w:rFonts w:asciiTheme="minorHAnsi" w:hAnsiTheme="minorHAnsi"/>
+          <w:lang w:val="en-GB" w:bidi="ar-SA"/>
+        </w:rPr>
+        <w:t xml:space="preserve"> the raw and structured data from IoT devices.</w:t>
       </w:r>
     </w:p>
     <w:p>
@@ -6236,11 +6414,11 @@
         </w:tabs>
         <w:ind w:hanging="270"/>
       </w:pPr>
-      <w:bookmarkStart w:id="15" w:name="_Toc509762452"/>
+      <w:bookmarkStart w:id="27" w:name="_Toc509762452"/>
       <w:r>
         <w:t>AWS SNS</w:t>
       </w:r>
-      <w:bookmarkEnd w:id="15"/>
+      <w:bookmarkEnd w:id="27"/>
     </w:p>
     <w:p>
       <w:pPr>
@@ -6302,12 +6480,12 @@
         </w:tabs>
         <w:ind w:hanging="270"/>
       </w:pPr>
-      <w:bookmarkStart w:id="16" w:name="_Toc509762453"/>
+      <w:bookmarkStart w:id="28" w:name="_Toc509762453"/>
       <w:r>
         <w:lastRenderedPageBreak/>
         <w:t>AWS Containers</w:t>
       </w:r>
-      <w:bookmarkEnd w:id="16"/>
+      <w:bookmarkEnd w:id="28"/>
     </w:p>
     <w:p>
       <w:pPr>
@@ -6421,7 +6599,35 @@
           <w:color w:val="000000" w:themeColor="text1"/>
           <w:shd w:val="clear" w:color="auto" w:fill="FFFFFF"/>
         </w:rPr>
-        <w:t xml:space="preserve"> to launch as many or as few virtual servers as need</w:t>
+        <w:t xml:space="preserve"> </w:t>
+      </w:r>
+      <w:del w:id="29" w:author="Bala Narasimhan" w:date="2018-03-30T13:34:00Z">
+        <w:r>
+          <w:rPr>
+            <w:rFonts w:asciiTheme="minorHAnsi" w:hAnsiTheme="minorHAnsi"/>
+            <w:color w:val="000000" w:themeColor="text1"/>
+            <w:shd w:val="clear" w:color="auto" w:fill="FFFFFF"/>
+          </w:rPr>
+          <w:delText>to launch</w:delText>
+        </w:r>
+      </w:del>
+      <w:ins w:id="30" w:author="Bala Narasimhan" w:date="2018-03-30T13:34:00Z">
+        <w:r>
+          <w:rPr>
+            <w:rFonts w:asciiTheme="minorHAnsi" w:hAnsiTheme="minorHAnsi"/>
+            <w:color w:val="000000" w:themeColor="text1"/>
+            <w:shd w:val="clear" w:color="auto" w:fill="FFFFFF"/>
+          </w:rPr>
+          <w:t>launching</w:t>
+        </w:r>
+      </w:ins>
+      <w:r>
+        <w:rPr>
+          <w:rFonts w:asciiTheme="minorHAnsi" w:hAnsiTheme="minorHAnsi"/>
+          <w:color w:val="000000" w:themeColor="text1"/>
+          <w:shd w:val="clear" w:color="auto" w:fill="FFFFFF"/>
+        </w:rPr>
+        <w:t xml:space="preserve"> as many or as few virtual servers as need</w:t>
       </w:r>
       <w:r>
         <w:rPr>
@@ -6460,11 +6666,11 @@
         </w:tabs>
         <w:ind w:hanging="270"/>
       </w:pPr>
-      <w:bookmarkStart w:id="17" w:name="_Toc509762454"/>
+      <w:bookmarkStart w:id="31" w:name="_Toc509762454"/>
       <w:r>
         <w:t>Backend Web-Service API</w:t>
       </w:r>
-      <w:bookmarkEnd w:id="17"/>
+      <w:bookmarkEnd w:id="31"/>
     </w:p>
     <w:p>
       <w:pPr>
@@ -6486,17 +6692,19 @@
         </w:rPr>
         <w:t xml:space="preserve"> using </w:t>
       </w:r>
-      <w:r>
-        <w:rPr>
-          <w:rFonts w:asciiTheme="minorHAnsi" w:hAnsiTheme="minorHAnsi"/>
-        </w:rPr>
-        <w:t>Spring application framework</w:t>
-      </w:r>
-      <w:r>
-        <w:rPr>
-          <w:rFonts w:asciiTheme="minorHAnsi" w:hAnsiTheme="minorHAnsi"/>
-        </w:rPr>
-        <w:t xml:space="preserve"> will perform business logic and </w:t>
+      <w:proofErr w:type="gramStart"/>
+      <w:r>
+        <w:rPr>
+          <w:rFonts w:asciiTheme="minorHAnsi" w:hAnsiTheme="minorHAnsi"/>
+        </w:rPr>
+        <w:t>Spring</w:t>
+      </w:r>
+      <w:proofErr w:type="gramEnd"/>
+      <w:r>
+        <w:rPr>
+          <w:rFonts w:asciiTheme="minorHAnsi" w:hAnsiTheme="minorHAnsi"/>
+        </w:rPr>
+        <w:t xml:space="preserve"> application framework will perform business logic and </w:t>
       </w:r>
       <w:r>
         <w:rPr>
@@ -6532,7 +6740,21 @@
         <w:rPr>
           <w:rFonts w:asciiTheme="minorHAnsi" w:hAnsiTheme="minorHAnsi"/>
         </w:rPr>
-        <w:t>in JBoss application server.</w:t>
+        <w:t xml:space="preserve">in </w:t>
+      </w:r>
+      <w:proofErr w:type="spellStart"/>
+      <w:r>
+        <w:rPr>
+          <w:rFonts w:asciiTheme="minorHAnsi" w:hAnsiTheme="minorHAnsi"/>
+        </w:rPr>
+        <w:t>JBoss</w:t>
+      </w:r>
+      <w:proofErr w:type="spellEnd"/>
+      <w:r>
+        <w:rPr>
+          <w:rFonts w:asciiTheme="minorHAnsi" w:hAnsiTheme="minorHAnsi"/>
+        </w:rPr>
+        <w:t xml:space="preserve"> application server.</w:t>
       </w:r>
     </w:p>
     <w:p>
@@ -6555,11 +6777,11 @@
         </w:tabs>
         <w:ind w:hanging="270"/>
       </w:pPr>
-      <w:bookmarkStart w:id="18" w:name="_Toc509762455"/>
+      <w:bookmarkStart w:id="32" w:name="_Toc509762455"/>
       <w:r>
         <w:t>Front-end web application</w:t>
       </w:r>
-      <w:bookmarkEnd w:id="18"/>
+      <w:bookmarkEnd w:id="32"/>
     </w:p>
     <w:p>
       <w:pPr>
@@ -6591,13 +6813,7 @@
         <w:rPr>
           <w:rFonts w:asciiTheme="minorHAnsi" w:hAnsiTheme="minorHAnsi"/>
         </w:rPr>
-        <w:t xml:space="preserve">. </w:t>
-      </w:r>
-      <w:r>
-        <w:rPr>
-          <w:rFonts w:asciiTheme="minorHAnsi" w:hAnsiTheme="minorHAnsi"/>
-        </w:rPr>
-        <w:t xml:space="preserve">The JavaScript client application will </w:t>
+        <w:t xml:space="preserve">. The JavaScript client application will </w:t>
       </w:r>
       <w:r>
         <w:rPr>
@@ -6687,14 +6903,68 @@
         <w:rPr>
           <w:rFonts w:asciiTheme="minorHAnsi" w:hAnsiTheme="minorHAnsi"/>
         </w:rPr>
-        <w:t xml:space="preserve"> Streaming of live data to the </w:t>
-      </w:r>
-      <w:r>
-        <w:rPr>
-          <w:rFonts w:asciiTheme="minorHAnsi" w:hAnsiTheme="minorHAnsi"/>
-        </w:rPr>
-        <w:t>each front-end browsers is required and the web application therefore will be necessary of processing the live data sent from AWS SNS service.</w:t>
-      </w:r>
+        <w:t xml:space="preserve"> </w:t>
+      </w:r>
+      <w:del w:id="33" w:author="Bala Narasimhan" w:date="2018-03-30T13:40:00Z">
+        <w:r>
+          <w:rPr>
+            <w:rFonts w:asciiTheme="minorHAnsi" w:hAnsiTheme="minorHAnsi"/>
+          </w:rPr>
+          <w:delText xml:space="preserve">Streaming of live data to the </w:delText>
+        </w:r>
+        <w:r>
+          <w:rPr>
+            <w:rFonts w:asciiTheme="minorHAnsi" w:hAnsiTheme="minorHAnsi"/>
+          </w:rPr>
+          <w:delText>each front-end browsers is required and the web application therefore will be necessary of processing the live data sent from AWS SNS service.</w:delText>
+        </w:r>
+      </w:del>
+      <w:ins w:id="34" w:author="Bala Narasimhan" w:date="2018-03-30T13:38:00Z">
+        <w:r>
+          <w:rPr>
+            <w:rFonts w:asciiTheme="minorHAnsi" w:hAnsiTheme="minorHAnsi"/>
+          </w:rPr>
+          <w:t xml:space="preserve">In order to stream live data to each of the front-end browser a </w:t>
+        </w:r>
+      </w:ins>
+      <w:ins w:id="35" w:author="Bala Narasimhan" w:date="2018-03-30T13:39:00Z">
+        <w:r>
+          <w:rPr>
+            <w:rFonts w:asciiTheme="minorHAnsi" w:hAnsiTheme="minorHAnsi"/>
+          </w:rPr>
+          <w:t>web application is required.</w:t>
+        </w:r>
+        <w:r>
+          <w:rPr>
+            <w:rFonts w:asciiTheme="minorHAnsi" w:hAnsiTheme="minorHAnsi"/>
+          </w:rPr>
+          <w:t xml:space="preserve">  The </w:t>
+        </w:r>
+      </w:ins>
+      <w:ins w:id="36" w:author="Bala Narasimhan" w:date="2018-03-30T13:40:00Z">
+        <w:r>
+          <w:rPr>
+            <w:rFonts w:asciiTheme="minorHAnsi" w:hAnsiTheme="minorHAnsi"/>
+          </w:rPr>
+          <w:t>web</w:t>
+        </w:r>
+      </w:ins>
+      <w:ins w:id="37" w:author="Bala Narasimhan" w:date="2018-03-30T13:39:00Z">
+        <w:r>
+          <w:rPr>
+            <w:rFonts w:asciiTheme="minorHAnsi" w:hAnsiTheme="minorHAnsi"/>
+          </w:rPr>
+          <w:t xml:space="preserve"> application will process the live data sent from AWS SNS Service and </w:t>
+        </w:r>
+      </w:ins>
+      <w:ins w:id="38" w:author="Bala Narasimhan" w:date="2018-03-30T13:40:00Z">
+        <w:r>
+          <w:rPr>
+            <w:rFonts w:asciiTheme="minorHAnsi" w:hAnsiTheme="minorHAnsi"/>
+          </w:rPr>
+          <w:t>in-turn send it to the front-end browsers.</w:t>
+        </w:r>
+      </w:ins>
     </w:p>
     <w:p>
       <w:pPr>
@@ -6718,14 +6988,14 @@
         </w:tabs>
         <w:ind w:hanging="270"/>
       </w:pPr>
-      <w:bookmarkStart w:id="19" w:name="_Toc509762456"/>
+      <w:bookmarkStart w:id="39" w:name="_Toc509762456"/>
       <w:r>
         <w:t xml:space="preserve">Chart </w:t>
       </w:r>
       <w:r>
         <w:t>Libraries</w:t>
       </w:r>
-      <w:bookmarkEnd w:id="19"/>
+      <w:bookmarkEnd w:id="39"/>
     </w:p>
     <w:p>
       <w:pPr>
@@ -6740,7 +7010,57 @@
           <w:rFonts w:asciiTheme="minorHAnsi" w:hAnsiTheme="minorHAnsi"/>
           <w:lang w:val="en-GB" w:bidi="ar-SA"/>
         </w:rPr>
-        <w:t>JavaScript charting libraries will be used as tools to visualize live weather data parameters in the form of beautiful, easy to understand, interactive way in the client user interface.</w:t>
+        <w:t xml:space="preserve">JavaScript charting libraries will be used as tools to visualize live weather data parameters in the form of beautiful, easy to understand, </w:t>
+      </w:r>
+      <w:ins w:id="40" w:author="Bala Narasimhan" w:date="2018-03-30T13:42:00Z">
+        <w:r>
+          <w:rPr>
+            <w:rFonts w:asciiTheme="minorHAnsi" w:hAnsiTheme="minorHAnsi"/>
+            <w:lang w:val="en-GB" w:bidi="ar-SA"/>
+          </w:rPr>
+          <w:t xml:space="preserve">and </w:t>
+        </w:r>
+      </w:ins>
+      <w:r>
+        <w:rPr>
+          <w:rFonts w:asciiTheme="minorHAnsi" w:hAnsiTheme="minorHAnsi"/>
+          <w:lang w:val="en-GB" w:bidi="ar-SA"/>
+        </w:rPr>
+        <w:t>interactive</w:t>
+      </w:r>
+      <w:del w:id="41" w:author="Bala Narasimhan" w:date="2018-03-30T14:02:00Z">
+        <w:r>
+          <w:rPr>
+            <w:rFonts w:asciiTheme="minorHAnsi" w:hAnsiTheme="minorHAnsi"/>
+            <w:lang w:val="en-GB" w:bidi="ar-SA"/>
+          </w:rPr>
+          <w:delText xml:space="preserve"> </w:delText>
+        </w:r>
+      </w:del>
+      <w:del w:id="42" w:author="Bala Narasimhan" w:date="2018-03-30T13:42:00Z">
+        <w:r>
+          <w:rPr>
+            <w:rFonts w:asciiTheme="minorHAnsi" w:hAnsiTheme="minorHAnsi"/>
+            <w:lang w:val="en-GB" w:bidi="ar-SA"/>
+          </w:rPr>
+          <w:delText xml:space="preserve">way in </w:delText>
+        </w:r>
+        <w:bookmarkStart w:id="43" w:name="_GoBack"/>
+        <w:bookmarkEnd w:id="43"/>
+        <w:r>
+          <w:rPr>
+            <w:rFonts w:asciiTheme="minorHAnsi" w:hAnsiTheme="minorHAnsi"/>
+            <w:lang w:val="en-GB" w:bidi="ar-SA"/>
+          </w:rPr>
+          <w:delText>the</w:delText>
+        </w:r>
+      </w:del>
+      <w:r>
+        <w:rPr>
+          <w:rFonts w:asciiTheme="minorHAnsi" w:hAnsiTheme="minorHAnsi"/>
+          <w:lang w:val="en-GB" w:bidi="ar-SA"/>
+        </w:rPr>
+        <w:t xml:space="preserve"> client user interface.</w:t>
       </w:r>
     </w:p>
     <w:p>
@@ -6753,7 +7073,7 @@
       <w:pPr>
         <w:pStyle w:val="Heading2"/>
       </w:pPr>
-      <w:bookmarkStart w:id="20" w:name="_Toc509762457"/>
+      <w:bookmarkStart w:id="44" w:name="_Toc509762457"/>
       <w:r>
         <w:t>2</w:t>
       </w:r>
@@ -6763,7 +7083,7 @@
       <w:r>
         <w:t xml:space="preserve"> Application architecture</w:t>
       </w:r>
-      <w:bookmarkEnd w:id="20"/>
+      <w:bookmarkEnd w:id="44"/>
     </w:p>
     <w:p>
       <w:pPr>
@@ -6797,7 +7117,7 @@
       <w:pPr>
         <w:pStyle w:val="Heading2"/>
       </w:pPr>
-      <w:bookmarkStart w:id="21" w:name="_Toc509762458"/>
+      <w:bookmarkStart w:id="45" w:name="_Toc509762458"/>
       <w:r>
         <w:t>2</w:t>
       </w:r>
@@ -6813,7 +7133,7 @@
       <w:r>
         <w:t>)</w:t>
       </w:r>
-      <w:bookmarkEnd w:id="21"/>
+      <w:bookmarkEnd w:id="45"/>
     </w:p>
     <w:p>
       <w:pPr>
@@ -6835,20 +7155,48 @@
         </w:rPr>
         <w:t>To be continue</w:t>
       </w:r>
+      <w:ins w:id="46" w:author="Bala Narasimhan" w:date="2018-03-30T13:43:00Z">
+        <w:r>
+          <w:rPr>
+            <w:rFonts w:asciiTheme="minorHAnsi" w:hAnsiTheme="minorHAnsi"/>
+            <w:lang w:val="en-GB" w:bidi="ar-SA"/>
+          </w:rPr>
+          <w:t>d</w:t>
+        </w:r>
+      </w:ins>
       <w:r>
         <w:rPr>
           <w:rFonts w:asciiTheme="minorHAnsi" w:hAnsiTheme="minorHAnsi"/>
           <w:lang w:val="en-GB" w:bidi="ar-SA"/>
         </w:rPr>
-        <w:t xml:space="preserve"> in design phase </w:t>
-      </w:r>
-      <w:r>
+        <w:t xml:space="preserve"> in design phase …</w:t>
+      </w:r>
+    </w:p>
+    <w:p>
+      <w:pPr>
         <w:rPr>
           <w:rFonts w:asciiTheme="minorHAnsi" w:hAnsiTheme="minorHAnsi"/>
           <w:lang w:val="en-GB" w:bidi="ar-SA"/>
         </w:rPr>
-        <w:t>…</w:t>
-      </w:r>
+      </w:pPr>
+    </w:p>
+    <w:p>
+      <w:pPr>
+        <w:rPr>
+          <w:rFonts w:asciiTheme="minorHAnsi" w:hAnsiTheme="minorHAnsi"/>
+        </w:rPr>
+      </w:pPr>
+    </w:p>
+    <w:p>
+      <w:pPr>
+        <w:pStyle w:val="Heading2"/>
+      </w:pPr>
+      <w:bookmarkStart w:id="47" w:name="_Toc509762459"/>
+      <w:r>
+        <w:lastRenderedPageBreak/>
+        <w:t>2.5 Database design</w:t>
+      </w:r>
+      <w:bookmarkEnd w:id="47"/>
     </w:p>
     <w:p>
       <w:pPr>
@@ -6857,6 +7205,43 @@
           <w:lang w:val="en-GB" w:bidi="ar-SA"/>
         </w:rPr>
       </w:pPr>
+      <w:r>
+        <w:rPr>
+          <w:rFonts w:asciiTheme="minorHAnsi" w:hAnsiTheme="minorHAnsi"/>
+        </w:rPr>
+        <w:tab/>
+      </w:r>
+      <w:r>
+        <w:rPr>
+          <w:rFonts w:asciiTheme="minorHAnsi" w:hAnsiTheme="minorHAnsi"/>
+          <w:lang w:val="en-GB" w:bidi="ar-SA"/>
+        </w:rPr>
+        <w:t>To be continue</w:t>
+      </w:r>
+      <w:ins w:id="48" w:author="Bala Narasimhan" w:date="2018-03-30T13:43:00Z">
+        <w:r>
+          <w:rPr>
+            <w:rFonts w:asciiTheme="minorHAnsi" w:hAnsiTheme="minorHAnsi"/>
+            <w:lang w:val="en-GB" w:bidi="ar-SA"/>
+          </w:rPr>
+          <w:t>d</w:t>
+        </w:r>
+      </w:ins>
+      <w:r>
+        <w:rPr>
+          <w:rFonts w:asciiTheme="minorHAnsi" w:hAnsiTheme="minorHAnsi"/>
+          <w:lang w:val="en-GB" w:bidi="ar-SA"/>
+        </w:rPr>
+        <w:t xml:space="preserve"> in design phase …</w:t>
+      </w:r>
+    </w:p>
+    <w:p>
+      <w:pPr>
+        <w:rPr>
+          <w:rFonts w:asciiTheme="minorHAnsi" w:hAnsiTheme="minorHAnsi"/>
+          <w:lang w:val="en-GB" w:bidi="ar-SA"/>
+        </w:rPr>
+      </w:pPr>
     </w:p>
     <w:p>
       <w:pPr>
@@ -6869,166 +7254,104 @@
       <w:pPr>
         <w:pStyle w:val="Heading2"/>
       </w:pPr>
-      <w:bookmarkStart w:id="22" w:name="_Toc509762459"/>
-      <w:r>
-        <w:t>2</w:t>
-      </w:r>
-      <w:r>
-        <w:t>.5</w:t>
-      </w:r>
-      <w:r>
+      <w:bookmarkStart w:id="49" w:name="_Toc509762460"/>
+      <w:r>
+        <w:t>2.6 Coding standards and packaging</w:t>
+      </w:r>
+      <w:bookmarkEnd w:id="49"/>
+    </w:p>
+    <w:p>
+      <w:pPr>
+        <w:rPr>
+          <w:rFonts w:asciiTheme="minorHAnsi" w:hAnsiTheme="minorHAnsi"/>
+          <w:lang w:val="en-GB" w:bidi="ar-SA"/>
+        </w:rPr>
+      </w:pPr>
+      <w:r>
+        <w:rPr>
+          <w:rFonts w:asciiTheme="minorHAnsi" w:hAnsiTheme="minorHAnsi"/>
+          <w:lang w:val="en-GB" w:bidi="ar-SA"/>
+        </w:rPr>
+        <w:tab/>
+        <w:t>To be continue</w:t>
+      </w:r>
+      <w:ins w:id="50" w:author="Bala Narasimhan" w:date="2018-03-30T13:43:00Z">
+        <w:r>
+          <w:rPr>
+            <w:rFonts w:asciiTheme="minorHAnsi" w:hAnsiTheme="minorHAnsi"/>
+            <w:lang w:val="en-GB" w:bidi="ar-SA"/>
+          </w:rPr>
+          <w:t>d</w:t>
+        </w:r>
+      </w:ins>
+      <w:r>
+        <w:rPr>
+          <w:rFonts w:asciiTheme="minorHAnsi" w:hAnsiTheme="minorHAnsi"/>
+          <w:lang w:val="en-GB" w:bidi="ar-SA"/>
+        </w:rPr>
+        <w:t xml:space="preserve"> in design phase …</w:t>
+      </w:r>
+    </w:p>
+    <w:p>
+      <w:pPr>
+        <w:rPr>
+          <w:rFonts w:asciiTheme="minorHAnsi" w:hAnsiTheme="minorHAnsi"/>
+        </w:rPr>
+      </w:pPr>
+    </w:p>
+    <w:p>
+      <w:pPr>
+        <w:rPr>
+          <w:rFonts w:asciiTheme="minorHAnsi" w:hAnsiTheme="minorHAnsi"/>
+        </w:rPr>
+      </w:pPr>
+    </w:p>
+    <w:p>
+      <w:pPr>
+        <w:pStyle w:val="Heading2"/>
+      </w:pPr>
+      <w:bookmarkStart w:id="51" w:name="_Toc509762461"/>
+      <w:r>
+        <w:t>2.7 Performance</w:t>
+      </w:r>
+      <w:bookmarkEnd w:id="51"/>
+    </w:p>
+    <w:p>
+      <w:pPr>
+        <w:rPr>
+          <w:rFonts w:asciiTheme="minorHAnsi" w:hAnsiTheme="minorHAnsi"/>
+        </w:rPr>
+      </w:pPr>
+      <w:r>
+        <w:rPr>
+          <w:rFonts w:asciiTheme="minorHAnsi" w:hAnsiTheme="minorHAnsi"/>
+        </w:rPr>
+        <w:tab/>
+        <w:t xml:space="preserve">The system is required to collect data from </w:t>
+      </w:r>
+      <w:ins w:id="52" w:author="Bala Narasimhan" w:date="2018-03-30T13:44:00Z">
+        <w:r>
+          <w:rPr>
+            <w:rFonts w:asciiTheme="minorHAnsi" w:hAnsiTheme="minorHAnsi"/>
+          </w:rPr>
+          <w:t>all</w:t>
+        </w:r>
+      </w:ins>
+      <w:del w:id="53" w:author="Bala Narasimhan" w:date="2018-03-30T13:44:00Z">
+        <w:r>
+          <w:rPr>
+            <w:rFonts w:asciiTheme="minorHAnsi" w:hAnsiTheme="minorHAnsi"/>
+          </w:rPr>
+          <w:delText>every</w:delText>
+        </w:r>
+      </w:del>
+      <w:r>
+        <w:rPr>
+          <w:rFonts w:asciiTheme="minorHAnsi" w:hAnsiTheme="minorHAnsi"/>
+        </w:rPr>
         <w:t xml:space="preserve"> </w:t>
       </w:r>
       <w:r>
-        <w:t>Database design</w:t>
-      </w:r>
-      <w:bookmarkEnd w:id="22"/>
-    </w:p>
-    <w:p>
-      <w:pPr>
-        <w:rPr>
-          <w:rFonts w:asciiTheme="minorHAnsi" w:hAnsiTheme="minorHAnsi"/>
-          <w:lang w:val="en-GB" w:bidi="ar-SA"/>
-        </w:rPr>
-      </w:pPr>
-      <w:r>
-        <w:rPr>
-          <w:rFonts w:asciiTheme="minorHAnsi" w:hAnsiTheme="minorHAnsi"/>
-        </w:rPr>
-        <w:tab/>
-      </w:r>
-      <w:r>
-        <w:rPr>
-          <w:rFonts w:asciiTheme="minorHAnsi" w:hAnsiTheme="minorHAnsi"/>
-          <w:lang w:val="en-GB" w:bidi="ar-SA"/>
-        </w:rPr>
-        <w:t>To be continue</w:t>
-      </w:r>
-      <w:r>
-        <w:rPr>
-          <w:rFonts w:asciiTheme="minorHAnsi" w:hAnsiTheme="minorHAnsi"/>
-          <w:lang w:val="en-GB" w:bidi="ar-SA"/>
-        </w:rPr>
-        <w:t xml:space="preserve"> in design phase …</w:t>
-      </w:r>
-    </w:p>
-    <w:p>
-      <w:pPr>
-        <w:rPr>
-          <w:rFonts w:asciiTheme="minorHAnsi" w:hAnsiTheme="minorHAnsi"/>
-          <w:lang w:val="en-GB" w:bidi="ar-SA"/>
-        </w:rPr>
-      </w:pPr>
-    </w:p>
-    <w:p>
-      <w:pPr>
-        <w:rPr>
-          <w:rFonts w:asciiTheme="minorHAnsi" w:hAnsiTheme="minorHAnsi"/>
-        </w:rPr>
-      </w:pPr>
-    </w:p>
-    <w:p>
-      <w:pPr>
-        <w:pStyle w:val="Heading2"/>
-      </w:pPr>
-      <w:bookmarkStart w:id="23" w:name="_Toc509762460"/>
-      <w:r>
-        <w:lastRenderedPageBreak/>
-        <w:t>2</w:t>
-      </w:r>
-      <w:r>
-        <w:t>.6</w:t>
-      </w:r>
-      <w:r>
-        <w:t xml:space="preserve"> </w:t>
-      </w:r>
-      <w:r>
-        <w:t>Coding standards and packaging</w:t>
-      </w:r>
-      <w:bookmarkEnd w:id="23"/>
-    </w:p>
-    <w:p>
-      <w:pPr>
-        <w:rPr>
-          <w:rFonts w:asciiTheme="minorHAnsi" w:hAnsiTheme="minorHAnsi"/>
-          <w:lang w:val="en-GB" w:bidi="ar-SA"/>
-        </w:rPr>
-      </w:pPr>
-      <w:r>
-        <w:rPr>
-          <w:rFonts w:asciiTheme="minorHAnsi" w:hAnsiTheme="minorHAnsi"/>
-          <w:lang w:val="en-GB" w:bidi="ar-SA"/>
-        </w:rPr>
-        <w:tab/>
-      </w:r>
-      <w:r>
-        <w:rPr>
-          <w:rFonts w:asciiTheme="minorHAnsi" w:hAnsiTheme="minorHAnsi"/>
-          <w:lang w:val="en-GB" w:bidi="ar-SA"/>
-        </w:rPr>
-        <w:t>To be continue</w:t>
-      </w:r>
-      <w:r>
-        <w:rPr>
-          <w:rFonts w:asciiTheme="minorHAnsi" w:hAnsiTheme="minorHAnsi"/>
-          <w:lang w:val="en-GB" w:bidi="ar-SA"/>
-        </w:rPr>
-        <w:t xml:space="preserve"> in design phase …</w:t>
-      </w:r>
-    </w:p>
-    <w:p>
-      <w:pPr>
-        <w:rPr>
-          <w:rFonts w:asciiTheme="minorHAnsi" w:hAnsiTheme="minorHAnsi"/>
-        </w:rPr>
-      </w:pPr>
-    </w:p>
-    <w:p>
-      <w:pPr>
-        <w:rPr>
-          <w:rFonts w:asciiTheme="minorHAnsi" w:hAnsiTheme="minorHAnsi"/>
-        </w:rPr>
-      </w:pPr>
-    </w:p>
-    <w:p>
-      <w:pPr>
-        <w:pStyle w:val="Heading2"/>
-      </w:pPr>
-      <w:bookmarkStart w:id="24" w:name="_Toc509762461"/>
-      <w:r>
-        <w:t>2</w:t>
-      </w:r>
-      <w:r>
-        <w:t>.7</w:t>
-      </w:r>
-      <w:r>
-        <w:t xml:space="preserve"> </w:t>
-      </w:r>
-      <w:r>
-        <w:t>Performance</w:t>
-      </w:r>
-      <w:bookmarkEnd w:id="24"/>
-    </w:p>
-    <w:p>
-      <w:pPr>
-        <w:rPr>
-          <w:rFonts w:asciiTheme="minorHAnsi" w:hAnsiTheme="minorHAnsi"/>
-        </w:rPr>
-      </w:pPr>
-      <w:r>
-        <w:rPr>
-          <w:rFonts w:asciiTheme="minorHAnsi" w:hAnsiTheme="minorHAnsi"/>
-        </w:rPr>
-        <w:tab/>
-        <w:t>The system is required to collect data from every</w:t>
-      </w:r>
-      <w:r>
-        <w:rPr>
-          <w:rFonts w:asciiTheme="minorHAnsi" w:hAnsiTheme="minorHAnsi"/>
-        </w:rPr>
-        <w:t xml:space="preserve"> </w:t>
-      </w:r>
-      <w:r>
         <w:rPr>
           <w:rFonts w:asciiTheme="minorHAnsi" w:hAnsiTheme="minorHAnsi"/>
         </w:rPr>
@@ -7038,7 +7361,261 @@
         <w:rPr>
           <w:rFonts w:asciiTheme="minorHAnsi" w:hAnsiTheme="minorHAnsi"/>
         </w:rPr>
-        <w:t xml:space="preserve"> devices from the station. Each station is equipped with two devices per now. As for the first implementation phase, the system needs to process data for the total 5 stations. However, it is necessary to design to perform X number of devices as the number of stations will be increased.</w:t>
+        <w:t xml:space="preserve"> devices </w:t>
+      </w:r>
+      <w:del w:id="54" w:author="Bala Narasimhan" w:date="2018-03-30T13:44:00Z">
+        <w:r>
+          <w:rPr>
+            <w:rFonts w:asciiTheme="minorHAnsi" w:hAnsiTheme="minorHAnsi"/>
+          </w:rPr>
+          <w:delText xml:space="preserve">from </w:delText>
+        </w:r>
+      </w:del>
+      <w:ins w:id="55" w:author="Bala Narasimhan" w:date="2018-03-30T13:44:00Z">
+        <w:r>
+          <w:rPr>
+            <w:rFonts w:asciiTheme="minorHAnsi" w:hAnsiTheme="minorHAnsi"/>
+          </w:rPr>
+          <w:t xml:space="preserve">tagged to </w:t>
+        </w:r>
+      </w:ins>
+      <w:r>
+        <w:rPr>
+          <w:rFonts w:asciiTheme="minorHAnsi" w:hAnsiTheme="minorHAnsi"/>
+        </w:rPr>
+        <w:t xml:space="preserve">the station. </w:t>
+      </w:r>
+      <w:ins w:id="56" w:author="Bala Narasimhan" w:date="2018-03-30T13:45:00Z">
+        <w:r>
+          <w:rPr>
+            <w:rFonts w:asciiTheme="minorHAnsi" w:hAnsiTheme="minorHAnsi"/>
+          </w:rPr>
+          <w:t>As of now e</w:t>
+        </w:r>
+      </w:ins>
+      <w:del w:id="57" w:author="Bala Narasimhan" w:date="2018-03-30T13:45:00Z">
+        <w:r>
+          <w:rPr>
+            <w:rFonts w:asciiTheme="minorHAnsi" w:hAnsiTheme="minorHAnsi"/>
+          </w:rPr>
+          <w:delText>E</w:delText>
+        </w:r>
+      </w:del>
+      <w:r>
+        <w:rPr>
+          <w:rFonts w:asciiTheme="minorHAnsi" w:hAnsiTheme="minorHAnsi"/>
+        </w:rPr>
+        <w:t>ach station is equipped with two devices</w:t>
+      </w:r>
+      <w:del w:id="58" w:author="Bala Narasimhan" w:date="2018-03-30T13:45:00Z">
+        <w:r>
+          <w:rPr>
+            <w:rFonts w:asciiTheme="minorHAnsi" w:hAnsiTheme="minorHAnsi"/>
+          </w:rPr>
+          <w:delText xml:space="preserve"> per now</w:delText>
+        </w:r>
+      </w:del>
+      <w:r>
+        <w:rPr>
+          <w:rFonts w:asciiTheme="minorHAnsi" w:hAnsiTheme="minorHAnsi"/>
+        </w:rPr>
+        <w:t xml:space="preserve">. </w:t>
+      </w:r>
+      <w:del w:id="59" w:author="Bala Narasimhan" w:date="2018-03-30T13:45:00Z">
+        <w:r>
+          <w:rPr>
+            <w:rFonts w:asciiTheme="minorHAnsi" w:hAnsiTheme="minorHAnsi"/>
+          </w:rPr>
+          <w:delText xml:space="preserve">As </w:delText>
+        </w:r>
+      </w:del>
+      <w:ins w:id="60" w:author="Bala Narasimhan" w:date="2018-03-30T13:45:00Z">
+        <w:r>
+          <w:rPr>
+            <w:rFonts w:asciiTheme="minorHAnsi" w:hAnsiTheme="minorHAnsi"/>
+          </w:rPr>
+          <w:t>F</w:t>
+        </w:r>
+      </w:ins>
+      <w:del w:id="61" w:author="Bala Narasimhan" w:date="2018-03-30T13:45:00Z">
+        <w:r>
+          <w:rPr>
+            <w:rFonts w:asciiTheme="minorHAnsi" w:hAnsiTheme="minorHAnsi"/>
+          </w:rPr>
+          <w:delText>f</w:delText>
+        </w:r>
+      </w:del>
+      <w:r>
+        <w:rPr>
+          <w:rFonts w:asciiTheme="minorHAnsi" w:hAnsiTheme="minorHAnsi"/>
+        </w:rPr>
+        <w:t xml:space="preserve">or the first implementation phase, the system needs to process data for </w:t>
+      </w:r>
+      <w:del w:id="62" w:author="Bala Narasimhan" w:date="2018-03-30T13:45:00Z">
+        <w:r>
+          <w:rPr>
+            <w:rFonts w:asciiTheme="minorHAnsi" w:hAnsiTheme="minorHAnsi"/>
+          </w:rPr>
+          <w:delText xml:space="preserve">the </w:delText>
+        </w:r>
+      </w:del>
+      <w:ins w:id="63" w:author="Bala Narasimhan" w:date="2018-03-30T13:45:00Z">
+        <w:r>
+          <w:rPr>
+            <w:rFonts w:asciiTheme="minorHAnsi" w:hAnsiTheme="minorHAnsi"/>
+          </w:rPr>
+          <w:t xml:space="preserve">a </w:t>
+        </w:r>
+      </w:ins>
+      <w:r>
+        <w:rPr>
+          <w:rFonts w:asciiTheme="minorHAnsi" w:hAnsiTheme="minorHAnsi"/>
+        </w:rPr>
+        <w:t xml:space="preserve">total </w:t>
+      </w:r>
+      <w:ins w:id="64" w:author="Bala Narasimhan" w:date="2018-03-30T13:45:00Z">
+        <w:r>
+          <w:rPr>
+            <w:rFonts w:asciiTheme="minorHAnsi" w:hAnsiTheme="minorHAnsi"/>
+          </w:rPr>
+          <w:t xml:space="preserve">of </w:t>
+        </w:r>
+      </w:ins>
+      <w:r>
+        <w:rPr>
+          <w:rFonts w:asciiTheme="minorHAnsi" w:hAnsiTheme="minorHAnsi"/>
+        </w:rPr>
+        <w:t xml:space="preserve">5 stations. However, </w:t>
+      </w:r>
+      <w:ins w:id="65" w:author="Bala Narasimhan" w:date="2018-03-30T13:48:00Z">
+        <w:r>
+          <w:rPr>
+            <w:rFonts w:asciiTheme="minorHAnsi" w:hAnsiTheme="minorHAnsi"/>
+          </w:rPr>
+          <w:t>the no</w:t>
+        </w:r>
+      </w:ins>
+      <w:ins w:id="66" w:author="Bala Narasimhan" w:date="2018-03-30T13:49:00Z">
+        <w:r>
+          <w:rPr>
+            <w:rFonts w:asciiTheme="minorHAnsi" w:hAnsiTheme="minorHAnsi"/>
+          </w:rPr>
+          <w:t xml:space="preserve"> o</w:t>
+        </w:r>
+      </w:ins>
+      <w:ins w:id="67" w:author="Bala Narasimhan" w:date="2018-03-30T13:48:00Z">
+        <w:r>
+          <w:rPr>
+            <w:rFonts w:asciiTheme="minorHAnsi" w:hAnsiTheme="minorHAnsi"/>
+          </w:rPr>
+          <w:t xml:space="preserve">f devices tagged to a station and </w:t>
+        </w:r>
+      </w:ins>
+      <w:ins w:id="68" w:author="Bala Narasimhan" w:date="2018-03-30T13:49:00Z">
+        <w:r>
+          <w:rPr>
+            <w:rFonts w:asciiTheme="minorHAnsi" w:hAnsiTheme="minorHAnsi"/>
+          </w:rPr>
+          <w:t xml:space="preserve">the </w:t>
+        </w:r>
+      </w:ins>
+      <w:ins w:id="69" w:author="Bala Narasimhan" w:date="2018-03-30T13:48:00Z">
+        <w:r>
+          <w:rPr>
+            <w:rFonts w:asciiTheme="minorHAnsi" w:hAnsiTheme="minorHAnsi"/>
+          </w:rPr>
+          <w:t xml:space="preserve">no of </w:t>
+        </w:r>
+      </w:ins>
+      <w:ins w:id="70" w:author="Bala Narasimhan" w:date="2018-03-30T13:49:00Z">
+        <w:r>
+          <w:rPr>
+            <w:rFonts w:asciiTheme="minorHAnsi" w:hAnsiTheme="minorHAnsi"/>
+          </w:rPr>
+          <w:t>stations</w:t>
+        </w:r>
+      </w:ins>
+      <w:ins w:id="71" w:author="Bala Narasimhan" w:date="2018-03-30T13:48:00Z">
+        <w:r>
+          <w:rPr>
+            <w:rFonts w:asciiTheme="minorHAnsi" w:hAnsiTheme="minorHAnsi"/>
+          </w:rPr>
+          <w:t xml:space="preserve"> </w:t>
+        </w:r>
+      </w:ins>
+      <w:ins w:id="72" w:author="Bala Narasimhan" w:date="2018-03-30T13:49:00Z">
+        <w:r>
+          <w:rPr>
+            <w:rFonts w:asciiTheme="minorHAnsi" w:hAnsiTheme="minorHAnsi"/>
+          </w:rPr>
+          <w:t xml:space="preserve">to be serviced by the application </w:t>
+        </w:r>
+      </w:ins>
+      <w:ins w:id="73" w:author="Bala Narasimhan" w:date="2018-03-30T13:51:00Z">
+        <w:r>
+          <w:rPr>
+            <w:rFonts w:asciiTheme="minorHAnsi" w:hAnsiTheme="minorHAnsi"/>
+          </w:rPr>
+          <w:t xml:space="preserve">is set to increase in the future.  Therefore </w:t>
+        </w:r>
+      </w:ins>
+      <w:r>
+        <w:rPr>
+          <w:rFonts w:asciiTheme="minorHAnsi" w:hAnsiTheme="minorHAnsi"/>
+        </w:rPr>
+        <w:t xml:space="preserve">it is necessary to design </w:t>
+      </w:r>
+      <w:ins w:id="74" w:author="Bala Narasimhan" w:date="2018-03-30T13:50:00Z">
+        <w:r>
+          <w:rPr>
+            <w:rFonts w:asciiTheme="minorHAnsi" w:hAnsiTheme="minorHAnsi"/>
+          </w:rPr>
+          <w:t xml:space="preserve">the system </w:t>
+        </w:r>
+      </w:ins>
+      <w:r>
+        <w:rPr>
+          <w:rFonts w:asciiTheme="minorHAnsi" w:hAnsiTheme="minorHAnsi"/>
+        </w:rPr>
+        <w:t xml:space="preserve">to perform </w:t>
+      </w:r>
+      <w:ins w:id="75" w:author="Bala Narasimhan" w:date="2018-03-30T13:50:00Z">
+        <w:r>
+          <w:rPr>
+            <w:rFonts w:asciiTheme="minorHAnsi" w:hAnsiTheme="minorHAnsi"/>
+          </w:rPr>
+          <w:t>efficien</w:t>
+        </w:r>
+      </w:ins>
+      <w:ins w:id="76" w:author="Bala Narasimhan" w:date="2018-03-30T13:52:00Z">
+        <w:r>
+          <w:rPr>
+            <w:rFonts w:asciiTheme="minorHAnsi" w:hAnsiTheme="minorHAnsi"/>
+          </w:rPr>
+          <w:t>tly taking into consideration the landscape of devices and stations to be served by the system</w:t>
+        </w:r>
+      </w:ins>
+      <w:ins w:id="77" w:author="Bala Narasimhan" w:date="2018-03-30T13:53:00Z">
+        <w:r>
+          <w:rPr>
+            <w:rFonts w:asciiTheme="minorHAnsi" w:hAnsiTheme="minorHAnsi"/>
+          </w:rPr>
+          <w:t xml:space="preserve"> in the future</w:t>
+        </w:r>
+      </w:ins>
+      <w:del w:id="78" w:author="Bala Narasimhan" w:date="2018-03-30T13:52:00Z">
+        <w:r>
+          <w:rPr>
+            <w:rFonts w:asciiTheme="minorHAnsi" w:hAnsiTheme="minorHAnsi"/>
+          </w:rPr>
+          <w:delText>X number of devices as the number of stations will be increased</w:delText>
+        </w:r>
+      </w:del>
+      <w:r>
+        <w:rPr>
+          <w:rFonts w:asciiTheme="minorHAnsi" w:hAnsiTheme="minorHAnsi"/>
+        </w:rPr>
+        <w:t>.</w:t>
       </w:r>
     </w:p>
     <w:p>
@@ -7081,8 +7658,8 @@
       </w:pPr>
     </w:p>
     <w:sectPr>
-      <w:headerReference w:type="default" r:id="rId10"/>
-      <w:footerReference w:type="default" r:id="rId11"/>
+      <w:headerReference w:type="default" r:id="rId12"/>
+      <w:footerReference w:type="default" r:id="rId13"/>
       <w:pgSz w:w="12240" w:h="15840"/>
       <w:pgMar w:top="1440" w:right="1440" w:bottom="1440" w:left="1440" w:header="720" w:footer="720" w:gutter="0"/>
       <w:cols w:space="720"/>
@@ -7093,7 +7670,7 @@
 </file>
 
 <file path=word/endnotes.xml><?xml version="1.0" encoding="utf-8"?>
-<w:endnotes xmlns:wpc="http://schemas.microsoft.com/office/word/2010/wordprocessingCanvas" xmlns:cx="http://schemas.microsoft.com/office/drawing/2014/chartex" xmlns:cx1="http://schemas.microsoft.com/office/drawing/2015/9/8/chartex" xmlns:cx2="http://schemas.microsoft.com/office/drawing/2015/10/21/chartex" xmlns:cx3="http://schemas.microsoft.com/office/drawing/2016/5/9/chartex" xmlns:cx4="http://schemas.microsoft.com/office/drawing/2016/5/10/chartex" xmlns:cx5="http://schemas.microsoft.com/office/drawing/2016/5/11/chartex" xmlns:cx6="http://schemas.microsoft.com/office/drawing/2016/5/12/chartex" xmlns:cx7="http://schemas.microsoft.com/office/drawing/2016/5/13/chartex" xmlns:cx8="http://schemas.microsoft.com/office/drawing/2016/5/14/chartex" xmlns:mc="http://schemas.openxmlformats.org/markup-compatibility/2006" xmlns:aink="http://schemas.microsoft.com/office/drawing/2016/ink" xmlns:am3d="http://schemas.microsoft.com/office/drawing/2017/model3d" xmlns:o="urn:schemas-microsoft-com:office:office" xmlns:r="http://schemas.openxmlformats.org/officeDocument/2006/relationships" xmlns:m="http://schemas.openxmlformats.org/officeDocument/2006/math" xmlns:v="urn:schemas-microsoft-com:vml" xmlns:wp14="http://schemas.microsoft.com/office/word/2010/wordprocessingDrawing" xmlns:wp="http://schemas.openxmlformats.org/drawingml/2006/wordprocessingDrawing" xmlns:w10="urn:schemas-microsoft-com:office:word" xmlns:w="http://schemas.openxmlformats.org/wordprocessingml/2006/main" xmlns:w14="http://schemas.microsoft.com/office/word/2010/wordml" xmlns:w15="http://schemas.microsoft.com/office/word/2012/wordml" xmlns:w16cid="http://schemas.microsoft.com/office/word/2016/wordml/cid" xmlns:w16se="http://schemas.microsoft.com/office/word/2015/wordml/symex" xmlns:wpg="http://schemas.microsoft.com/office/word/2010/wordprocessingGroup" xmlns:wpi="http://schemas.microsoft.com/office/word/2010/wordprocessingInk" xmlns:wne="http://schemas.microsoft.com/office/word/2006/wordml" xmlns:wps="http://schemas.microsoft.com/office/word/2010/wordprocessingShape" mc:Ignorable="w14 w15 w16se w16cid wp14">
+<w:endnotes xmlns:wpc="http://schemas.microsoft.com/office/word/2010/wordprocessingCanvas" xmlns:mc="http://schemas.openxmlformats.org/markup-compatibility/2006" xmlns:o="urn:schemas-microsoft-com:office:office" xmlns:r="http://schemas.openxmlformats.org/officeDocument/2006/relationships" xmlns:m="http://schemas.openxmlformats.org/officeDocument/2006/math" xmlns:v="urn:schemas-microsoft-com:vml" xmlns:wp14="http://schemas.microsoft.com/office/word/2010/wordprocessingDrawing" xmlns:wp="http://schemas.openxmlformats.org/drawingml/2006/wordprocessingDrawing" xmlns:w10="urn:schemas-microsoft-com:office:word" xmlns:w="http://schemas.openxmlformats.org/wordprocessingml/2006/main" xmlns:w14="http://schemas.microsoft.com/office/word/2010/wordml" xmlns:wpg="http://schemas.microsoft.com/office/word/2010/wordprocessingGroup" xmlns:wpi="http://schemas.microsoft.com/office/word/2010/wordprocessingInk" xmlns:wne="http://schemas.microsoft.com/office/word/2006/wordml" xmlns:wps="http://schemas.microsoft.com/office/word/2010/wordprocessingShape" mc:Ignorable="w14 wp14">
   <w:endnote w:type="separator" w:id="-1">
     <w:p>
       <w:r>
@@ -7112,7 +7689,7 @@
 </file>
 
 <file path=word/footer1.xml><?xml version="1.0" encoding="utf-8"?>
-<w:ftr xmlns:wpc="http://schemas.microsoft.com/office/word/2010/wordprocessingCanvas" xmlns:cx="http://schemas.microsoft.com/office/drawing/2014/chartex" xmlns:cx1="http://schemas.microsoft.com/office/drawing/2015/9/8/chartex" xmlns:cx2="http://schemas.microsoft.com/office/drawing/2015/10/21/chartex" xmlns:cx3="http://schemas.microsoft.com/office/drawing/2016/5/9/chartex" xmlns:cx4="http://schemas.microsoft.com/office/drawing/2016/5/10/chartex" xmlns:cx5="http://schemas.microsoft.com/office/drawing/2016/5/11/chartex" xmlns:cx6="http://schemas.microsoft.com/office/drawing/2016/5/12/chartex" xmlns:cx7="http://schemas.microsoft.com/office/drawing/2016/5/13/chartex" xmlns:cx8="http://schemas.microsoft.com/office/drawing/2016/5/14/chartex" xmlns:mc="http://schemas.openxmlformats.org/markup-compatibility/2006" xmlns:aink="http://schemas.microsoft.com/office/drawing/2016/ink" xmlns:am3d="http://schemas.microsoft.com/office/drawing/2017/model3d" xmlns:o="urn:schemas-microsoft-com:office:office" xmlns:r="http://schemas.openxmlformats.org/officeDocument/2006/relationships" xmlns:m="http://schemas.openxmlformats.org/officeDocument/2006/math" xmlns:v="urn:schemas-microsoft-com:vml" xmlns:wp14="http://schemas.microsoft.com/office/word/2010/wordprocessingDrawing" xmlns:wp="http://schemas.openxmlformats.org/drawingml/2006/wordprocessingDrawing" xmlns:w10="urn:schemas-microsoft-com:office:word" xmlns:w="http://schemas.openxmlformats.org/wordprocessingml/2006/main" xmlns:w14="http://schemas.microsoft.com/office/word/2010/wordml" xmlns:w15="http://schemas.microsoft.com/office/word/2012/wordml" xmlns:w16cid="http://schemas.microsoft.com/office/word/2016/wordml/cid" xmlns:w16se="http://schemas.microsoft.com/office/word/2015/wordml/symex" xmlns:wpg="http://schemas.microsoft.com/office/word/2010/wordprocessingGroup" xmlns:wpi="http://schemas.microsoft.com/office/word/2010/wordprocessingInk" xmlns:wne="http://schemas.microsoft.com/office/word/2006/wordml" xmlns:wps="http://schemas.microsoft.com/office/word/2010/wordprocessingShape" mc:Ignorable="w14 w15 w16se w16cid wp14">
+<w:ftr xmlns:wpc="http://schemas.microsoft.com/office/word/2010/wordprocessingCanvas" xmlns:mc="http://schemas.openxmlformats.org/markup-compatibility/2006" xmlns:o="urn:schemas-microsoft-com:office:office" xmlns:r="http://schemas.openxmlformats.org/officeDocument/2006/relationships" xmlns:m="http://schemas.openxmlformats.org/officeDocument/2006/math" xmlns:v="urn:schemas-microsoft-com:vml" xmlns:wp14="http://schemas.microsoft.com/office/word/2010/wordprocessingDrawing" xmlns:wp="http://schemas.openxmlformats.org/drawingml/2006/wordprocessingDrawing" xmlns:w10="urn:schemas-microsoft-com:office:word" xmlns:w="http://schemas.openxmlformats.org/wordprocessingml/2006/main" xmlns:w14="http://schemas.microsoft.com/office/word/2010/wordml" xmlns:wpg="http://schemas.microsoft.com/office/word/2010/wordprocessingGroup" xmlns:wpi="http://schemas.microsoft.com/office/word/2010/wordprocessingInk" xmlns:wne="http://schemas.microsoft.com/office/word/2006/wordml" xmlns:wps="http://schemas.microsoft.com/office/word/2010/wordprocessingShape" mc:Ignorable="w14 wp14">
   <w:p>
     <w:pPr>
       <w:pStyle w:val="Footer"/>
@@ -7135,7 +7712,7 @@
         <w:noProof/>
         <w:sz w:val="20"/>
         <w:szCs w:val="20"/>
-        <w:lang w:val="en-US" w:eastAsia="en-US" w:bidi="ar-SA"/>
+        <w:lang w:val="en-GB" w:eastAsia="en-GB" w:bidi="ar-SA"/>
       </w:rPr>
       <mc:AlternateContent>
         <mc:Choice Requires="wpg">
@@ -7249,7 +7826,7 @@
             </wp:anchor>
           </w:drawing>
         </mc:Choice>
-        <mc:Fallback>
+        <mc:Fallback xmlns:cx="http://schemas.microsoft.com/office/drawing/2014/chartex" xmlns:cx1="http://schemas.microsoft.com/office/drawing/2015/9/8/chartex" xmlns:cx2="http://schemas.microsoft.com/office/drawing/2015/10/21/chartex" xmlns:cx3="http://schemas.microsoft.com/office/drawing/2016/5/9/chartex" xmlns:cx4="http://schemas.microsoft.com/office/drawing/2016/5/10/chartex" xmlns:cx5="http://schemas.microsoft.com/office/drawing/2016/5/11/chartex" xmlns:cx6="http://schemas.microsoft.com/office/drawing/2016/5/12/chartex" xmlns:cx7="http://schemas.microsoft.com/office/drawing/2016/5/13/chartex" xmlns:cx8="http://schemas.microsoft.com/office/drawing/2016/5/14/chartex" xmlns:aink="http://schemas.microsoft.com/office/drawing/2016/ink" xmlns:am3d="http://schemas.microsoft.com/office/drawing/2017/model3d" xmlns:w15="http://schemas.microsoft.com/office/word/2012/wordml" xmlns:w16cid="http://schemas.microsoft.com/office/word/2016/wordml/cid" xmlns:w16se="http://schemas.microsoft.com/office/word/2015/wordml/symex">
           <w:pict>
             <v:group w14:anchorId="46828BBE" id="Group 4" o:spid="_x0000_s1026" style="position:absolute;margin-left:309.95pt;margin-top:17.95pt;width:161.05pt;height:38.15pt;z-index:251659264;mso-width-relative:margin;mso-height-relative:margin" coordsize="47959,10261" o:gfxdata="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">
               <v:shapetype id="_x0000_t75" coordsize="21600,21600" o:spt="75" o:preferrelative="t" path="m@4@5l@4@11@9@11@9@5xe" filled="f" stroked="f">
@@ -7351,7 +7928,7 @@
 </file>
 
 <file path=word/footnotes.xml><?xml version="1.0" encoding="utf-8"?>
-<w:footnotes xmlns:wpc="http://schemas.microsoft.com/office/word/2010/wordprocessingCanvas" xmlns:cx="http://schemas.microsoft.com/office/drawing/2014/chartex" xmlns:cx1="http://schemas.microsoft.com/office/drawing/2015/9/8/chartex" xmlns:cx2="http://schemas.microsoft.com/office/drawing/2015/10/21/chartex" xmlns:cx3="http://schemas.microsoft.com/office/drawing/2016/5/9/chartex" xmlns:cx4="http://schemas.microsoft.com/office/drawing/2016/5/10/chartex" xmlns:cx5="http://schemas.microsoft.com/office/drawing/2016/5/11/chartex" xmlns:cx6="http://schemas.microsoft.com/office/drawing/2016/5/12/chartex" xmlns:cx7="http://schemas.microsoft.com/office/drawing/2016/5/13/chartex" xmlns:cx8="http://schemas.microsoft.com/office/drawing/2016/5/14/chartex" xmlns:mc="http://schemas.openxmlformats.org/markup-compatibility/2006" xmlns:aink="http://schemas.microsoft.com/office/drawing/2016/ink" xmlns:am3d="http://schemas.microsoft.com/office/drawing/2017/model3d" xmlns:o="urn:schemas-microsoft-com:office:office" xmlns:r="http://schemas.openxmlformats.org/officeDocument/2006/relationships" xmlns:m="http://schemas.openxmlformats.org/officeDocument/2006/math" xmlns:v="urn:schemas-microsoft-com:vml" xmlns:wp14="http://schemas.microsoft.com/office/word/2010/wordprocessingDrawing" xmlns:wp="http://schemas.openxmlformats.org/drawingml/2006/wordprocessingDrawing" xmlns:w10="urn:schemas-microsoft-com:office:word" xmlns:w="http://schemas.openxmlformats.org/wordprocessingml/2006/main" xmlns:w14="http://schemas.microsoft.com/office/word/2010/wordml" xmlns:w15="http://schemas.microsoft.com/office/word/2012/wordml" xmlns:w16cid="http://schemas.microsoft.com/office/word/2016/wordml/cid" xmlns:w16se="http://schemas.microsoft.com/office/word/2015/wordml/symex" xmlns:wpg="http://schemas.microsoft.com/office/word/2010/wordprocessingGroup" xmlns:wpi="http://schemas.microsoft.com/office/word/2010/wordprocessingInk" xmlns:wne="http://schemas.microsoft.com/office/word/2006/wordml" xmlns:wps="http://schemas.microsoft.com/office/word/2010/wordprocessingShape" mc:Ignorable="w14 w15 w16se w16cid wp14">
+<w:footnotes xmlns:wpc="http://schemas.microsoft.com/office/word/2010/wordprocessingCanvas" xmlns:mc="http://schemas.openxmlformats.org/markup-compatibility/2006" xmlns:o="urn:schemas-microsoft-com:office:office" xmlns:r="http://schemas.openxmlformats.org/officeDocument/2006/relationships" xmlns:m="http://schemas.openxmlformats.org/officeDocument/2006/math" xmlns:v="urn:schemas-microsoft-com:vml" xmlns:wp14="http://schemas.microsoft.com/office/word/2010/wordprocessingDrawing" xmlns:wp="http://schemas.openxmlformats.org/drawingml/2006/wordprocessingDrawing" xmlns:w10="urn:schemas-microsoft-com:office:word" xmlns:w="http://schemas.openxmlformats.org/wordprocessingml/2006/main" xmlns:w14="http://schemas.microsoft.com/office/word/2010/wordml" xmlns:wpg="http://schemas.microsoft.com/office/word/2010/wordprocessingGroup" xmlns:wpi="http://schemas.microsoft.com/office/word/2010/wordprocessingInk" xmlns:wne="http://schemas.microsoft.com/office/word/2006/wordml" xmlns:wps="http://schemas.microsoft.com/office/word/2010/wordprocessingShape" mc:Ignorable="w14 wp14">
   <w:footnote w:type="separator" w:id="-1">
     <w:p>
       <w:r>
@@ -7370,7 +7947,7 @@
 </file>
 
 <file path=word/header1.xml><?xml version="1.0" encoding="utf-8"?>
-<w:hdr xmlns:wpc="http://schemas.microsoft.com/office/word/2010/wordprocessingCanvas" xmlns:cx="http://schemas.microsoft.com/office/drawing/2014/chartex" xmlns:cx1="http://schemas.microsoft.com/office/drawing/2015/9/8/chartex" xmlns:cx2="http://schemas.microsoft.com/office/drawing/2015/10/21/chartex" xmlns:cx3="http://schemas.microsoft.com/office/drawing/2016/5/9/chartex" xmlns:cx4="http://schemas.microsoft.com/office/drawing/2016/5/10/chartex" xmlns:cx5="http://schemas.microsoft.com/office/drawing/2016/5/11/chartex" xmlns:cx6="http://schemas.microsoft.com/office/drawing/2016/5/12/chartex" xmlns:cx7="http://schemas.microsoft.com/office/drawing/2016/5/13/chartex" xmlns:cx8="http://schemas.microsoft.com/office/drawing/2016/5/14/chartex" xmlns:mc="http://schemas.openxmlformats.org/markup-compatibility/2006" xmlns:aink="http://schemas.microsoft.com/office/drawing/2016/ink" xmlns:am3d="http://schemas.microsoft.com/office/drawing/2017/model3d" xmlns:o="urn:schemas-microsoft-com:office:office" xmlns:r="http://schemas.openxmlformats.org/officeDocument/2006/relationships" xmlns:m="http://schemas.openxmlformats.org/officeDocument/2006/math" xmlns:v="urn:schemas-microsoft-com:vml" xmlns:wp14="http://schemas.microsoft.com/office/word/2010/wordprocessingDrawing" xmlns:wp="http://schemas.openxmlformats.org/drawingml/2006/wordprocessingDrawing" xmlns:w10="urn:schemas-microsoft-com:office:word" xmlns:w="http://schemas.openxmlformats.org/wordprocessingml/2006/main" xmlns:w14="http://schemas.microsoft.com/office/word/2010/wordml" xmlns:w15="http://schemas.microsoft.com/office/word/2012/wordml" xmlns:w16cid="http://schemas.microsoft.com/office/word/2016/wordml/cid" xmlns:w16se="http://schemas.microsoft.com/office/word/2015/wordml/symex" xmlns:wpg="http://schemas.microsoft.com/office/word/2010/wordprocessingGroup" xmlns:wpi="http://schemas.microsoft.com/office/word/2010/wordprocessingInk" xmlns:wne="http://schemas.microsoft.com/office/word/2006/wordml" xmlns:wps="http://schemas.microsoft.com/office/word/2010/wordprocessingShape" mc:Ignorable="w14 w15 w16se w16cid wp14">
+<w:hdr xmlns:wpc="http://schemas.microsoft.com/office/word/2010/wordprocessingCanvas" xmlns:mc="http://schemas.openxmlformats.org/markup-compatibility/2006" xmlns:o="urn:schemas-microsoft-com:office:office" xmlns:r="http://schemas.openxmlformats.org/officeDocument/2006/relationships" xmlns:m="http://schemas.openxmlformats.org/officeDocument/2006/math" xmlns:v="urn:schemas-microsoft-com:vml" xmlns:wp14="http://schemas.microsoft.com/office/word/2010/wordprocessingDrawing" xmlns:wp="http://schemas.openxmlformats.org/drawingml/2006/wordprocessingDrawing" xmlns:w10="urn:schemas-microsoft-com:office:word" xmlns:w="http://schemas.openxmlformats.org/wordprocessingml/2006/main" xmlns:w14="http://schemas.microsoft.com/office/word/2010/wordml" xmlns:wpg="http://schemas.microsoft.com/office/word/2010/wordprocessingGroup" xmlns:wpi="http://schemas.microsoft.com/office/word/2010/wordprocessingInk" xmlns:wne="http://schemas.microsoft.com/office/word/2006/wordml" xmlns:wps="http://schemas.microsoft.com/office/word/2010/wordprocessingShape" mc:Ignorable="w14 wp14">
   <w:p>
     <w:pPr>
       <w:pStyle w:val="Header"/>
@@ -7446,7 +8023,7 @@
         <w:sz w:val="16"/>
         <w:szCs w:val="16"/>
       </w:rPr>
-      <w:t>4</w:t>
+      <w:t>7</w:t>
     </w:r>
     <w:r>
       <w:rPr>
@@ -7496,7 +8073,7 @@
         <w:sz w:val="16"/>
         <w:szCs w:val="16"/>
       </w:rPr>
-      <w:t>5</w:t>
+      <w:t>8</w:t>
     </w:r>
     <w:r>
       <w:rPr>
@@ -7525,8 +8102,8 @@
 </file>
 
 <file path=word/numbering.xml><?xml version="1.0" encoding="utf-8"?>
-<w:numbering xmlns:wpc="http://schemas.microsoft.com/office/word/2010/wordprocessingCanvas" xmlns:cx="http://schemas.microsoft.com/office/drawing/2014/chartex" xmlns:cx1="http://schemas.microsoft.com/office/drawing/2015/9/8/chartex" xmlns:cx2="http://schemas.microsoft.com/office/drawing/2015/10/21/chartex" xmlns:cx3="http://schemas.microsoft.com/office/drawing/2016/5/9/chartex" xmlns:cx4="http://schemas.microsoft.com/office/drawing/2016/5/10/chartex" xmlns:cx5="http://schemas.microsoft.com/office/drawing/2016/5/11/chartex" xmlns:cx6="http://schemas.microsoft.com/office/drawing/2016/5/12/chartex" xmlns:cx7="http://schemas.microsoft.com/office/drawing/2016/5/13/chartex" xmlns:cx8="http://schemas.microsoft.com/office/drawing/2016/5/14/chartex" xmlns:mc="http://schemas.openxmlformats.org/markup-compatibility/2006" xmlns:aink="http://schemas.microsoft.com/office/drawing/2016/ink" xmlns:am3d="http://schemas.microsoft.com/office/drawing/2017/model3d" xmlns:o="urn:schemas-microsoft-com:office:office" xmlns:r="http://schemas.openxmlformats.org/officeDocument/2006/relationships" xmlns:m="http://schemas.openxmlformats.org/officeDocument/2006/math" xmlns:v="urn:schemas-microsoft-com:vml" xmlns:wp14="http://schemas.microsoft.com/office/word/2010/wordprocessingDrawing" xmlns:wp="http://schemas.openxmlformats.org/drawingml/2006/wordprocessingDrawing" xmlns:w10="urn:schemas-microsoft-com:office:word" xmlns:w="http://schemas.openxmlformats.org/wordprocessingml/2006/main" xmlns:w14="http://schemas.microsoft.com/office/word/2010/wordml" xmlns:w15="http://schemas.microsoft.com/office/word/2012/wordml" xmlns:w16cid="http://schemas.microsoft.com/office/word/2016/wordml/cid" xmlns:w16se="http://schemas.microsoft.com/office/word/2015/wordml/symex" xmlns:wpg="http://schemas.microsoft.com/office/word/2010/wordprocessingGroup" xmlns:wpi="http://schemas.microsoft.com/office/word/2010/wordprocessingInk" xmlns:wne="http://schemas.microsoft.com/office/word/2006/wordml" xmlns:wps="http://schemas.microsoft.com/office/word/2010/wordprocessingShape" mc:Ignorable="w14 w15 w16se w16cid wp14">
-  <w:abstractNum w:abstractNumId="0" w15:restartNumberingAfterBreak="0">
+<w:numbering xmlns:wpc="http://schemas.microsoft.com/office/word/2010/wordprocessingCanvas" xmlns:mc="http://schemas.openxmlformats.org/markup-compatibility/2006" xmlns:o="urn:schemas-microsoft-com:office:office" xmlns:r="http://schemas.openxmlformats.org/officeDocument/2006/relationships" xmlns:m="http://schemas.openxmlformats.org/officeDocument/2006/math" xmlns:v="urn:schemas-microsoft-com:vml" xmlns:wp14="http://schemas.microsoft.com/office/word/2010/wordprocessingDrawing" xmlns:wp="http://schemas.openxmlformats.org/drawingml/2006/wordprocessingDrawing" xmlns:w10="urn:schemas-microsoft-com:office:word" xmlns:w="http://schemas.openxmlformats.org/wordprocessingml/2006/main" xmlns:w14="http://schemas.microsoft.com/office/word/2010/wordml" xmlns:wpg="http://schemas.microsoft.com/office/word/2010/wordprocessingGroup" xmlns:wpi="http://schemas.microsoft.com/office/word/2010/wordprocessingInk" xmlns:wne="http://schemas.microsoft.com/office/word/2006/wordml" xmlns:wps="http://schemas.microsoft.com/office/word/2010/wordprocessingShape" mc:Ignorable="w14 wp14">
+  <w:abstractNum w:abstractNumId="0">
     <w:nsid w:val="00000001"/>
     <w:multiLevelType w:val="hybridMultilevel"/>
     <w:tmpl w:val="00000001"/>
@@ -7580,7 +8157,7 @@
       <w:lvlJc w:val="left"/>
     </w:lvl>
   </w:abstractNum>
-  <w:abstractNum w:abstractNumId="1" w15:restartNumberingAfterBreak="0">
+  <w:abstractNum w:abstractNumId="1">
     <w:nsid w:val="00000002"/>
     <w:multiLevelType w:val="hybridMultilevel"/>
     <w:tmpl w:val="00000002"/>
@@ -7634,7 +8211,7 @@
       <w:lvlJc w:val="left"/>
     </w:lvl>
   </w:abstractNum>
-  <w:abstractNum w:abstractNumId="2" w15:restartNumberingAfterBreak="0">
+  <w:abstractNum w:abstractNumId="2">
     <w:nsid w:val="00000003"/>
     <w:multiLevelType w:val="hybridMultilevel"/>
     <w:tmpl w:val="00000003"/>
@@ -7688,7 +8265,7 @@
       <w:lvlJc w:val="left"/>
     </w:lvl>
   </w:abstractNum>
-  <w:abstractNum w:abstractNumId="3" w15:restartNumberingAfterBreak="0">
+  <w:abstractNum w:abstractNumId="3">
     <w:nsid w:val="02994EF0"/>
     <w:multiLevelType w:val="multilevel"/>
     <w:tmpl w:val="1DB6512E"/>
@@ -7801,7 +8378,7 @@
       </w:rPr>
     </w:lvl>
   </w:abstractNum>
-  <w:abstractNum w:abstractNumId="4" w15:restartNumberingAfterBreak="0">
+  <w:abstractNum w:abstractNumId="4">
     <w:nsid w:val="066B59A8"/>
     <w:multiLevelType w:val="hybridMultilevel"/>
     <w:tmpl w:val="D5DCF0DA"/>
@@ -7890,7 +8467,7 @@
       </w:pPr>
     </w:lvl>
   </w:abstractNum>
-  <w:abstractNum w:abstractNumId="5" w15:restartNumberingAfterBreak="0">
+  <w:abstractNum w:abstractNumId="5">
     <w:nsid w:val="1B2B097F"/>
     <w:multiLevelType w:val="hybridMultilevel"/>
     <w:tmpl w:val="D8A60D08"/>
@@ -7976,7 +8553,7 @@
       </w:pPr>
     </w:lvl>
   </w:abstractNum>
-  <w:abstractNum w:abstractNumId="6" w15:restartNumberingAfterBreak="0">
+  <w:abstractNum w:abstractNumId="6">
     <w:nsid w:val="1FC7498C"/>
     <w:multiLevelType w:val="multilevel"/>
     <w:tmpl w:val="74F676F6"/>
@@ -8097,7 +8674,7 @@
       </w:rPr>
     </w:lvl>
   </w:abstractNum>
-  <w:abstractNum w:abstractNumId="7" w15:restartNumberingAfterBreak="0">
+  <w:abstractNum w:abstractNumId="7">
     <w:nsid w:val="23D31998"/>
     <w:multiLevelType w:val="hybridMultilevel"/>
     <w:tmpl w:val="4760BBD8"/>
@@ -8183,7 +8760,7 @@
       </w:pPr>
     </w:lvl>
   </w:abstractNum>
-  <w:abstractNum w:abstractNumId="8" w15:restartNumberingAfterBreak="0">
+  <w:abstractNum w:abstractNumId="8">
     <w:nsid w:val="243372F3"/>
     <w:multiLevelType w:val="hybridMultilevel"/>
     <w:tmpl w:val="653E60F2"/>
@@ -8269,7 +8846,7 @@
       </w:pPr>
     </w:lvl>
   </w:abstractNum>
-  <w:abstractNum w:abstractNumId="9" w15:restartNumberingAfterBreak="0">
+  <w:abstractNum w:abstractNumId="9">
     <w:nsid w:val="2D37419D"/>
     <w:multiLevelType w:val="hybridMultilevel"/>
     <w:tmpl w:val="33523A22"/>
@@ -8382,7 +8959,7 @@
       </w:rPr>
     </w:lvl>
   </w:abstractNum>
-  <w:abstractNum w:abstractNumId="10" w15:restartNumberingAfterBreak="0">
+  <w:abstractNum w:abstractNumId="10">
     <w:nsid w:val="30C3537E"/>
     <w:multiLevelType w:val="hybridMultilevel"/>
     <w:tmpl w:val="A06281B4"/>
@@ -8468,7 +9045,7 @@
       </w:pPr>
     </w:lvl>
   </w:abstractNum>
-  <w:abstractNum w:abstractNumId="11" w15:restartNumberingAfterBreak="0">
+  <w:abstractNum w:abstractNumId="11">
     <w:nsid w:val="31A23F1F"/>
     <w:multiLevelType w:val="hybridMultilevel"/>
     <w:tmpl w:val="6EEE3E8E"/>
@@ -8557,7 +9134,7 @@
       </w:pPr>
     </w:lvl>
   </w:abstractNum>
-  <w:abstractNum w:abstractNumId="12" w15:restartNumberingAfterBreak="0">
+  <w:abstractNum w:abstractNumId="12">
     <w:nsid w:val="34E15157"/>
     <w:multiLevelType w:val="hybridMultilevel"/>
     <w:tmpl w:val="8CF87754"/>
@@ -8643,7 +9220,7 @@
       </w:pPr>
     </w:lvl>
   </w:abstractNum>
-  <w:abstractNum w:abstractNumId="13" w15:restartNumberingAfterBreak="0">
+  <w:abstractNum w:abstractNumId="13">
     <w:nsid w:val="3A045B12"/>
     <w:multiLevelType w:val="hybridMultilevel"/>
     <w:tmpl w:val="11F8A062"/>
@@ -8729,7 +9306,7 @@
       </w:pPr>
     </w:lvl>
   </w:abstractNum>
-  <w:abstractNum w:abstractNumId="14" w15:restartNumberingAfterBreak="0">
+  <w:abstractNum w:abstractNumId="14">
     <w:nsid w:val="4EB11134"/>
     <w:multiLevelType w:val="hybridMultilevel"/>
     <w:tmpl w:val="6AF6DB3C"/>
@@ -8818,7 +9395,7 @@
       </w:pPr>
     </w:lvl>
   </w:abstractNum>
-  <w:abstractNum w:abstractNumId="15" w15:restartNumberingAfterBreak="0">
+  <w:abstractNum w:abstractNumId="15">
     <w:nsid w:val="518B1A83"/>
     <w:multiLevelType w:val="hybridMultilevel"/>
     <w:tmpl w:val="6DD60940"/>
@@ -8904,7 +9481,7 @@
       </w:pPr>
     </w:lvl>
   </w:abstractNum>
-  <w:abstractNum w:abstractNumId="16" w15:restartNumberingAfterBreak="0">
+  <w:abstractNum w:abstractNumId="16">
     <w:nsid w:val="68595926"/>
     <w:multiLevelType w:val="hybridMultilevel"/>
     <w:tmpl w:val="406AB7BC"/>
@@ -8993,7 +9570,7 @@
       </w:pPr>
     </w:lvl>
   </w:abstractNum>
-  <w:abstractNum w:abstractNumId="17" w15:restartNumberingAfterBreak="0">
+  <w:abstractNum w:abstractNumId="17">
     <w:nsid w:val="6C636992"/>
     <w:multiLevelType w:val="multilevel"/>
     <w:tmpl w:val="79A8BE18"/>
@@ -9138,7 +9715,7 @@
       </w:rPr>
     </w:lvl>
   </w:abstractNum>
-  <w:abstractNum w:abstractNumId="18" w15:restartNumberingAfterBreak="0">
+  <w:abstractNum w:abstractNumId="18">
     <w:nsid w:val="6E742475"/>
     <w:multiLevelType w:val="hybridMultilevel"/>
     <w:tmpl w:val="CD607AAE"/>
@@ -9224,7 +9801,7 @@
       </w:pPr>
     </w:lvl>
   </w:abstractNum>
-  <w:abstractNum w:abstractNumId="19" w15:restartNumberingAfterBreak="0">
+  <w:abstractNum w:abstractNumId="19">
     <w:nsid w:val="708568F6"/>
     <w:multiLevelType w:val="hybridMultilevel"/>
     <w:tmpl w:val="E3AE3C06"/>
@@ -9374,7 +9951,7 @@
 </file>
 
 <file path=word/styles.xml><?xml version="1.0" encoding="utf-8"?>
-<w:styles xmlns:mc="http://schemas.openxmlformats.org/markup-compatibility/2006" xmlns:r="http://schemas.openxmlformats.org/officeDocument/2006/relationships" xmlns:w="http://schemas.openxmlformats.org/wordprocessingml/2006/main" xmlns:w14="http://schemas.microsoft.com/office/word/2010/wordml" xmlns:w15="http://schemas.microsoft.com/office/word/2012/wordml" xmlns:w16cid="http://schemas.microsoft.com/office/word/2016/wordml/cid" xmlns:w16se="http://schemas.microsoft.com/office/word/2015/wordml/symex" mc:Ignorable="w14 w15 w16se w16cid">
+<w:styles xmlns:mc="http://schemas.openxmlformats.org/markup-compatibility/2006" xmlns:r="http://schemas.openxmlformats.org/officeDocument/2006/relationships" xmlns:w="http://schemas.openxmlformats.org/wordprocessingml/2006/main" xmlns:w14="http://schemas.microsoft.com/office/word/2010/wordml" mc:Ignorable="w14">
   <w:docDefaults>
     <w:rPrDefault>
       <w:rPr>
@@ -9390,379 +9967,149 @@
       </w:pPr>
     </w:pPrDefault>
   </w:docDefaults>
-  <w:latentStyles w:defLockedState="0" w:defUIPriority="99" w:defSemiHidden="0" w:defUnhideWhenUsed="0" w:defQFormat="0" w:count="375">
-    <w:lsdException w:name="Normal" w:uiPriority="0" w:qFormat="1"/>
-    <w:lsdException w:name="heading 1" w:uiPriority="0" w:qFormat="1"/>
-    <w:lsdException w:name="heading 2" w:semiHidden="1" w:uiPriority="0" w:unhideWhenUsed="1" w:qFormat="1"/>
-    <w:lsdException w:name="heading 3" w:semiHidden="1" w:uiPriority="0" w:unhideWhenUsed="1" w:qFormat="1"/>
-    <w:lsdException w:name="heading 4" w:semiHidden="1" w:uiPriority="0" w:unhideWhenUsed="1" w:qFormat="1"/>
-    <w:lsdException w:name="heading 5" w:semiHidden="1" w:uiPriority="9" w:unhideWhenUsed="1" w:qFormat="1"/>
-    <w:lsdException w:name="heading 6" w:semiHidden="1" w:uiPriority="0" w:unhideWhenUsed="1" w:qFormat="1"/>
-    <w:lsdException w:name="heading 7" w:semiHidden="1" w:uiPriority="9" w:unhideWhenUsed="1" w:qFormat="1"/>
-    <w:lsdException w:name="heading 8" w:semiHidden="1" w:uiPriority="9" w:unhideWhenUsed="1" w:qFormat="1"/>
-    <w:lsdException w:name="heading 9" w:semiHidden="1" w:uiPriority="9" w:unhideWhenUsed="1" w:qFormat="1"/>
-    <w:lsdException w:name="index 1" w:semiHidden="1" w:unhideWhenUsed="1"/>
-    <w:lsdException w:name="index 2" w:semiHidden="1" w:unhideWhenUsed="1"/>
-    <w:lsdException w:name="index 3" w:semiHidden="1" w:unhideWhenUsed="1"/>
-    <w:lsdException w:name="index 4" w:semiHidden="1" w:unhideWhenUsed="1"/>
-    <w:lsdException w:name="index 5" w:semiHidden="1" w:unhideWhenUsed="1"/>
-    <w:lsdException w:name="index 6" w:semiHidden="1" w:unhideWhenUsed="1"/>
-    <w:lsdException w:name="index 7" w:semiHidden="1" w:unhideWhenUsed="1"/>
-    <w:lsdException w:name="index 8" w:semiHidden="1" w:unhideWhenUsed="1"/>
-    <w:lsdException w:name="index 9" w:semiHidden="1" w:unhideWhenUsed="1"/>
-    <w:lsdException w:name="toc 1" w:semiHidden="1" w:uiPriority="39" w:unhideWhenUsed="1"/>
-    <w:lsdException w:name="toc 2" w:semiHidden="1" w:uiPriority="39" w:unhideWhenUsed="1"/>
-    <w:lsdException w:name="toc 3" w:semiHidden="1" w:uiPriority="39" w:unhideWhenUsed="1"/>
-    <w:lsdException w:name="toc 4" w:semiHidden="1" w:uiPriority="39" w:unhideWhenUsed="1"/>
-    <w:lsdException w:name="toc 5" w:semiHidden="1" w:uiPriority="39" w:unhideWhenUsed="1"/>
-    <w:lsdException w:name="toc 6" w:semiHidden="1" w:uiPriority="39" w:unhideWhenUsed="1"/>
-    <w:lsdException w:name="toc 7" w:semiHidden="1" w:uiPriority="39" w:unhideWhenUsed="1"/>
-    <w:lsdException w:name="toc 8" w:semiHidden="1" w:uiPriority="39" w:unhideWhenUsed="1"/>
-    <w:lsdException w:name="toc 9" w:semiHidden="1" w:uiPriority="39" w:unhideWhenUsed="1"/>
-    <w:lsdException w:name="Normal Indent" w:semiHidden="1" w:unhideWhenUsed="1"/>
-    <w:lsdException w:name="footnote text" w:semiHidden="1" w:unhideWhenUsed="1"/>
-    <w:lsdException w:name="annotation text" w:semiHidden="1" w:unhideWhenUsed="1"/>
-    <w:lsdException w:name="header" w:semiHidden="1" w:uiPriority="0" w:unhideWhenUsed="1"/>
-    <w:lsdException w:name="footer" w:semiHidden="1" w:uiPriority="0" w:unhideWhenUsed="1"/>
-    <w:lsdException w:name="index heading" w:semiHidden="1" w:unhideWhenUsed="1"/>
-    <w:lsdException w:name="caption" w:semiHidden="1" w:uiPriority="35" w:unhideWhenUsed="1" w:qFormat="1"/>
-    <w:lsdException w:name="table of figures" w:semiHidden="1" w:unhideWhenUsed="1"/>
-    <w:lsdException w:name="envelope address" w:semiHidden="1" w:unhideWhenUsed="1"/>
-    <w:lsdException w:name="envelope return" w:semiHidden="1" w:unhideWhenUsed="1"/>
-    <w:lsdException w:name="footnote reference" w:semiHidden="1" w:unhideWhenUsed="1"/>
-    <w:lsdException w:name="annotation reference" w:semiHidden="1" w:unhideWhenUsed="1"/>
-    <w:lsdException w:name="line number" w:semiHidden="1" w:unhideWhenUsed="1"/>
-    <w:lsdException w:name="page number" w:semiHidden="1" w:unhideWhenUsed="1"/>
-    <w:lsdException w:name="endnote reference" w:semiHidden="1" w:unhideWhenUsed="1"/>
-    <w:lsdException w:name="endnote text" w:semiHidden="1" w:unhideWhenUsed="1"/>
-    <w:lsdException w:name="table of authorities" w:semiHidden="1" w:unhideWhenUsed="1"/>
-    <w:lsdException w:name="macro" w:semiHidden="1" w:unhideWhenUsed="1"/>
-    <w:lsdException w:name="toa heading" w:semiHidden="1" w:unhideWhenUsed="1"/>
-    <w:lsdException w:name="List" w:semiHidden="1" w:unhideWhenUsed="1"/>
-    <w:lsdException w:name="List Bullet" w:semiHidden="1" w:unhideWhenUsed="1"/>
-    <w:lsdException w:name="List Number" w:semiHidden="1" w:unhideWhenUsed="1"/>
-    <w:lsdException w:name="List 2" w:semiHidden="1" w:unhideWhenUsed="1"/>
-    <w:lsdException w:name="List 3" w:semiHidden="1" w:unhideWhenUsed="1"/>
-    <w:lsdException w:name="List 4" w:semiHidden="1" w:unhideWhenUsed="1"/>
-    <w:lsdException w:name="List 5" w:semiHidden="1" w:unhideWhenUsed="1"/>
-    <w:lsdException w:name="List Bullet 2" w:semiHidden="1" w:unhideWhenUsed="1"/>
-    <w:lsdException w:name="List Bullet 3" w:semiHidden="1" w:unhideWhenUsed="1"/>
-    <w:lsdException w:name="List Bullet 4" w:semiHidden="1" w:unhideWhenUsed="1"/>
-    <w:lsdException w:name="List Bullet 5" w:semiHidden="1" w:unhideWhenUsed="1"/>
-    <w:lsdException w:name="List Number 2" w:semiHidden="1" w:unhideWhenUsed="1"/>
-    <w:lsdException w:name="List Number 3" w:semiHidden="1" w:unhideWhenUsed="1"/>
-    <w:lsdException w:name="List Number 4" w:semiHidden="1" w:unhideWhenUsed="1"/>
-    <w:lsdException w:name="List Number 5" w:semiHidden="1" w:unhideWhenUsed="1"/>
-    <w:lsdException w:name="Title" w:uiPriority="10" w:qFormat="1"/>
-    <w:lsdException w:name="Closing" w:semiHidden="1" w:unhideWhenUsed="1"/>
-    <w:lsdException w:name="Signature" w:semiHidden="1" w:unhideWhenUsed="1"/>
-    <w:lsdException w:name="Default Paragraph Font" w:semiHidden="1" w:uiPriority="1" w:unhideWhenUsed="1"/>
-    <w:lsdException w:name="Body Text" w:semiHidden="1" w:unhideWhenUsed="1"/>
-    <w:lsdException w:name="Body Text Indent" w:semiHidden="1" w:unhideWhenUsed="1"/>
-    <w:lsdException w:name="List Continue" w:semiHidden="1" w:unhideWhenUsed="1"/>
-    <w:lsdException w:name="List Continue 2" w:semiHidden="1" w:unhideWhenUsed="1"/>
-    <w:lsdException w:name="List Continue 3" w:semiHidden="1" w:unhideWhenUsed="1"/>
-    <w:lsdException w:name="List Continue 4" w:semiHidden="1" w:unhideWhenUsed="1"/>
-    <w:lsdException w:name="List Continue 5" w:semiHidden="1" w:unhideWhenUsed="1"/>
-    <w:lsdException w:name="Message Header" w:semiHidden="1" w:unhideWhenUsed="1"/>
-    <w:lsdException w:name="Subtitle" w:uiPriority="11" w:qFormat="1"/>
-    <w:lsdException w:name="Salutation" w:semiHidden="1" w:unhideWhenUsed="1"/>
-    <w:lsdException w:name="Date" w:semiHidden="1" w:unhideWhenUsed="1"/>
-    <w:lsdException w:name="Body Text First Indent" w:semiHidden="1" w:unhideWhenUsed="1"/>
-    <w:lsdException w:name="Body Text First Indent 2" w:semiHidden="1" w:unhideWhenUsed="1"/>
-    <w:lsdException w:name="Note Heading" w:semiHidden="1" w:unhideWhenUsed="1"/>
-    <w:lsdException w:name="Body Text 2" w:semiHidden="1" w:unhideWhenUsed="1"/>
-    <w:lsdException w:name="Body Text 3" w:semiHidden="1" w:unhideWhenUsed="1"/>
-    <w:lsdException w:name="Body Text Indent 2" w:semiHidden="1" w:unhideWhenUsed="1"/>
-    <w:lsdException w:name="Body Text Indent 3" w:semiHidden="1" w:unhideWhenUsed="1"/>
-    <w:lsdException w:name="Block Text" w:semiHidden="1" w:unhideWhenUsed="1"/>
-    <w:lsdException w:name="Hyperlink" w:semiHidden="1" w:unhideWhenUsed="1"/>
-    <w:lsdException w:name="FollowedHyperlink" w:semiHidden="1" w:unhideWhenUsed="1"/>
-    <w:lsdException w:name="Strong" w:uiPriority="22" w:qFormat="1"/>
-    <w:lsdException w:name="Emphasis" w:uiPriority="20" w:qFormat="1"/>
-    <w:lsdException w:name="Document Map" w:semiHidden="1" w:unhideWhenUsed="1"/>
-    <w:lsdException w:name="Plain Text" w:semiHidden="1" w:unhideWhenUsed="1"/>
-    <w:lsdException w:name="E-mail Signature" w:semiHidden="1" w:unhideWhenUsed="1"/>
-    <w:lsdException w:name="HTML Top of Form" w:semiHidden="1" w:unhideWhenUsed="1"/>
-    <w:lsdException w:name="HTML Bottom of Form" w:semiHidden="1" w:unhideWhenUsed="1"/>
-    <w:lsdException w:name="Normal (Web)" w:semiHidden="1" w:unhideWhenUsed="1"/>
-    <w:lsdException w:name="HTML Acronym" w:semiHidden="1" w:unhideWhenUsed="1"/>
-    <w:lsdException w:name="HTML Address" w:semiHidden="1" w:unhideWhenUsed="1"/>
-    <w:lsdException w:name="HTML Cite" w:semiHidden="1" w:unhideWhenUsed="1"/>
-    <w:lsdException w:name="HTML Code" w:semiHidden="1" w:unhideWhenUsed="1"/>
-    <w:lsdException w:name="HTML Definition" w:semiHidden="1" w:unhideWhenUsed="1"/>
-    <w:lsdException w:name="HTML Keyboard" w:semiHidden="1" w:unhideWhenUsed="1"/>
-    <w:lsdException w:name="HTML Preformatted" w:semiHidden="1" w:unhideWhenUsed="1"/>
-    <w:lsdException w:name="HTML Sample" w:semiHidden="1" w:unhideWhenUsed="1"/>
-    <w:lsdException w:name="HTML Typewriter" w:semiHidden="1" w:unhideWhenUsed="1"/>
-    <w:lsdException w:name="HTML Variable" w:semiHidden="1" w:unhideWhenUsed="1"/>
-    <w:lsdException w:name="annotation subject" w:semiHidden="1" w:unhideWhenUsed="1"/>
-    <w:lsdException w:name="No List" w:semiHidden="1" w:unhideWhenUsed="1"/>
-    <w:lsdException w:name="Outline List 1" w:semiHidden="1" w:unhideWhenUsed="1"/>
-    <w:lsdException w:name="Outline List 2" w:semiHidden="1" w:unhideWhenUsed="1"/>
-    <w:lsdException w:name="Outline List 3" w:semiHidden="1" w:unhideWhenUsed="1"/>
-    <w:lsdException w:name="Table Simple 1" w:semiHidden="1" w:unhideWhenUsed="1"/>
-    <w:lsdException w:name="Table Simple 2" w:semiHidden="1" w:unhideWhenUsed="1"/>
-    <w:lsdException w:name="Table Simple 3" w:semiHidden="1" w:unhideWhenUsed="1"/>
-    <w:lsdException w:name="Table Classic 1" w:semiHidden="1" w:unhideWhenUsed="1"/>
-    <w:lsdException w:name="Table Classic 2" w:semiHidden="1" w:unhideWhenUsed="1"/>
-    <w:lsdException w:name="Table Classic 3" w:semiHidden="1" w:unhideWhenUsed="1"/>
-    <w:lsdException w:name="Table Classic 4" w:semiHidden="1" w:unhideWhenUsed="1"/>
-    <w:lsdException w:name="Table Colorful 1" w:semiHidden="1" w:unhideWhenUsed="1"/>
-    <w:lsdException w:name="Table Colorful 2" w:semiHidden="1" w:unhideWhenUsed="1"/>
-    <w:lsdException w:name="Table Colorful 3" w:semiHidden="1" w:unhideWhenUsed="1"/>
-    <w:lsdException w:name="Table Columns 1" w:semiHidden="1" w:unhideWhenUsed="1"/>
-    <w:lsdException w:name="Table Columns 2" w:semiHidden="1" w:unhideWhenUsed="1"/>
-    <w:lsdException w:name="Table Columns 3" w:semiHidden="1" w:unhideWhenUsed="1"/>
-    <w:lsdException w:name="Table Columns 4" w:semiHidden="1" w:unhideWhenUsed="1"/>
-    <w:lsdException w:name="Table Columns 5" w:semiHidden="1" w:unhideWhenUsed="1"/>
-    <w:lsdException w:name="Table Grid 1" w:semiHidden="1" w:unhideWhenUsed="1"/>
-    <w:lsdException w:name="Table Grid 2" w:semiHidden="1" w:unhideWhenUsed="1"/>
-    <w:lsdException w:name="Table Grid 3" w:semiHidden="1" w:unhideWhenUsed="1"/>
-    <w:lsdException w:name="Table Grid 4" w:semiHidden="1" w:unhideWhenUsed="1"/>
-    <w:lsdException w:name="Table Grid 5" w:semiHidden="1" w:unhideWhenUsed="1"/>
-    <w:lsdException w:name="Table Grid 6" w:semiHidden="1" w:unhideWhenUsed="1"/>
-    <w:lsdException w:name="Table Grid 7" w:semiHidden="1" w:unhideWhenUsed="1"/>
-    <w:lsdException w:name="Table Grid 8" w:semiHidden="1" w:unhideWhenUsed="1"/>
-    <w:lsdException w:name="Table List 1" w:semiHidden="1" w:unhideWhenUsed="1"/>
-    <w:lsdException w:name="Table List 2" w:semiHidden="1" w:unhideWhenUsed="1"/>
-    <w:lsdException w:name="Table List 3" w:semiHidden="1" w:unhideWhenUsed="1"/>
-    <w:lsdException w:name="Table List 4" w:semiHidden="1" w:unhideWhenUsed="1"/>
-    <w:lsdException w:name="Table List 5" w:semiHidden="1" w:unhideWhenUsed="1"/>
-    <w:lsdException w:name="Table List 6" w:semiHidden="1" w:unhideWhenUsed="1"/>
-    <w:lsdException w:name="Table List 7" w:semiHidden="1" w:unhideWhenUsed="1"/>
-    <w:lsdException w:name="Table List 8" w:semiHidden="1" w:unhideWhenUsed="1"/>
-    <w:lsdException w:name="Table 3D effects 1" w:semiHidden="1" w:unhideWhenUsed="1"/>
-    <w:lsdException w:name="Table 3D effects 2" w:semiHidden="1" w:unhideWhenUsed="1"/>
-    <w:lsdException w:name="Table 3D effects 3" w:semiHidden="1" w:unhideWhenUsed="1"/>
-    <w:lsdException w:name="Table Contemporary" w:semiHidden="1" w:unhideWhenUsed="1"/>
-    <w:lsdException w:name="Table Elegant" w:semiHidden="1" w:unhideWhenUsed="1"/>
-    <w:lsdException w:name="Table Professional" w:semiHidden="1" w:unhideWhenUsed="1"/>
-    <w:lsdException w:name="Table Subtle 1" w:semiHidden="1" w:unhideWhenUsed="1"/>
-    <w:lsdException w:name="Table Web 1" w:semiHidden="1" w:unhideWhenUsed="1"/>
-    <w:lsdException w:name="Table Web 2" w:semiHidden="1" w:unhideWhenUsed="1"/>
-    <w:lsdException w:name="Balloon Text" w:semiHidden="1" w:unhideWhenUsed="1"/>
-    <w:lsdException w:name="Table Grid" w:uiPriority="39"/>
-    <w:lsdException w:name="Table Theme" w:semiHidden="1" w:unhideWhenUsed="1"/>
-    <w:lsdException w:name="Placeholder Text" w:semiHidden="1"/>
-    <w:lsdException w:name="No Spacing" w:uiPriority="1" w:qFormat="1"/>
-    <w:lsdException w:name="Light Shading" w:uiPriority="60"/>
-    <w:lsdException w:name="Light List" w:uiPriority="61"/>
-    <w:lsdException w:name="Light Grid" w:uiPriority="62"/>
-    <w:lsdException w:name="Medium Shading 1" w:uiPriority="63"/>
-    <w:lsdException w:name="Medium Shading 2" w:uiPriority="64"/>
-    <w:lsdException w:name="Medium List 1" w:uiPriority="65"/>
-    <w:lsdException w:name="Medium List 2" w:uiPriority="66"/>
-    <w:lsdException w:name="Medium Grid 1" w:uiPriority="67"/>
-    <w:lsdException w:name="Medium Grid 2" w:uiPriority="68"/>
-    <w:lsdException w:name="Medium Grid 3" w:uiPriority="69"/>
-    <w:lsdException w:name="Dark List" w:uiPriority="70"/>
-    <w:lsdException w:name="Colorful Shading" w:uiPriority="71"/>
-    <w:lsdException w:name="Colorful List" w:uiPriority="72"/>
-    <w:lsdException w:name="Colorful Grid" w:uiPriority="73"/>
-    <w:lsdException w:name="Light Shading Accent 1" w:uiPriority="60"/>
-    <w:lsdException w:name="Light List Accent 1" w:uiPriority="61"/>
-    <w:lsdException w:name="Light Grid Accent 1" w:uiPriority="62"/>
-    <w:lsdException w:name="Medium Shading 1 Accent 1" w:uiPriority="63"/>
-    <w:lsdException w:name="Medium Shading 2 Accent 1" w:uiPriority="64"/>
-    <w:lsdException w:name="Medium List 1 Accent 1" w:uiPriority="65"/>
-    <w:lsdException w:name="Revision" w:semiHidden="1"/>
-    <w:lsdException w:name="List Paragraph" w:uiPriority="34" w:qFormat="1"/>
-    <w:lsdException w:name="Quote" w:uiPriority="29" w:qFormat="1"/>
-    <w:lsdException w:name="Intense Quote" w:uiPriority="30" w:qFormat="1"/>
-    <w:lsdException w:name="Medium List 2 Accent 1" w:uiPriority="66"/>
-    <w:lsdException w:name="Medium Grid 1 Accent 1" w:uiPriority="67"/>
-    <w:lsdException w:name="Medium Grid 2 Accent 1" w:uiPriority="68"/>
-    <w:lsdException w:name="Medium Grid 3 Accent 1" w:uiPriority="69"/>
-    <w:lsdException w:name="Dark List Accent 1" w:uiPriority="70"/>
-    <w:lsdException w:name="Colorful Shading Accent 1" w:uiPriority="71"/>
-    <w:lsdException w:name="Colorful List Accent 1" w:uiPriority="72"/>
-    <w:lsdException w:name="Colorful Grid Accent 1" w:uiPriority="73"/>
-    <w:lsdException w:name="Light Shading Accent 2" w:uiPriority="60"/>
-    <w:lsdException w:name="Light List Accent 2" w:uiPriority="61"/>
-    <w:lsdException w:name="Light Grid Accent 2" w:uiPriority="62"/>
-    <w:lsdException w:name="Medium Shading 1 Accent 2" w:uiPriority="63"/>
-    <w:lsdException w:name="Medium Shading 2 Accent 2" w:uiPriority="64"/>
-    <w:lsdException w:name="Medium List 1 Accent 2" w:uiPriority="65"/>
-    <w:lsdException w:name="Medium List 2 Accent 2" w:uiPriority="66"/>
-    <w:lsdException w:name="Medium Grid 1 Accent 2" w:uiPriority="67"/>
-    <w:lsdException w:name="Medium Grid 2 Accent 2" w:uiPriority="68"/>
-    <w:lsdException w:name="Medium Grid 3 Accent 2" w:uiPriority="69"/>
-    <w:lsdException w:name="Dark List Accent 2" w:uiPriority="70"/>
-    <w:lsdException w:name="Colorful Shading Accent 2" w:uiPriority="71"/>
-    <w:lsdException w:name="Colorful List Accent 2" w:uiPriority="72"/>
-    <w:lsdException w:name="Colorful Grid Accent 2" w:uiPriority="73"/>
-    <w:lsdException w:name="Light Shading Accent 3" w:uiPriority="60"/>
-    <w:lsdException w:name="Light List Accent 3" w:uiPriority="61"/>
-    <w:lsdException w:name="Light Grid Accent 3" w:uiPriority="62"/>
-    <w:lsdException w:name="Medium Shading 1 Accent 3" w:uiPriority="63"/>
-    <w:lsdException w:name="Medium Shading 2 Accent 3" w:uiPriority="64"/>
-    <w:lsdException w:name="Medium List 1 Accent 3" w:uiPriority="65"/>
-    <w:lsdException w:name="Medium List 2 Accent 3" w:uiPriority="66"/>
-    <w:lsdException w:name="Medium Grid 1 Accent 3" w:uiPriority="67"/>
-    <w:lsdException w:name="Medium Grid 2 Accent 3" w:uiPriority="68"/>
-    <w:lsdException w:name="Medium Grid 3 Accent 3" w:uiPriority="69"/>
-    <w:lsdException w:name="Dark List Accent 3" w:uiPriority="70"/>
-    <w:lsdException w:name="Colorful Shading Accent 3" w:uiPriority="71"/>
-    <w:lsdException w:name="Colorful List Accent 3" w:uiPriority="72"/>
-    <w:lsdException w:name="Colorful Grid Accent 3" w:uiPriority="73"/>
-    <w:lsdException w:name="Light Shading Accent 4" w:uiPriority="60"/>
-    <w:lsdException w:name="Light List Accent 4" w:uiPriority="61"/>
-    <w:lsdException w:name="Light Grid Accent 4" w:uiPriority="62"/>
-    <w:lsdException w:name="Medium Shading 1 Accent 4" w:uiPriority="63"/>
-    <w:lsdException w:name="Medium Shading 2 Accent 4" w:uiPriority="64"/>
-    <w:lsdException w:name="Medium List 1 Accent 4" w:uiPriority="65"/>
-    <w:lsdException w:name="Medium List 2 Accent 4" w:uiPriority="66"/>
-    <w:lsdException w:name="Medium Grid 1 Accent 4" w:uiPriority="67"/>
-    <w:lsdException w:name="Medium Grid 2 Accent 4" w:uiPriority="68"/>
-    <w:lsdException w:name="Medium Grid 3 Accent 4" w:uiPriority="69"/>
-    <w:lsdException w:name="Dark List Accent 4" w:uiPriority="70"/>
-    <w:lsdException w:name="Colorful Shading Accent 4" w:uiPriority="71"/>
-    <w:lsdException w:name="Colorful List Accent 4" w:uiPriority="72"/>
-    <w:lsdException w:name="Colorful Grid Accent 4" w:uiPriority="73"/>
-    <w:lsdException w:name="Light Shading Accent 5" w:uiPriority="60"/>
-    <w:lsdException w:name="Light List Accent 5" w:uiPriority="61"/>
-    <w:lsdException w:name="Light Grid Accent 5" w:uiPriority="62"/>
-    <w:lsdException w:name="Medium Shading 1 Accent 5" w:uiPriority="63"/>
-    <w:lsdException w:name="Medium Shading 2 Accent 5" w:uiPriority="64"/>
-    <w:lsdException w:name="Medium List 1 Accent 5" w:uiPriority="65"/>
-    <w:lsdException w:name="Medium List 2 Accent 5" w:uiPriority="66"/>
-    <w:lsdException w:name="Medium Grid 1 Accent 5" w:uiPriority="67"/>
-    <w:lsdException w:name="Medium Grid 2 Accent 5" w:uiPriority="68"/>
-    <w:lsdException w:name="Medium Grid 3 Accent 5" w:uiPriority="69"/>
-    <w:lsdException w:name="Dark List Accent 5" w:uiPriority="70"/>
-    <w:lsdException w:name="Colorful Shading Accent 5" w:uiPriority="71"/>
-    <w:lsdException w:name="Colorful List Accent 5" w:uiPriority="72"/>
-    <w:lsdException w:name="Colorful Grid Accent 5" w:uiPriority="73"/>
-    <w:lsdException w:name="Light Shading Accent 6" w:uiPriority="60"/>
-    <w:lsdException w:name="Light List Accent 6" w:uiPriority="61"/>
-    <w:lsdException w:name="Light Grid Accent 6" w:uiPriority="62"/>
-    <w:lsdException w:name="Medium Shading 1 Accent 6" w:uiPriority="63"/>
-    <w:lsdException w:name="Medium Shading 2 Accent 6" w:uiPriority="64"/>
-    <w:lsdException w:name="Medium List 1 Accent 6" w:uiPriority="65"/>
-    <w:lsdException w:name="Medium List 2 Accent 6" w:uiPriority="66"/>
-    <w:lsdException w:name="Medium Grid 1 Accent 6" w:uiPriority="67"/>
-    <w:lsdException w:name="Medium Grid 2 Accent 6" w:uiPriority="68"/>
-    <w:lsdException w:name="Medium Grid 3 Accent 6" w:uiPriority="69"/>
-    <w:lsdException w:name="Dark List Accent 6" w:uiPriority="70"/>
-    <w:lsdException w:name="Colorful Shading Accent 6" w:uiPriority="71"/>
-    <w:lsdException w:name="Colorful List Accent 6" w:uiPriority="72"/>
-    <w:lsdException w:name="Colorful Grid Accent 6" w:uiPriority="73"/>
-    <w:lsdException w:name="Subtle Emphasis" w:uiPriority="19" w:qFormat="1"/>
-    <w:lsdException w:name="Intense Emphasis" w:uiPriority="21" w:qFormat="1"/>
-    <w:lsdException w:name="Subtle Reference" w:uiPriority="31" w:qFormat="1"/>
-    <w:lsdException w:name="Intense Reference" w:uiPriority="32" w:qFormat="1"/>
-    <w:lsdException w:name="Book Title" w:uiPriority="33" w:qFormat="1"/>
-    <w:lsdException w:name="Bibliography" w:semiHidden="1" w:uiPriority="37" w:unhideWhenUsed="1"/>
-    <w:lsdException w:name="TOC Heading" w:semiHidden="1" w:uiPriority="39" w:unhideWhenUsed="1" w:qFormat="1"/>
-    <w:lsdException w:name="Plain Table 1" w:uiPriority="41"/>
-    <w:lsdException w:name="Plain Table 2" w:uiPriority="42"/>
-    <w:lsdException w:name="Plain Table 3" w:uiPriority="43"/>
-    <w:lsdException w:name="Plain Table 4" w:uiPriority="44"/>
-    <w:lsdException w:name="Plain Table 5" w:uiPriority="45"/>
-    <w:lsdException w:name="Grid Table Light" w:uiPriority="40"/>
-    <w:lsdException w:name="Grid Table 1 Light" w:uiPriority="46"/>
-    <w:lsdException w:name="Grid Table 2" w:uiPriority="47"/>
-    <w:lsdException w:name="Grid Table 3" w:uiPriority="48"/>
-    <w:lsdException w:name="Grid Table 4" w:uiPriority="49"/>
-    <w:lsdException w:name="Grid Table 5 Dark" w:uiPriority="50"/>
-    <w:lsdException w:name="Grid Table 6 Colorful" w:uiPriority="51"/>
-    <w:lsdException w:name="Grid Table 7 Colorful" w:uiPriority="52"/>
-    <w:lsdException w:name="Grid Table 1 Light Accent 1" w:uiPriority="46"/>
-    <w:lsdException w:name="Grid Table 2 Accent 1" w:uiPriority="47"/>
-    <w:lsdException w:name="Grid Table 3 Accent 1" w:uiPriority="48"/>
-    <w:lsdException w:name="Grid Table 4 Accent 1" w:uiPriority="49"/>
-    <w:lsdException w:name="Grid Table 5 Dark Accent 1" w:uiPriority="50"/>
-    <w:lsdException w:name="Grid Table 6 Colorful Accent 1" w:uiPriority="51"/>
-    <w:lsdException w:name="Grid Table 7 Colorful Accent 1" w:uiPriority="52"/>
-    <w:lsdException w:name="Grid Table 1 Light Accent 2" w:uiPriority="46"/>
-    <w:lsdException w:name="Grid Table 2 Accent 2" w:uiPriority="47"/>
-    <w:lsdException w:name="Grid Table 3 Accent 2" w:uiPriority="48"/>
-    <w:lsdException w:name="Grid Table 4 Accent 2" w:uiPriority="49"/>
-    <w:lsdException w:name="Grid Table 5 Dark Accent 2" w:uiPriority="50"/>
-    <w:lsdException w:name="Grid Table 6 Colorful Accent 2" w:uiPriority="51"/>
-    <w:lsdException w:name="Grid Table 7 Colorful Accent 2" w:uiPriority="52"/>
-    <w:lsdException w:name="Grid Table 1 Light Accent 3" w:uiPriority="46"/>
-    <w:lsdException w:name="Grid Table 2 Accent 3" w:uiPriority="47"/>
-    <w:lsdException w:name="Grid Table 3 Accent 3" w:uiPriority="48"/>
-    <w:lsdException w:name="Grid Table 4 Accent 3" w:uiPriority="49"/>
-    <w:lsdException w:name="Grid Table 5 Dark Accent 3" w:uiPriority="50"/>
-    <w:lsdException w:name="Grid Table 6 Colorful Accent 3" w:uiPriority="51"/>
-    <w:lsdException w:name="Grid Table 7 Colorful Accent 3" w:uiPriority="52"/>
-    <w:lsdException w:name="Grid Table 1 Light Accent 4" w:uiPriority="46"/>
-    <w:lsdException w:name="Grid Table 2 Accent 4" w:uiPriority="47"/>
-    <w:lsdException w:name="Grid Table 3 Accent 4" w:uiPriority="48"/>
-    <w:lsdException w:name="Grid Table 4 Accent 4" w:uiPriority="49"/>
-    <w:lsdException w:name="Grid Table 5 Dark Accent 4" w:uiPriority="50"/>
-    <w:lsdException w:name="Grid Table 6 Colorful Accent 4" w:uiPriority="51"/>
-    <w:lsdException w:name="Grid Table 7 Colorful Accent 4" w:uiPriority="52"/>
-    <w:lsdException w:name="Grid Table 1 Light Accent 5" w:uiPriority="46"/>
-    <w:lsdException w:name="Grid Table 2 Accent 5" w:uiPriority="47"/>
-    <w:lsdException w:name="Grid Table 3 Accent 5" w:uiPriority="48"/>
-    <w:lsdException w:name="Grid Table 4 Accent 5" w:uiPriority="49"/>
-    <w:lsdException w:name="Grid Table 5 Dark Accent 5" w:uiPriority="50"/>
-    <w:lsdException w:name="Grid Table 6 Colorful Accent 5" w:uiPriority="51"/>
-    <w:lsdException w:name="Grid Table 7 Colorful Accent 5" w:uiPriority="52"/>
-    <w:lsdException w:name="Grid Table 1 Light Accent 6" w:uiPriority="46"/>
-    <w:lsdException w:name="Grid Table 2 Accent 6" w:uiPriority="47"/>
-    <w:lsdException w:name="Grid Table 3 Accent 6" w:uiPriority="48"/>
-    <w:lsdException w:name="Grid Table 4 Accent 6" w:uiPriority="49"/>
-    <w:lsdException w:name="Grid Table 5 Dark Accent 6" w:uiPriority="50"/>
-    <w:lsdException w:name="Grid Table 6 Colorful Accent 6" w:uiPriority="51"/>
-    <w:lsdException w:name="Grid Table 7 Colorful Accent 6" w:uiPriority="52"/>
-    <w:lsdException w:name="List Table 1 Light" w:uiPriority="46"/>
-    <w:lsdException w:name="List Table 2" w:uiPriority="47"/>
-    <w:lsdException w:name="List Table 3" w:uiPriority="48"/>
-    <w:lsdException w:name="List Table 4" w:uiPriority="49"/>
-    <w:lsdException w:name="List Table 5 Dark" w:uiPriority="50"/>
-    <w:lsdException w:name="List Table 6 Colorful" w:uiPriority="51"/>
-    <w:lsdException w:name="List Table 7 Colorful" w:uiPriority="52"/>
-    <w:lsdException w:name="List Table 1 Light Accent 1" w:uiPriority="46"/>
-    <w:lsdException w:name="List Table 2 Accent 1" w:uiPriority="47"/>
-    <w:lsdException w:name="List Table 3 Accent 1" w:uiPriority="48"/>
-    <w:lsdException w:name="List Table 4 Accent 1" w:uiPriority="49"/>
-    <w:lsdException w:name="List Table 5 Dark Accent 1" w:uiPriority="50"/>
-    <w:lsdException w:name="List Table 6 Colorful Accent 1" w:uiPriority="51"/>
-    <w:lsdException w:name="List Table 7 Colorful Accent 1" w:uiPriority="52"/>
-    <w:lsdException w:name="List Table 1 Light Accent 2" w:uiPriority="46"/>
-    <w:lsdException w:name="List Table 2 Accent 2" w:uiPriority="47"/>
-    <w:lsdException w:name="List Table 3 Accent 2" w:uiPriority="48"/>
-    <w:lsdException w:name="List Table 4 Accent 2" w:uiPriority="49"/>
-    <w:lsdException w:name="List Table 5 Dark Accent 2" w:uiPriority="50"/>
-    <w:lsdException w:name="List Table 6 Colorful Accent 2" w:uiPriority="51"/>
-    <w:lsdException w:name="List Table 7 Colorful Accent 2" w:uiPriority="52"/>
-    <w:lsdException w:name="List Table 1 Light Accent 3" w:uiPriority="46"/>
-    <w:lsdException w:name="List Table 2 Accent 3" w:uiPriority="47"/>
-    <w:lsdException w:name="List Table 3 Accent 3" w:uiPriority="48"/>
-    <w:lsdException w:name="List Table 4 Accent 3" w:uiPriority="49"/>
-    <w:lsdException w:name="List Table 5 Dark Accent 3" w:uiPriority="50"/>
-    <w:lsdException w:name="List Table 6 Colorful Accent 3" w:uiPriority="51"/>
-    <w:lsdException w:name="List Table 7 Colorful Accent 3" w:uiPriority="52"/>
-    <w:lsdException w:name="List Table 1 Light Accent 4" w:uiPriority="46"/>
-    <w:lsdException w:name="List Table 2 Accent 4" w:uiPriority="47"/>
-    <w:lsdException w:name="List Table 3 Accent 4" w:uiPriority="48"/>
-    <w:lsdException w:name="List Table 4 Accent 4" w:uiPriority="49"/>
-    <w:lsdException w:name="List Table 5 Dark Accent 4" w:uiPriority="50"/>
-    <w:lsdException w:name="List Table 6 Colorful Accent 4" w:uiPriority="51"/>
-    <w:lsdException w:name="List Table 7 Colorful Accent 4" w:uiPriority="52"/>
-    <w:lsdException w:name="List Table 1 Light Accent 5" w:uiPriority="46"/>
-    <w:lsdException w:name="List Table 2 Accent 5" w:uiPriority="47"/>
-    <w:lsdException w:name="List Table 3 Accent 5" w:uiPriority="48"/>
-    <w:lsdException w:name="List Table 4 Accent 5" w:uiPriority="49"/>
-    <w:lsdException w:name="List Table 5 Dark Accent 5" w:uiPriority="50"/>
-    <w:lsdException w:name="List Table 6 Colorful Accent 5" w:uiPriority="51"/>
-    <w:lsdException w:name="List Table 7 Colorful Accent 5" w:uiPriority="52"/>
-    <w:lsdException w:name="List Table 1 Light Accent 6" w:uiPriority="46"/>
-    <w:lsdException w:name="List Table 2 Accent 6" w:uiPriority="47"/>
-    <w:lsdException w:name="List Table 3 Accent 6" w:uiPriority="48"/>
-    <w:lsdException w:name="List Table 4 Accent 6" w:uiPriority="49"/>
-    <w:lsdException w:name="List Table 5 Dark Accent 6" w:uiPriority="50"/>
-    <w:lsdException w:name="List Table 6 Colorful Accent 6" w:uiPriority="51"/>
-    <w:lsdException w:name="List Table 7 Colorful Accent 6" w:uiPriority="52"/>
-    <w:lsdException w:name="Mention" w:semiHidden="1" w:unhideWhenUsed="1"/>
-    <w:lsdException w:name="Smart Hyperlink" w:semiHidden="1" w:unhideWhenUsed="1"/>
-    <w:lsdException w:name="Hashtag" w:semiHidden="1" w:unhideWhenUsed="1"/>
-    <w:lsdException w:name="Unresolved Mention" w:semiHidden="1" w:unhideWhenUsed="1"/>
+  <w:latentStyles w:defLockedState="0" w:defUIPriority="99" w:defSemiHidden="1" w:defUnhideWhenUsed="1" w:defQFormat="0" w:count="267">
+    <w:lsdException w:name="Normal" w:semiHidden="0" w:uiPriority="0" w:unhideWhenUsed="0" w:qFormat="1"/>
+    <w:lsdException w:name="heading 1" w:semiHidden="0" w:uiPriority="0" w:unhideWhenUsed="0" w:qFormat="1"/>
+    <w:lsdException w:name="heading 2" w:uiPriority="0" w:qFormat="1"/>
+    <w:lsdException w:name="heading 3" w:uiPriority="0" w:qFormat="1"/>
+    <w:lsdException w:name="heading 4" w:uiPriority="0" w:qFormat="1"/>
+    <w:lsdException w:name="heading 5" w:uiPriority="9" w:qFormat="1"/>
+    <w:lsdException w:name="heading 6" w:uiPriority="0" w:qFormat="1"/>
+    <w:lsdException w:name="heading 7" w:uiPriority="9" w:qFormat="1"/>
+    <w:lsdException w:name="heading 8" w:uiPriority="9" w:qFormat="1"/>
+    <w:lsdException w:name="heading 9" w:uiPriority="9" w:qFormat="1"/>
+    <w:lsdException w:name="toc 1" w:uiPriority="39"/>
+    <w:lsdException w:name="toc 2" w:uiPriority="39"/>
+    <w:lsdException w:name="toc 3" w:uiPriority="39"/>
+    <w:lsdException w:name="toc 4" w:uiPriority="39"/>
+    <w:lsdException w:name="toc 5" w:uiPriority="39"/>
+    <w:lsdException w:name="toc 6" w:uiPriority="39"/>
+    <w:lsdException w:name="toc 7" w:uiPriority="39"/>
+    <w:lsdException w:name="toc 8" w:uiPriority="39"/>
+    <w:lsdException w:name="toc 9" w:uiPriority="39"/>
+    <w:lsdException w:name="header" w:uiPriority="0"/>
+    <w:lsdException w:name="footer" w:uiPriority="0"/>
+    <w:lsdException w:name="caption" w:uiPriority="35" w:qFormat="1"/>
+    <w:lsdException w:name="Title" w:semiHidden="0" w:uiPriority="10" w:unhideWhenUsed="0" w:qFormat="1"/>
+    <w:lsdException w:name="Default Paragraph Font" w:uiPriority="1"/>
+    <w:lsdException w:name="Subtitle" w:semiHidden="0" w:uiPriority="11" w:unhideWhenUsed="0" w:qFormat="1"/>
+    <w:lsdException w:name="Strong" w:semiHidden="0" w:uiPriority="22" w:unhideWhenUsed="0" w:qFormat="1"/>
+    <w:lsdException w:name="Emphasis" w:semiHidden="0" w:uiPriority="20" w:unhideWhenUsed="0" w:qFormat="1"/>
+    <w:lsdException w:name="Normal Table" w:semiHidden="0" w:unhideWhenUsed="0"/>
+    <w:lsdException w:name="Table Subtle 2" w:semiHidden="0" w:unhideWhenUsed="0"/>
+    <w:lsdException w:name="Table Web 3" w:semiHidden="0" w:unhideWhenUsed="0"/>
+    <w:lsdException w:name="Table Grid" w:semiHidden="0" w:uiPriority="39" w:unhideWhenUsed="0"/>
+    <w:lsdException w:name="Placeholder Text" w:unhideWhenUsed="0"/>
+    <w:lsdException w:name="No Spacing" w:semiHidden="0" w:uiPriority="1" w:unhideWhenUsed="0" w:qFormat="1"/>
+    <w:lsdException w:name="Light Shading" w:semiHidden="0" w:uiPriority="60" w:unhideWhenUsed="0"/>
+    <w:lsdException w:name="Light List" w:semiHidden="0" w:uiPriority="61" w:unhideWhenUsed="0"/>
+    <w:lsdException w:name="Light Grid" w:semiHidden="0" w:uiPriority="62" w:unhideWhenUsed="0"/>
+    <w:lsdException w:name="Medium Shading 1" w:semiHidden="0" w:uiPriority="63" w:unhideWhenUsed="0"/>
+    <w:lsdException w:name="Medium Shading 2" w:semiHidden="0" w:uiPriority="64" w:unhideWhenUsed="0"/>
+    <w:lsdException w:name="Medium List 1" w:semiHidden="0" w:uiPriority="65" w:unhideWhenUsed="0"/>
+    <w:lsdException w:name="Medium List 2" w:semiHidden="0" w:uiPriority="66" w:unhideWhenUsed="0"/>
+    <w:lsdException w:name="Medium Grid 1" w:semiHidden="0" w:uiPriority="67" w:unhideWhenUsed="0"/>
+    <w:lsdException w:name="Medium Grid 2" w:semiHidden="0" w:uiPriority="68" w:unhideWhenUsed="0"/>
+    <w:lsdException w:name="Medium Grid 3" w:semiHidden="0" w:uiPriority="69" w:unhideWhenUsed="0"/>
+    <w:lsdException w:name="Dark List" w:semiHidden="0" w:uiPriority="70" w:unhideWhenUsed="0"/>
+    <w:lsdException w:name="Colorful Shading" w:semiHidden="0" w:uiPriority="71" w:unhideWhenUsed="0"/>
+    <w:lsdException w:name="Colorful List" w:semiHidden="0" w:uiPriority="72" w:unhideWhenUsed="0"/>
+    <w:lsdException w:name="Colorful Grid" w:semiHidden="0" w:uiPriority="73" w:unhideWhenUsed="0"/>
+    <w:lsdException w:name="Light Shading Accent 1" w:semiHidden="0" w:uiPriority="60" w:unhideWhenUsed="0"/>
+    <w:lsdException w:name="Light List Accent 1" w:semiHidden="0" w:uiPriority="61" w:unhideWhenUsed="0"/>
+    <w:lsdException w:name="Light Grid Accent 1" w:semiHidden="0" w:uiPriority="62" w:unhideWhenUsed="0"/>
+    <w:lsdException w:name="Medium Shading 1 Accent 1" w:semiHidden="0" w:uiPriority="63" w:unhideWhenUsed="0"/>
+    <w:lsdException w:name="Medium Shading 2 Accent 1" w:semiHidden="0" w:uiPriority="64" w:unhideWhenUsed="0"/>
+    <w:lsdException w:name="Medium List 1 Accent 1" w:semiHidden="0" w:uiPriority="65" w:unhideWhenUsed="0"/>
+    <w:lsdException w:name="Revision" w:unhideWhenUsed="0"/>
+    <w:lsdException w:name="List Paragraph" w:semiHidden="0" w:uiPriority="34" w:unhideWhenUsed="0" w:qFormat="1"/>
+    <w:lsdException w:name="Quote" w:semiHidden="0" w:uiPriority="29" w:unhideWhenUsed="0" w:qFormat="1"/>
+    <w:lsdException w:name="Intense Quote" w:semiHidden="0" w:uiPriority="30" w:unhideWhenUsed="0" w:qFormat="1"/>
+    <w:lsdException w:name="Medium List 2 Accent 1" w:semiHidden="0" w:uiPriority="66" w:unhideWhenUsed="0"/>
+    <w:lsdException w:name="Medium Grid 1 Accent 1" w:semiHidden="0" w:uiPriority="67" w:unhideWhenUsed="0"/>
+    <w:lsdException w:name="Medium Grid 2 Accent 1" w:semiHidden="0" w:uiPriority="68" w:unhideWhenUsed="0"/>
+    <w:lsdException w:name="Medium Grid 3 Accent 1" w:semiHidden="0" w:uiPriority="69" w:unhideWhenUsed="0"/>
+    <w:lsdException w:name="Dark List Accent 1" w:semiHidden="0" w:uiPriority="70" w:unhideWhenUsed="0"/>
+    <w:lsdException w:name="Colorful Shading Accent 1" w:semiHidden="0" w:uiPriority="71" w:unhideWhenUsed="0"/>
+    <w:lsdException w:name="Colorful List Accent 1" w:semiHidden="0" w:uiPriority="72" w:unhideWhenUsed="0"/>
+    <w:lsdException w:name="Colorful Grid Accent 1" w:semiHidden="0" w:uiPriority="73" w:unhideWhenUsed="0"/>
+    <w:lsdException w:name="Light Shading Accent 2" w:semiHidden="0" w:uiPriority="60" w:unhideWhenUsed="0"/>
+    <w:lsdException w:name="Light List Accent 2" w:semiHidden="0" w:uiPriority="61" w:unhideWhenUsed="0"/>
+    <w:lsdException w:name="Light Grid Accent 2" w:semiHidden="0" w:uiPriority="62" w:unhideWhenUsed="0"/>
+    <w:lsdException w:name="Medium Shading 1 Accent 2" w:semiHidden="0" w:uiPriority="63" w:unhideWhenUsed="0"/>
+    <w:lsdException w:name="Medium Shading 2 Accent 2" w:semiHidden="0" w:uiPriority="64" w:unhideWhenUsed="0"/>
+    <w:lsdException w:name="Medium List 1 Accent 2" w:semiHidden="0" w:uiPriority="65" w:unhideWhenUsed="0"/>
+    <w:lsdException w:name="Medium List 2 Accent 2" w:semiHidden="0" w:uiPriority="66" w:unhideWhenUsed="0"/>
+    <w:lsdException w:name="Medium Grid 1 Accent 2" w:semiHidden="0" w:uiPriority="67" w:unhideWhenUsed="0"/>
+    <w:lsdException w:name="Medium Grid 2 Accent 2" w:semiHidden="0" w:uiPriority="68" w:unhideWhenUsed="0"/>
+    <w:lsdException w:name="Medium Grid 3 Accent 2" w:semiHidden="0" w:uiPriority="69" w:unhideWhenUsed="0"/>
+    <w:lsdException w:name="Dark List Accent 2" w:semiHidden="0" w:uiPriority="70" w:unhideWhenUsed="0"/>
+    <w:lsdException w:name="Colorful Shading Accent 2" w:semiHidden="0" w:uiPriority="71" w:unhideWhenUsed="0"/>
+    <w:lsdException w:name="Colorful List Accent 2" w:semiHidden="0" w:uiPriority="72" w:unhideWhenUsed="0"/>
+    <w:lsdException w:name="Colorful Grid Accent 2" w:semiHidden="0" w:uiPriority="73" w:unhideWhenUsed="0"/>
+    <w:lsdException w:name="Light Shading Accent 3" w:semiHidden="0" w:uiPriority="60" w:unhideWhenUsed="0"/>
+    <w:lsdException w:name="Light List Accent 3" w:semiHidden="0" w:uiPriority="61" w:unhideWhenUsed="0"/>
+    <w:lsdException w:name="Light Grid Accent 3" w:semiHidden="0" w:uiPriority="62" w:unhideWhenUsed="0"/>
+    <w:lsdException w:name="Medium Shading 1 Accent 3" w:semiHidden="0" w:uiPriority="63" w:unhideWhenUsed="0"/>
+    <w:lsdException w:name="Medium Shading 2 Accent 3" w:semiHidden="0" w:uiPriority="64" w:unhideWhenUsed="0"/>
+    <w:lsdException w:name="Medium List 1 Accent 3" w:semiHidden="0" w:uiPriority="65" w:unhideWhenUsed="0"/>
+    <w:lsdException w:name="Medium List 2 Accent 3" w:semiHidden="0" w:uiPriority="66" w:unhideWhenUsed="0"/>
+    <w:lsdException w:name="Medium Grid 1 Accent 3" w:semiHidden="0" w:uiPriority="67" w:unhideWhenUsed="0"/>
+    <w:lsdException w:name="Medium Grid 2 Accent 3" w:semiHidden="0" w:uiPriority="68" w:unhideWhenUsed="0"/>
+    <w:lsdException w:name="Medium Grid 3 Accent 3" w:semiHidden="0" w:uiPriority="69" w:unhideWhenUsed="0"/>
+    <w:lsdException w:name="Dark List Accent 3" w:semiHidden="0" w:uiPriority="70" w:unhideWhenUsed="0"/>
+    <w:lsdException w:name="Colorful Shading Accent 3" w:semiHidden="0" w:uiPriority="71" w:unhideWhenUsed="0"/>
+    <w:lsdException w:name="Colorful List Accent 3" w:semiHidden="0" w:uiPriority="72" w:unhideWhenUsed="0"/>
+    <w:lsdException w:name="Colorful Grid Accent 3" w:semiHidden="0" w:uiPriority="73" w:unhideWhenUsed="0"/>
+    <w:lsdException w:name="Light Shading Accent 4" w:semiHidden="0" w:uiPriority="60" w:unhideWhenUsed="0"/>
+    <w:lsdException w:name="Light List Accent 4" w:semiHidden="0" w:uiPriority="61" w:unhideWhenUsed="0"/>
+    <w:lsdException w:name="Light Grid Accent 4" w:semiHidden="0" w:uiPriority="62" w:unhideWhenUsed="0"/>
+    <w:lsdException w:name="Medium Shading 1 Accent 4" w:semiHidden="0" w:uiPriority="63" w:unhideWhenUsed="0"/>
+    <w:lsdException w:name="Medium Shading 2 Accent 4" w:semiHidden="0" w:uiPriority="64" w:unhideWhenUsed="0"/>
+    <w:lsdException w:name="Medium List 1 Accent 4" w:semiHidden="0" w:uiPriority="65" w:unhideWhenUsed="0"/>
+    <w:lsdException w:name="Medium List 2 Accent 4" w:semiHidden="0" w:uiPriority="66" w:unhideWhenUsed="0"/>
+    <w:lsdException w:name="Medium Grid 1 Accent 4" w:semiHidden="0" w:uiPriority="67" w:unhideWhenUsed="0"/>
+    <w:lsdException w:name="Medium Grid 2 Accent 4" w:semiHidden="0" w:uiPriority="68" w:unhideWhenUsed="0"/>
+    <w:lsdException w:name="Medium Grid 3 Accent 4" w:semiHidden="0" w:uiPriority="69" w:unhideWhenUsed="0"/>
+    <w:lsdException w:name="Dark List Accent 4" w:semiHidden="0" w:uiPriority="70" w:unhideWhenUsed="0"/>
+    <w:lsdException w:name="Colorful Shading Accent 4" w:semiHidden="0" w:uiPriority="71" w:unhideWhenUsed="0"/>
+    <w:lsdException w:name="Colorful List Accent 4" w:semiHidden="0" w:uiPriority="72" w:unhideWhenUsed="0"/>
+    <w:lsdException w:name="Colorful Grid Accent 4" w:semiHidden="0" w:uiPriority="73" w:unhideWhenUsed="0"/>
+    <w:lsdException w:name="Light Shading Accent 5" w:semiHidden="0" w:uiPriority="60" w:unhideWhenUsed="0"/>
+    <w:lsdException w:name="Light List Accent 5" w:semiHidden="0" w:uiPriority="61" w:unhideWhenUsed="0"/>
+    <w:lsdException w:name="Light Grid Accent 5" w:semiHidden="0" w:uiPriority="62" w:unhideWhenUsed="0"/>
+    <w:lsdException w:name="Medium Shading 1 Accent 5" w:semiHidden="0" w:uiPriority="63" w:unhideWhenUsed="0"/>
+    <w:lsdException w:name="Medium Shading 2 Accent 5" w:semiHidden="0" w:uiPriority="64" w:unhideWhenUsed="0"/>
+    <w:lsdException w:name="Medium List 1 Accent 5" w:semiHidden="0" w:uiPriority="65" w:unhideWhenUsed="0"/>
+    <w:lsdException w:name="Medium List 2 Accent 5" w:semiHidden="0" w:uiPriority="66" w:unhideWhenUsed="0"/>
+    <w:lsdException w:name="Medium Grid 1 Accent 5" w:semiHidden="0" w:uiPriority="67" w:unhideWhenUsed="0"/>
+    <w:lsdException w:name="Medium Grid 2 Accent 5" w:semiHidden="0" w:uiPriority="68" w:unhideWhenUsed="0"/>
+    <w:lsdException w:name="Medium Grid 3 Accent 5" w:semiHidden="0" w:uiPriority="69" w:unhideWhenUsed="0"/>
+    <w:lsdException w:name="Dark List Accent 5" w:semiHidden="0" w:uiPriority="70" w:unhideWhenUsed="0"/>
+    <w:lsdException w:name="Colorful Shading Accent 5" w:semiHidden="0" w:uiPriority="71" w:unhideWhenUsed="0"/>
+    <w:lsdException w:name="Colorful List Accent 5" w:semiHidden="0" w:uiPriority="72" w:unhideWhenUsed="0"/>
+    <w:lsdException w:name="Colorful Grid Accent 5" w:semiHidden="0" w:uiPriority="73" w:unhideWhenUsed="0"/>
+    <w:lsdException w:name="Light Shading Accent 6" w:semiHidden="0" w:uiPriority="60" w:unhideWhenUsed="0"/>
+    <w:lsdException w:name="Light List Accent 6" w:semiHidden="0" w:uiPriority="61" w:unhideWhenUsed="0"/>
+    <w:lsdException w:name="Light Grid Accent 6" w:semiHidden="0" w:uiPriority="62" w:unhideWhenUsed="0"/>
+    <w:lsdException w:name="Medium Shading 1 Accent 6" w:semiHidden="0" w:uiPriority="63" w:unhideWhenUsed="0"/>
+    <w:lsdException w:name="Medium Shading 2 Accent 6" w:semiHidden="0" w:uiPriority="64" w:unhideWhenUsed="0"/>
+    <w:lsdException w:name="Medium List 1 Accent 6" w:semiHidden="0" w:uiPriority="65" w:unhideWhenUsed="0"/>
+    <w:lsdException w:name="Medium List 2 Accent 6" w:semiHidden="0" w:uiPriority="66" w:unhideWhenUsed="0"/>
+    <w:lsdException w:name="Medium Grid 1 Accent 6" w:semiHidden="0" w:uiPriority="67" w:unhideWhenUsed="0"/>
+    <w:lsdException w:name="Medium Grid 2 Accent 6" w:semiHidden="0" w:uiPriority="68" w:unhideWhenUsed="0"/>
+    <w:lsdException w:name="Medium Grid 3 Accent 6" w:semiHidden="0" w:uiPriority="69" w:unhideWhenUsed="0"/>
+    <w:lsdException w:name="Dark List Accent 6" w:semiHidden="0" w:uiPriority="70" w:unhideWhenUsed="0"/>
+    <w:lsdException w:name="Colorful Shading Accent 6" w:semiHidden="0" w:uiPriority="71" w:unhideWhenUsed="0"/>
+    <w:lsdException w:name="Colorful List Accent 6" w:semiHidden="0" w:uiPriority="72" w:unhideWhenUsed="0"/>
+    <w:lsdException w:name="Colorful Grid Accent 6" w:semiHidden="0" w:uiPriority="73" w:unhideWhenUsed="0"/>
+    <w:lsdException w:name="Subtle Emphasis" w:semiHidden="0" w:uiPriority="19" w:unhideWhenUsed="0" w:qFormat="1"/>
+    <w:lsdException w:name="Intense Emphasis" w:semiHidden="0" w:uiPriority="21" w:unhideWhenUsed="0" w:qFormat="1"/>
+    <w:lsdException w:name="Subtle Reference" w:semiHidden="0" w:uiPriority="31" w:unhideWhenUsed="0" w:qFormat="1"/>
+    <w:lsdException w:name="Intense Reference" w:semiHidden="0" w:uiPriority="32" w:unhideWhenUsed="0" w:qFormat="1"/>
+    <w:lsdException w:name="Book Title" w:semiHidden="0" w:uiPriority="33" w:unhideWhenUsed="0" w:qFormat="1"/>
+    <w:lsdException w:name="Bibliography" w:uiPriority="37"/>
+    <w:lsdException w:name="TOC Heading" w:uiPriority="39" w:qFormat="1"/>
   </w:latentStyles>
   <w:style w:type="paragraph" w:default="1" w:styleId="Normal">
     <w:name w:val="Normal"/>
@@ -9904,6 +10251,7 @@
   <w:style w:type="character" w:default="1" w:styleId="DefaultParagraphFont">
     <w:name w:val="Default Paragraph Font"/>
     <w:uiPriority w:val="1"/>
+    <w:semiHidden/>
     <w:unhideWhenUsed/>
   </w:style>
   <w:style w:type="table" w:default="1" w:styleId="TableNormal">
@@ -10332,6 +10680,933 @@
       <w:lang w:val="en-SG" w:eastAsia="hi-IN" w:bidi="hi-IN"/>
     </w:rPr>
   </w:style>
+  <w:style w:type="paragraph" w:styleId="BalloonText">
+    <w:name w:val="Balloon Text"/>
+    <w:basedOn w:val="Normal"/>
+    <w:link w:val="BalloonTextChar"/>
+    <w:uiPriority w:val="99"/>
+    <w:semiHidden/>
+    <w:unhideWhenUsed/>
+    <w:rsid w:val="00C62D40"/>
+    <w:rPr>
+      <w:rFonts w:ascii="Tahoma" w:hAnsi="Tahoma" w:cs="Tahoma"/>
+      <w:sz w:val="16"/>
+      <w:szCs w:val="16"/>
+    </w:rPr>
+  </w:style>
+  <w:style w:type="character" w:customStyle="1" w:styleId="BalloonTextChar">
+    <w:name w:val="Balloon Text Char"/>
+    <w:basedOn w:val="DefaultParagraphFont"/>
+    <w:link w:val="BalloonText"/>
+    <w:uiPriority w:val="99"/>
+    <w:semiHidden/>
+    <w:rsid w:val="00C62D40"/>
+    <w:rPr>
+      <w:rFonts w:ascii="Tahoma" w:eastAsia="Times New Roman" w:hAnsi="Tahoma" w:cs="Tahoma"/>
+      <w:sz w:val="16"/>
+      <w:szCs w:val="16"/>
+      <w:lang w:bidi="my-MM"/>
+    </w:rPr>
+  </w:style>
+  <w:style w:type="character" w:styleId="CommentReference">
+    <w:name w:val="annotation reference"/>
+    <w:basedOn w:val="DefaultParagraphFont"/>
+    <w:uiPriority w:val="99"/>
+    <w:semiHidden/>
+    <w:unhideWhenUsed/>
+    <w:rsid w:val="00750647"/>
+    <w:rPr>
+      <w:sz w:val="16"/>
+      <w:szCs w:val="16"/>
+    </w:rPr>
+  </w:style>
+  <w:style w:type="paragraph" w:styleId="CommentText">
+    <w:name w:val="annotation text"/>
+    <w:basedOn w:val="Normal"/>
+    <w:link w:val="CommentTextChar"/>
+    <w:uiPriority w:val="99"/>
+    <w:semiHidden/>
+    <w:unhideWhenUsed/>
+    <w:rsid w:val="00750647"/>
+    <w:rPr>
+      <w:sz w:val="20"/>
+      <w:szCs w:val="20"/>
+    </w:rPr>
+  </w:style>
+  <w:style w:type="character" w:customStyle="1" w:styleId="CommentTextChar">
+    <w:name w:val="Comment Text Char"/>
+    <w:basedOn w:val="DefaultParagraphFont"/>
+    <w:link w:val="CommentText"/>
+    <w:uiPriority w:val="99"/>
+    <w:semiHidden/>
+    <w:rsid w:val="00750647"/>
+    <w:rPr>
+      <w:rFonts w:ascii="Times New Roman" w:eastAsia="Times New Roman" w:hAnsi="Times New Roman" w:cs="Times New Roman"/>
+      <w:sz w:val="20"/>
+      <w:szCs w:val="20"/>
+      <w:lang w:bidi="my-MM"/>
+    </w:rPr>
+  </w:style>
+  <w:style w:type="paragraph" w:styleId="CommentSubject">
+    <w:name w:val="annotation subject"/>
+    <w:basedOn w:val="CommentText"/>
+    <w:next w:val="CommentText"/>
+    <w:link w:val="CommentSubjectChar"/>
+    <w:uiPriority w:val="99"/>
+    <w:semiHidden/>
+    <w:unhideWhenUsed/>
+    <w:rsid w:val="00750647"/>
+    <w:rPr>
+      <w:b/>
+      <w:bCs/>
+    </w:rPr>
+  </w:style>
+  <w:style w:type="character" w:customStyle="1" w:styleId="CommentSubjectChar">
+    <w:name w:val="Comment Subject Char"/>
+    <w:basedOn w:val="CommentTextChar"/>
+    <w:link w:val="CommentSubject"/>
+    <w:uiPriority w:val="99"/>
+    <w:semiHidden/>
+    <w:rsid w:val="00750647"/>
+    <w:rPr>
+      <w:rFonts w:ascii="Times New Roman" w:eastAsia="Times New Roman" w:hAnsi="Times New Roman" w:cs="Times New Roman"/>
+      <w:b/>
+      <w:bCs/>
+      <w:sz w:val="20"/>
+      <w:szCs w:val="20"/>
+      <w:lang w:bidi="my-MM"/>
+    </w:rPr>
+  </w:style>
+</w:styles>
+</file>
+
+<file path=word/stylesWithEffects.xml><?xml version="1.0" encoding="utf-8"?>
+<w:styles xmlns:wpc="http://schemas.microsoft.com/office/word/2010/wordprocessingCanvas" xmlns:mc="http://schemas.openxmlformats.org/markup-compatibility/2006" xmlns:o="urn:schemas-microsoft-com:office:office" xmlns:r="http://schemas.openxmlformats.org/officeDocument/2006/relationships" xmlns:m="http://schemas.openxmlformats.org/officeDocument/2006/math" xmlns:v="urn:schemas-microsoft-com:vml" xmlns:wp14="http://schemas.microsoft.com/office/word/2010/wordprocessingDrawing" xmlns:wp="http://schemas.openxmlformats.org/drawingml/2006/wordprocessingDrawing" xmlns:w10="urn:schemas-microsoft-com:office:word" xmlns:w="http://schemas.openxmlformats.org/wordprocessingml/2006/main" xmlns:w14="http://schemas.microsoft.com/office/word/2010/wordml" xmlns:wpg="http://schemas.microsoft.com/office/word/2010/wordprocessingGroup" xmlns:wpi="http://schemas.microsoft.com/office/word/2010/wordprocessingInk" xmlns:wne="http://schemas.microsoft.com/office/word/2006/wordml" xmlns:wps="http://schemas.microsoft.com/office/word/2010/wordprocessingShape" mc:Ignorable="w14 wp14">
+  <w:docDefaults>
+    <w:rPrDefault>
+      <w:rPr>
+        <w:rFonts w:asciiTheme="minorHAnsi" w:eastAsiaTheme="minorHAnsi" w:hAnsiTheme="minorHAnsi" w:cstheme="minorBidi"/>
+        <w:sz w:val="22"/>
+        <w:szCs w:val="22"/>
+        <w:lang w:val="en-US" w:eastAsia="en-US" w:bidi="ar-SA"/>
+      </w:rPr>
+    </w:rPrDefault>
+    <w:pPrDefault>
+      <w:pPr>
+        <w:spacing w:after="160" w:line="259" w:lineRule="auto"/>
+      </w:pPr>
+    </w:pPrDefault>
+  </w:docDefaults>
+  <w:latentStyles w:defLockedState="0" w:defUIPriority="99" w:defSemiHidden="1" w:defUnhideWhenUsed="1" w:defQFormat="0" w:count="267">
+    <w:lsdException w:name="Normal" w:semiHidden="0" w:uiPriority="0" w:unhideWhenUsed="0" w:qFormat="1"/>
+    <w:lsdException w:name="heading 1" w:semiHidden="0" w:uiPriority="0" w:unhideWhenUsed="0" w:qFormat="1"/>
+    <w:lsdException w:name="heading 2" w:uiPriority="0" w:qFormat="1"/>
+    <w:lsdException w:name="heading 3" w:uiPriority="0" w:qFormat="1"/>
+    <w:lsdException w:name="heading 4" w:uiPriority="0" w:qFormat="1"/>
+    <w:lsdException w:name="heading 5" w:uiPriority="9" w:qFormat="1"/>
+    <w:lsdException w:name="heading 6" w:uiPriority="0" w:qFormat="1"/>
+    <w:lsdException w:name="heading 7" w:uiPriority="9" w:qFormat="1"/>
+    <w:lsdException w:name="heading 8" w:uiPriority="9" w:qFormat="1"/>
+    <w:lsdException w:name="heading 9" w:uiPriority="9" w:qFormat="1"/>
+    <w:lsdException w:name="toc 1" w:uiPriority="39"/>
+    <w:lsdException w:name="toc 2" w:uiPriority="39"/>
+    <w:lsdException w:name="toc 3" w:uiPriority="39"/>
+    <w:lsdException w:name="toc 4" w:uiPriority="39"/>
+    <w:lsdException w:name="toc 5" w:uiPriority="39"/>
+    <w:lsdException w:name="toc 6" w:uiPriority="39"/>
+    <w:lsdException w:name="toc 7" w:uiPriority="39"/>
+    <w:lsdException w:name="toc 8" w:uiPriority="39"/>
+    <w:lsdException w:name="toc 9" w:uiPriority="39"/>
+    <w:lsdException w:name="header" w:uiPriority="0"/>
+    <w:lsdException w:name="footer" w:uiPriority="0"/>
+    <w:lsdException w:name="caption" w:uiPriority="35" w:qFormat="1"/>
+    <w:lsdException w:name="Title" w:semiHidden="0" w:uiPriority="10" w:unhideWhenUsed="0" w:qFormat="1"/>
+    <w:lsdException w:name="Default Paragraph Font" w:uiPriority="1"/>
+    <w:lsdException w:name="Subtitle" w:semiHidden="0" w:uiPriority="11" w:unhideWhenUsed="0" w:qFormat="1"/>
+    <w:lsdException w:name="Strong" w:semiHidden="0" w:uiPriority="22" w:unhideWhenUsed="0" w:qFormat="1"/>
+    <w:lsdException w:name="Emphasis" w:semiHidden="0" w:uiPriority="20" w:unhideWhenUsed="0" w:qFormat="1"/>
+    <w:lsdException w:name="Normal Table" w:semiHidden="0" w:unhideWhenUsed="0"/>
+    <w:lsdException w:name="Table Subtle 2" w:semiHidden="0" w:unhideWhenUsed="0"/>
+    <w:lsdException w:name="Table Web 3" w:semiHidden="0" w:unhideWhenUsed="0"/>
+    <w:lsdException w:name="Table Grid" w:semiHidden="0" w:uiPriority="39" w:unhideWhenUsed="0"/>
+    <w:lsdException w:name="Placeholder Text" w:unhideWhenUsed="0"/>
+    <w:lsdException w:name="No Spacing" w:semiHidden="0" w:uiPriority="1" w:unhideWhenUsed="0" w:qFormat="1"/>
+    <w:lsdException w:name="Light Shading" w:semiHidden="0" w:uiPriority="60" w:unhideWhenUsed="0"/>
+    <w:lsdException w:name="Light List" w:semiHidden="0" w:uiPriority="61" w:unhideWhenUsed="0"/>
+    <w:lsdException w:name="Light Grid" w:semiHidden="0" w:uiPriority="62" w:unhideWhenUsed="0"/>
+    <w:lsdException w:name="Medium Shading 1" w:semiHidden="0" w:uiPriority="63" w:unhideWhenUsed="0"/>
+    <w:lsdException w:name="Medium Shading 2" w:semiHidden="0" w:uiPriority="64" w:unhideWhenUsed="0"/>
+    <w:lsdException w:name="Medium List 1" w:semiHidden="0" w:uiPriority="65" w:unhideWhenUsed="0"/>
+    <w:lsdException w:name="Medium List 2" w:semiHidden="0" w:uiPriority="66" w:unhideWhenUsed="0"/>
+    <w:lsdException w:name="Medium Grid 1" w:semiHidden="0" w:uiPriority="67" w:unhideWhenUsed="0"/>
+    <w:lsdException w:name="Medium Grid 2" w:semiHidden="0" w:uiPriority="68" w:unhideWhenUsed="0"/>
+    <w:lsdException w:name="Medium Grid 3" w:semiHidden="0" w:uiPriority="69" w:unhideWhenUsed="0"/>
+    <w:lsdException w:name="Dark List" w:semiHidden="0" w:uiPriority="70" w:unhideWhenUsed="0"/>
+    <w:lsdException w:name="Colorful Shading" w:semiHidden="0" w:uiPriority="71" w:unhideWhenUsed="0"/>
+    <w:lsdException w:name="Colorful List" w:semiHidden="0" w:uiPriority="72" w:unhideWhenUsed="0"/>
+    <w:lsdException w:name="Colorful Grid" w:semiHidden="0" w:uiPriority="73" w:unhideWhenUsed="0"/>
+    <w:lsdException w:name="Light Shading Accent 1" w:semiHidden="0" w:uiPriority="60" w:unhideWhenUsed="0"/>
+    <w:lsdException w:name="Light List Accent 1" w:semiHidden="0" w:uiPriority="61" w:unhideWhenUsed="0"/>
+    <w:lsdException w:name="Light Grid Accent 1" w:semiHidden="0" w:uiPriority="62" w:unhideWhenUsed="0"/>
+    <w:lsdException w:name="Medium Shading 1 Accent 1" w:semiHidden="0" w:uiPriority="63" w:unhideWhenUsed="0"/>
+    <w:lsdException w:name="Medium Shading 2 Accent 1" w:semiHidden="0" w:uiPriority="64" w:unhideWhenUsed="0"/>
+    <w:lsdException w:name="Medium List 1 Accent 1" w:semiHidden="0" w:uiPriority="65" w:unhideWhenUsed="0"/>
+    <w:lsdException w:name="Revision" w:unhideWhenUsed="0"/>
+    <w:lsdException w:name="List Paragraph" w:semiHidden="0" w:uiPriority="34" w:unhideWhenUsed="0" w:qFormat="1"/>
+    <w:lsdException w:name="Quote" w:semiHidden="0" w:uiPriority="29" w:unhideWhenUsed="0" w:qFormat="1"/>
+    <w:lsdException w:name="Intense Quote" w:semiHidden="0" w:uiPriority="30" w:unhideWhenUsed="0" w:qFormat="1"/>
+    <w:lsdException w:name="Medium List 2 Accent 1" w:semiHidden="0" w:uiPriority="66" w:unhideWhenUsed="0"/>
+    <w:lsdException w:name="Medium Grid 1 Accent 1" w:semiHidden="0" w:uiPriority="67" w:unhideWhenUsed="0"/>
+    <w:lsdException w:name="Medium Grid 2 Accent 1" w:semiHidden="0" w:uiPriority="68" w:unhideWhenUsed="0"/>
+    <w:lsdException w:name="Medium Grid 3 Accent 1" w:semiHidden="0" w:uiPriority="69" w:unhideWhenUsed="0"/>
+    <w:lsdException w:name="Dark List Accent 1" w:semiHidden="0" w:uiPriority="70" w:unhideWhenUsed="0"/>
+    <w:lsdException w:name="Colorful Shading Accent 1" w:semiHidden="0" w:uiPriority="71" w:unhideWhenUsed="0"/>
+    <w:lsdException w:name="Colorful List Accent 1" w:semiHidden="0" w:uiPriority="72" w:unhideWhenUsed="0"/>
+    <w:lsdException w:name="Colorful Grid Accent 1" w:semiHidden="0" w:uiPriority="73" w:unhideWhenUsed="0"/>
+    <w:lsdException w:name="Light Shading Accent 2" w:semiHidden="0" w:uiPriority="60" w:unhideWhenUsed="0"/>
+    <w:lsdException w:name="Light List Accent 2" w:semiHidden="0" w:uiPriority="61" w:unhideWhenUsed="0"/>
+    <w:lsdException w:name="Light Grid Accent 2" w:semiHidden="0" w:uiPriority="62" w:unhideWhenUsed="0"/>
+    <w:lsdException w:name="Medium Shading 1 Accent 2" w:semiHidden="0" w:uiPriority="63" w:unhideWhenUsed="0"/>
+    <w:lsdException w:name="Medium Shading 2 Accent 2" w:semiHidden="0" w:uiPriority="64" w:unhideWhenUsed="0"/>
+    <w:lsdException w:name="Medium List 1 Accent 2" w:semiHidden="0" w:uiPriority="65" w:unhideWhenUsed="0"/>
+    <w:lsdException w:name="Medium List 2 Accent 2" w:semiHidden="0" w:uiPriority="66" w:unhideWhenUsed="0"/>
+    <w:lsdException w:name="Medium Grid 1 Accent 2" w:semiHidden="0" w:uiPriority="67" w:unhideWhenUsed="0"/>
+    <w:lsdException w:name="Medium Grid 2 Accent 2" w:semiHidden="0" w:uiPriority="68" w:unhideWhenUsed="0"/>
+    <w:lsdException w:name="Medium Grid 3 Accent 2" w:semiHidden="0" w:uiPriority="69" w:unhideWhenUsed="0"/>
+    <w:lsdException w:name="Dark List Accent 2" w:semiHidden="0" w:uiPriority="70" w:unhideWhenUsed="0"/>
+    <w:lsdException w:name="Colorful Shading Accent 2" w:semiHidden="0" w:uiPriority="71" w:unhideWhenUsed="0"/>
+    <w:lsdException w:name="Colorful List Accent 2" w:semiHidden="0" w:uiPriority="72" w:unhideWhenUsed="0"/>
+    <w:lsdException w:name="Colorful Grid Accent 2" w:semiHidden="0" w:uiPriority="73" w:unhideWhenUsed="0"/>
+    <w:lsdException w:name="Light Shading Accent 3" w:semiHidden="0" w:uiPriority="60" w:unhideWhenUsed="0"/>
+    <w:lsdException w:name="Light List Accent 3" w:semiHidden="0" w:uiPriority="61" w:unhideWhenUsed="0"/>
+    <w:lsdException w:name="Light Grid Accent 3" w:semiHidden="0" w:uiPriority="62" w:unhideWhenUsed="0"/>
+    <w:lsdException w:name="Medium Shading 1 Accent 3" w:semiHidden="0" w:uiPriority="63" w:unhideWhenUsed="0"/>
+    <w:lsdException w:name="Medium Shading 2 Accent 3" w:semiHidden="0" w:uiPriority="64" w:unhideWhenUsed="0"/>
+    <w:lsdException w:name="Medium List 1 Accent 3" w:semiHidden="0" w:uiPriority="65" w:unhideWhenUsed="0"/>
+    <w:lsdException w:name="Medium List 2 Accent 3" w:semiHidden="0" w:uiPriority="66" w:unhideWhenUsed="0"/>
+    <w:lsdException w:name="Medium Grid 1 Accent 3" w:semiHidden="0" w:uiPriority="67" w:unhideWhenUsed="0"/>
+    <w:lsdException w:name="Medium Grid 2 Accent 3" w:semiHidden="0" w:uiPriority="68" w:unhideWhenUsed="0"/>
+    <w:lsdException w:name="Medium Grid 3 Accent 3" w:semiHidden="0" w:uiPriority="69" w:unhideWhenUsed="0"/>
+    <w:lsdException w:name="Dark List Accent 3" w:semiHidden="0" w:uiPriority="70" w:unhideWhenUsed="0"/>
+    <w:lsdException w:name="Colorful Shading Accent 3" w:semiHidden="0" w:uiPriority="71" w:unhideWhenUsed="0"/>
+    <w:lsdException w:name="Colorful List Accent 3" w:semiHidden="0" w:uiPriority="72" w:unhideWhenUsed="0"/>
+    <w:lsdException w:name="Colorful Grid Accent 3" w:semiHidden="0" w:uiPriority="73" w:unhideWhenUsed="0"/>
+    <w:lsdException w:name="Light Shading Accent 4" w:semiHidden="0" w:uiPriority="60" w:unhideWhenUsed="0"/>
+    <w:lsdException w:name="Light List Accent 4" w:semiHidden="0" w:uiPriority="61" w:unhideWhenUsed="0"/>
+    <w:lsdException w:name="Light Grid Accent 4" w:semiHidden="0" w:uiPriority="62" w:unhideWhenUsed="0"/>
+    <w:lsdException w:name="Medium Shading 1 Accent 4" w:semiHidden="0" w:uiPriority="63" w:unhideWhenUsed="0"/>
+    <w:lsdException w:name="Medium Shading 2 Accent 4" w:semiHidden="0" w:uiPriority="64" w:unhideWhenUsed="0"/>
+    <w:lsdException w:name="Medium List 1 Accent 4" w:semiHidden="0" w:uiPriority="65" w:unhideWhenUsed="0"/>
+    <w:lsdException w:name="Medium List 2 Accent 4" w:semiHidden="0" w:uiPriority="66" w:unhideWhenUsed="0"/>
+    <w:lsdException w:name="Medium Grid 1 Accent 4" w:semiHidden="0" w:uiPriority="67" w:unhideWhenUsed="0"/>
+    <w:lsdException w:name="Medium Grid 2 Accent 4" w:semiHidden="0" w:uiPriority="68" w:unhideWhenUsed="0"/>
+    <w:lsdException w:name="Medium Grid 3 Accent 4" w:semiHidden="0" w:uiPriority="69" w:unhideWhenUsed="0"/>
+    <w:lsdException w:name="Dark List Accent 4" w:semiHidden="0" w:uiPriority="70" w:unhideWhenUsed="0"/>
+    <w:lsdException w:name="Colorful Shading Accent 4" w:semiHidden="0" w:uiPriority="71" w:unhideWhenUsed="0"/>
+    <w:lsdException w:name="Colorful List Accent 4" w:semiHidden="0" w:uiPriority="72" w:unhideWhenUsed="0"/>
+    <w:lsdException w:name="Colorful Grid Accent 4" w:semiHidden="0" w:uiPriority="73" w:unhideWhenUsed="0"/>
+    <w:lsdException w:name="Light Shading Accent 5" w:semiHidden="0" w:uiPriority="60" w:unhideWhenUsed="0"/>
+    <w:lsdException w:name="Light List Accent 5" w:semiHidden="0" w:uiPriority="61" w:unhideWhenUsed="0"/>
+    <w:lsdException w:name="Light Grid Accent 5" w:semiHidden="0" w:uiPriority="62" w:unhideWhenUsed="0"/>
+    <w:lsdException w:name="Medium Shading 1 Accent 5" w:semiHidden="0" w:uiPriority="63" w:unhideWhenUsed="0"/>
+    <w:lsdException w:name="Medium Shading 2 Accent 5" w:semiHidden="0" w:uiPriority="64" w:unhideWhenUsed="0"/>
+    <w:lsdException w:name="Medium List 1 Accent 5" w:semiHidden="0" w:uiPriority="65" w:unhideWhenUsed="0"/>
+    <w:lsdException w:name="Medium List 2 Accent 5" w:semiHidden="0" w:uiPriority="66" w:unhideWhenUsed="0"/>
+    <w:lsdException w:name="Medium Grid 1 Accent 5" w:semiHidden="0" w:uiPriority="67" w:unhideWhenUsed="0"/>
+    <w:lsdException w:name="Medium Grid 2 Accent 5" w:semiHidden="0" w:uiPriority="68" w:unhideWhenUsed="0"/>
+    <w:lsdException w:name="Medium Grid 3 Accent 5" w:semiHidden="0" w:uiPriority="69" w:unhideWhenUsed="0"/>
+    <w:lsdException w:name="Dark List Accent 5" w:semiHidden="0" w:uiPriority="70" w:unhideWhenUsed="0"/>
+    <w:lsdException w:name="Colorful Shading Accent 5" w:semiHidden="0" w:uiPriority="71" w:unhideWhenUsed="0"/>
+    <w:lsdException w:name="Colorful List Accent 5" w:semiHidden="0" w:uiPriority="72" w:unhideWhenUsed="0"/>
+    <w:lsdException w:name="Colorful Grid Accent 5" w:semiHidden="0" w:uiPriority="73" w:unhideWhenUsed="0"/>
+    <w:lsdException w:name="Light Shading Accent 6" w:semiHidden="0" w:uiPriority="60" w:unhideWhenUsed="0"/>
+    <w:lsdException w:name="Light List Accent 6" w:semiHidden="0" w:uiPriority="61" w:unhideWhenUsed="0"/>
+    <w:lsdException w:name="Light Grid Accent 6" w:semiHidden="0" w:uiPriority="62" w:unhideWhenUsed="0"/>
+    <w:lsdException w:name="Medium Shading 1 Accent 6" w:semiHidden="0" w:uiPriority="63" w:unhideWhenUsed="0"/>
+    <w:lsdException w:name="Medium Shading 2 Accent 6" w:semiHidden="0" w:uiPriority="64" w:unhideWhenUsed="0"/>
+    <w:lsdException w:name="Medium List 1 Accent 6" w:semiHidden="0" w:uiPriority="65" w:unhideWhenUsed="0"/>
+    <w:lsdException w:name="Medium List 2 Accent 6" w:semiHidden="0" w:uiPriority="66" w:unhideWhenUsed="0"/>
+    <w:lsdException w:name="Medium Grid 1 Accent 6" w:semiHidden="0" w:uiPriority="67" w:unhideWhenUsed="0"/>
+    <w:lsdException w:name="Medium Grid 2 Accent 6" w:semiHidden="0" w:uiPriority="68" w:unhideWhenUsed="0"/>
+    <w:lsdException w:name="Medium Grid 3 Accent 6" w:semiHidden="0" w:uiPriority="69" w:unhideWhenUsed="0"/>
+    <w:lsdException w:name="Dark List Accent 6" w:semiHidden="0" w:uiPriority="70" w:unhideWhenUsed="0"/>
+    <w:lsdException w:name="Colorful Shading Accent 6" w:semiHidden="0" w:uiPriority="71" w:unhideWhenUsed="0"/>
+    <w:lsdException w:name="Colorful List Accent 6" w:semiHidden="0" w:uiPriority="72" w:unhideWhenUsed="0"/>
+    <w:lsdException w:name="Colorful Grid Accent 6" w:semiHidden="0" w:uiPriority="73" w:unhideWhenUsed="0"/>
+    <w:lsdException w:name="Subtle Emphasis" w:semiHidden="0" w:uiPriority="19" w:unhideWhenUsed="0" w:qFormat="1"/>
+    <w:lsdException w:name="Intense Emphasis" w:semiHidden="0" w:uiPriority="21" w:unhideWhenUsed="0" w:qFormat="1"/>
+    <w:lsdException w:name="Subtle Reference" w:semiHidden="0" w:uiPriority="31" w:unhideWhenUsed="0" w:qFormat="1"/>
+    <w:lsdException w:name="Intense Reference" w:semiHidden="0" w:uiPriority="32" w:unhideWhenUsed="0" w:qFormat="1"/>
+    <w:lsdException w:name="Book Title" w:semiHidden="0" w:uiPriority="33" w:unhideWhenUsed="0" w:qFormat="1"/>
+    <w:lsdException w:name="Bibliography" w:uiPriority="37"/>
+    <w:lsdException w:name="TOC Heading" w:uiPriority="39" w:qFormat="1"/>
+  </w:latentStyles>
+  <w:style w:type="paragraph" w:default="1" w:styleId="Normal">
+    <w:name w:val="Normal"/>
+    <w:qFormat/>
+    <w:rsid w:val="00A70097"/>
+    <w:pPr>
+      <w:spacing w:after="0" w:line="240" w:lineRule="auto"/>
+    </w:pPr>
+    <w:rPr>
+      <w:rFonts w:ascii="Times New Roman" w:eastAsia="Times New Roman" w:hAnsi="Times New Roman" w:cs="Times New Roman"/>
+      <w:sz w:val="24"/>
+      <w:szCs w:val="24"/>
+      <w:lang w:bidi="my-MM"/>
+    </w:rPr>
+  </w:style>
+  <w:style w:type="paragraph" w:styleId="Heading1">
+    <w:name w:val="heading 1"/>
+    <w:aliases w:val="h1"/>
+    <w:basedOn w:val="Normal"/>
+    <w:next w:val="Normal"/>
+    <w:link w:val="Heading1Char"/>
+    <w:qFormat/>
+    <w:rsid w:val="007A7596"/>
+    <w:pPr>
+      <w:keepNext/>
+      <w:keepLines/>
+      <w:widowControl w:val="0"/>
+      <w:suppressAutoHyphens/>
+      <w:spacing w:before="240"/>
+      <w:outlineLvl w:val="0"/>
+    </w:pPr>
+    <w:rPr>
+      <w:rFonts w:asciiTheme="majorHAnsi" w:eastAsiaTheme="majorEastAsia" w:hAnsiTheme="majorHAnsi" w:cs="Mangal"/>
+      <w:color w:val="2E74B5" w:themeColor="accent1" w:themeShade="BF"/>
+      <w:kern w:val="1"/>
+      <w:sz w:val="32"/>
+      <w:szCs w:val="29"/>
+      <w:lang w:val="en-SG" w:eastAsia="hi-IN" w:bidi="hi-IN"/>
+    </w:rPr>
+  </w:style>
+  <w:style w:type="paragraph" w:styleId="Heading2">
+    <w:name w:val="heading 2"/>
+    <w:basedOn w:val="Normal"/>
+    <w:next w:val="Normal"/>
+    <w:link w:val="Heading2Char"/>
+    <w:qFormat/>
+    <w:rsid w:val="0031566E"/>
+    <w:pPr>
+      <w:keepNext/>
+      <w:tabs>
+        <w:tab w:val="num" w:pos="576"/>
+      </w:tabs>
+      <w:spacing w:before="240" w:after="60"/>
+      <w:ind w:left="576" w:hanging="576"/>
+      <w:jc w:val="both"/>
+      <w:outlineLvl w:val="1"/>
+    </w:pPr>
+    <w:rPr>
+      <w:rFonts w:ascii="Arial" w:hAnsi="Arial"/>
+      <w:b/>
+      <w:color w:val="000080"/>
+      <w:sz w:val="28"/>
+      <w:szCs w:val="20"/>
+      <w:lang w:val="en-GB" w:bidi="ar-SA"/>
+    </w:rPr>
+  </w:style>
+  <w:style w:type="paragraph" w:styleId="Heading3">
+    <w:name w:val="heading 3"/>
+    <w:basedOn w:val="Normal"/>
+    <w:next w:val="Normal"/>
+    <w:link w:val="Heading3Char"/>
+    <w:qFormat/>
+    <w:rsid w:val="0031566E"/>
+    <w:pPr>
+      <w:keepNext/>
+      <w:tabs>
+        <w:tab w:val="num" w:pos="720"/>
+      </w:tabs>
+      <w:spacing w:before="240" w:after="60"/>
+      <w:ind w:left="720" w:hanging="720"/>
+      <w:jc w:val="both"/>
+      <w:outlineLvl w:val="2"/>
+    </w:pPr>
+    <w:rPr>
+      <w:rFonts w:ascii="Arial" w:hAnsi="Arial"/>
+      <w:b/>
+      <w:color w:val="000080"/>
+      <w:szCs w:val="20"/>
+      <w:lang w:val="en-GB" w:bidi="ar-SA"/>
+    </w:rPr>
+  </w:style>
+  <w:style w:type="paragraph" w:styleId="Heading4">
+    <w:name w:val="heading 4"/>
+    <w:basedOn w:val="Normal"/>
+    <w:next w:val="Normal"/>
+    <w:link w:val="Heading4Char"/>
+    <w:qFormat/>
+    <w:rsid w:val="0031566E"/>
+    <w:pPr>
+      <w:keepNext/>
+      <w:tabs>
+        <w:tab w:val="num" w:pos="864"/>
+      </w:tabs>
+      <w:spacing w:before="240" w:after="60"/>
+      <w:ind w:left="864" w:hanging="864"/>
+      <w:jc w:val="both"/>
+      <w:outlineLvl w:val="3"/>
+    </w:pPr>
+    <w:rPr>
+      <w:rFonts w:ascii="Arial" w:hAnsi="Arial"/>
+      <w:b/>
+      <w:szCs w:val="20"/>
+      <w:lang w:val="en-GB" w:bidi="ar-SA"/>
+    </w:rPr>
+  </w:style>
+  <w:style w:type="paragraph" w:styleId="Heading6">
+    <w:name w:val="heading 6"/>
+    <w:basedOn w:val="Normal"/>
+    <w:next w:val="Normal"/>
+    <w:link w:val="Heading6Char"/>
+    <w:qFormat/>
+    <w:rsid w:val="0031566E"/>
+    <w:pPr>
+      <w:tabs>
+        <w:tab w:val="num" w:pos="1008"/>
+      </w:tabs>
+      <w:spacing w:before="240" w:after="60"/>
+      <w:ind w:left="1008" w:hanging="1008"/>
+      <w:jc w:val="both"/>
+      <w:outlineLvl w:val="5"/>
+    </w:pPr>
+    <w:rPr>
+      <w:i/>
+      <w:sz w:val="22"/>
+      <w:szCs w:val="20"/>
+      <w:lang w:val="en-GB" w:bidi="ar-SA"/>
+    </w:rPr>
+  </w:style>
+  <w:style w:type="character" w:default="1" w:styleId="DefaultParagraphFont">
+    <w:name w:val="Default Paragraph Font"/>
+    <w:uiPriority w:val="1"/>
+    <w:semiHidden/>
+    <w:unhideWhenUsed/>
+  </w:style>
+  <w:style w:type="table" w:default="1" w:styleId="TableNormal">
+    <w:name w:val="Normal Table"/>
+    <w:uiPriority w:val="99"/>
+    <w:semiHidden/>
+    <w:unhideWhenUsed/>
+    <w:tblPr>
+      <w:tblInd w:w="0" w:type="dxa"/>
+      <w:tblCellMar>
+        <w:top w:w="0" w:type="dxa"/>
+        <w:left w:w="108" w:type="dxa"/>
+        <w:bottom w:w="0" w:type="dxa"/>
+        <w:right w:w="108" w:type="dxa"/>
+      </w:tblCellMar>
+    </w:tblPr>
+  </w:style>
+  <w:style w:type="numbering" w:default="1" w:styleId="NoList">
+    <w:name w:val="No List"/>
+    <w:uiPriority w:val="99"/>
+    <w:semiHidden/>
+    <w:unhideWhenUsed/>
+  </w:style>
+  <w:style w:type="table" w:customStyle="1" w:styleId="TableGrid1">
+    <w:name w:val="Table Grid1"/>
+    <w:basedOn w:val="TableNormal"/>
+    <w:next w:val="TableGrid"/>
+    <w:uiPriority w:val="59"/>
+    <w:rsid w:val="00E5433C"/>
+    <w:pPr>
+      <w:spacing w:after="0" w:line="240" w:lineRule="auto"/>
+    </w:pPr>
+    <w:rPr>
+      <w:rFonts w:ascii="Calibri" w:eastAsia="Calibri" w:hAnsi="Calibri" w:cs="Times New Roman"/>
+      <w:lang w:val="en-SG"/>
+    </w:rPr>
+    <w:tblPr>
+      <w:tblBorders>
+        <w:top w:val="single" w:sz="4" w:space="0" w:color="auto"/>
+        <w:left w:val="single" w:sz="4" w:space="0" w:color="auto"/>
+        <w:bottom w:val="single" w:sz="4" w:space="0" w:color="auto"/>
+        <w:right w:val="single" w:sz="4" w:space="0" w:color="auto"/>
+        <w:insideH w:val="single" w:sz="4" w:space="0" w:color="auto"/>
+        <w:insideV w:val="single" w:sz="4" w:space="0" w:color="auto"/>
+      </w:tblBorders>
+    </w:tblPr>
+  </w:style>
+  <w:style w:type="table" w:customStyle="1" w:styleId="PlainTable21">
+    <w:name w:val="Plain Table 21"/>
+    <w:basedOn w:val="TableNormal"/>
+    <w:next w:val="TableNormal"/>
+    <w:uiPriority w:val="42"/>
+    <w:rsid w:val="00E5433C"/>
+    <w:pPr>
+      <w:spacing w:after="0" w:line="240" w:lineRule="auto"/>
+    </w:pPr>
+    <w:rPr>
+      <w:rFonts w:ascii="Calibri" w:eastAsia="Calibri" w:hAnsi="Calibri" w:cs="Times New Roman"/>
+      <w:lang w:val="en-SG"/>
+    </w:rPr>
+    <w:tblPr>
+      <w:tblStyleRowBandSize w:val="1"/>
+      <w:tblStyleColBandSize w:val="1"/>
+      <w:tblBorders>
+        <w:top w:val="single" w:sz="4" w:space="0" w:color="7F7F7F"/>
+        <w:bottom w:val="single" w:sz="4" w:space="0" w:color="7F7F7F"/>
+      </w:tblBorders>
+    </w:tblPr>
+    <w:tblStylePr w:type="firstRow">
+      <w:rPr>
+        <w:b/>
+        <w:bCs/>
+      </w:rPr>
+      <w:tblPr/>
+      <w:tcPr>
+        <w:tcBorders>
+          <w:bottom w:val="single" w:sz="4" w:space="0" w:color="7F7F7F"/>
+        </w:tcBorders>
+      </w:tcPr>
+    </w:tblStylePr>
+    <w:tblStylePr w:type="lastRow">
+      <w:rPr>
+        <w:b/>
+        <w:bCs/>
+      </w:rPr>
+      <w:tblPr/>
+      <w:tcPr>
+        <w:tcBorders>
+          <w:top w:val="single" w:sz="4" w:space="0" w:color="7F7F7F"/>
+        </w:tcBorders>
+      </w:tcPr>
+    </w:tblStylePr>
+    <w:tblStylePr w:type="firstCol">
+      <w:rPr>
+        <w:b/>
+        <w:bCs/>
+      </w:rPr>
+    </w:tblStylePr>
+    <w:tblStylePr w:type="lastCol">
+      <w:rPr>
+        <w:b/>
+        <w:bCs/>
+      </w:rPr>
+    </w:tblStylePr>
+    <w:tblStylePr w:type="band1Vert">
+      <w:tblPr/>
+      <w:tcPr>
+        <w:tcBorders>
+          <w:left w:val="single" w:sz="4" w:space="0" w:color="7F7F7F"/>
+          <w:right w:val="single" w:sz="4" w:space="0" w:color="7F7F7F"/>
+        </w:tcBorders>
+      </w:tcPr>
+    </w:tblStylePr>
+    <w:tblStylePr w:type="band2Vert">
+      <w:tblPr/>
+      <w:tcPr>
+        <w:tcBorders>
+          <w:left w:val="single" w:sz="4" w:space="0" w:color="7F7F7F"/>
+          <w:right w:val="single" w:sz="4" w:space="0" w:color="7F7F7F"/>
+        </w:tcBorders>
+      </w:tcPr>
+    </w:tblStylePr>
+    <w:tblStylePr w:type="band1Horz">
+      <w:tblPr/>
+      <w:tcPr>
+        <w:tcBorders>
+          <w:top w:val="single" w:sz="4" w:space="0" w:color="7F7F7F"/>
+          <w:bottom w:val="single" w:sz="4" w:space="0" w:color="7F7F7F"/>
+        </w:tcBorders>
+      </w:tcPr>
+    </w:tblStylePr>
+  </w:style>
+  <w:style w:type="table" w:styleId="TableGrid">
+    <w:name w:val="Table Grid"/>
+    <w:basedOn w:val="TableNormal"/>
+    <w:uiPriority w:val="39"/>
+    <w:rsid w:val="00E5433C"/>
+    <w:pPr>
+      <w:spacing w:after="0" w:line="240" w:lineRule="auto"/>
+    </w:pPr>
+    <w:tblPr>
+      <w:tblBorders>
+        <w:top w:val="single" w:sz="4" w:space="0" w:color="auto"/>
+        <w:left w:val="single" w:sz="4" w:space="0" w:color="auto"/>
+        <w:bottom w:val="single" w:sz="4" w:space="0" w:color="auto"/>
+        <w:right w:val="single" w:sz="4" w:space="0" w:color="auto"/>
+        <w:insideH w:val="single" w:sz="4" w:space="0" w:color="auto"/>
+        <w:insideV w:val="single" w:sz="4" w:space="0" w:color="auto"/>
+      </w:tblBorders>
+    </w:tblPr>
+  </w:style>
+  <w:style w:type="paragraph" w:styleId="Header">
+    <w:name w:val="header"/>
+    <w:basedOn w:val="Normal"/>
+    <w:link w:val="HeaderChar"/>
+    <w:unhideWhenUsed/>
+    <w:rsid w:val="00067A80"/>
+    <w:pPr>
+      <w:widowControl w:val="0"/>
+      <w:tabs>
+        <w:tab w:val="center" w:pos="4680"/>
+        <w:tab w:val="right" w:pos="9360"/>
+      </w:tabs>
+      <w:suppressAutoHyphens/>
+    </w:pPr>
+    <w:rPr>
+      <w:rFonts w:eastAsia="Arial Unicode MS" w:cs="Mangal"/>
+      <w:kern w:val="1"/>
+      <w:szCs w:val="21"/>
+      <w:lang w:val="en-SG" w:eastAsia="hi-IN" w:bidi="hi-IN"/>
+    </w:rPr>
+  </w:style>
+  <w:style w:type="character" w:customStyle="1" w:styleId="HeaderChar">
+    <w:name w:val="Header Char"/>
+    <w:basedOn w:val="DefaultParagraphFont"/>
+    <w:link w:val="Header"/>
+    <w:uiPriority w:val="99"/>
+    <w:rsid w:val="00067A80"/>
+    <w:rPr>
+      <w:rFonts w:ascii="Times New Roman" w:eastAsia="Arial Unicode MS" w:hAnsi="Times New Roman" w:cs="Mangal"/>
+      <w:kern w:val="1"/>
+      <w:sz w:val="24"/>
+      <w:szCs w:val="21"/>
+      <w:lang w:val="en-SG" w:eastAsia="hi-IN" w:bidi="hi-IN"/>
+    </w:rPr>
+  </w:style>
+  <w:style w:type="paragraph" w:styleId="Footer">
+    <w:name w:val="footer"/>
+    <w:basedOn w:val="Normal"/>
+    <w:link w:val="FooterChar"/>
+    <w:unhideWhenUsed/>
+    <w:rsid w:val="00067A80"/>
+    <w:pPr>
+      <w:widowControl w:val="0"/>
+      <w:tabs>
+        <w:tab w:val="center" w:pos="4680"/>
+        <w:tab w:val="right" w:pos="9360"/>
+      </w:tabs>
+      <w:suppressAutoHyphens/>
+    </w:pPr>
+    <w:rPr>
+      <w:rFonts w:eastAsia="Arial Unicode MS" w:cs="Mangal"/>
+      <w:kern w:val="1"/>
+      <w:szCs w:val="21"/>
+      <w:lang w:val="en-SG" w:eastAsia="hi-IN" w:bidi="hi-IN"/>
+    </w:rPr>
+  </w:style>
+  <w:style w:type="character" w:customStyle="1" w:styleId="FooterChar">
+    <w:name w:val="Footer Char"/>
+    <w:basedOn w:val="DefaultParagraphFont"/>
+    <w:link w:val="Footer"/>
+    <w:rsid w:val="00067A80"/>
+    <w:rPr>
+      <w:rFonts w:ascii="Times New Roman" w:eastAsia="Arial Unicode MS" w:hAnsi="Times New Roman" w:cs="Mangal"/>
+      <w:kern w:val="1"/>
+      <w:sz w:val="24"/>
+      <w:szCs w:val="21"/>
+      <w:lang w:val="en-SG" w:eastAsia="hi-IN" w:bidi="hi-IN"/>
+    </w:rPr>
+  </w:style>
+  <w:style w:type="character" w:customStyle="1" w:styleId="Heading1Char">
+    <w:name w:val="Heading 1 Char"/>
+    <w:aliases w:val="h1 Char"/>
+    <w:basedOn w:val="DefaultParagraphFont"/>
+    <w:link w:val="Heading1"/>
+    <w:uiPriority w:val="9"/>
+    <w:rsid w:val="007A7596"/>
+    <w:rPr>
+      <w:rFonts w:asciiTheme="majorHAnsi" w:eastAsiaTheme="majorEastAsia" w:hAnsiTheme="majorHAnsi" w:cs="Mangal"/>
+      <w:color w:val="2E74B5" w:themeColor="accent1" w:themeShade="BF"/>
+      <w:kern w:val="1"/>
+      <w:sz w:val="32"/>
+      <w:szCs w:val="29"/>
+      <w:lang w:val="en-SG" w:eastAsia="hi-IN" w:bidi="hi-IN"/>
+    </w:rPr>
+  </w:style>
+  <w:style w:type="paragraph" w:styleId="TOCHeading">
+    <w:name w:val="TOC Heading"/>
+    <w:basedOn w:val="Heading1"/>
+    <w:next w:val="Normal"/>
+    <w:uiPriority w:val="39"/>
+    <w:unhideWhenUsed/>
+    <w:qFormat/>
+    <w:rsid w:val="007A7596"/>
+    <w:pPr>
+      <w:widowControl/>
+      <w:suppressAutoHyphens w:val="0"/>
+      <w:spacing w:line="259" w:lineRule="auto"/>
+      <w:outlineLvl w:val="9"/>
+    </w:pPr>
+    <w:rPr>
+      <w:rFonts w:cstheme="majorBidi"/>
+      <w:kern w:val="0"/>
+      <w:szCs w:val="32"/>
+      <w:lang w:val="en-US" w:eastAsia="en-US" w:bidi="ar-SA"/>
+    </w:rPr>
+  </w:style>
+  <w:style w:type="paragraph" w:styleId="ListParagraph">
+    <w:name w:val="List Paragraph"/>
+    <w:basedOn w:val="Normal"/>
+    <w:uiPriority w:val="34"/>
+    <w:qFormat/>
+    <w:rsid w:val="007A7596"/>
+    <w:pPr>
+      <w:widowControl w:val="0"/>
+      <w:suppressAutoHyphens/>
+      <w:ind w:left="720"/>
+      <w:contextualSpacing/>
+    </w:pPr>
+    <w:rPr>
+      <w:rFonts w:eastAsia="Arial Unicode MS" w:cs="Mangal"/>
+      <w:kern w:val="1"/>
+      <w:szCs w:val="21"/>
+      <w:lang w:val="en-SG" w:eastAsia="hi-IN" w:bidi="hi-IN"/>
+    </w:rPr>
+  </w:style>
+  <w:style w:type="character" w:customStyle="1" w:styleId="Heading2Char">
+    <w:name w:val="Heading 2 Char"/>
+    <w:basedOn w:val="DefaultParagraphFont"/>
+    <w:link w:val="Heading2"/>
+    <w:rsid w:val="0031566E"/>
+    <w:rPr>
+      <w:rFonts w:ascii="Arial" w:eastAsia="Times New Roman" w:hAnsi="Arial" w:cs="Times New Roman"/>
+      <w:b/>
+      <w:color w:val="000080"/>
+      <w:sz w:val="28"/>
+      <w:szCs w:val="20"/>
+      <w:lang w:val="en-GB"/>
+    </w:rPr>
+  </w:style>
+  <w:style w:type="character" w:customStyle="1" w:styleId="Heading3Char">
+    <w:name w:val="Heading 3 Char"/>
+    <w:basedOn w:val="DefaultParagraphFont"/>
+    <w:link w:val="Heading3"/>
+    <w:rsid w:val="0031566E"/>
+    <w:rPr>
+      <w:rFonts w:ascii="Arial" w:eastAsia="Times New Roman" w:hAnsi="Arial" w:cs="Times New Roman"/>
+      <w:b/>
+      <w:color w:val="000080"/>
+      <w:sz w:val="24"/>
+      <w:szCs w:val="20"/>
+      <w:lang w:val="en-GB"/>
+    </w:rPr>
+  </w:style>
+  <w:style w:type="character" w:customStyle="1" w:styleId="Heading4Char">
+    <w:name w:val="Heading 4 Char"/>
+    <w:basedOn w:val="DefaultParagraphFont"/>
+    <w:link w:val="Heading4"/>
+    <w:rsid w:val="0031566E"/>
+    <w:rPr>
+      <w:rFonts w:ascii="Arial" w:eastAsia="Times New Roman" w:hAnsi="Arial" w:cs="Times New Roman"/>
+      <w:b/>
+      <w:sz w:val="24"/>
+      <w:szCs w:val="20"/>
+      <w:lang w:val="en-GB"/>
+    </w:rPr>
+  </w:style>
+  <w:style w:type="character" w:customStyle="1" w:styleId="Heading6Char">
+    <w:name w:val="Heading 6 Char"/>
+    <w:basedOn w:val="DefaultParagraphFont"/>
+    <w:link w:val="Heading6"/>
+    <w:rsid w:val="0031566E"/>
+    <w:rPr>
+      <w:rFonts w:ascii="Times New Roman" w:eastAsia="Times New Roman" w:hAnsi="Times New Roman" w:cs="Times New Roman"/>
+      <w:i/>
+      <w:szCs w:val="20"/>
+      <w:lang w:val="en-GB"/>
+    </w:rPr>
+  </w:style>
+  <w:style w:type="paragraph" w:customStyle="1" w:styleId="StyleHeading1h116ptAuto">
+    <w:name w:val="Style Heading 1h1 + 16 pt Auto"/>
+    <w:basedOn w:val="Heading1"/>
+    <w:rsid w:val="0031566E"/>
+    <w:pPr>
+      <w:keepLines w:val="0"/>
+      <w:widowControl/>
+      <w:shd w:val="clear" w:color="auto" w:fill="CCCCCC"/>
+      <w:tabs>
+        <w:tab w:val="num" w:pos="432"/>
+      </w:tabs>
+      <w:suppressAutoHyphens w:val="0"/>
+      <w:spacing w:after="60"/>
+      <w:ind w:left="432" w:hanging="432"/>
+      <w:jc w:val="both"/>
+    </w:pPr>
+    <w:rPr>
+      <w:rFonts w:ascii="Arial" w:eastAsia="Times New Roman" w:hAnsi="Arial" w:cs="Times New Roman"/>
+      <w:b/>
+      <w:bCs/>
+      <w:color w:val="auto"/>
+      <w:kern w:val="28"/>
+      <w:szCs w:val="32"/>
+      <w:lang w:val="en-GB" w:eastAsia="en-US" w:bidi="ar-SA"/>
+    </w:rPr>
+  </w:style>
+  <w:style w:type="paragraph" w:styleId="TOC1">
+    <w:name w:val="toc 1"/>
+    <w:basedOn w:val="Normal"/>
+    <w:next w:val="Normal"/>
+    <w:autoRedefine/>
+    <w:uiPriority w:val="39"/>
+    <w:unhideWhenUsed/>
+    <w:rsid w:val="00FC5D40"/>
+    <w:pPr>
+      <w:widowControl w:val="0"/>
+      <w:suppressAutoHyphens/>
+      <w:spacing w:after="100"/>
+    </w:pPr>
+    <w:rPr>
+      <w:rFonts w:eastAsia="Arial Unicode MS" w:cs="Mangal"/>
+      <w:kern w:val="1"/>
+      <w:szCs w:val="21"/>
+      <w:lang w:val="en-SG" w:eastAsia="hi-IN" w:bidi="hi-IN"/>
+    </w:rPr>
+  </w:style>
+  <w:style w:type="character" w:styleId="Hyperlink">
+    <w:name w:val="Hyperlink"/>
+    <w:basedOn w:val="DefaultParagraphFont"/>
+    <w:uiPriority w:val="99"/>
+    <w:unhideWhenUsed/>
+    <w:rsid w:val="00FC5D40"/>
+    <w:rPr>
+      <w:color w:val="0563C1" w:themeColor="hyperlink"/>
+      <w:u w:val="single"/>
+    </w:rPr>
+  </w:style>
+  <w:style w:type="paragraph" w:styleId="TOC2">
+    <w:name w:val="toc 2"/>
+    <w:basedOn w:val="Normal"/>
+    <w:next w:val="Normal"/>
+    <w:autoRedefine/>
+    <w:uiPriority w:val="39"/>
+    <w:unhideWhenUsed/>
+    <w:rsid w:val="00C45934"/>
+    <w:pPr>
+      <w:widowControl w:val="0"/>
+      <w:suppressAutoHyphens/>
+      <w:spacing w:after="100"/>
+      <w:ind w:left="240"/>
+    </w:pPr>
+    <w:rPr>
+      <w:rFonts w:eastAsia="Arial Unicode MS" w:cs="Mangal"/>
+      <w:kern w:val="1"/>
+      <w:szCs w:val="21"/>
+      <w:lang w:val="en-SG" w:eastAsia="hi-IN" w:bidi="hi-IN"/>
+    </w:rPr>
+  </w:style>
+  <w:style w:type="paragraph" w:styleId="TOC3">
+    <w:name w:val="toc 3"/>
+    <w:basedOn w:val="Normal"/>
+    <w:next w:val="Normal"/>
+    <w:autoRedefine/>
+    <w:uiPriority w:val="39"/>
+    <w:unhideWhenUsed/>
+    <w:rsid w:val="00250B62"/>
+    <w:pPr>
+      <w:widowControl w:val="0"/>
+      <w:suppressAutoHyphens/>
+      <w:spacing w:after="100"/>
+      <w:ind w:left="480"/>
+    </w:pPr>
+    <w:rPr>
+      <w:rFonts w:eastAsia="Arial Unicode MS" w:cs="Mangal"/>
+      <w:kern w:val="1"/>
+      <w:szCs w:val="21"/>
+      <w:lang w:val="en-SG" w:eastAsia="hi-IN" w:bidi="hi-IN"/>
+    </w:rPr>
+  </w:style>
+  <w:style w:type="paragraph" w:styleId="BalloonText">
+    <w:name w:val="Balloon Text"/>
+    <w:basedOn w:val="Normal"/>
+    <w:link w:val="BalloonTextChar"/>
+    <w:uiPriority w:val="99"/>
+    <w:semiHidden/>
+    <w:unhideWhenUsed/>
+    <w:rsid w:val="00C62D40"/>
+    <w:rPr>
+      <w:rFonts w:ascii="Tahoma" w:hAnsi="Tahoma" w:cs="Tahoma"/>
+      <w:sz w:val="16"/>
+      <w:szCs w:val="16"/>
+    </w:rPr>
+  </w:style>
+  <w:style w:type="character" w:customStyle="1" w:styleId="BalloonTextChar">
+    <w:name w:val="Balloon Text Char"/>
+    <w:basedOn w:val="DefaultParagraphFont"/>
+    <w:link w:val="BalloonText"/>
+    <w:uiPriority w:val="99"/>
+    <w:semiHidden/>
+    <w:rsid w:val="00C62D40"/>
+    <w:rPr>
+      <w:rFonts w:ascii="Tahoma" w:eastAsia="Times New Roman" w:hAnsi="Tahoma" w:cs="Tahoma"/>
+      <w:sz w:val="16"/>
+      <w:szCs w:val="16"/>
+      <w:lang w:bidi="my-MM"/>
+    </w:rPr>
+  </w:style>
+  <w:style w:type="character" w:styleId="CommentReference">
+    <w:name w:val="annotation reference"/>
+    <w:basedOn w:val="DefaultParagraphFont"/>
+    <w:uiPriority w:val="99"/>
+    <w:semiHidden/>
+    <w:unhideWhenUsed/>
+    <w:rsid w:val="00750647"/>
+    <w:rPr>
+      <w:sz w:val="16"/>
+      <w:szCs w:val="16"/>
+    </w:rPr>
+  </w:style>
+  <w:style w:type="paragraph" w:styleId="CommentText">
+    <w:name w:val="annotation text"/>
+    <w:basedOn w:val="Normal"/>
+    <w:link w:val="CommentTextChar"/>
+    <w:uiPriority w:val="99"/>
+    <w:semiHidden/>
+    <w:unhideWhenUsed/>
+    <w:rsid w:val="00750647"/>
+    <w:rPr>
+      <w:sz w:val="20"/>
+      <w:szCs w:val="20"/>
+    </w:rPr>
+  </w:style>
+  <w:style w:type="character" w:customStyle="1" w:styleId="CommentTextChar">
+    <w:name w:val="Comment Text Char"/>
+    <w:basedOn w:val="DefaultParagraphFont"/>
+    <w:link w:val="CommentText"/>
+    <w:uiPriority w:val="99"/>
+    <w:semiHidden/>
+    <w:rsid w:val="00750647"/>
+    <w:rPr>
+      <w:rFonts w:ascii="Times New Roman" w:eastAsia="Times New Roman" w:hAnsi="Times New Roman" w:cs="Times New Roman"/>
+      <w:sz w:val="20"/>
+      <w:szCs w:val="20"/>
+      <w:lang w:bidi="my-MM"/>
+    </w:rPr>
+  </w:style>
+  <w:style w:type="paragraph" w:styleId="CommentSubject">
+    <w:name w:val="annotation subject"/>
+    <w:basedOn w:val="CommentText"/>
+    <w:next w:val="CommentText"/>
+    <w:link w:val="CommentSubjectChar"/>
+    <w:uiPriority w:val="99"/>
+    <w:semiHidden/>
+    <w:unhideWhenUsed/>
+    <w:rsid w:val="00750647"/>
+    <w:rPr>
+      <w:b/>
+      <w:bCs/>
+    </w:rPr>
+  </w:style>
+  <w:style w:type="character" w:customStyle="1" w:styleId="CommentSubjectChar">
+    <w:name w:val="Comment Subject Char"/>
+    <w:basedOn w:val="CommentTextChar"/>
+    <w:link w:val="CommentSubject"/>
+    <w:uiPriority w:val="99"/>
+    <w:semiHidden/>
+    <w:rsid w:val="00750647"/>
+    <w:rPr>
+      <w:rFonts w:ascii="Times New Roman" w:eastAsia="Times New Roman" w:hAnsi="Times New Roman" w:cs="Times New Roman"/>
+      <w:b/>
+      <w:bCs/>
+      <w:sz w:val="20"/>
+      <w:szCs w:val="20"/>
+      <w:lang w:bidi="my-MM"/>
+    </w:rPr>
+  </w:style>
 </w:styles>
 </file>
 
@@ -10590,7 +11865,7 @@
   <a:extraClrSchemeLst/>
   <a:extLst>
     <a:ext uri="{05A4C25C-085E-4340-85A3-A5531E510DB2}">
-      <thm15:themeFamily xmlns:thm15="http://schemas.microsoft.com/office/thememl/2012/main" name="Office Theme" id="{62F939B6-93AF-4DB8-9C6B-D6C7DFDC589F}" vid="{4A3C46E8-61CC-4603-A589-7422A47A8E4A}"/>
+      <thm15:themeFamily xmlns="" xmlns:thm15="http://schemas.microsoft.com/office/thememl/2012/main" name="Office Theme" id="{62F939B6-93AF-4DB8-9C6B-D6C7DFDC589F}" vid="{4A3C46E8-61CC-4603-A589-7422A47A8E4A}"/>
     </a:ext>
   </a:extLst>
 </a:theme>
@@ -10601,7 +11876,7 @@
 </file>
 
 <file path=customXml/itemProps1.xml><?xml version="1.0" encoding="utf-8"?>
-<ds:datastoreItem xmlns:ds="http://schemas.openxmlformats.org/officeDocument/2006/customXml" ds:itemID="{D6B802AE-961F-9C41-8544-097161575EA7}">
+<ds:datastoreItem xmlns:ds="http://schemas.openxmlformats.org/officeDocument/2006/customXml" ds:itemID="{624F8DC9-8FD4-456A-B637-6602A21F6414}">
   <ds:schemaRefs>
     <ds:schemaRef ds:uri="http://schemas.openxmlformats.org/officeDocument/2006/bibliography"/>
   </ds:schemaRefs>

</xml_diff>

<commit_message>
added comments in HLD
</commit_message>
<xml_diff>
--- a/TECH/DESIGN/HLD/WORK IN PROGRESS/HLD.docx
+++ b/TECH/DESIGN/HLD/WORK IN PROGRESS/HLD.docx
@@ -1,6 +1,6 @@
 
 <file path=word/document.xml><?xml version="1.0" encoding="utf-8"?>
-<w:document xmlns:wpc="http://schemas.microsoft.com/office/word/2010/wordprocessingCanvas" xmlns:mc="http://schemas.openxmlformats.org/markup-compatibility/2006" xmlns:o="urn:schemas-microsoft-com:office:office" xmlns:r="http://schemas.openxmlformats.org/officeDocument/2006/relationships" xmlns:m="http://schemas.openxmlformats.org/officeDocument/2006/math" xmlns:v="urn:schemas-microsoft-com:vml" xmlns:wp14="http://schemas.microsoft.com/office/word/2010/wordprocessingDrawing" xmlns:wp="http://schemas.openxmlformats.org/drawingml/2006/wordprocessingDrawing" xmlns:w10="urn:schemas-microsoft-com:office:word" xmlns:w="http://schemas.openxmlformats.org/wordprocessingml/2006/main" xmlns:w14="http://schemas.microsoft.com/office/word/2010/wordml" xmlns:wpg="http://schemas.microsoft.com/office/word/2010/wordprocessingGroup" xmlns:wpi="http://schemas.microsoft.com/office/word/2010/wordprocessingInk" xmlns:wne="http://schemas.microsoft.com/office/word/2006/wordml" xmlns:wps="http://schemas.microsoft.com/office/word/2010/wordprocessingShape" mc:Ignorable="w14 wp14">
+<w:document xmlns:wpc="http://schemas.microsoft.com/office/word/2010/wordprocessingCanvas" xmlns:cx="http://schemas.microsoft.com/office/drawing/2014/chartex" xmlns:cx1="http://schemas.microsoft.com/office/drawing/2015/9/8/chartex" xmlns:cx2="http://schemas.microsoft.com/office/drawing/2015/10/21/chartex" xmlns:cx3="http://schemas.microsoft.com/office/drawing/2016/5/9/chartex" xmlns:cx4="http://schemas.microsoft.com/office/drawing/2016/5/10/chartex" xmlns:cx5="http://schemas.microsoft.com/office/drawing/2016/5/11/chartex" xmlns:cx6="http://schemas.microsoft.com/office/drawing/2016/5/12/chartex" xmlns:cx7="http://schemas.microsoft.com/office/drawing/2016/5/13/chartex" xmlns:cx8="http://schemas.microsoft.com/office/drawing/2016/5/14/chartex" xmlns:mc="http://schemas.openxmlformats.org/markup-compatibility/2006" xmlns:aink="http://schemas.microsoft.com/office/drawing/2016/ink" xmlns:am3d="http://schemas.microsoft.com/office/drawing/2017/model3d" xmlns:o="urn:schemas-microsoft-com:office:office" xmlns:r="http://schemas.openxmlformats.org/officeDocument/2006/relationships" xmlns:m="http://schemas.openxmlformats.org/officeDocument/2006/math" xmlns:v="urn:schemas-microsoft-com:vml" xmlns:wp14="http://schemas.microsoft.com/office/word/2010/wordprocessingDrawing" xmlns:wp="http://schemas.openxmlformats.org/drawingml/2006/wordprocessingDrawing" xmlns:w10="urn:schemas-microsoft-com:office:word" xmlns:w="http://schemas.openxmlformats.org/wordprocessingml/2006/main" xmlns:w14="http://schemas.microsoft.com/office/word/2010/wordml" xmlns:w15="http://schemas.microsoft.com/office/word/2012/wordml" xmlns:w16cid="http://schemas.microsoft.com/office/word/2016/wordml/cid" xmlns:w16se="http://schemas.microsoft.com/office/word/2015/wordml/symex" xmlns:wpg="http://schemas.microsoft.com/office/word/2010/wordprocessingGroup" xmlns:wpi="http://schemas.microsoft.com/office/word/2010/wordprocessingInk" xmlns:wne="http://schemas.microsoft.com/office/word/2006/wordml" xmlns:wps="http://schemas.microsoft.com/office/word/2010/wordprocessingShape" mc:Ignorable="w14 w15 w16se w16cid wp14">
   <w:body>
     <w:p>
       <w:pPr>
@@ -9,15 +9,13 @@
           <w:b/>
         </w:rPr>
       </w:pPr>
-    </w:p>
-    <w:bookmarkStart w:id="0" w:name="h.b5vgj4y2rzkz" w:colFirst="0" w:colLast="0"/>
-    <w:bookmarkStart w:id="1" w:name="h.n6qrukq9df3j" w:colFirst="0" w:colLast="0"/>
-    <w:bookmarkStart w:id="2" w:name="h.3znysh7" w:colFirst="0" w:colLast="0"/>
-    <w:bookmarkStart w:id="3" w:name="_Hlk480814329"/>
-    <w:bookmarkEnd w:id="0"/>
-    <w:bookmarkEnd w:id="1"/>
-    <w:bookmarkEnd w:id="2"/>
-    <w:bookmarkEnd w:id="3"/>
+      <w:r>
+        <w:rPr>
+          <w:rStyle w:val="CommentReference"/>
+        </w:rPr>
+        <w:commentReference w:id="0"/>
+      </w:r>
+    </w:p>
     <w:p>
       <w:pPr>
         <w:rPr>
@@ -26,6 +24,14 @@
           <w:szCs w:val="22"/>
         </w:rPr>
       </w:pPr>
+      <w:bookmarkStart w:id="1" w:name="h.b5vgj4y2rzkz" w:colFirst="0" w:colLast="0"/>
+      <w:bookmarkStart w:id="2" w:name="h.n6qrukq9df3j" w:colFirst="0" w:colLast="0"/>
+      <w:bookmarkStart w:id="3" w:name="h.3znysh7" w:colFirst="0" w:colLast="0"/>
+      <w:bookmarkStart w:id="4" w:name="_Hlk480814329"/>
+      <w:bookmarkEnd w:id="1"/>
+      <w:bookmarkEnd w:id="2"/>
+      <w:bookmarkEnd w:id="3"/>
+      <w:bookmarkEnd w:id="4"/>
       <w:r>
         <w:rPr>
           <w:rFonts w:asciiTheme="minorHAnsi" w:hAnsiTheme="minorHAnsi"/>
@@ -37,7 +43,7 @@
         <mc:AlternateContent>
           <mc:Choice Requires="wps">
             <w:drawing>
-              <wp:anchor distT="0" distB="0" distL="114300" distR="114300" simplePos="0" relativeHeight="251658240" behindDoc="0" locked="0" layoutInCell="1" allowOverlap="1">
+              <wp:anchor distT="0" distB="0" distL="114300" distR="114300" simplePos="0" relativeHeight="251658240" behindDoc="0" locked="0" layoutInCell="1" allowOverlap="1" wp14:anchorId="4ADD5A83" wp14:editId="1A3AE16F">
                 <wp:simplePos x="0" y="0"/>
                 <wp:positionH relativeFrom="margin">
                   <wp:posOffset>76200</wp:posOffset>
@@ -143,10 +149,10 @@
                                 <w:lang w:val="en-GB" w:eastAsia="en-GB" w:bidi="ar-SA"/>
                               </w:rPr>
                               <w:drawing>
-                                <wp:inline distT="0" distB="0" distL="0" distR="0" wp14:anchorId="5726163D" wp14:editId="6B300BA8">
+                                <wp:inline distT="0" distB="0" distL="0" distR="0" wp14:anchorId="74BD5BFD" wp14:editId="1F7F0028">
                                   <wp:extent cx="1531620" cy="304744"/>
                                   <wp:effectExtent l="0" t="0" r="0" b="635"/>
-                                  <wp:docPr id="4" name="Picture 2"/>
+                                  <wp:docPr id="10" name="Picture 2"/>
                                   <wp:cNvGraphicFramePr>
                                     <a:graphicFrameLocks xmlns:a="http://schemas.openxmlformats.org/drawingml/2006/main" noChangeAspect="1"/>
                                   </wp:cNvGraphicFramePr>
@@ -160,7 +166,7 @@
                                           </pic:cNvPicPr>
                                         </pic:nvPicPr>
                                         <pic:blipFill>
-                                          <a:blip r:embed="rId9">
+                                          <a:blip r:embed="rId10">
                                             <a:extLst>
                                               <a:ext uri="{28A0092B-C50C-407E-A947-70E740481C1C}">
                                                 <a14:useLocalDpi xmlns:a14="http://schemas.microsoft.com/office/drawing/2010/main" val="0"/>
@@ -290,13 +296,13 @@
               </wp:anchor>
             </w:drawing>
           </mc:Choice>
-          <mc:Fallback xmlns:cx="http://schemas.microsoft.com/office/drawing/2014/chartex" xmlns:cx1="http://schemas.microsoft.com/office/drawing/2015/9/8/chartex" xmlns:cx2="http://schemas.microsoft.com/office/drawing/2015/10/21/chartex" xmlns:cx3="http://schemas.microsoft.com/office/drawing/2016/5/9/chartex" xmlns:cx4="http://schemas.microsoft.com/office/drawing/2016/5/10/chartex" xmlns:cx5="http://schemas.microsoft.com/office/drawing/2016/5/11/chartex" xmlns:cx6="http://schemas.microsoft.com/office/drawing/2016/5/12/chartex" xmlns:cx7="http://schemas.microsoft.com/office/drawing/2016/5/13/chartex" xmlns:cx8="http://schemas.microsoft.com/office/drawing/2016/5/14/chartex" xmlns:aink="http://schemas.microsoft.com/office/drawing/2016/ink" xmlns:am3d="http://schemas.microsoft.com/office/drawing/2017/model3d" xmlns:w15="http://schemas.microsoft.com/office/word/2012/wordml" xmlns:w16cid="http://schemas.microsoft.com/office/word/2016/wordml/cid" xmlns:w16se="http://schemas.microsoft.com/office/word/2015/wordml/symex">
+          <mc:Fallback>
             <w:pict>
-              <v:shapetype id="_x0000_t202" coordsize="21600,21600" o:spt="202" path="m,l,21600r21600,l21600,xe">
+              <v:shapetype w14:anchorId="4ADD5A83" id="_x0000_t202" coordsize="21600,21600" o:spt="202" path="m,l,21600r21600,l21600,xe">
                 <v:stroke joinstyle="miter"/>
                 <v:path gradientshapeok="t" o:connecttype="rect"/>
               </v:shapetype>
-              <v:shape id="Text Box 13" o:spid="_x0000_s1026" type="#_x0000_t202" style="position:absolute;margin-left:6pt;margin-top:1.2pt;width:486.75pt;height:246.65pt;z-index:251658240;visibility:visible;mso-wrap-style:square;mso-width-percent:0;mso-height-percent:0;mso-wrap-distance-left:9pt;mso-wrap-distance-top:0;mso-wrap-distance-right:9pt;mso-wrap-distance-bottom:0;mso-position-horizontal:absolute;mso-position-horizontal-relative:margin;mso-position-vertical:absolute;mso-position-vertical-relative:text;mso-width-percent:0;mso-height-percent:0;mso-width-relative:margin;mso-height-relative:margin;v-text-anchor:top" o:gfxdata="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" filled="f" stroked="f">
+              <v:shape id="Text Box 13" o:spid="_x0000_s1026" type="#_x0000_t202" style="position:absolute;margin-left:6pt;margin-top:1.2pt;width:486.75pt;height:246.65pt;z-index:251658240;visibility:visible;mso-wrap-style:square;mso-width-percent:0;mso-height-percent:0;mso-wrap-distance-left:9pt;mso-wrap-distance-top:0;mso-wrap-distance-right:9pt;mso-wrap-distance-bottom:0;mso-position-horizontal:absolute;mso-position-horizontal-relative:margin;mso-position-vertical:absolute;mso-position-vertical-relative:text;mso-width-percent:0;mso-height-percent:0;mso-width-relative:margin;mso-height-relative:margin;v-text-anchor:top" o:gfxdata="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" filled="f" stroked="f">
                 <v:textbox>
                   <w:txbxContent>
                     <w:p>
@@ -362,13 +368,13 @@
                           <w:noProof/>
                           <w:sz w:val="48"/>
                           <w:szCs w:val="48"/>
-                          <w:lang w:bidi="ar-SA"/>
+                          <w:lang w:val="en-GB" w:eastAsia="en-GB" w:bidi="ar-SA"/>
                         </w:rPr>
                         <w:drawing>
-                          <wp:inline distT="0" distB="0" distL="0" distR="0" wp14:anchorId="5726163D" wp14:editId="6B300BA8">
+                          <wp:inline distT="0" distB="0" distL="0" distR="0" wp14:anchorId="74BD5BFD" wp14:editId="1F7F0028">
                             <wp:extent cx="1531620" cy="304744"/>
                             <wp:effectExtent l="0" t="0" r="0" b="635"/>
-                            <wp:docPr id="4" name="Picture 2"/>
+                            <wp:docPr id="10" name="Picture 2"/>
                             <wp:cNvGraphicFramePr>
                               <a:graphicFrameLocks xmlns:a="http://schemas.openxmlformats.org/drawingml/2006/main" noChangeAspect="1"/>
                             </wp:cNvGraphicFramePr>
@@ -5111,8 +5117,8 @@
           <w:lang w:val="en-US"/>
         </w:rPr>
       </w:pPr>
-      <w:bookmarkStart w:id="4" w:name="_Toc397818860"/>
-      <w:bookmarkStart w:id="5" w:name="_Toc509762443"/>
+      <w:bookmarkStart w:id="5" w:name="_Toc397818860"/>
+      <w:bookmarkStart w:id="6" w:name="_Toc509762443"/>
       <w:r>
         <w:rPr>
           <w:lang w:val="en-US"/>
@@ -5120,8 +5126,8 @@
         <w:lastRenderedPageBreak/>
         <w:t>Introduction</w:t>
       </w:r>
-      <w:bookmarkEnd w:id="4"/>
       <w:bookmarkEnd w:id="5"/>
+      <w:bookmarkEnd w:id="6"/>
     </w:p>
     <w:p>
       <w:pPr>
@@ -5163,7 +5169,7 @@
         </w:rPr>
         <w:t xml:space="preserve"> the modules interact</w:t>
       </w:r>
-      <w:ins w:id="6" w:author="Bala Narasimhan" w:date="2018-03-30T13:07:00Z">
+      <w:ins w:id="7" w:author="Bala Narasimhan" w:date="2018-03-30T13:07:00Z">
         <w:r>
           <w:rPr>
             <w:rFonts w:asciiTheme="minorHAnsi" w:hAnsiTheme="minorHAnsi"/>
@@ -5225,7 +5231,7 @@
         </w:rPr>
         <w:t xml:space="preserve">and </w:t>
       </w:r>
-      <w:del w:id="7" w:author="Bala Narasimhan" w:date="2018-03-30T13:07:00Z">
+      <w:del w:id="8" w:author="Bala Narasimhan" w:date="2018-03-30T13:07:00Z">
         <w:r>
           <w:rPr>
             <w:rFonts w:asciiTheme="minorHAnsi" w:hAnsiTheme="minorHAnsi"/>
@@ -5359,11 +5365,11 @@
           <w:numId w:val="5"/>
         </w:numPr>
       </w:pPr>
-      <w:bookmarkStart w:id="8" w:name="_Toc509762444"/>
+      <w:bookmarkStart w:id="9" w:name="_Toc509762444"/>
       <w:r>
         <w:t>Product Perspective</w:t>
       </w:r>
-      <w:bookmarkEnd w:id="8"/>
+      <w:bookmarkEnd w:id="9"/>
     </w:p>
     <w:p>
       <w:pPr>
@@ -5405,7 +5411,7 @@
         </w:rPr>
         <w:t xml:space="preserve">th the vision of handling </w:t>
       </w:r>
-      <w:del w:id="9" w:author="Bala Narasimhan" w:date="2018-03-30T13:08:00Z">
+      <w:del w:id="10" w:author="Bala Narasimhan" w:date="2018-03-30T13:08:00Z">
         <w:r>
           <w:rPr>
             <w:rFonts w:asciiTheme="minorHAnsi" w:hAnsiTheme="minorHAnsi"/>
@@ -5419,7 +5425,7 @@
         </w:rPr>
         <w:t xml:space="preserve">high </w:t>
       </w:r>
-      <w:ins w:id="10" w:author="Bala Narasimhan" w:date="2018-03-30T13:08:00Z">
+      <w:ins w:id="11" w:author="Bala Narasimhan" w:date="2018-03-30T13:08:00Z">
         <w:r>
           <w:rPr>
             <w:rFonts w:asciiTheme="minorHAnsi" w:hAnsiTheme="minorHAnsi"/>
@@ -5427,7 +5433,7 @@
           <w:t>volume</w:t>
         </w:r>
       </w:ins>
-      <w:del w:id="11" w:author="Bala Narasimhan" w:date="2018-03-30T13:08:00Z">
+      <w:del w:id="12" w:author="Bala Narasimhan" w:date="2018-03-30T13:08:00Z">
         <w:r>
           <w:rPr>
             <w:rFonts w:asciiTheme="minorHAnsi" w:hAnsiTheme="minorHAnsi"/>
@@ -5435,7 +5441,7 @@
           <w:delText>range</w:delText>
         </w:r>
       </w:del>
-      <w:del w:id="12" w:author="Bala Narasimhan" w:date="2018-03-30T13:10:00Z">
+      <w:del w:id="13" w:author="Bala Narasimhan" w:date="2018-03-30T13:10:00Z">
         <w:r>
           <w:rPr>
             <w:rFonts w:asciiTheme="minorHAnsi" w:hAnsiTheme="minorHAnsi"/>
@@ -5449,7 +5455,7 @@
         </w:rPr>
         <w:t xml:space="preserve"> real-time data transaction per second.</w:t>
       </w:r>
-      <w:del w:id="13" w:author="Bala Narasimhan" w:date="2018-03-30T13:14:00Z">
+      <w:del w:id="14" w:author="Bala Narasimhan" w:date="2018-03-30T13:14:00Z">
         <w:r>
           <w:rPr>
             <w:rFonts w:asciiTheme="minorHAnsi" w:hAnsiTheme="minorHAnsi"/>
@@ -5469,7 +5475,7 @@
           <w:delText xml:space="preserve"> to support the system to be highly scalable and available</w:delText>
         </w:r>
       </w:del>
-      <w:del w:id="14" w:author="Bala Narasimhan" w:date="2018-03-30T13:59:00Z">
+      <w:del w:id="15" w:author="Bala Narasimhan" w:date="2018-03-30T13:59:00Z">
         <w:r>
           <w:rPr>
             <w:rFonts w:asciiTheme="minorHAnsi" w:hAnsiTheme="minorHAnsi"/>
@@ -5477,7 +5483,7 @@
           <w:delText>.</w:delText>
         </w:r>
       </w:del>
-      <w:ins w:id="15" w:author="Bala Narasimhan" w:date="2018-03-30T13:13:00Z">
+      <w:ins w:id="16" w:author="Bala Narasimhan" w:date="2018-03-30T13:13:00Z">
         <w:r>
           <w:rPr>
             <w:rFonts w:asciiTheme="minorHAnsi" w:hAnsiTheme="minorHAnsi"/>
@@ -5485,7 +5491,7 @@
           <w:t xml:space="preserve"> The AWS cloud services has been chosen as the pivotal integrator of the project components as it comes with </w:t>
         </w:r>
       </w:ins>
-      <w:ins w:id="16" w:author="Bala Narasimhan" w:date="2018-03-30T13:14:00Z">
+      <w:ins w:id="17" w:author="Bala Narasimhan" w:date="2018-03-30T13:14:00Z">
         <w:r>
           <w:rPr>
             <w:rFonts w:asciiTheme="minorHAnsi" w:hAnsiTheme="minorHAnsi"/>
@@ -5493,7 +5499,7 @@
           <w:t>options</w:t>
         </w:r>
       </w:ins>
-      <w:ins w:id="17" w:author="Bala Narasimhan" w:date="2018-03-30T13:13:00Z">
+      <w:ins w:id="18" w:author="Bala Narasimhan" w:date="2018-03-30T13:13:00Z">
         <w:r>
           <w:rPr>
             <w:rFonts w:asciiTheme="minorHAnsi" w:hAnsiTheme="minorHAnsi"/>
@@ -5571,7 +5577,7 @@
         </w:rPr>
         <w:t>which will allow multiple concurrent different type</w:t>
       </w:r>
-      <w:ins w:id="18" w:author="Bala Narasimhan" w:date="2018-03-30T13:13:00Z">
+      <w:ins w:id="19" w:author="Bala Narasimhan" w:date="2018-03-30T13:13:00Z">
         <w:r>
           <w:rPr>
             <w:rFonts w:asciiTheme="minorHAnsi" w:hAnsiTheme="minorHAnsi"/>
@@ -5603,7 +5609,7 @@
         </w:rPr>
         <w:t>good graphical user interface</w:t>
       </w:r>
-      <w:ins w:id="19" w:author="Bala Narasimhan" w:date="2018-03-30T13:12:00Z">
+      <w:ins w:id="20" w:author="Bala Narasimhan" w:date="2018-03-30T13:12:00Z">
         <w:r>
           <w:rPr>
             <w:rFonts w:asciiTheme="minorHAnsi" w:hAnsiTheme="minorHAnsi"/>
@@ -5677,7 +5683,7 @@
           <w:lang w:val="en-US"/>
         </w:rPr>
       </w:pPr>
-      <w:bookmarkStart w:id="20" w:name="_Toc509762445"/>
+      <w:bookmarkStart w:id="21" w:name="_Toc509762445"/>
       <w:r>
         <w:rPr>
           <w:lang w:val="en-US"/>
@@ -5685,7 +5691,7 @@
         <w:lastRenderedPageBreak/>
         <w:t>System Architecture</w:t>
       </w:r>
-      <w:bookmarkEnd w:id="20"/>
+      <w:bookmarkEnd w:id="21"/>
     </w:p>
     <w:p>
       <w:pPr>
@@ -5695,7 +5701,7 @@
           <w:numId w:val="5"/>
         </w:numPr>
       </w:pPr>
-      <w:bookmarkStart w:id="21" w:name="_Toc509762446"/>
+      <w:bookmarkStart w:id="22" w:name="_Toc509762446"/>
       <w:r>
         <w:t>End to End architecture</w:t>
       </w:r>
@@ -5708,7 +5714,7 @@
       <w:r>
         <w:t>diagram</w:t>
       </w:r>
-      <w:bookmarkEnd w:id="21"/>
+      <w:bookmarkEnd w:id="22"/>
     </w:p>
     <w:p>
       <w:pPr>
@@ -5716,13 +5722,14 @@
           <w:lang w:val="en-GB" w:bidi="ar-SA"/>
         </w:rPr>
       </w:pPr>
+      <w:commentRangeStart w:id="23"/>
       <w:r>
         <w:rPr>
           <w:noProof/>
           <w:lang w:val="en-GB" w:eastAsia="en-GB" w:bidi="ar-SA"/>
         </w:rPr>
         <w:drawing>
-          <wp:inline distT="0" distB="0" distL="0" distR="0">
+          <wp:inline distT="0" distB="0" distL="0" distR="0" wp14:anchorId="30C00C77" wp14:editId="52AB064F">
             <wp:extent cx="5417820" cy="4625406"/>
             <wp:effectExtent l="0" t="0" r="0" b="3810"/>
             <wp:docPr id="5" name="Picture 5"/>
@@ -5763,6 +5770,13 @@
           </wp:inline>
         </w:drawing>
       </w:r>
+      <w:commentRangeEnd w:id="23"/>
+      <w:r>
+        <w:rPr>
+          <w:rStyle w:val="CommentReference"/>
+        </w:rPr>
+        <w:commentReference w:id="23"/>
+      </w:r>
     </w:p>
     <w:p>
       <w:pPr>
@@ -5863,12 +5877,12 @@
           <w:numId w:val="5"/>
         </w:numPr>
       </w:pPr>
-      <w:bookmarkStart w:id="22" w:name="_Toc509762447"/>
+      <w:bookmarkStart w:id="24" w:name="_Toc509762447"/>
       <w:r>
         <w:lastRenderedPageBreak/>
         <w:t>Multitier Architecture</w:t>
       </w:r>
-      <w:bookmarkEnd w:id="22"/>
+      <w:bookmarkEnd w:id="24"/>
     </w:p>
     <w:p>
       <w:pPr>
@@ -5916,7 +5930,27 @@
           <w:kern w:val="0"/>
           <w:lang w:val="en-US" w:eastAsia="en-US" w:bidi="my-MM"/>
         </w:rPr>
-        <w:t>: the web application will be implemented in Angular platform.</w:t>
+        <w:t xml:space="preserve">: the web application will be implemented in </w:t>
+      </w:r>
+      <w:commentRangeStart w:id="25"/>
+      <w:r>
+        <w:rPr>
+          <w:rFonts w:asciiTheme="minorHAnsi" w:eastAsiaTheme="minorHAnsi" w:hAnsiTheme="minorHAnsi" w:cs="Times"/>
+          <w:color w:val="000000"/>
+          <w:kern w:val="0"/>
+          <w:lang w:val="en-US" w:eastAsia="en-US" w:bidi="my-MM"/>
+        </w:rPr>
+        <w:t>Angular platform.</w:t>
+      </w:r>
+      <w:commentRangeEnd w:id="25"/>
+      <w:r>
+        <w:rPr>
+          <w:rStyle w:val="CommentReference"/>
+          <w:rFonts w:eastAsia="Times New Roman" w:cs="Times New Roman"/>
+          <w:kern w:val="0"/>
+          <w:lang w:val="en-US" w:eastAsia="en-US" w:bidi="my-MM"/>
+        </w:rPr>
+        <w:commentReference w:id="25"/>
       </w:r>
     </w:p>
     <w:p>
@@ -6065,7 +6099,36 @@
           <w:kern w:val="0"/>
           <w:lang w:val="en-US" w:eastAsia="en-US" w:bidi="my-MM"/>
         </w:rPr>
-        <w:t>: will be implemented using JDBC with DAO pattern.</w:t>
+        <w:t xml:space="preserve">: will be implemented using </w:t>
+      </w:r>
+      <w:commentRangeStart w:id="26"/>
+      <w:r>
+        <w:rPr>
+          <w:rFonts w:asciiTheme="minorHAnsi" w:eastAsiaTheme="minorHAnsi" w:hAnsiTheme="minorHAnsi" w:cs="Times"/>
+          <w:color w:val="000000"/>
+          <w:kern w:val="0"/>
+          <w:lang w:val="en-US" w:eastAsia="en-US" w:bidi="my-MM"/>
+        </w:rPr>
+        <w:t>JDBC with DAO pattern</w:t>
+      </w:r>
+      <w:commentRangeEnd w:id="26"/>
+      <w:r>
+        <w:rPr>
+          <w:rStyle w:val="CommentReference"/>
+          <w:rFonts w:eastAsia="Times New Roman" w:cs="Times New Roman"/>
+          <w:kern w:val="0"/>
+          <w:lang w:val="en-US" w:eastAsia="en-US" w:bidi="my-MM"/>
+        </w:rPr>
+        <w:commentReference w:id="26"/>
+      </w:r>
+      <w:r>
+        <w:rPr>
+          <w:rFonts w:asciiTheme="minorHAnsi" w:eastAsiaTheme="minorHAnsi" w:hAnsiTheme="minorHAnsi" w:cs="Times"/>
+          <w:color w:val="000000"/>
+          <w:kern w:val="0"/>
+          <w:lang w:val="en-US" w:eastAsia="en-US" w:bidi="my-MM"/>
+        </w:rPr>
+        <w:t>.</w:t>
       </w:r>
     </w:p>
     <w:p>
@@ -6092,14 +6155,14 @@
           <w:numId w:val="5"/>
         </w:numPr>
       </w:pPr>
-      <w:bookmarkStart w:id="23" w:name="_Toc509762448"/>
+      <w:bookmarkStart w:id="27" w:name="_Toc509762448"/>
       <w:r>
         <w:t>Technolog</w:t>
       </w:r>
       <w:r>
         <w:t>ies</w:t>
       </w:r>
-      <w:bookmarkEnd w:id="23"/>
+      <w:bookmarkEnd w:id="27"/>
     </w:p>
     <w:p>
       <w:pPr>
@@ -6114,11 +6177,11 @@
         </w:tabs>
         <w:ind w:hanging="270"/>
       </w:pPr>
-      <w:bookmarkStart w:id="24" w:name="_Toc509762449"/>
+      <w:bookmarkStart w:id="28" w:name="_Toc509762449"/>
       <w:r>
         <w:t>AWS IoT</w:t>
       </w:r>
-      <w:bookmarkEnd w:id="24"/>
+      <w:bookmarkEnd w:id="28"/>
     </w:p>
     <w:p>
       <w:pPr>
@@ -6178,7 +6241,16 @@
           <w:rFonts w:asciiTheme="minorHAnsi" w:hAnsiTheme="minorHAnsi"/>
           <w:lang w:val="en-GB" w:bidi="ar-SA"/>
         </w:rPr>
-        <w:t xml:space="preserve">rder to get data from the client’s IoT devices to AWS cloud for data persisting to </w:t>
+        <w:t>rder to get da</w:t>
+      </w:r>
+      <w:bookmarkStart w:id="29" w:name="_GoBack"/>
+      <w:bookmarkEnd w:id="29"/>
+      <w:r>
+        <w:rPr>
+          <w:rFonts w:asciiTheme="minorHAnsi" w:hAnsiTheme="minorHAnsi"/>
+          <w:lang w:val="en-GB" w:bidi="ar-SA"/>
+        </w:rPr>
+        <w:t xml:space="preserve">ta from the client’s IoT devices to AWS cloud for data persisting to </w:t>
       </w:r>
       <w:r>
         <w:rPr>
@@ -6216,11 +6288,11 @@
         </w:tabs>
         <w:ind w:hanging="270"/>
       </w:pPr>
-      <w:bookmarkStart w:id="25" w:name="_Toc509762450"/>
+      <w:bookmarkStart w:id="30" w:name="_Toc509762450"/>
       <w:r>
         <w:t>AWS Lambda</w:t>
       </w:r>
-      <w:bookmarkEnd w:id="25"/>
+      <w:bookmarkEnd w:id="30"/>
     </w:p>
     <w:p>
       <w:pPr>
@@ -6234,7 +6306,6 @@
         </w:rPr>
         <w:t xml:space="preserve">The powerful Amazon Lambda service is chosen to </w:t>
       </w:r>
-      <w:proofErr w:type="gramStart"/>
       <w:r>
         <w:rPr>
           <w:rFonts w:asciiTheme="minorHAnsi" w:hAnsiTheme="minorHAnsi"/>
@@ -6242,7 +6313,6 @@
         </w:rPr>
         <w:t>persist</w:t>
       </w:r>
-      <w:proofErr w:type="gramEnd"/>
       <w:r>
         <w:rPr>
           <w:rFonts w:asciiTheme="minorHAnsi" w:hAnsiTheme="minorHAnsi"/>
@@ -6314,7 +6384,7 @@
         </w:tabs>
         <w:ind w:hanging="270"/>
       </w:pPr>
-      <w:bookmarkStart w:id="26" w:name="_Toc509762451"/>
+      <w:bookmarkStart w:id="31" w:name="_Toc509762451"/>
       <w:proofErr w:type="spellStart"/>
       <w:r>
         <w:t>Dyna</w:t>
@@ -6325,7 +6395,7 @@
       <w:r>
         <w:t>DB</w:t>
       </w:r>
-      <w:bookmarkEnd w:id="26"/>
+      <w:bookmarkEnd w:id="31"/>
       <w:proofErr w:type="spellEnd"/>
     </w:p>
     <w:p>
@@ -6374,23 +6444,7 @@
           <w:rFonts w:asciiTheme="minorHAnsi" w:hAnsiTheme="minorHAnsi"/>
           <w:lang w:val="en-GB" w:bidi="ar-SA"/>
         </w:rPr>
-        <w:t xml:space="preserve"> is chosen to </w:t>
-      </w:r>
-      <w:proofErr w:type="gramStart"/>
-      <w:r>
-        <w:rPr>
-          <w:rFonts w:asciiTheme="minorHAnsi" w:hAnsiTheme="minorHAnsi"/>
-          <w:lang w:val="en-GB" w:bidi="ar-SA"/>
-        </w:rPr>
-        <w:t>persist</w:t>
-      </w:r>
-      <w:proofErr w:type="gramEnd"/>
-      <w:r>
-        <w:rPr>
-          <w:rFonts w:asciiTheme="minorHAnsi" w:hAnsiTheme="minorHAnsi"/>
-          <w:lang w:val="en-GB" w:bidi="ar-SA"/>
-        </w:rPr>
-        <w:t xml:space="preserve"> the raw and structured data from IoT devices.</w:t>
+        <w:t xml:space="preserve"> is chosen to persist the raw and structured data from IoT devices.</w:t>
       </w:r>
     </w:p>
     <w:p>
@@ -6414,11 +6468,11 @@
         </w:tabs>
         <w:ind w:hanging="270"/>
       </w:pPr>
-      <w:bookmarkStart w:id="27" w:name="_Toc509762452"/>
+      <w:bookmarkStart w:id="32" w:name="_Toc509762452"/>
       <w:r>
         <w:t>AWS SNS</w:t>
       </w:r>
-      <w:bookmarkEnd w:id="27"/>
+      <w:bookmarkEnd w:id="32"/>
     </w:p>
     <w:p>
       <w:pPr>
@@ -6480,12 +6534,12 @@
         </w:tabs>
         <w:ind w:hanging="270"/>
       </w:pPr>
-      <w:bookmarkStart w:id="28" w:name="_Toc509762453"/>
+      <w:bookmarkStart w:id="33" w:name="_Toc509762453"/>
       <w:r>
         <w:lastRenderedPageBreak/>
         <w:t>AWS Containers</w:t>
       </w:r>
-      <w:bookmarkEnd w:id="28"/>
+      <w:bookmarkEnd w:id="33"/>
     </w:p>
     <w:p>
       <w:pPr>
@@ -6601,7 +6655,7 @@
         </w:rPr>
         <w:t xml:space="preserve"> </w:t>
       </w:r>
-      <w:del w:id="29" w:author="Bala Narasimhan" w:date="2018-03-30T13:34:00Z">
+      <w:del w:id="34" w:author="Bala Narasimhan" w:date="2018-03-30T13:34:00Z">
         <w:r>
           <w:rPr>
             <w:rFonts w:asciiTheme="minorHAnsi" w:hAnsiTheme="minorHAnsi"/>
@@ -6611,7 +6665,7 @@
           <w:delText>to launch</w:delText>
         </w:r>
       </w:del>
-      <w:ins w:id="30" w:author="Bala Narasimhan" w:date="2018-03-30T13:34:00Z">
+      <w:ins w:id="35" w:author="Bala Narasimhan" w:date="2018-03-30T13:34:00Z">
         <w:r>
           <w:rPr>
             <w:rFonts w:asciiTheme="minorHAnsi" w:hAnsiTheme="minorHAnsi"/>
@@ -6666,11 +6720,11 @@
         </w:tabs>
         <w:ind w:hanging="270"/>
       </w:pPr>
-      <w:bookmarkStart w:id="31" w:name="_Toc509762454"/>
+      <w:bookmarkStart w:id="36" w:name="_Toc509762454"/>
       <w:r>
         <w:t>Backend Web-Service API</w:t>
       </w:r>
-      <w:bookmarkEnd w:id="31"/>
+      <w:bookmarkEnd w:id="36"/>
     </w:p>
     <w:p>
       <w:pPr>
@@ -6690,21 +6744,7 @@
         <w:rPr>
           <w:rFonts w:asciiTheme="minorHAnsi" w:hAnsiTheme="minorHAnsi"/>
         </w:rPr>
-        <w:t xml:space="preserve"> using </w:t>
-      </w:r>
-      <w:proofErr w:type="gramStart"/>
-      <w:r>
-        <w:rPr>
-          <w:rFonts w:asciiTheme="minorHAnsi" w:hAnsiTheme="minorHAnsi"/>
-        </w:rPr>
-        <w:t>Spring</w:t>
-      </w:r>
-      <w:proofErr w:type="gramEnd"/>
-      <w:r>
-        <w:rPr>
-          <w:rFonts w:asciiTheme="minorHAnsi" w:hAnsiTheme="minorHAnsi"/>
-        </w:rPr>
-        <w:t xml:space="preserve"> application framework will perform business logic and </w:t>
+        <w:t xml:space="preserve"> using Spring application framework will perform business logic and </w:t>
       </w:r>
       <w:r>
         <w:rPr>
@@ -6777,11 +6817,11 @@
         </w:tabs>
         <w:ind w:hanging="270"/>
       </w:pPr>
-      <w:bookmarkStart w:id="32" w:name="_Toc509762455"/>
+      <w:bookmarkStart w:id="37" w:name="_Toc509762455"/>
       <w:r>
         <w:t>Front-end web application</w:t>
       </w:r>
-      <w:bookmarkEnd w:id="32"/>
+      <w:bookmarkEnd w:id="37"/>
     </w:p>
     <w:p>
       <w:pPr>
@@ -6905,7 +6945,7 @@
         </w:rPr>
         <w:t xml:space="preserve"> </w:t>
       </w:r>
-      <w:del w:id="33" w:author="Bala Narasimhan" w:date="2018-03-30T13:40:00Z">
+      <w:del w:id="38" w:author="Bala Narasimhan" w:date="2018-03-30T13:40:00Z">
         <w:r>
           <w:rPr>
             <w:rFonts w:asciiTheme="minorHAnsi" w:hAnsiTheme="minorHAnsi"/>
@@ -6919,7 +6959,7 @@
           <w:delText>each front-end browsers is required and the web application therefore will be necessary of processing the live data sent from AWS SNS service.</w:delText>
         </w:r>
       </w:del>
-      <w:ins w:id="34" w:author="Bala Narasimhan" w:date="2018-03-30T13:38:00Z">
+      <w:ins w:id="39" w:author="Bala Narasimhan" w:date="2018-03-30T13:38:00Z">
         <w:r>
           <w:rPr>
             <w:rFonts w:asciiTheme="minorHAnsi" w:hAnsiTheme="minorHAnsi"/>
@@ -6927,7 +6967,7 @@
           <w:t xml:space="preserve">In order to stream live data to each of the front-end browser a </w:t>
         </w:r>
       </w:ins>
-      <w:ins w:id="35" w:author="Bala Narasimhan" w:date="2018-03-30T13:39:00Z">
+      <w:ins w:id="40" w:author="Bala Narasimhan" w:date="2018-03-30T13:39:00Z">
         <w:r>
           <w:rPr>
             <w:rFonts w:asciiTheme="minorHAnsi" w:hAnsiTheme="minorHAnsi"/>
@@ -6941,7 +6981,7 @@
           <w:t xml:space="preserve">  The </w:t>
         </w:r>
       </w:ins>
-      <w:ins w:id="36" w:author="Bala Narasimhan" w:date="2018-03-30T13:40:00Z">
+      <w:ins w:id="41" w:author="Bala Narasimhan" w:date="2018-03-30T13:40:00Z">
         <w:r>
           <w:rPr>
             <w:rFonts w:asciiTheme="minorHAnsi" w:hAnsiTheme="minorHAnsi"/>
@@ -6949,7 +6989,7 @@
           <w:t>web</w:t>
         </w:r>
       </w:ins>
-      <w:ins w:id="37" w:author="Bala Narasimhan" w:date="2018-03-30T13:39:00Z">
+      <w:ins w:id="42" w:author="Bala Narasimhan" w:date="2018-03-30T13:39:00Z">
         <w:r>
           <w:rPr>
             <w:rFonts w:asciiTheme="minorHAnsi" w:hAnsiTheme="minorHAnsi"/>
@@ -6957,7 +6997,7 @@
           <w:t xml:space="preserve"> application will process the live data sent from AWS SNS Service and </w:t>
         </w:r>
       </w:ins>
-      <w:ins w:id="38" w:author="Bala Narasimhan" w:date="2018-03-30T13:40:00Z">
+      <w:ins w:id="43" w:author="Bala Narasimhan" w:date="2018-03-30T13:40:00Z">
         <w:r>
           <w:rPr>
             <w:rFonts w:asciiTheme="minorHAnsi" w:hAnsiTheme="minorHAnsi"/>
@@ -6988,14 +7028,14 @@
         </w:tabs>
         <w:ind w:hanging="270"/>
       </w:pPr>
-      <w:bookmarkStart w:id="39" w:name="_Toc509762456"/>
+      <w:bookmarkStart w:id="44" w:name="_Toc509762456"/>
       <w:r>
         <w:t xml:space="preserve">Chart </w:t>
       </w:r>
       <w:r>
         <w:t>Libraries</w:t>
       </w:r>
-      <w:bookmarkEnd w:id="39"/>
+      <w:bookmarkEnd w:id="44"/>
     </w:p>
     <w:p>
       <w:pPr>
@@ -7012,7 +7052,7 @@
         </w:rPr>
         <w:t xml:space="preserve">JavaScript charting libraries will be used as tools to visualize live weather data parameters in the form of beautiful, easy to understand, </w:t>
       </w:r>
-      <w:ins w:id="40" w:author="Bala Narasimhan" w:date="2018-03-30T13:42:00Z">
+      <w:ins w:id="45" w:author="Bala Narasimhan" w:date="2018-03-30T13:42:00Z">
         <w:r>
           <w:rPr>
             <w:rFonts w:asciiTheme="minorHAnsi" w:hAnsiTheme="minorHAnsi"/>
@@ -7028,7 +7068,7 @@
         </w:rPr>
         <w:t>interactive</w:t>
       </w:r>
-      <w:del w:id="41" w:author="Bala Narasimhan" w:date="2018-03-30T14:02:00Z">
+      <w:del w:id="46" w:author="Bala Narasimhan" w:date="2018-03-30T14:02:00Z">
         <w:r>
           <w:rPr>
             <w:rFonts w:asciiTheme="minorHAnsi" w:hAnsiTheme="minorHAnsi"/>
@@ -7037,22 +7077,13 @@
           <w:delText xml:space="preserve"> </w:delText>
         </w:r>
       </w:del>
-      <w:del w:id="42" w:author="Bala Narasimhan" w:date="2018-03-30T13:42:00Z">
+      <w:del w:id="47" w:author="Bala Narasimhan" w:date="2018-03-30T13:42:00Z">
         <w:r>
           <w:rPr>
             <w:rFonts w:asciiTheme="minorHAnsi" w:hAnsiTheme="minorHAnsi"/>
             <w:lang w:val="en-GB" w:bidi="ar-SA"/>
           </w:rPr>
-          <w:delText xml:space="preserve">way in </w:delText>
-        </w:r>
-        <w:bookmarkStart w:id="43" w:name="_GoBack"/>
-        <w:bookmarkEnd w:id="43"/>
-        <w:r>
-          <w:rPr>
-            <w:rFonts w:asciiTheme="minorHAnsi" w:hAnsiTheme="minorHAnsi"/>
-            <w:lang w:val="en-GB" w:bidi="ar-SA"/>
-          </w:rPr>
-          <w:delText>the</w:delText>
+          <w:delText>way in the</w:delText>
         </w:r>
       </w:del>
       <w:r>
@@ -7073,7 +7104,7 @@
       <w:pPr>
         <w:pStyle w:val="Heading2"/>
       </w:pPr>
-      <w:bookmarkStart w:id="44" w:name="_Toc509762457"/>
+      <w:bookmarkStart w:id="48" w:name="_Toc509762457"/>
       <w:r>
         <w:t>2</w:t>
       </w:r>
@@ -7083,7 +7114,7 @@
       <w:r>
         <w:t xml:space="preserve"> Application architecture</w:t>
       </w:r>
-      <w:bookmarkEnd w:id="44"/>
+      <w:bookmarkEnd w:id="48"/>
     </w:p>
     <w:p>
       <w:pPr>
@@ -7117,7 +7148,7 @@
       <w:pPr>
         <w:pStyle w:val="Heading2"/>
       </w:pPr>
-      <w:bookmarkStart w:id="45" w:name="_Toc509762458"/>
+      <w:bookmarkStart w:id="49" w:name="_Toc509762458"/>
       <w:r>
         <w:t>2</w:t>
       </w:r>
@@ -7133,7 +7164,7 @@
       <w:r>
         <w:t>)</w:t>
       </w:r>
-      <w:bookmarkEnd w:id="45"/>
+      <w:bookmarkEnd w:id="49"/>
     </w:p>
     <w:p>
       <w:pPr>
@@ -7153,126 +7184,6 @@
           <w:rFonts w:asciiTheme="minorHAnsi" w:hAnsiTheme="minorHAnsi"/>
           <w:lang w:val="en-GB" w:bidi="ar-SA"/>
         </w:rPr>
-        <w:t>To be continue</w:t>
-      </w:r>
-      <w:ins w:id="46" w:author="Bala Narasimhan" w:date="2018-03-30T13:43:00Z">
-        <w:r>
-          <w:rPr>
-            <w:rFonts w:asciiTheme="minorHAnsi" w:hAnsiTheme="minorHAnsi"/>
-            <w:lang w:val="en-GB" w:bidi="ar-SA"/>
-          </w:rPr>
-          <w:t>d</w:t>
-        </w:r>
-      </w:ins>
-      <w:r>
-        <w:rPr>
-          <w:rFonts w:asciiTheme="minorHAnsi" w:hAnsiTheme="minorHAnsi"/>
-          <w:lang w:val="en-GB" w:bidi="ar-SA"/>
-        </w:rPr>
-        <w:t xml:space="preserve"> in design phase …</w:t>
-      </w:r>
-    </w:p>
-    <w:p>
-      <w:pPr>
-        <w:rPr>
-          <w:rFonts w:asciiTheme="minorHAnsi" w:hAnsiTheme="minorHAnsi"/>
-          <w:lang w:val="en-GB" w:bidi="ar-SA"/>
-        </w:rPr>
-      </w:pPr>
-    </w:p>
-    <w:p>
-      <w:pPr>
-        <w:rPr>
-          <w:rFonts w:asciiTheme="minorHAnsi" w:hAnsiTheme="minorHAnsi"/>
-        </w:rPr>
-      </w:pPr>
-    </w:p>
-    <w:p>
-      <w:pPr>
-        <w:pStyle w:val="Heading2"/>
-      </w:pPr>
-      <w:bookmarkStart w:id="47" w:name="_Toc509762459"/>
-      <w:r>
-        <w:lastRenderedPageBreak/>
-        <w:t>2.5 Database design</w:t>
-      </w:r>
-      <w:bookmarkEnd w:id="47"/>
-    </w:p>
-    <w:p>
-      <w:pPr>
-        <w:rPr>
-          <w:rFonts w:asciiTheme="minorHAnsi" w:hAnsiTheme="minorHAnsi"/>
-          <w:lang w:val="en-GB" w:bidi="ar-SA"/>
-        </w:rPr>
-      </w:pPr>
-      <w:r>
-        <w:rPr>
-          <w:rFonts w:asciiTheme="minorHAnsi" w:hAnsiTheme="minorHAnsi"/>
-        </w:rPr>
-        <w:tab/>
-      </w:r>
-      <w:r>
-        <w:rPr>
-          <w:rFonts w:asciiTheme="minorHAnsi" w:hAnsiTheme="minorHAnsi"/>
-          <w:lang w:val="en-GB" w:bidi="ar-SA"/>
-        </w:rPr>
-        <w:t>To be continue</w:t>
-      </w:r>
-      <w:ins w:id="48" w:author="Bala Narasimhan" w:date="2018-03-30T13:43:00Z">
-        <w:r>
-          <w:rPr>
-            <w:rFonts w:asciiTheme="minorHAnsi" w:hAnsiTheme="minorHAnsi"/>
-            <w:lang w:val="en-GB" w:bidi="ar-SA"/>
-          </w:rPr>
-          <w:t>d</w:t>
-        </w:r>
-      </w:ins>
-      <w:r>
-        <w:rPr>
-          <w:rFonts w:asciiTheme="minorHAnsi" w:hAnsiTheme="minorHAnsi"/>
-          <w:lang w:val="en-GB" w:bidi="ar-SA"/>
-        </w:rPr>
-        <w:t xml:space="preserve"> in design phase …</w:t>
-      </w:r>
-    </w:p>
-    <w:p>
-      <w:pPr>
-        <w:rPr>
-          <w:rFonts w:asciiTheme="minorHAnsi" w:hAnsiTheme="minorHAnsi"/>
-          <w:lang w:val="en-GB" w:bidi="ar-SA"/>
-        </w:rPr>
-      </w:pPr>
-    </w:p>
-    <w:p>
-      <w:pPr>
-        <w:rPr>
-          <w:rFonts w:asciiTheme="minorHAnsi" w:hAnsiTheme="minorHAnsi"/>
-        </w:rPr>
-      </w:pPr>
-    </w:p>
-    <w:p>
-      <w:pPr>
-        <w:pStyle w:val="Heading2"/>
-      </w:pPr>
-      <w:bookmarkStart w:id="49" w:name="_Toc509762460"/>
-      <w:r>
-        <w:t>2.6 Coding standards and packaging</w:t>
-      </w:r>
-      <w:bookmarkEnd w:id="49"/>
-    </w:p>
-    <w:p>
-      <w:pPr>
-        <w:rPr>
-          <w:rFonts w:asciiTheme="minorHAnsi" w:hAnsiTheme="minorHAnsi"/>
-          <w:lang w:val="en-GB" w:bidi="ar-SA"/>
-        </w:rPr>
-      </w:pPr>
-      <w:r>
-        <w:rPr>
-          <w:rFonts w:asciiTheme="minorHAnsi" w:hAnsiTheme="minorHAnsi"/>
-          <w:lang w:val="en-GB" w:bidi="ar-SA"/>
-        </w:rPr>
-        <w:tab/>
         <w:t>To be continue</w:t>
       </w:r>
       <w:ins w:id="50" w:author="Bala Narasimhan" w:date="2018-03-30T13:43:00Z">
@@ -7296,6 +7207,7 @@
       <w:pPr>
         <w:rPr>
           <w:rFonts w:asciiTheme="minorHAnsi" w:hAnsiTheme="minorHAnsi"/>
+          <w:lang w:val="en-GB" w:bidi="ar-SA"/>
         </w:rPr>
       </w:pPr>
     </w:p>
@@ -7310,11 +7222,129 @@
       <w:pPr>
         <w:pStyle w:val="Heading2"/>
       </w:pPr>
-      <w:bookmarkStart w:id="51" w:name="_Toc509762461"/>
+      <w:bookmarkStart w:id="51" w:name="_Toc509762459"/>
+      <w:r>
+        <w:t>2.5 Database design</w:t>
+      </w:r>
+      <w:bookmarkEnd w:id="51"/>
+    </w:p>
+    <w:p>
+      <w:pPr>
+        <w:rPr>
+          <w:rFonts w:asciiTheme="minorHAnsi" w:hAnsiTheme="minorHAnsi"/>
+          <w:lang w:val="en-GB" w:bidi="ar-SA"/>
+        </w:rPr>
+      </w:pPr>
+      <w:r>
+        <w:rPr>
+          <w:rFonts w:asciiTheme="minorHAnsi" w:hAnsiTheme="minorHAnsi"/>
+        </w:rPr>
+        <w:tab/>
+      </w:r>
+      <w:r>
+        <w:rPr>
+          <w:rFonts w:asciiTheme="minorHAnsi" w:hAnsiTheme="minorHAnsi"/>
+          <w:lang w:val="en-GB" w:bidi="ar-SA"/>
+        </w:rPr>
+        <w:t>To be continue</w:t>
+      </w:r>
+      <w:ins w:id="52" w:author="Bala Narasimhan" w:date="2018-03-30T13:43:00Z">
+        <w:r>
+          <w:rPr>
+            <w:rFonts w:asciiTheme="minorHAnsi" w:hAnsiTheme="minorHAnsi"/>
+            <w:lang w:val="en-GB" w:bidi="ar-SA"/>
+          </w:rPr>
+          <w:t>d</w:t>
+        </w:r>
+      </w:ins>
+      <w:r>
+        <w:rPr>
+          <w:rFonts w:asciiTheme="minorHAnsi" w:hAnsiTheme="minorHAnsi"/>
+          <w:lang w:val="en-GB" w:bidi="ar-SA"/>
+        </w:rPr>
+        <w:t xml:space="preserve"> in design phase …</w:t>
+      </w:r>
+    </w:p>
+    <w:p>
+      <w:pPr>
+        <w:rPr>
+          <w:rFonts w:asciiTheme="minorHAnsi" w:hAnsiTheme="minorHAnsi"/>
+          <w:lang w:val="en-GB" w:bidi="ar-SA"/>
+        </w:rPr>
+      </w:pPr>
+    </w:p>
+    <w:p>
+      <w:pPr>
+        <w:rPr>
+          <w:rFonts w:asciiTheme="minorHAnsi" w:hAnsiTheme="minorHAnsi"/>
+        </w:rPr>
+      </w:pPr>
+    </w:p>
+    <w:p>
+      <w:pPr>
+        <w:pStyle w:val="Heading2"/>
+      </w:pPr>
+      <w:bookmarkStart w:id="53" w:name="_Toc509762460"/>
+      <w:r>
+        <w:t>2.6 Coding standards and packaging</w:t>
+      </w:r>
+      <w:bookmarkEnd w:id="53"/>
+    </w:p>
+    <w:p>
+      <w:pPr>
+        <w:rPr>
+          <w:rFonts w:asciiTheme="minorHAnsi" w:hAnsiTheme="minorHAnsi"/>
+          <w:lang w:val="en-GB" w:bidi="ar-SA"/>
+        </w:rPr>
+      </w:pPr>
+      <w:r>
+        <w:rPr>
+          <w:rFonts w:asciiTheme="minorHAnsi" w:hAnsiTheme="minorHAnsi"/>
+          <w:lang w:val="en-GB" w:bidi="ar-SA"/>
+        </w:rPr>
+        <w:tab/>
+        <w:t>To be continue</w:t>
+      </w:r>
+      <w:ins w:id="54" w:author="Bala Narasimhan" w:date="2018-03-30T13:43:00Z">
+        <w:r>
+          <w:rPr>
+            <w:rFonts w:asciiTheme="minorHAnsi" w:hAnsiTheme="minorHAnsi"/>
+            <w:lang w:val="en-GB" w:bidi="ar-SA"/>
+          </w:rPr>
+          <w:t>d</w:t>
+        </w:r>
+      </w:ins>
+      <w:r>
+        <w:rPr>
+          <w:rFonts w:asciiTheme="minorHAnsi" w:hAnsiTheme="minorHAnsi"/>
+          <w:lang w:val="en-GB" w:bidi="ar-SA"/>
+        </w:rPr>
+        <w:t xml:space="preserve"> in design phase …</w:t>
+      </w:r>
+    </w:p>
+    <w:p>
+      <w:pPr>
+        <w:rPr>
+          <w:rFonts w:asciiTheme="minorHAnsi" w:hAnsiTheme="minorHAnsi"/>
+        </w:rPr>
+      </w:pPr>
+    </w:p>
+    <w:p>
+      <w:pPr>
+        <w:rPr>
+          <w:rFonts w:asciiTheme="minorHAnsi" w:hAnsiTheme="minorHAnsi"/>
+        </w:rPr>
+      </w:pPr>
+    </w:p>
+    <w:p>
+      <w:pPr>
+        <w:pStyle w:val="Heading2"/>
+      </w:pPr>
+      <w:bookmarkStart w:id="55" w:name="_Toc509762461"/>
       <w:r>
         <w:t>2.7 Performance</w:t>
       </w:r>
-      <w:bookmarkEnd w:id="51"/>
+      <w:bookmarkEnd w:id="55"/>
     </w:p>
     <w:p>
       <w:pPr>
@@ -7329,7 +7359,7 @@
         <w:tab/>
         <w:t xml:space="preserve">The system is required to collect data from </w:t>
       </w:r>
-      <w:ins w:id="52" w:author="Bala Narasimhan" w:date="2018-03-30T13:44:00Z">
+      <w:ins w:id="56" w:author="Bala Narasimhan" w:date="2018-03-30T13:44:00Z">
         <w:r>
           <w:rPr>
             <w:rFonts w:asciiTheme="minorHAnsi" w:hAnsiTheme="minorHAnsi"/>
@@ -7337,7 +7367,7 @@
           <w:t>all</w:t>
         </w:r>
       </w:ins>
-      <w:del w:id="53" w:author="Bala Narasimhan" w:date="2018-03-30T13:44:00Z">
+      <w:del w:id="57" w:author="Bala Narasimhan" w:date="2018-03-30T13:44:00Z">
         <w:r>
           <w:rPr>
             <w:rFonts w:asciiTheme="minorHAnsi" w:hAnsiTheme="minorHAnsi"/>
@@ -7363,7 +7393,7 @@
         </w:rPr>
         <w:t xml:space="preserve"> devices </w:t>
       </w:r>
-      <w:del w:id="54" w:author="Bala Narasimhan" w:date="2018-03-30T13:44:00Z">
+      <w:del w:id="58" w:author="Bala Narasimhan" w:date="2018-03-30T13:44:00Z">
         <w:r>
           <w:rPr>
             <w:rFonts w:asciiTheme="minorHAnsi" w:hAnsiTheme="minorHAnsi"/>
@@ -7371,7 +7401,7 @@
           <w:delText xml:space="preserve">from </w:delText>
         </w:r>
       </w:del>
-      <w:ins w:id="55" w:author="Bala Narasimhan" w:date="2018-03-30T13:44:00Z">
+      <w:ins w:id="59" w:author="Bala Narasimhan" w:date="2018-03-30T13:44:00Z">
         <w:r>
           <w:rPr>
             <w:rFonts w:asciiTheme="minorHAnsi" w:hAnsiTheme="minorHAnsi"/>
@@ -7385,7 +7415,7 @@
         </w:rPr>
         <w:t xml:space="preserve">the station. </w:t>
       </w:r>
-      <w:ins w:id="56" w:author="Bala Narasimhan" w:date="2018-03-30T13:45:00Z">
+      <w:ins w:id="60" w:author="Bala Narasimhan" w:date="2018-03-30T13:45:00Z">
         <w:r>
           <w:rPr>
             <w:rFonts w:asciiTheme="minorHAnsi" w:hAnsiTheme="minorHAnsi"/>
@@ -7393,7 +7423,7 @@
           <w:t>As of now e</w:t>
         </w:r>
       </w:ins>
-      <w:del w:id="57" w:author="Bala Narasimhan" w:date="2018-03-30T13:45:00Z">
+      <w:del w:id="61" w:author="Bala Narasimhan" w:date="2018-03-30T13:45:00Z">
         <w:r>
           <w:rPr>
             <w:rFonts w:asciiTheme="minorHAnsi" w:hAnsiTheme="minorHAnsi"/>
@@ -7407,7 +7437,7 @@
         </w:rPr>
         <w:t>ach station is equipped with two devices</w:t>
       </w:r>
-      <w:del w:id="58" w:author="Bala Narasimhan" w:date="2018-03-30T13:45:00Z">
+      <w:del w:id="62" w:author="Bala Narasimhan" w:date="2018-03-30T13:45:00Z">
         <w:r>
           <w:rPr>
             <w:rFonts w:asciiTheme="minorHAnsi" w:hAnsiTheme="minorHAnsi"/>
@@ -7421,7 +7451,7 @@
         </w:rPr>
         <w:t xml:space="preserve">. </w:t>
       </w:r>
-      <w:del w:id="59" w:author="Bala Narasimhan" w:date="2018-03-30T13:45:00Z">
+      <w:del w:id="63" w:author="Bala Narasimhan" w:date="2018-03-30T13:45:00Z">
         <w:r>
           <w:rPr>
             <w:rFonts w:asciiTheme="minorHAnsi" w:hAnsiTheme="minorHAnsi"/>
@@ -7429,7 +7459,7 @@
           <w:delText xml:space="preserve">As </w:delText>
         </w:r>
       </w:del>
-      <w:ins w:id="60" w:author="Bala Narasimhan" w:date="2018-03-30T13:45:00Z">
+      <w:ins w:id="64" w:author="Bala Narasimhan" w:date="2018-03-30T13:45:00Z">
         <w:r>
           <w:rPr>
             <w:rFonts w:asciiTheme="minorHAnsi" w:hAnsiTheme="minorHAnsi"/>
@@ -7437,7 +7467,7 @@
           <w:t>F</w:t>
         </w:r>
       </w:ins>
-      <w:del w:id="61" w:author="Bala Narasimhan" w:date="2018-03-30T13:45:00Z">
+      <w:del w:id="65" w:author="Bala Narasimhan" w:date="2018-03-30T13:45:00Z">
         <w:r>
           <w:rPr>
             <w:rFonts w:asciiTheme="minorHAnsi" w:hAnsiTheme="minorHAnsi"/>
@@ -7451,7 +7481,7 @@
         </w:rPr>
         <w:t xml:space="preserve">or the first implementation phase, the system needs to process data for </w:t>
       </w:r>
-      <w:del w:id="62" w:author="Bala Narasimhan" w:date="2018-03-30T13:45:00Z">
+      <w:del w:id="66" w:author="Bala Narasimhan" w:date="2018-03-30T13:45:00Z">
         <w:r>
           <w:rPr>
             <w:rFonts w:asciiTheme="minorHAnsi" w:hAnsiTheme="minorHAnsi"/>
@@ -7459,7 +7489,7 @@
           <w:delText xml:space="preserve">the </w:delText>
         </w:r>
       </w:del>
-      <w:ins w:id="63" w:author="Bala Narasimhan" w:date="2018-03-30T13:45:00Z">
+      <w:ins w:id="67" w:author="Bala Narasimhan" w:date="2018-03-30T13:45:00Z">
         <w:r>
           <w:rPr>
             <w:rFonts w:asciiTheme="minorHAnsi" w:hAnsiTheme="minorHAnsi"/>
@@ -7473,7 +7503,7 @@
         </w:rPr>
         <w:t xml:space="preserve">total </w:t>
       </w:r>
-      <w:ins w:id="64" w:author="Bala Narasimhan" w:date="2018-03-30T13:45:00Z">
+      <w:ins w:id="68" w:author="Bala Narasimhan" w:date="2018-03-30T13:45:00Z">
         <w:r>
           <w:rPr>
             <w:rFonts w:asciiTheme="minorHAnsi" w:hAnsiTheme="minorHAnsi"/>
@@ -7487,7 +7517,7 @@
         </w:rPr>
         <w:t xml:space="preserve">5 stations. However, </w:t>
       </w:r>
-      <w:ins w:id="65" w:author="Bala Narasimhan" w:date="2018-03-30T13:48:00Z">
+      <w:ins w:id="69" w:author="Bala Narasimhan" w:date="2018-03-30T13:48:00Z">
         <w:r>
           <w:rPr>
             <w:rFonts w:asciiTheme="minorHAnsi" w:hAnsiTheme="minorHAnsi"/>
@@ -7495,7 +7525,7 @@
           <w:t>the no</w:t>
         </w:r>
       </w:ins>
-      <w:ins w:id="66" w:author="Bala Narasimhan" w:date="2018-03-30T13:49:00Z">
+      <w:ins w:id="70" w:author="Bala Narasimhan" w:date="2018-03-30T13:49:00Z">
         <w:r>
           <w:rPr>
             <w:rFonts w:asciiTheme="minorHAnsi" w:hAnsiTheme="minorHAnsi"/>
@@ -7503,7 +7533,7 @@
           <w:t xml:space="preserve"> o</w:t>
         </w:r>
       </w:ins>
-      <w:ins w:id="67" w:author="Bala Narasimhan" w:date="2018-03-30T13:48:00Z">
+      <w:ins w:id="71" w:author="Bala Narasimhan" w:date="2018-03-30T13:48:00Z">
         <w:r>
           <w:rPr>
             <w:rFonts w:asciiTheme="minorHAnsi" w:hAnsiTheme="minorHAnsi"/>
@@ -7511,7 +7541,7 @@
           <w:t xml:space="preserve">f devices tagged to a station and </w:t>
         </w:r>
       </w:ins>
-      <w:ins w:id="68" w:author="Bala Narasimhan" w:date="2018-03-30T13:49:00Z">
+      <w:ins w:id="72" w:author="Bala Narasimhan" w:date="2018-03-30T13:49:00Z">
         <w:r>
           <w:rPr>
             <w:rFonts w:asciiTheme="minorHAnsi" w:hAnsiTheme="minorHAnsi"/>
@@ -7519,7 +7549,7 @@
           <w:t xml:space="preserve">the </w:t>
         </w:r>
       </w:ins>
-      <w:ins w:id="69" w:author="Bala Narasimhan" w:date="2018-03-30T13:48:00Z">
+      <w:ins w:id="73" w:author="Bala Narasimhan" w:date="2018-03-30T13:48:00Z">
         <w:r>
           <w:rPr>
             <w:rFonts w:asciiTheme="minorHAnsi" w:hAnsiTheme="minorHAnsi"/>
@@ -7527,7 +7557,7 @@
           <w:t xml:space="preserve">no of </w:t>
         </w:r>
       </w:ins>
-      <w:ins w:id="70" w:author="Bala Narasimhan" w:date="2018-03-30T13:49:00Z">
+      <w:ins w:id="74" w:author="Bala Narasimhan" w:date="2018-03-30T13:49:00Z">
         <w:r>
           <w:rPr>
             <w:rFonts w:asciiTheme="minorHAnsi" w:hAnsiTheme="minorHAnsi"/>
@@ -7535,7 +7565,7 @@
           <w:t>stations</w:t>
         </w:r>
       </w:ins>
-      <w:ins w:id="71" w:author="Bala Narasimhan" w:date="2018-03-30T13:48:00Z">
+      <w:ins w:id="75" w:author="Bala Narasimhan" w:date="2018-03-30T13:48:00Z">
         <w:r>
           <w:rPr>
             <w:rFonts w:asciiTheme="minorHAnsi" w:hAnsiTheme="minorHAnsi"/>
@@ -7543,7 +7573,7 @@
           <w:t xml:space="preserve"> </w:t>
         </w:r>
       </w:ins>
-      <w:ins w:id="72" w:author="Bala Narasimhan" w:date="2018-03-30T13:49:00Z">
+      <w:ins w:id="76" w:author="Bala Narasimhan" w:date="2018-03-30T13:49:00Z">
         <w:r>
           <w:rPr>
             <w:rFonts w:asciiTheme="minorHAnsi" w:hAnsiTheme="minorHAnsi"/>
@@ -7551,7 +7581,7 @@
           <w:t xml:space="preserve">to be serviced by the application </w:t>
         </w:r>
       </w:ins>
-      <w:ins w:id="73" w:author="Bala Narasimhan" w:date="2018-03-30T13:51:00Z">
+      <w:ins w:id="77" w:author="Bala Narasimhan" w:date="2018-03-30T13:51:00Z">
         <w:r>
           <w:rPr>
             <w:rFonts w:asciiTheme="minorHAnsi" w:hAnsiTheme="minorHAnsi"/>
@@ -7565,7 +7595,7 @@
         </w:rPr>
         <w:t xml:space="preserve">it is necessary to design </w:t>
       </w:r>
-      <w:ins w:id="74" w:author="Bala Narasimhan" w:date="2018-03-30T13:50:00Z">
+      <w:ins w:id="78" w:author="Bala Narasimhan" w:date="2018-03-30T13:50:00Z">
         <w:r>
           <w:rPr>
             <w:rFonts w:asciiTheme="minorHAnsi" w:hAnsiTheme="minorHAnsi"/>
@@ -7579,7 +7609,7 @@
         </w:rPr>
         <w:t xml:space="preserve">to perform </w:t>
       </w:r>
-      <w:ins w:id="75" w:author="Bala Narasimhan" w:date="2018-03-30T13:50:00Z">
+      <w:ins w:id="79" w:author="Bala Narasimhan" w:date="2018-03-30T13:50:00Z">
         <w:r>
           <w:rPr>
             <w:rFonts w:asciiTheme="minorHAnsi" w:hAnsiTheme="minorHAnsi"/>
@@ -7587,7 +7617,7 @@
           <w:t>efficien</w:t>
         </w:r>
       </w:ins>
-      <w:ins w:id="76" w:author="Bala Narasimhan" w:date="2018-03-30T13:52:00Z">
+      <w:ins w:id="80" w:author="Bala Narasimhan" w:date="2018-03-30T13:52:00Z">
         <w:r>
           <w:rPr>
             <w:rFonts w:asciiTheme="minorHAnsi" w:hAnsiTheme="minorHAnsi"/>
@@ -7595,7 +7625,7 @@
           <w:t>tly taking into consideration the landscape of devices and stations to be served by the system</w:t>
         </w:r>
       </w:ins>
-      <w:ins w:id="77" w:author="Bala Narasimhan" w:date="2018-03-30T13:53:00Z">
+      <w:ins w:id="81" w:author="Bala Narasimhan" w:date="2018-03-30T13:53:00Z">
         <w:r>
           <w:rPr>
             <w:rFonts w:asciiTheme="minorHAnsi" w:hAnsiTheme="minorHAnsi"/>
@@ -7603,7 +7633,7 @@
           <w:t xml:space="preserve"> in the future</w:t>
         </w:r>
       </w:ins>
-      <w:del w:id="78" w:author="Bala Narasimhan" w:date="2018-03-30T13:52:00Z">
+      <w:del w:id="82" w:author="Bala Narasimhan" w:date="2018-03-30T13:52:00Z">
         <w:r>
           <w:rPr>
             <w:rFonts w:asciiTheme="minorHAnsi" w:hAnsiTheme="minorHAnsi"/>
@@ -7658,8 +7688,8 @@
       </w:pPr>
     </w:p>
     <w:sectPr>
-      <w:headerReference w:type="default" r:id="rId12"/>
-      <w:footerReference w:type="default" r:id="rId13"/>
+      <w:headerReference w:type="default" r:id="rId13"/>
+      <w:footerReference w:type="default" r:id="rId14"/>
       <w:pgSz w:w="12240" w:h="15840"/>
       <w:pgMar w:top="1440" w:right="1440" w:bottom="1440" w:left="1440" w:header="720" w:footer="720" w:gutter="0"/>
       <w:cols w:space="720"/>
@@ -7669,8 +7699,230 @@
 </w:document>
 </file>
 
+<file path=word/comments.xml><?xml version="1.0" encoding="utf-8"?>
+<w:comments xmlns:wpc="http://schemas.microsoft.com/office/word/2010/wordprocessingCanvas" xmlns:cx="http://schemas.microsoft.com/office/drawing/2014/chartex" xmlns:cx1="http://schemas.microsoft.com/office/drawing/2015/9/8/chartex" xmlns:cx2="http://schemas.microsoft.com/office/drawing/2015/10/21/chartex" xmlns:cx3="http://schemas.microsoft.com/office/drawing/2016/5/9/chartex" xmlns:cx4="http://schemas.microsoft.com/office/drawing/2016/5/10/chartex" xmlns:cx5="http://schemas.microsoft.com/office/drawing/2016/5/11/chartex" xmlns:cx6="http://schemas.microsoft.com/office/drawing/2016/5/12/chartex" xmlns:cx7="http://schemas.microsoft.com/office/drawing/2016/5/13/chartex" xmlns:cx8="http://schemas.microsoft.com/office/drawing/2016/5/14/chartex" xmlns:mc="http://schemas.openxmlformats.org/markup-compatibility/2006" xmlns:aink="http://schemas.microsoft.com/office/drawing/2016/ink" xmlns:am3d="http://schemas.microsoft.com/office/drawing/2017/model3d" xmlns:o="urn:schemas-microsoft-com:office:office" xmlns:r="http://schemas.openxmlformats.org/officeDocument/2006/relationships" xmlns:m="http://schemas.openxmlformats.org/officeDocument/2006/math" xmlns:v="urn:schemas-microsoft-com:vml" xmlns:wp14="http://schemas.microsoft.com/office/word/2010/wordprocessingDrawing" xmlns:wp="http://schemas.openxmlformats.org/drawingml/2006/wordprocessingDrawing" xmlns:w10="urn:schemas-microsoft-com:office:word" xmlns:w="http://schemas.openxmlformats.org/wordprocessingml/2006/main" xmlns:w14="http://schemas.microsoft.com/office/word/2010/wordml" xmlns:w15="http://schemas.microsoft.com/office/word/2012/wordml" xmlns:w16cid="http://schemas.microsoft.com/office/word/2016/wordml/cid" xmlns:w16se="http://schemas.microsoft.com/office/word/2015/wordml/symex" xmlns:wpg="http://schemas.microsoft.com/office/word/2010/wordprocessingGroup" xmlns:wpi="http://schemas.microsoft.com/office/word/2010/wordprocessingInk" xmlns:wne="http://schemas.microsoft.com/office/word/2006/wordml" xmlns:wps="http://schemas.microsoft.com/office/word/2010/wordprocessingShape" mc:Ignorable="w14 w15 w16se w16cid wp14">
+  <w:comment w:id="0" w:author="Kaung Myat Bo" w:date="2018-04-02T12:48:00Z" w:initials="KMB">
+    <w:p>
+      <w:pPr>
+        <w:pStyle w:val="CommentText"/>
+      </w:pPr>
+      <w:r>
+        <w:rPr>
+          <w:rStyle w:val="CommentReference"/>
+        </w:rPr>
+        <w:annotationRef/>
+      </w:r>
+      <w:r>
+        <w:t>Remove this rectangle box. We can j</w:t>
+      </w:r>
+      <w:r>
+        <w:t>ust put the content in the page and make center align.</w:t>
+      </w:r>
+    </w:p>
+  </w:comment>
+  <w:comment w:id="23" w:author="Kaung Myat Bo" w:date="2018-04-02T12:27:00Z" w:initials="KMB">
+    <w:p>
+      <w:pPr>
+        <w:pStyle w:val="CommentText"/>
+      </w:pPr>
+      <w:r>
+        <w:rPr>
+          <w:rStyle w:val="CommentReference"/>
+        </w:rPr>
+        <w:annotationRef/>
+      </w:r>
+      <w:r>
+        <w:t>I think we need to remove SNS for now.</w:t>
+      </w:r>
+      <w:r>
+        <w:br/>
+        <w:t>We will</w:t>
+      </w:r>
+      <w:r>
+        <w:t xml:space="preserve"> use</w:t>
+      </w:r>
+      <w:r>
+        <w:t xml:space="preserve"> </w:t>
+      </w:r>
+      <w:proofErr w:type="spellStart"/>
+      <w:r>
+        <w:t>NodeJS</w:t>
+      </w:r>
+      <w:proofErr w:type="spellEnd"/>
+      <w:r>
+        <w:t xml:space="preserve"> or JAVA</w:t>
+      </w:r>
+      <w:r>
+        <w:t xml:space="preserve"> app for the data synchronization for our </w:t>
+      </w:r>
+      <w:r>
+        <w:t>prototype</w:t>
+      </w:r>
+      <w:r>
+        <w:t>.</w:t>
+      </w:r>
+      <w:r>
+        <w:t xml:space="preserve"> That app will be in EC2 instance.</w:t>
+      </w:r>
+      <w:r>
+        <w:br/>
+      </w:r>
+      <w:r>
+        <w:br/>
+        <w:t xml:space="preserve">We also can use two EC 2 instances for both our JAVA and their health detection system. In our EC 2 instance, there will be Spring Boot JAVA Web app and </w:t>
+      </w:r>
+      <w:proofErr w:type="spellStart"/>
+      <w:r>
+        <w:t>NodeJS</w:t>
+      </w:r>
+      <w:proofErr w:type="spellEnd"/>
+      <w:r>
+        <w:t xml:space="preserve"> app.</w:t>
+      </w:r>
+    </w:p>
+    <w:p>
+      <w:pPr>
+        <w:pStyle w:val="CommentText"/>
+      </w:pPr>
+    </w:p>
+    <w:p>
+      <w:pPr>
+        <w:pStyle w:val="CommentText"/>
+      </w:pPr>
+      <w:r>
+        <w:t>There may be mem</w:t>
+      </w:r>
+      <w:r>
+        <w:t xml:space="preserve">ory database like </w:t>
+      </w:r>
+      <w:proofErr w:type="spellStart"/>
+      <w:r>
+        <w:t>Redis</w:t>
+      </w:r>
+      <w:proofErr w:type="spellEnd"/>
+      <w:r>
+        <w:t>, I will</w:t>
+      </w:r>
+      <w:r>
+        <w:t xml:space="preserve"> explain why we need this kind of DB. But we can add it in the diagram later. We will discuss first the issue I found between Lambda and </w:t>
+      </w:r>
+      <w:proofErr w:type="gramStart"/>
+      <w:r>
+        <w:t>Dynamo(</w:t>
+      </w:r>
+      <w:proofErr w:type="gramEnd"/>
+      <w:r>
+        <w:t>Structured DB).</w:t>
+      </w:r>
+    </w:p>
+    <w:p>
+      <w:pPr>
+        <w:pStyle w:val="CommentText"/>
+      </w:pPr>
+    </w:p>
+    <w:p>
+      <w:pPr>
+        <w:pStyle w:val="CommentText"/>
+      </w:pPr>
+      <w:r>
+        <w:t>Put cloud</w:t>
+      </w:r>
+      <w:r>
+        <w:t xml:space="preserve"> symbol</w:t>
+      </w:r>
+      <w:r>
+        <w:t xml:space="preserve"> between EC2 and Client browsers</w:t>
+      </w:r>
+      <w:r>
+        <w:t>.</w:t>
+      </w:r>
+    </w:p>
+    <w:p>
+      <w:pPr>
+        <w:pStyle w:val="CommentText"/>
+      </w:pPr>
+    </w:p>
+    <w:p>
+      <w:pPr>
+        <w:pStyle w:val="CommentText"/>
+      </w:pPr>
+      <w:r>
+        <w:t>We might also need load balancer for EC2 instance. It is for the incoming data from Lambda function.</w:t>
+      </w:r>
+    </w:p>
+  </w:comment>
+  <w:comment w:id="25" w:author="Kaung Myat Bo" w:date="2018-04-02T14:36:00Z" w:initials="KMB">
+    <w:p>
+      <w:pPr>
+        <w:pStyle w:val="CommentText"/>
+      </w:pPr>
+      <w:r>
+        <w:rPr>
+          <w:rStyle w:val="CommentReference"/>
+        </w:rPr>
+        <w:annotationRef/>
+      </w:r>
+      <w:r>
+        <w:t>Will it be angular or react?</w:t>
+      </w:r>
+      <w:r>
+        <w:br/>
+        <w:t xml:space="preserve">We also need other </w:t>
+      </w:r>
+      <w:proofErr w:type="gramStart"/>
+      <w:r>
+        <w:t>third party</w:t>
+      </w:r>
+      <w:proofErr w:type="gramEnd"/>
+      <w:r>
+        <w:t xml:space="preserve"> libraries for Graphs.</w:t>
+      </w:r>
+    </w:p>
+  </w:comment>
+  <w:comment w:id="26" w:author="Kaung Myat Bo" w:date="2018-04-02T14:37:00Z" w:initials="KMB">
+    <w:p>
+      <w:pPr>
+        <w:pStyle w:val="CommentText"/>
+      </w:pPr>
+      <w:r>
+        <w:rPr>
+          <w:rStyle w:val="CommentReference"/>
+        </w:rPr>
+        <w:annotationRef/>
+      </w:r>
+      <w:r>
+        <w:t>We may not use JDBC because of Dynamo DB. We must use JAVA SDK</w:t>
+      </w:r>
+      <w:r>
+        <w:t xml:space="preserve"> from AWS</w:t>
+      </w:r>
+      <w:r>
+        <w:t xml:space="preserve"> for Dynamo DB</w:t>
+      </w:r>
+    </w:p>
+  </w:comment>
+</w:comments>
+</file>
+
+<file path=word/commentsExtended.xml><?xml version="1.0" encoding="utf-8"?>
+<w15:commentsEx xmlns:wpc="http://schemas.microsoft.com/office/word/2010/wordprocessingCanvas" xmlns:cx="http://schemas.microsoft.com/office/drawing/2014/chartex" xmlns:cx1="http://schemas.microsoft.com/office/drawing/2015/9/8/chartex" xmlns:cx2="http://schemas.microsoft.com/office/drawing/2015/10/21/chartex" xmlns:cx3="http://schemas.microsoft.com/office/drawing/2016/5/9/chartex" xmlns:cx4="http://schemas.microsoft.com/office/drawing/2016/5/10/chartex" xmlns:cx5="http://schemas.microsoft.com/office/drawing/2016/5/11/chartex" xmlns:cx6="http://schemas.microsoft.com/office/drawing/2016/5/12/chartex" xmlns:cx7="http://schemas.microsoft.com/office/drawing/2016/5/13/chartex" xmlns:cx8="http://schemas.microsoft.com/office/drawing/2016/5/14/chartex" xmlns:mc="http://schemas.openxmlformats.org/markup-compatibility/2006" xmlns:aink="http://schemas.microsoft.com/office/drawing/2016/ink" xmlns:am3d="http://schemas.microsoft.com/office/drawing/2017/model3d" xmlns:o="urn:schemas-microsoft-com:office:office" xmlns:r="http://schemas.openxmlformats.org/officeDocument/2006/relationships" xmlns:m="http://schemas.openxmlformats.org/officeDocument/2006/math" xmlns:v="urn:schemas-microsoft-com:vml" xmlns:wp14="http://schemas.microsoft.com/office/word/2010/wordprocessingDrawing" xmlns:wp="http://schemas.openxmlformats.org/drawingml/2006/wordprocessingDrawing" xmlns:w10="urn:schemas-microsoft-com:office:word" xmlns:w="http://schemas.openxmlformats.org/wordprocessingml/2006/main" xmlns:w14="http://schemas.microsoft.com/office/word/2010/wordml" xmlns:w15="http://schemas.microsoft.com/office/word/2012/wordml" xmlns:w16cid="http://schemas.microsoft.com/office/word/2016/wordml/cid" xmlns:w16se="http://schemas.microsoft.com/office/word/2015/wordml/symex" xmlns:wpg="http://schemas.microsoft.com/office/word/2010/wordprocessingGroup" xmlns:wpi="http://schemas.microsoft.com/office/word/2010/wordprocessingInk" xmlns:wne="http://schemas.microsoft.com/office/word/2006/wordml" xmlns:wps="http://schemas.microsoft.com/office/word/2010/wordprocessingShape" mc:Ignorable="w14 w15 w16se w16cid wp14">
+  <w15:commentEx w15:paraId="09F6CF14" w15:done="0"/>
+  <w15:commentEx w15:paraId="061DE74F" w15:done="0"/>
+  <w15:commentEx w15:paraId="40070922" w15:done="0"/>
+  <w15:commentEx w15:paraId="24940D1A" w15:done="0"/>
+</w15:commentsEx>
+</file>
+
+<file path=word/commentsIds.xml><?xml version="1.0" encoding="utf-8"?>
+<w16cid:commentsIds xmlns:wpc="http://schemas.microsoft.com/office/word/2010/wordprocessingCanvas" xmlns:cx="http://schemas.microsoft.com/office/drawing/2014/chartex" xmlns:cx1="http://schemas.microsoft.com/office/drawing/2015/9/8/chartex" xmlns:cx2="http://schemas.microsoft.com/office/drawing/2015/10/21/chartex" xmlns:cx3="http://schemas.microsoft.com/office/drawing/2016/5/9/chartex" xmlns:cx4="http://schemas.microsoft.com/office/drawing/2016/5/10/chartex" xmlns:cx5="http://schemas.microsoft.com/office/drawing/2016/5/11/chartex" xmlns:cx6="http://schemas.microsoft.com/office/drawing/2016/5/12/chartex" xmlns:cx7="http://schemas.microsoft.com/office/drawing/2016/5/13/chartex" xmlns:cx8="http://schemas.microsoft.com/office/drawing/2016/5/14/chartex" xmlns:mc="http://schemas.openxmlformats.org/markup-compatibility/2006" xmlns:aink="http://schemas.microsoft.com/office/drawing/2016/ink" xmlns:am3d="http://schemas.microsoft.com/office/drawing/2017/model3d" xmlns:o="urn:schemas-microsoft-com:office:office" xmlns:r="http://schemas.openxmlformats.org/officeDocument/2006/relationships" xmlns:m="http://schemas.openxmlformats.org/officeDocument/2006/math" xmlns:v="urn:schemas-microsoft-com:vml" xmlns:wp14="http://schemas.microsoft.com/office/word/2010/wordprocessingDrawing" xmlns:wp="http://schemas.openxmlformats.org/drawingml/2006/wordprocessingDrawing" xmlns:w10="urn:schemas-microsoft-com:office:word" xmlns:w="http://schemas.openxmlformats.org/wordprocessingml/2006/main" xmlns:w14="http://schemas.microsoft.com/office/word/2010/wordml" xmlns:w15="http://schemas.microsoft.com/office/word/2012/wordml" xmlns:w16cid="http://schemas.microsoft.com/office/word/2016/wordml/cid" xmlns:w16se="http://schemas.microsoft.com/office/word/2015/wordml/symex" xmlns:wpg="http://schemas.microsoft.com/office/word/2010/wordprocessingGroup" xmlns:wpi="http://schemas.microsoft.com/office/word/2010/wordprocessingInk" xmlns:wne="http://schemas.microsoft.com/office/word/2006/wordml" xmlns:wps="http://schemas.microsoft.com/office/word/2010/wordprocessingShape" mc:Ignorable="w14 w15 w16se w16cid wp14">
+  <w16cid:commentId w16cid:paraId="061DE74F" w16cid:durableId="1E6CA025"/>
+  <w16cid:commentId w16cid:paraId="40070922" w16cid:durableId="1E6CBE6E"/>
+  <w16cid:commentId w16cid:paraId="24940D1A" w16cid:durableId="1E6CBEAC"/>
+</w16cid:commentsIds>
+</file>
+
 <file path=word/endnotes.xml><?xml version="1.0" encoding="utf-8"?>
-<w:endnotes xmlns:wpc="http://schemas.microsoft.com/office/word/2010/wordprocessingCanvas" xmlns:mc="http://schemas.openxmlformats.org/markup-compatibility/2006" xmlns:o="urn:schemas-microsoft-com:office:office" xmlns:r="http://schemas.openxmlformats.org/officeDocument/2006/relationships" xmlns:m="http://schemas.openxmlformats.org/officeDocument/2006/math" xmlns:v="urn:schemas-microsoft-com:vml" xmlns:wp14="http://schemas.microsoft.com/office/word/2010/wordprocessingDrawing" xmlns:wp="http://schemas.openxmlformats.org/drawingml/2006/wordprocessingDrawing" xmlns:w10="urn:schemas-microsoft-com:office:word" xmlns:w="http://schemas.openxmlformats.org/wordprocessingml/2006/main" xmlns:w14="http://schemas.microsoft.com/office/word/2010/wordml" xmlns:wpg="http://schemas.microsoft.com/office/word/2010/wordprocessingGroup" xmlns:wpi="http://schemas.microsoft.com/office/word/2010/wordprocessingInk" xmlns:wne="http://schemas.microsoft.com/office/word/2006/wordml" xmlns:wps="http://schemas.microsoft.com/office/word/2010/wordprocessingShape" mc:Ignorable="w14 wp14">
+<w:endnotes xmlns:wpc="http://schemas.microsoft.com/office/word/2010/wordprocessingCanvas" xmlns:cx="http://schemas.microsoft.com/office/drawing/2014/chartex" xmlns:cx1="http://schemas.microsoft.com/office/drawing/2015/9/8/chartex" xmlns:cx2="http://schemas.microsoft.com/office/drawing/2015/10/21/chartex" xmlns:cx3="http://schemas.microsoft.com/office/drawing/2016/5/9/chartex" xmlns:cx4="http://schemas.microsoft.com/office/drawing/2016/5/10/chartex" xmlns:cx5="http://schemas.microsoft.com/office/drawing/2016/5/11/chartex" xmlns:cx6="http://schemas.microsoft.com/office/drawing/2016/5/12/chartex" xmlns:cx7="http://schemas.microsoft.com/office/drawing/2016/5/13/chartex" xmlns:cx8="http://schemas.microsoft.com/office/drawing/2016/5/14/chartex" xmlns:mc="http://schemas.openxmlformats.org/markup-compatibility/2006" xmlns:aink="http://schemas.microsoft.com/office/drawing/2016/ink" xmlns:am3d="http://schemas.microsoft.com/office/drawing/2017/model3d" xmlns:o="urn:schemas-microsoft-com:office:office" xmlns:r="http://schemas.openxmlformats.org/officeDocument/2006/relationships" xmlns:m="http://schemas.openxmlformats.org/officeDocument/2006/math" xmlns:v="urn:schemas-microsoft-com:vml" xmlns:wp14="http://schemas.microsoft.com/office/word/2010/wordprocessingDrawing" xmlns:wp="http://schemas.openxmlformats.org/drawingml/2006/wordprocessingDrawing" xmlns:w10="urn:schemas-microsoft-com:office:word" xmlns:w="http://schemas.openxmlformats.org/wordprocessingml/2006/main" xmlns:w14="http://schemas.microsoft.com/office/word/2010/wordml" xmlns:w15="http://schemas.microsoft.com/office/word/2012/wordml" xmlns:w16cid="http://schemas.microsoft.com/office/word/2016/wordml/cid" xmlns:w16se="http://schemas.microsoft.com/office/word/2015/wordml/symex" xmlns:wpg="http://schemas.microsoft.com/office/word/2010/wordprocessingGroup" xmlns:wpi="http://schemas.microsoft.com/office/word/2010/wordprocessingInk" xmlns:wne="http://schemas.microsoft.com/office/word/2006/wordml" xmlns:wps="http://schemas.microsoft.com/office/word/2010/wordprocessingShape" mc:Ignorable="w14 w15 w16se w16cid wp14">
   <w:endnote w:type="separator" w:id="-1">
     <w:p>
       <w:r>
@@ -7689,7 +7941,7 @@
 </file>
 
 <file path=word/footer1.xml><?xml version="1.0" encoding="utf-8"?>
-<w:ftr xmlns:wpc="http://schemas.microsoft.com/office/word/2010/wordprocessingCanvas" xmlns:mc="http://schemas.openxmlformats.org/markup-compatibility/2006" xmlns:o="urn:schemas-microsoft-com:office:office" xmlns:r="http://schemas.openxmlformats.org/officeDocument/2006/relationships" xmlns:m="http://schemas.openxmlformats.org/officeDocument/2006/math" xmlns:v="urn:schemas-microsoft-com:vml" xmlns:wp14="http://schemas.microsoft.com/office/word/2010/wordprocessingDrawing" xmlns:wp="http://schemas.openxmlformats.org/drawingml/2006/wordprocessingDrawing" xmlns:w10="urn:schemas-microsoft-com:office:word" xmlns:w="http://schemas.openxmlformats.org/wordprocessingml/2006/main" xmlns:w14="http://schemas.microsoft.com/office/word/2010/wordml" xmlns:wpg="http://schemas.microsoft.com/office/word/2010/wordprocessingGroup" xmlns:wpi="http://schemas.microsoft.com/office/word/2010/wordprocessingInk" xmlns:wne="http://schemas.microsoft.com/office/word/2006/wordml" xmlns:wps="http://schemas.microsoft.com/office/word/2010/wordprocessingShape" mc:Ignorable="w14 wp14">
+<w:ftr xmlns:wpc="http://schemas.microsoft.com/office/word/2010/wordprocessingCanvas" xmlns:cx="http://schemas.microsoft.com/office/drawing/2014/chartex" xmlns:cx1="http://schemas.microsoft.com/office/drawing/2015/9/8/chartex" xmlns:cx2="http://schemas.microsoft.com/office/drawing/2015/10/21/chartex" xmlns:cx3="http://schemas.microsoft.com/office/drawing/2016/5/9/chartex" xmlns:cx4="http://schemas.microsoft.com/office/drawing/2016/5/10/chartex" xmlns:cx5="http://schemas.microsoft.com/office/drawing/2016/5/11/chartex" xmlns:cx6="http://schemas.microsoft.com/office/drawing/2016/5/12/chartex" xmlns:cx7="http://schemas.microsoft.com/office/drawing/2016/5/13/chartex" xmlns:cx8="http://schemas.microsoft.com/office/drawing/2016/5/14/chartex" xmlns:mc="http://schemas.openxmlformats.org/markup-compatibility/2006" xmlns:aink="http://schemas.microsoft.com/office/drawing/2016/ink" xmlns:am3d="http://schemas.microsoft.com/office/drawing/2017/model3d" xmlns:o="urn:schemas-microsoft-com:office:office" xmlns:r="http://schemas.openxmlformats.org/officeDocument/2006/relationships" xmlns:m="http://schemas.openxmlformats.org/officeDocument/2006/math" xmlns:v="urn:schemas-microsoft-com:vml" xmlns:wp14="http://schemas.microsoft.com/office/word/2010/wordprocessingDrawing" xmlns:wp="http://schemas.openxmlformats.org/drawingml/2006/wordprocessingDrawing" xmlns:w10="urn:schemas-microsoft-com:office:word" xmlns:w="http://schemas.openxmlformats.org/wordprocessingml/2006/main" xmlns:w14="http://schemas.microsoft.com/office/word/2010/wordml" xmlns:w15="http://schemas.microsoft.com/office/word/2012/wordml" xmlns:w16cid="http://schemas.microsoft.com/office/word/2016/wordml/cid" xmlns:w16se="http://schemas.microsoft.com/office/word/2015/wordml/symex" xmlns:wpg="http://schemas.microsoft.com/office/word/2010/wordprocessingGroup" xmlns:wpi="http://schemas.microsoft.com/office/word/2010/wordprocessingInk" xmlns:wne="http://schemas.microsoft.com/office/word/2006/wordml" xmlns:wps="http://schemas.microsoft.com/office/word/2010/wordprocessingShape" mc:Ignorable="w14 w15 w16se w16cid wp14">
   <w:p>
     <w:pPr>
       <w:pStyle w:val="Footer"/>
@@ -7717,7 +7969,7 @@
       <mc:AlternateContent>
         <mc:Choice Requires="wpg">
           <w:drawing>
-            <wp:anchor distT="0" distB="0" distL="114300" distR="114300" simplePos="0" relativeHeight="251659264" behindDoc="0" locked="0" layoutInCell="1" allowOverlap="1" wp14:anchorId="1C97E239" wp14:editId="09CE5377">
+            <wp:anchor distT="0" distB="0" distL="114300" distR="114300" simplePos="0" relativeHeight="251659264" behindDoc="0" locked="0" layoutInCell="1" allowOverlap="1" wp14:anchorId="34237816" wp14:editId="4FC2A627">
               <wp:simplePos x="0" y="0"/>
               <wp:positionH relativeFrom="column">
                 <wp:posOffset>3936365</wp:posOffset>
@@ -7826,7 +8078,7 @@
             </wp:anchor>
           </w:drawing>
         </mc:Choice>
-        <mc:Fallback xmlns:cx="http://schemas.microsoft.com/office/drawing/2014/chartex" xmlns:cx1="http://schemas.microsoft.com/office/drawing/2015/9/8/chartex" xmlns:cx2="http://schemas.microsoft.com/office/drawing/2015/10/21/chartex" xmlns:cx3="http://schemas.microsoft.com/office/drawing/2016/5/9/chartex" xmlns:cx4="http://schemas.microsoft.com/office/drawing/2016/5/10/chartex" xmlns:cx5="http://schemas.microsoft.com/office/drawing/2016/5/11/chartex" xmlns:cx6="http://schemas.microsoft.com/office/drawing/2016/5/12/chartex" xmlns:cx7="http://schemas.microsoft.com/office/drawing/2016/5/13/chartex" xmlns:cx8="http://schemas.microsoft.com/office/drawing/2016/5/14/chartex" xmlns:aink="http://schemas.microsoft.com/office/drawing/2016/ink" xmlns:am3d="http://schemas.microsoft.com/office/drawing/2017/model3d" xmlns:w15="http://schemas.microsoft.com/office/word/2012/wordml" xmlns:w16cid="http://schemas.microsoft.com/office/word/2016/wordml/cid" xmlns:w16se="http://schemas.microsoft.com/office/word/2015/wordml/symex">
+        <mc:Fallback>
           <w:pict>
             <v:group w14:anchorId="46828BBE" id="Group 4" o:spid="_x0000_s1026" style="position:absolute;margin-left:309.95pt;margin-top:17.95pt;width:161.05pt;height:38.15pt;z-index:251659264;mso-width-relative:margin;mso-height-relative:margin" coordsize="47959,10261" o:gfxdata="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">
               <v:shapetype id="_x0000_t75" coordsize="21600,21600" o:spt="75" o:preferrelative="t" path="m@4@5l@4@11@9@11@9@5xe" filled="f" stroked="f">
@@ -7928,7 +8180,7 @@
 </file>
 
 <file path=word/footnotes.xml><?xml version="1.0" encoding="utf-8"?>
-<w:footnotes xmlns:wpc="http://schemas.microsoft.com/office/word/2010/wordprocessingCanvas" xmlns:mc="http://schemas.openxmlformats.org/markup-compatibility/2006" xmlns:o="urn:schemas-microsoft-com:office:office" xmlns:r="http://schemas.openxmlformats.org/officeDocument/2006/relationships" xmlns:m="http://schemas.openxmlformats.org/officeDocument/2006/math" xmlns:v="urn:schemas-microsoft-com:vml" xmlns:wp14="http://schemas.microsoft.com/office/word/2010/wordprocessingDrawing" xmlns:wp="http://schemas.openxmlformats.org/drawingml/2006/wordprocessingDrawing" xmlns:w10="urn:schemas-microsoft-com:office:word" xmlns:w="http://schemas.openxmlformats.org/wordprocessingml/2006/main" xmlns:w14="http://schemas.microsoft.com/office/word/2010/wordml" xmlns:wpg="http://schemas.microsoft.com/office/word/2010/wordprocessingGroup" xmlns:wpi="http://schemas.microsoft.com/office/word/2010/wordprocessingInk" xmlns:wne="http://schemas.microsoft.com/office/word/2006/wordml" xmlns:wps="http://schemas.microsoft.com/office/word/2010/wordprocessingShape" mc:Ignorable="w14 wp14">
+<w:footnotes xmlns:wpc="http://schemas.microsoft.com/office/word/2010/wordprocessingCanvas" xmlns:cx="http://schemas.microsoft.com/office/drawing/2014/chartex" xmlns:cx1="http://schemas.microsoft.com/office/drawing/2015/9/8/chartex" xmlns:cx2="http://schemas.microsoft.com/office/drawing/2015/10/21/chartex" xmlns:cx3="http://schemas.microsoft.com/office/drawing/2016/5/9/chartex" xmlns:cx4="http://schemas.microsoft.com/office/drawing/2016/5/10/chartex" xmlns:cx5="http://schemas.microsoft.com/office/drawing/2016/5/11/chartex" xmlns:cx6="http://schemas.microsoft.com/office/drawing/2016/5/12/chartex" xmlns:cx7="http://schemas.microsoft.com/office/drawing/2016/5/13/chartex" xmlns:cx8="http://schemas.microsoft.com/office/drawing/2016/5/14/chartex" xmlns:mc="http://schemas.openxmlformats.org/markup-compatibility/2006" xmlns:aink="http://schemas.microsoft.com/office/drawing/2016/ink" xmlns:am3d="http://schemas.microsoft.com/office/drawing/2017/model3d" xmlns:o="urn:schemas-microsoft-com:office:office" xmlns:r="http://schemas.openxmlformats.org/officeDocument/2006/relationships" xmlns:m="http://schemas.openxmlformats.org/officeDocument/2006/math" xmlns:v="urn:schemas-microsoft-com:vml" xmlns:wp14="http://schemas.microsoft.com/office/word/2010/wordprocessingDrawing" xmlns:wp="http://schemas.openxmlformats.org/drawingml/2006/wordprocessingDrawing" xmlns:w10="urn:schemas-microsoft-com:office:word" xmlns:w="http://schemas.openxmlformats.org/wordprocessingml/2006/main" xmlns:w14="http://schemas.microsoft.com/office/word/2010/wordml" xmlns:w15="http://schemas.microsoft.com/office/word/2012/wordml" xmlns:w16cid="http://schemas.microsoft.com/office/word/2016/wordml/cid" xmlns:w16se="http://schemas.microsoft.com/office/word/2015/wordml/symex" xmlns:wpg="http://schemas.microsoft.com/office/word/2010/wordprocessingGroup" xmlns:wpi="http://schemas.microsoft.com/office/word/2010/wordprocessingInk" xmlns:wne="http://schemas.microsoft.com/office/word/2006/wordml" xmlns:wps="http://schemas.microsoft.com/office/word/2010/wordprocessingShape" mc:Ignorable="w14 w15 w16se w16cid wp14">
   <w:footnote w:type="separator" w:id="-1">
     <w:p>
       <w:r>
@@ -7947,7 +8199,7 @@
 </file>
 
 <file path=word/header1.xml><?xml version="1.0" encoding="utf-8"?>
-<w:hdr xmlns:wpc="http://schemas.microsoft.com/office/word/2010/wordprocessingCanvas" xmlns:mc="http://schemas.openxmlformats.org/markup-compatibility/2006" xmlns:o="urn:schemas-microsoft-com:office:office" xmlns:r="http://schemas.openxmlformats.org/officeDocument/2006/relationships" xmlns:m="http://schemas.openxmlformats.org/officeDocument/2006/math" xmlns:v="urn:schemas-microsoft-com:vml" xmlns:wp14="http://schemas.microsoft.com/office/word/2010/wordprocessingDrawing" xmlns:wp="http://schemas.openxmlformats.org/drawingml/2006/wordprocessingDrawing" xmlns:w10="urn:schemas-microsoft-com:office:word" xmlns:w="http://schemas.openxmlformats.org/wordprocessingml/2006/main" xmlns:w14="http://schemas.microsoft.com/office/word/2010/wordml" xmlns:wpg="http://schemas.microsoft.com/office/word/2010/wordprocessingGroup" xmlns:wpi="http://schemas.microsoft.com/office/word/2010/wordprocessingInk" xmlns:wne="http://schemas.microsoft.com/office/word/2006/wordml" xmlns:wps="http://schemas.microsoft.com/office/word/2010/wordprocessingShape" mc:Ignorable="w14 wp14">
+<w:hdr xmlns:wpc="http://schemas.microsoft.com/office/word/2010/wordprocessingCanvas" xmlns:cx="http://schemas.microsoft.com/office/drawing/2014/chartex" xmlns:cx1="http://schemas.microsoft.com/office/drawing/2015/9/8/chartex" xmlns:cx2="http://schemas.microsoft.com/office/drawing/2015/10/21/chartex" xmlns:cx3="http://schemas.microsoft.com/office/drawing/2016/5/9/chartex" xmlns:cx4="http://schemas.microsoft.com/office/drawing/2016/5/10/chartex" xmlns:cx5="http://schemas.microsoft.com/office/drawing/2016/5/11/chartex" xmlns:cx6="http://schemas.microsoft.com/office/drawing/2016/5/12/chartex" xmlns:cx7="http://schemas.microsoft.com/office/drawing/2016/5/13/chartex" xmlns:cx8="http://schemas.microsoft.com/office/drawing/2016/5/14/chartex" xmlns:mc="http://schemas.openxmlformats.org/markup-compatibility/2006" xmlns:aink="http://schemas.microsoft.com/office/drawing/2016/ink" xmlns:am3d="http://schemas.microsoft.com/office/drawing/2017/model3d" xmlns:o="urn:schemas-microsoft-com:office:office" xmlns:r="http://schemas.openxmlformats.org/officeDocument/2006/relationships" xmlns:m="http://schemas.openxmlformats.org/officeDocument/2006/math" xmlns:v="urn:schemas-microsoft-com:vml" xmlns:wp14="http://schemas.microsoft.com/office/word/2010/wordprocessingDrawing" xmlns:wp="http://schemas.openxmlformats.org/drawingml/2006/wordprocessingDrawing" xmlns:w10="urn:schemas-microsoft-com:office:word" xmlns:w="http://schemas.openxmlformats.org/wordprocessingml/2006/main" xmlns:w14="http://schemas.microsoft.com/office/word/2010/wordml" xmlns:w15="http://schemas.microsoft.com/office/word/2012/wordml" xmlns:w16cid="http://schemas.microsoft.com/office/word/2016/wordml/cid" xmlns:w16se="http://schemas.microsoft.com/office/word/2015/wordml/symex" xmlns:wpg="http://schemas.microsoft.com/office/word/2010/wordprocessingGroup" xmlns:wpi="http://schemas.microsoft.com/office/word/2010/wordprocessingInk" xmlns:wne="http://schemas.microsoft.com/office/word/2006/wordml" xmlns:wps="http://schemas.microsoft.com/office/word/2010/wordprocessingShape" mc:Ignorable="w14 w15 w16se w16cid wp14">
   <w:p>
     <w:pPr>
       <w:pStyle w:val="Header"/>
@@ -8102,8 +8354,8 @@
 </file>
 
 <file path=word/numbering.xml><?xml version="1.0" encoding="utf-8"?>
-<w:numbering xmlns:wpc="http://schemas.microsoft.com/office/word/2010/wordprocessingCanvas" xmlns:mc="http://schemas.openxmlformats.org/markup-compatibility/2006" xmlns:o="urn:schemas-microsoft-com:office:office" xmlns:r="http://schemas.openxmlformats.org/officeDocument/2006/relationships" xmlns:m="http://schemas.openxmlformats.org/officeDocument/2006/math" xmlns:v="urn:schemas-microsoft-com:vml" xmlns:wp14="http://schemas.microsoft.com/office/word/2010/wordprocessingDrawing" xmlns:wp="http://schemas.openxmlformats.org/drawingml/2006/wordprocessingDrawing" xmlns:w10="urn:schemas-microsoft-com:office:word" xmlns:w="http://schemas.openxmlformats.org/wordprocessingml/2006/main" xmlns:w14="http://schemas.microsoft.com/office/word/2010/wordml" xmlns:wpg="http://schemas.microsoft.com/office/word/2010/wordprocessingGroup" xmlns:wpi="http://schemas.microsoft.com/office/word/2010/wordprocessingInk" xmlns:wne="http://schemas.microsoft.com/office/word/2006/wordml" xmlns:wps="http://schemas.microsoft.com/office/word/2010/wordprocessingShape" mc:Ignorable="w14 wp14">
-  <w:abstractNum w:abstractNumId="0">
+<w:numbering xmlns:wpc="http://schemas.microsoft.com/office/word/2010/wordprocessingCanvas" xmlns:cx="http://schemas.microsoft.com/office/drawing/2014/chartex" xmlns:cx1="http://schemas.microsoft.com/office/drawing/2015/9/8/chartex" xmlns:cx2="http://schemas.microsoft.com/office/drawing/2015/10/21/chartex" xmlns:cx3="http://schemas.microsoft.com/office/drawing/2016/5/9/chartex" xmlns:cx4="http://schemas.microsoft.com/office/drawing/2016/5/10/chartex" xmlns:cx5="http://schemas.microsoft.com/office/drawing/2016/5/11/chartex" xmlns:cx6="http://schemas.microsoft.com/office/drawing/2016/5/12/chartex" xmlns:cx7="http://schemas.microsoft.com/office/drawing/2016/5/13/chartex" xmlns:cx8="http://schemas.microsoft.com/office/drawing/2016/5/14/chartex" xmlns:mc="http://schemas.openxmlformats.org/markup-compatibility/2006" xmlns:aink="http://schemas.microsoft.com/office/drawing/2016/ink" xmlns:am3d="http://schemas.microsoft.com/office/drawing/2017/model3d" xmlns:o="urn:schemas-microsoft-com:office:office" xmlns:r="http://schemas.openxmlformats.org/officeDocument/2006/relationships" xmlns:m="http://schemas.openxmlformats.org/officeDocument/2006/math" xmlns:v="urn:schemas-microsoft-com:vml" xmlns:wp14="http://schemas.microsoft.com/office/word/2010/wordprocessingDrawing" xmlns:wp="http://schemas.openxmlformats.org/drawingml/2006/wordprocessingDrawing" xmlns:w10="urn:schemas-microsoft-com:office:word" xmlns:w="http://schemas.openxmlformats.org/wordprocessingml/2006/main" xmlns:w14="http://schemas.microsoft.com/office/word/2010/wordml" xmlns:w15="http://schemas.microsoft.com/office/word/2012/wordml" xmlns:w16cid="http://schemas.microsoft.com/office/word/2016/wordml/cid" xmlns:w16se="http://schemas.microsoft.com/office/word/2015/wordml/symex" xmlns:wpg="http://schemas.microsoft.com/office/word/2010/wordprocessingGroup" xmlns:wpi="http://schemas.microsoft.com/office/word/2010/wordprocessingInk" xmlns:wne="http://schemas.microsoft.com/office/word/2006/wordml" xmlns:wps="http://schemas.microsoft.com/office/word/2010/wordprocessingShape" mc:Ignorable="w14 w15 w16se w16cid wp14">
+  <w:abstractNum w:abstractNumId="0" w15:restartNumberingAfterBreak="0">
     <w:nsid w:val="00000001"/>
     <w:multiLevelType w:val="hybridMultilevel"/>
     <w:tmpl w:val="00000001"/>
@@ -8157,7 +8409,7 @@
       <w:lvlJc w:val="left"/>
     </w:lvl>
   </w:abstractNum>
-  <w:abstractNum w:abstractNumId="1">
+  <w:abstractNum w:abstractNumId="1" w15:restartNumberingAfterBreak="0">
     <w:nsid w:val="00000002"/>
     <w:multiLevelType w:val="hybridMultilevel"/>
     <w:tmpl w:val="00000002"/>
@@ -8211,7 +8463,7 @@
       <w:lvlJc w:val="left"/>
     </w:lvl>
   </w:abstractNum>
-  <w:abstractNum w:abstractNumId="2">
+  <w:abstractNum w:abstractNumId="2" w15:restartNumberingAfterBreak="0">
     <w:nsid w:val="00000003"/>
     <w:multiLevelType w:val="hybridMultilevel"/>
     <w:tmpl w:val="00000003"/>
@@ -8265,7 +8517,7 @@
       <w:lvlJc w:val="left"/>
     </w:lvl>
   </w:abstractNum>
-  <w:abstractNum w:abstractNumId="3">
+  <w:abstractNum w:abstractNumId="3" w15:restartNumberingAfterBreak="0">
     <w:nsid w:val="02994EF0"/>
     <w:multiLevelType w:val="multilevel"/>
     <w:tmpl w:val="1DB6512E"/>
@@ -8378,7 +8630,7 @@
       </w:rPr>
     </w:lvl>
   </w:abstractNum>
-  <w:abstractNum w:abstractNumId="4">
+  <w:abstractNum w:abstractNumId="4" w15:restartNumberingAfterBreak="0">
     <w:nsid w:val="066B59A8"/>
     <w:multiLevelType w:val="hybridMultilevel"/>
     <w:tmpl w:val="D5DCF0DA"/>
@@ -8467,7 +8719,7 @@
       </w:pPr>
     </w:lvl>
   </w:abstractNum>
-  <w:abstractNum w:abstractNumId="5">
+  <w:abstractNum w:abstractNumId="5" w15:restartNumberingAfterBreak="0">
     <w:nsid w:val="1B2B097F"/>
     <w:multiLevelType w:val="hybridMultilevel"/>
     <w:tmpl w:val="D8A60D08"/>
@@ -8553,7 +8805,7 @@
       </w:pPr>
     </w:lvl>
   </w:abstractNum>
-  <w:abstractNum w:abstractNumId="6">
+  <w:abstractNum w:abstractNumId="6" w15:restartNumberingAfterBreak="0">
     <w:nsid w:val="1FC7498C"/>
     <w:multiLevelType w:val="multilevel"/>
     <w:tmpl w:val="74F676F6"/>
@@ -8674,7 +8926,7 @@
       </w:rPr>
     </w:lvl>
   </w:abstractNum>
-  <w:abstractNum w:abstractNumId="7">
+  <w:abstractNum w:abstractNumId="7" w15:restartNumberingAfterBreak="0">
     <w:nsid w:val="23D31998"/>
     <w:multiLevelType w:val="hybridMultilevel"/>
     <w:tmpl w:val="4760BBD8"/>
@@ -8760,7 +9012,7 @@
       </w:pPr>
     </w:lvl>
   </w:abstractNum>
-  <w:abstractNum w:abstractNumId="8">
+  <w:abstractNum w:abstractNumId="8" w15:restartNumberingAfterBreak="0">
     <w:nsid w:val="243372F3"/>
     <w:multiLevelType w:val="hybridMultilevel"/>
     <w:tmpl w:val="653E60F2"/>
@@ -8846,7 +9098,7 @@
       </w:pPr>
     </w:lvl>
   </w:abstractNum>
-  <w:abstractNum w:abstractNumId="9">
+  <w:abstractNum w:abstractNumId="9" w15:restartNumberingAfterBreak="0">
     <w:nsid w:val="2D37419D"/>
     <w:multiLevelType w:val="hybridMultilevel"/>
     <w:tmpl w:val="33523A22"/>
@@ -8959,7 +9211,7 @@
       </w:rPr>
     </w:lvl>
   </w:abstractNum>
-  <w:abstractNum w:abstractNumId="10">
+  <w:abstractNum w:abstractNumId="10" w15:restartNumberingAfterBreak="0">
     <w:nsid w:val="30C3537E"/>
     <w:multiLevelType w:val="hybridMultilevel"/>
     <w:tmpl w:val="A06281B4"/>
@@ -9045,7 +9297,7 @@
       </w:pPr>
     </w:lvl>
   </w:abstractNum>
-  <w:abstractNum w:abstractNumId="11">
+  <w:abstractNum w:abstractNumId="11" w15:restartNumberingAfterBreak="0">
     <w:nsid w:val="31A23F1F"/>
     <w:multiLevelType w:val="hybridMultilevel"/>
     <w:tmpl w:val="6EEE3E8E"/>
@@ -9134,7 +9386,7 @@
       </w:pPr>
     </w:lvl>
   </w:abstractNum>
-  <w:abstractNum w:abstractNumId="12">
+  <w:abstractNum w:abstractNumId="12" w15:restartNumberingAfterBreak="0">
     <w:nsid w:val="34E15157"/>
     <w:multiLevelType w:val="hybridMultilevel"/>
     <w:tmpl w:val="8CF87754"/>
@@ -9220,7 +9472,7 @@
       </w:pPr>
     </w:lvl>
   </w:abstractNum>
-  <w:abstractNum w:abstractNumId="13">
+  <w:abstractNum w:abstractNumId="13" w15:restartNumberingAfterBreak="0">
     <w:nsid w:val="3A045B12"/>
     <w:multiLevelType w:val="hybridMultilevel"/>
     <w:tmpl w:val="11F8A062"/>
@@ -9306,7 +9558,7 @@
       </w:pPr>
     </w:lvl>
   </w:abstractNum>
-  <w:abstractNum w:abstractNumId="14">
+  <w:abstractNum w:abstractNumId="14" w15:restartNumberingAfterBreak="0">
     <w:nsid w:val="4EB11134"/>
     <w:multiLevelType w:val="hybridMultilevel"/>
     <w:tmpl w:val="6AF6DB3C"/>
@@ -9395,7 +9647,7 @@
       </w:pPr>
     </w:lvl>
   </w:abstractNum>
-  <w:abstractNum w:abstractNumId="15">
+  <w:abstractNum w:abstractNumId="15" w15:restartNumberingAfterBreak="0">
     <w:nsid w:val="518B1A83"/>
     <w:multiLevelType w:val="hybridMultilevel"/>
     <w:tmpl w:val="6DD60940"/>
@@ -9481,7 +9733,7 @@
       </w:pPr>
     </w:lvl>
   </w:abstractNum>
-  <w:abstractNum w:abstractNumId="16">
+  <w:abstractNum w:abstractNumId="16" w15:restartNumberingAfterBreak="0">
     <w:nsid w:val="68595926"/>
     <w:multiLevelType w:val="hybridMultilevel"/>
     <w:tmpl w:val="406AB7BC"/>
@@ -9570,7 +9822,7 @@
       </w:pPr>
     </w:lvl>
   </w:abstractNum>
-  <w:abstractNum w:abstractNumId="17">
+  <w:abstractNum w:abstractNumId="17" w15:restartNumberingAfterBreak="0">
     <w:nsid w:val="6C636992"/>
     <w:multiLevelType w:val="multilevel"/>
     <w:tmpl w:val="79A8BE18"/>
@@ -9715,7 +9967,7 @@
       </w:rPr>
     </w:lvl>
   </w:abstractNum>
-  <w:abstractNum w:abstractNumId="18">
+  <w:abstractNum w:abstractNumId="18" w15:restartNumberingAfterBreak="0">
     <w:nsid w:val="6E742475"/>
     <w:multiLevelType w:val="hybridMultilevel"/>
     <w:tmpl w:val="CD607AAE"/>
@@ -9801,7 +10053,7 @@
       </w:pPr>
     </w:lvl>
   </w:abstractNum>
-  <w:abstractNum w:abstractNumId="19">
+  <w:abstractNum w:abstractNumId="19" w15:restartNumberingAfterBreak="0">
     <w:nsid w:val="708568F6"/>
     <w:multiLevelType w:val="hybridMultilevel"/>
     <w:tmpl w:val="E3AE3C06"/>
@@ -9950,8 +10202,16 @@
 </w:numbering>
 </file>
 
+<file path=word/people.xml><?xml version="1.0" encoding="utf-8"?>
+<w15:people xmlns:wpc="http://schemas.microsoft.com/office/word/2010/wordprocessingCanvas" xmlns:cx="http://schemas.microsoft.com/office/drawing/2014/chartex" xmlns:cx1="http://schemas.microsoft.com/office/drawing/2015/9/8/chartex" xmlns:cx2="http://schemas.microsoft.com/office/drawing/2015/10/21/chartex" xmlns:cx3="http://schemas.microsoft.com/office/drawing/2016/5/9/chartex" xmlns:cx4="http://schemas.microsoft.com/office/drawing/2016/5/10/chartex" xmlns:cx5="http://schemas.microsoft.com/office/drawing/2016/5/11/chartex" xmlns:cx6="http://schemas.microsoft.com/office/drawing/2016/5/12/chartex" xmlns:cx7="http://schemas.microsoft.com/office/drawing/2016/5/13/chartex" xmlns:cx8="http://schemas.microsoft.com/office/drawing/2016/5/14/chartex" xmlns:mc="http://schemas.openxmlformats.org/markup-compatibility/2006" xmlns:aink="http://schemas.microsoft.com/office/drawing/2016/ink" xmlns:am3d="http://schemas.microsoft.com/office/drawing/2017/model3d" xmlns:o="urn:schemas-microsoft-com:office:office" xmlns:r="http://schemas.openxmlformats.org/officeDocument/2006/relationships" xmlns:m="http://schemas.openxmlformats.org/officeDocument/2006/math" xmlns:v="urn:schemas-microsoft-com:vml" xmlns:wp14="http://schemas.microsoft.com/office/word/2010/wordprocessingDrawing" xmlns:wp="http://schemas.openxmlformats.org/drawingml/2006/wordprocessingDrawing" xmlns:w10="urn:schemas-microsoft-com:office:word" xmlns:w="http://schemas.openxmlformats.org/wordprocessingml/2006/main" xmlns:w14="http://schemas.microsoft.com/office/word/2010/wordml" xmlns:w15="http://schemas.microsoft.com/office/word/2012/wordml" xmlns:w16cid="http://schemas.microsoft.com/office/word/2016/wordml/cid" xmlns:w16se="http://schemas.microsoft.com/office/word/2015/wordml/symex" xmlns:wpg="http://schemas.microsoft.com/office/word/2010/wordprocessingGroup" xmlns:wpi="http://schemas.microsoft.com/office/word/2010/wordprocessingInk" xmlns:wne="http://schemas.microsoft.com/office/word/2006/wordml" xmlns:wps="http://schemas.microsoft.com/office/word/2010/wordprocessingShape" mc:Ignorable="w14 w15 w16se w16cid wp14">
+  <w15:person w15:author="Kaung Myat Bo">
+    <w15:presenceInfo w15:providerId="Windows Live" w15:userId="1d7f04c8-6018-4330-ae52-4ce86fa0478c"/>
+  </w15:person>
+</w15:people>
+</file>
+
 <file path=word/styles.xml><?xml version="1.0" encoding="utf-8"?>
-<w:styles xmlns:mc="http://schemas.openxmlformats.org/markup-compatibility/2006" xmlns:r="http://schemas.openxmlformats.org/officeDocument/2006/relationships" xmlns:w="http://schemas.openxmlformats.org/wordprocessingml/2006/main" xmlns:w14="http://schemas.microsoft.com/office/word/2010/wordml" mc:Ignorable="w14">
+<w:styles xmlns:mc="http://schemas.openxmlformats.org/markup-compatibility/2006" xmlns:r="http://schemas.openxmlformats.org/officeDocument/2006/relationships" xmlns:w="http://schemas.openxmlformats.org/wordprocessingml/2006/main" xmlns:w14="http://schemas.microsoft.com/office/word/2010/wordml" xmlns:w15="http://schemas.microsoft.com/office/word/2012/wordml" xmlns:w16cid="http://schemas.microsoft.com/office/word/2016/wordml/cid" xmlns:w16se="http://schemas.microsoft.com/office/word/2015/wordml/symex" mc:Ignorable="w14 w15 w16se w16cid">
   <w:docDefaults>
     <w:rPrDefault>
       <w:rPr>
@@ -9967,979 +10227,382 @@
       </w:pPr>
     </w:pPrDefault>
   </w:docDefaults>
-  <w:latentStyles w:defLockedState="0" w:defUIPriority="99" w:defSemiHidden="1" w:defUnhideWhenUsed="1" w:defQFormat="0" w:count="267">
-    <w:lsdException w:name="Normal" w:semiHidden="0" w:uiPriority="0" w:unhideWhenUsed="0" w:qFormat="1"/>
-    <w:lsdException w:name="heading 1" w:semiHidden="0" w:uiPriority="0" w:unhideWhenUsed="0" w:qFormat="1"/>
-    <w:lsdException w:name="heading 2" w:uiPriority="0" w:qFormat="1"/>
-    <w:lsdException w:name="heading 3" w:uiPriority="0" w:qFormat="1"/>
-    <w:lsdException w:name="heading 4" w:uiPriority="0" w:qFormat="1"/>
-    <w:lsdException w:name="heading 5" w:uiPriority="9" w:qFormat="1"/>
-    <w:lsdException w:name="heading 6" w:uiPriority="0" w:qFormat="1"/>
-    <w:lsdException w:name="heading 7" w:uiPriority="9" w:qFormat="1"/>
-    <w:lsdException w:name="heading 8" w:uiPriority="9" w:qFormat="1"/>
-    <w:lsdException w:name="heading 9" w:uiPriority="9" w:qFormat="1"/>
-    <w:lsdException w:name="toc 1" w:uiPriority="39"/>
-    <w:lsdException w:name="toc 2" w:uiPriority="39"/>
-    <w:lsdException w:name="toc 3" w:uiPriority="39"/>
-    <w:lsdException w:name="toc 4" w:uiPriority="39"/>
-    <w:lsdException w:name="toc 5" w:uiPriority="39"/>
-    <w:lsdException w:name="toc 6" w:uiPriority="39"/>
-    <w:lsdException w:name="toc 7" w:uiPriority="39"/>
-    <w:lsdException w:name="toc 8" w:uiPriority="39"/>
-    <w:lsdException w:name="toc 9" w:uiPriority="39"/>
-    <w:lsdException w:name="header" w:uiPriority="0"/>
-    <w:lsdException w:name="footer" w:uiPriority="0"/>
-    <w:lsdException w:name="caption" w:uiPriority="35" w:qFormat="1"/>
-    <w:lsdException w:name="Title" w:semiHidden="0" w:uiPriority="10" w:unhideWhenUsed="0" w:qFormat="1"/>
-    <w:lsdException w:name="Default Paragraph Font" w:uiPriority="1"/>
-    <w:lsdException w:name="Subtitle" w:semiHidden="0" w:uiPriority="11" w:unhideWhenUsed="0" w:qFormat="1"/>
-    <w:lsdException w:name="Strong" w:semiHidden="0" w:uiPriority="22" w:unhideWhenUsed="0" w:qFormat="1"/>
-    <w:lsdException w:name="Emphasis" w:semiHidden="0" w:uiPriority="20" w:unhideWhenUsed="0" w:qFormat="1"/>
-    <w:lsdException w:name="Normal Table" w:semiHidden="0" w:unhideWhenUsed="0"/>
-    <w:lsdException w:name="Table Subtle 2" w:semiHidden="0" w:unhideWhenUsed="0"/>
-    <w:lsdException w:name="Table Web 3" w:semiHidden="0" w:unhideWhenUsed="0"/>
-    <w:lsdException w:name="Table Grid" w:semiHidden="0" w:uiPriority="39" w:unhideWhenUsed="0"/>
-    <w:lsdException w:name="Placeholder Text" w:unhideWhenUsed="0"/>
-    <w:lsdException w:name="No Spacing" w:semiHidden="0" w:uiPriority="1" w:unhideWhenUsed="0" w:qFormat="1"/>
-    <w:lsdException w:name="Light Shading" w:semiHidden="0" w:uiPriority="60" w:unhideWhenUsed="0"/>
-    <w:lsdException w:name="Light List" w:semiHidden="0" w:uiPriority="61" w:unhideWhenUsed="0"/>
-    <w:lsdException w:name="Light Grid" w:semiHidden="0" w:uiPriority="62" w:unhideWhenUsed="0"/>
-    <w:lsdException w:name="Medium Shading 1" w:semiHidden="0" w:uiPriority="63" w:unhideWhenUsed="0"/>
-    <w:lsdException w:name="Medium Shading 2" w:semiHidden="0" w:uiPriority="64" w:unhideWhenUsed="0"/>
-    <w:lsdException w:name="Medium List 1" w:semiHidden="0" w:uiPriority="65" w:unhideWhenUsed="0"/>
-    <w:lsdException w:name="Medium List 2" w:semiHidden="0" w:uiPriority="66" w:unhideWhenUsed="0"/>
-    <w:lsdException w:name="Medium Grid 1" w:semiHidden="0" w:uiPriority="67" w:unhideWhenUsed="0"/>
-    <w:lsdException w:name="Medium Grid 2" w:semiHidden="0" w:uiPriority="68" w:unhideWhenUsed="0"/>
-    <w:lsdException w:name="Medium Grid 3" w:semiHidden="0" w:uiPriority="69" w:unhideWhenUsed="0"/>
-    <w:lsdException w:name="Dark List" w:semiHidden="0" w:uiPriority="70" w:unhideWhenUsed="0"/>
-    <w:lsdException w:name="Colorful Shading" w:semiHidden="0" w:uiPriority="71" w:unhideWhenUsed="0"/>
-    <w:lsdException w:name="Colorful List" w:semiHidden="0" w:uiPriority="72" w:unhideWhenUsed="0"/>
-    <w:lsdException w:name="Colorful Grid" w:semiHidden="0" w:uiPriority="73" w:unhideWhenUsed="0"/>
-    <w:lsdException w:name="Light Shading Accent 1" w:semiHidden="0" w:uiPriority="60" w:unhideWhenUsed="0"/>
-    <w:lsdException w:name="Light List Accent 1" w:semiHidden="0" w:uiPriority="61" w:unhideWhenUsed="0"/>
-    <w:lsdException w:name="Light Grid Accent 1" w:semiHidden="0" w:uiPriority="62" w:unhideWhenUsed="0"/>
-    <w:lsdException w:name="Medium Shading 1 Accent 1" w:semiHidden="0" w:uiPriority="63" w:unhideWhenUsed="0"/>
-    <w:lsdException w:name="Medium Shading 2 Accent 1" w:semiHidden="0" w:uiPriority="64" w:unhideWhenUsed="0"/>
-    <w:lsdException w:name="Medium List 1 Accent 1" w:semiHidden="0" w:uiPriority="65" w:unhideWhenUsed="0"/>
-    <w:lsdException w:name="Revision" w:unhideWhenUsed="0"/>
-    <w:lsdException w:name="List Paragraph" w:semiHidden="0" w:uiPriority="34" w:unhideWhenUsed="0" w:qFormat="1"/>
-    <w:lsdException w:name="Quote" w:semiHidden="0" w:uiPriority="29" w:unhideWhenUsed="0" w:qFormat="1"/>
-    <w:lsdException w:name="Intense Quote" w:semiHidden="0" w:uiPriority="30" w:unhideWhenUsed="0" w:qFormat="1"/>
-    <w:lsdException w:name="Medium List 2 Accent 1" w:semiHidden="0" w:uiPriority="66" w:unhideWhenUsed="0"/>
-    <w:lsdException w:name="Medium Grid 1 Accent 1" w:semiHidden="0" w:uiPriority="67" w:unhideWhenUsed="0"/>
-    <w:lsdException w:name="Medium Grid 2 Accent 1" w:semiHidden="0" w:uiPriority="68" w:unhideWhenUsed="0"/>
-    <w:lsdException w:name="Medium Grid 3 Accent 1" w:semiHidden="0" w:uiPriority="69" w:unhideWhenUsed="0"/>
-    <w:lsdException w:name="Dark List Accent 1" w:semiHidden="0" w:uiPriority="70" w:unhideWhenUsed="0"/>
-    <w:lsdException w:name="Colorful Shading Accent 1" w:semiHidden="0" w:uiPriority="71" w:unhideWhenUsed="0"/>
-    <w:lsdException w:name="Colorful List Accent 1" w:semiHidden="0" w:uiPriority="72" w:unhideWhenUsed="0"/>
-    <w:lsdException w:name="Colorful Grid Accent 1" w:semiHidden="0" w:uiPriority="73" w:unhideWhenUsed="0"/>
-    <w:lsdException w:name="Light Shading Accent 2" w:semiHidden="0" w:uiPriority="60" w:unhideWhenUsed="0"/>
-    <w:lsdException w:name="Light List Accent 2" w:semiHidden="0" w:uiPriority="61" w:unhideWhenUsed="0"/>
-    <w:lsdException w:name="Light Grid Accent 2" w:semiHidden="0" w:uiPriority="62" w:unhideWhenUsed="0"/>
-    <w:lsdException w:name="Medium Shading 1 Accent 2" w:semiHidden="0" w:uiPriority="63" w:unhideWhenUsed="0"/>
-    <w:lsdException w:name="Medium Shading 2 Accent 2" w:semiHidden="0" w:uiPriority="64" w:unhideWhenUsed="0"/>
-    <w:lsdException w:name="Medium List 1 Accent 2" w:semiHidden="0" w:uiPriority="65" w:unhideWhenUsed="0"/>
-    <w:lsdException w:name="Medium List 2 Accent 2" w:semiHidden="0" w:uiPriority="66" w:unhideWhenUsed="0"/>
-    <w:lsdException w:name="Medium Grid 1 Accent 2" w:semiHidden="0" w:uiPriority="67" w:unhideWhenUsed="0"/>
-    <w:lsdException w:name="Medium Grid 2 Accent 2" w:semiHidden="0" w:uiPriority="68" w:unhideWhenUsed="0"/>
-    <w:lsdException w:name="Medium Grid 3 Accent 2" w:semiHidden="0" w:uiPriority="69" w:unhideWhenUsed="0"/>
-    <w:lsdException w:name="Dark List Accent 2" w:semiHidden="0" w:uiPriority="70" w:unhideWhenUsed="0"/>
-    <w:lsdException w:name="Colorful Shading Accent 2" w:semiHidden="0" w:uiPriority="71" w:unhideWhenUsed="0"/>
-    <w:lsdException w:name="Colorful List Accent 2" w:semiHidden="0" w:uiPriority="72" w:unhideWhenUsed="0"/>
-    <w:lsdException w:name="Colorful Grid Accent 2" w:semiHidden="0" w:uiPriority="73" w:unhideWhenUsed="0"/>
-    <w:lsdException w:name="Light Shading Accent 3" w:semiHidden="0" w:uiPriority="60" w:unhideWhenUsed="0"/>
-    <w:lsdException w:name="Light List Accent 3" w:semiHidden="0" w:uiPriority="61" w:unhideWhenUsed="0"/>
-    <w:lsdException w:name="Light Grid Accent 3" w:semiHidden="0" w:uiPriority="62" w:unhideWhenUsed="0"/>
-    <w:lsdException w:name="Medium Shading 1 Accent 3" w:semiHidden="0" w:uiPriority="63" w:unhideWhenUsed="0"/>
-    <w:lsdException w:name="Medium Shading 2 Accent 3" w:semiHidden="0" w:uiPriority="64" w:unhideWhenUsed="0"/>
-    <w:lsdException w:name="Medium List 1 Accent 3" w:semiHidden="0" w:uiPriority="65" w:unhideWhenUsed="0"/>
-    <w:lsdException w:name="Medium List 2 Accent 3" w:semiHidden="0" w:uiPriority="66" w:unhideWhenUsed="0"/>
-    <w:lsdException w:name="Medium Grid 1 Accent 3" w:semiHidden="0" w:uiPriority="67" w:unhideWhenUsed="0"/>
-    <w:lsdException w:name="Medium Grid 2 Accent 3" w:semiHidden="0" w:uiPriority="68" w:unhideWhenUsed="0"/>
-    <w:lsdException w:name="Medium Grid 3 Accent 3" w:semiHidden="0" w:uiPriority="69" w:unhideWhenUsed="0"/>
-    <w:lsdException w:name="Dark List Accent 3" w:semiHidden="0" w:uiPriority="70" w:unhideWhenUsed="0"/>
-    <w:lsdException w:name="Colorful Shading Accent 3" w:semiHidden="0" w:uiPriority="71" w:unhideWhenUsed="0"/>
-    <w:lsdException w:name="Colorful List Accent 3" w:semiHidden="0" w:uiPriority="72" w:unhideWhenUsed="0"/>
-    <w:lsdException w:name="Colorful Grid Accent 3" w:semiHidden="0" w:uiPriority="73" w:unhideWhenUsed="0"/>
-    <w:lsdException w:name="Light Shading Accent 4" w:semiHidden="0" w:uiPriority="60" w:unhideWhenUsed="0"/>
-    <w:lsdException w:name="Light List Accent 4" w:semiHidden="0" w:uiPriority="61" w:unhideWhenUsed="0"/>
-    <w:lsdException w:name="Light Grid Accent 4" w:semiHidden="0" w:uiPriority="62" w:unhideWhenUsed="0"/>
-    <w:lsdException w:name="Medium Shading 1 Accent 4" w:semiHidden="0" w:uiPriority="63" w:unhideWhenUsed="0"/>
-    <w:lsdException w:name="Medium Shading 2 Accent 4" w:semiHidden="0" w:uiPriority="64" w:unhideWhenUsed="0"/>
-    <w:lsdException w:name="Medium List 1 Accent 4" w:semiHidden="0" w:uiPriority="65" w:unhideWhenUsed="0"/>
-    <w:lsdException w:name="Medium List 2 Accent 4" w:semiHidden="0" w:uiPriority="66" w:unhideWhenUsed="0"/>
-    <w:lsdException w:name="Medium Grid 1 Accent 4" w:semiHidden="0" w:uiPriority="67" w:unhideWhenUsed="0"/>
-    <w:lsdException w:name="Medium Grid 2 Accent 4" w:semiHidden="0" w:uiPriority="68" w:unhideWhenUsed="0"/>
-    <w:lsdException w:name="Medium Grid 3 Accent 4" w:semiHidden="0" w:uiPriority="69" w:unhideWhenUsed="0"/>
-    <w:lsdException w:name="Dark List Accent 4" w:semiHidden="0" w:uiPriority="70" w:unhideWhenUsed="0"/>
-    <w:lsdException w:name="Colorful Shading Accent 4" w:semiHidden="0" w:uiPriority="71" w:unhideWhenUsed="0"/>
-    <w:lsdException w:name="Colorful List Accent 4" w:semiHidden="0" w:uiPriority="72" w:unhideWhenUsed="0"/>
-    <w:lsdException w:name="Colorful Grid Accent 4" w:semiHidden="0" w:uiPriority="73" w:unhideWhenUsed="0"/>
-    <w:lsdException w:name="Light Shading Accent 5" w:semiHidden="0" w:uiPriority="60" w:unhideWhenUsed="0"/>
-    <w:lsdException w:name="Light List Accent 5" w:semiHidden="0" w:uiPriority="61" w:unhideWhenUsed="0"/>
-    <w:lsdException w:name="Light Grid Accent 5" w:semiHidden="0" w:uiPriority="62" w:unhideWhenUsed="0"/>
-    <w:lsdException w:name="Medium Shading 1 Accent 5" w:semiHidden="0" w:uiPriority="63" w:unhideWhenUsed="0"/>
-    <w:lsdException w:name="Medium Shading 2 Accent 5" w:semiHidden="0" w:uiPriority="64" w:unhideWhenUsed="0"/>
-    <w:lsdException w:name="Medium List 1 Accent 5" w:semiHidden="0" w:uiPriority="65" w:unhideWhenUsed="0"/>
-    <w:lsdException w:name="Medium List 2 Accent 5" w:semiHidden="0" w:uiPriority="66" w:unhideWhenUsed="0"/>
-    <w:lsdException w:name="Medium Grid 1 Accent 5" w:semiHidden="0" w:uiPriority="67" w:unhideWhenUsed="0"/>
-    <w:lsdException w:name="Medium Grid 2 Accent 5" w:semiHidden="0" w:uiPriority="68" w:unhideWhenUsed="0"/>
-    <w:lsdException w:name="Medium Grid 3 Accent 5" w:semiHidden="0" w:uiPriority="69" w:unhideWhenUsed="0"/>
-    <w:lsdException w:name="Dark List Accent 5" w:semiHidden="0" w:uiPriority="70" w:unhideWhenUsed="0"/>
-    <w:lsdException w:name="Colorful Shading Accent 5" w:semiHidden="0" w:uiPriority="71" w:unhideWhenUsed="0"/>
-    <w:lsdException w:name="Colorful List Accent 5" w:semiHidden="0" w:uiPriority="72" w:unhideWhenUsed="0"/>
-    <w:lsdException w:name="Colorful Grid Accent 5" w:semiHidden="0" w:uiPriority="73" w:unhideWhenUsed="0"/>
-    <w:lsdException w:name="Light Shading Accent 6" w:semiHidden="0" w:uiPriority="60" w:unhideWhenUsed="0"/>
-    <w:lsdException w:name="Light List Accent 6" w:semiHidden="0" w:uiPriority="61" w:unhideWhenUsed="0"/>
-    <w:lsdException w:name="Light Grid Accent 6" w:semiHidden="0" w:uiPriority="62" w:unhideWhenUsed="0"/>
-    <w:lsdException w:name="Medium Shading 1 Accent 6" w:semiHidden="0" w:uiPriority="63" w:unhideWhenUsed="0"/>
-    <w:lsdException w:name="Medium Shading 2 Accent 6" w:semiHidden="0" w:uiPriority="64" w:unhideWhenUsed="0"/>
-    <w:lsdException w:name="Medium List 1 Accent 6" w:semiHidden="0" w:uiPriority="65" w:unhideWhenUsed="0"/>
-    <w:lsdException w:name="Medium List 2 Accent 6" w:semiHidden="0" w:uiPriority="66" w:unhideWhenUsed="0"/>
-    <w:lsdException w:name="Medium Grid 1 Accent 6" w:semiHidden="0" w:uiPriority="67" w:unhideWhenUsed="0"/>
-    <w:lsdException w:name="Medium Grid 2 Accent 6" w:semiHidden="0" w:uiPriority="68" w:unhideWhenUsed="0"/>
-    <w:lsdException w:name="Medium Grid 3 Accent 6" w:semiHidden="0" w:uiPriority="69" w:unhideWhenUsed="0"/>
-    <w:lsdException w:name="Dark List Accent 6" w:semiHidden="0" w:uiPriority="70" w:unhideWhenUsed="0"/>
-    <w:lsdException w:name="Colorful Shading Accent 6" w:semiHidden="0" w:uiPriority="71" w:unhideWhenUsed="0"/>
-    <w:lsdException w:name="Colorful List Accent 6" w:semiHidden="0" w:uiPriority="72" w:unhideWhenUsed="0"/>
-    <w:lsdException w:name="Colorful Grid Accent 6" w:semiHidden="0" w:uiPriority="73" w:unhideWhenUsed="0"/>
-    <w:lsdException w:name="Subtle Emphasis" w:semiHidden="0" w:uiPriority="19" w:unhideWhenUsed="0" w:qFormat="1"/>
-    <w:lsdException w:name="Intense Emphasis" w:semiHidden="0" w:uiPriority="21" w:unhideWhenUsed="0" w:qFormat="1"/>
-    <w:lsdException w:name="Subtle Reference" w:semiHidden="0" w:uiPriority="31" w:unhideWhenUsed="0" w:qFormat="1"/>
-    <w:lsdException w:name="Intense Reference" w:semiHidden="0" w:uiPriority="32" w:unhideWhenUsed="0" w:qFormat="1"/>
-    <w:lsdException w:name="Book Title" w:semiHidden="0" w:uiPriority="33" w:unhideWhenUsed="0" w:qFormat="1"/>
-    <w:lsdException w:name="Bibliography" w:uiPriority="37"/>
-    <w:lsdException w:name="TOC Heading" w:uiPriority="39" w:qFormat="1"/>
-  </w:latentStyles>
-  <w:style w:type="paragraph" w:default="1" w:styleId="Normal">
-    <w:name w:val="Normal"/>
-    <w:qFormat/>
-    <w:rsid w:val="00A70097"/>
-    <w:pPr>
-      <w:spacing w:after="0" w:line="240" w:lineRule="auto"/>
-    </w:pPr>
-    <w:rPr>
-      <w:rFonts w:ascii="Times New Roman" w:eastAsia="Times New Roman" w:hAnsi="Times New Roman" w:cs="Times New Roman"/>
-      <w:sz w:val="24"/>
-      <w:szCs w:val="24"/>
-      <w:lang w:bidi="my-MM"/>
-    </w:rPr>
-  </w:style>
-  <w:style w:type="paragraph" w:styleId="Heading1">
-    <w:name w:val="heading 1"/>
-    <w:aliases w:val="h1"/>
-    <w:basedOn w:val="Normal"/>
-    <w:next w:val="Normal"/>
-    <w:link w:val="Heading1Char"/>
-    <w:qFormat/>
-    <w:rsid w:val="007A7596"/>
-    <w:pPr>
-      <w:keepNext/>
-      <w:keepLines/>
-      <w:widowControl w:val="0"/>
-      <w:suppressAutoHyphens/>
-      <w:spacing w:before="240"/>
-      <w:outlineLvl w:val="0"/>
-    </w:pPr>
-    <w:rPr>
-      <w:rFonts w:asciiTheme="majorHAnsi" w:eastAsiaTheme="majorEastAsia" w:hAnsiTheme="majorHAnsi" w:cs="Mangal"/>
-      <w:color w:val="2E74B5" w:themeColor="accent1" w:themeShade="BF"/>
-      <w:kern w:val="1"/>
-      <w:sz w:val="32"/>
-      <w:szCs w:val="29"/>
-      <w:lang w:val="en-SG" w:eastAsia="hi-IN" w:bidi="hi-IN"/>
-    </w:rPr>
-  </w:style>
-  <w:style w:type="paragraph" w:styleId="Heading2">
-    <w:name w:val="heading 2"/>
-    <w:basedOn w:val="Normal"/>
-    <w:next w:val="Normal"/>
-    <w:link w:val="Heading2Char"/>
-    <w:qFormat/>
-    <w:rsid w:val="0031566E"/>
-    <w:pPr>
-      <w:keepNext/>
-      <w:tabs>
-        <w:tab w:val="num" w:pos="576"/>
-      </w:tabs>
-      <w:spacing w:before="240" w:after="60"/>
-      <w:ind w:left="576" w:hanging="576"/>
-      <w:jc w:val="both"/>
-      <w:outlineLvl w:val="1"/>
-    </w:pPr>
-    <w:rPr>
-      <w:rFonts w:ascii="Arial" w:hAnsi="Arial"/>
-      <w:b/>
-      <w:color w:val="000080"/>
-      <w:sz w:val="28"/>
-      <w:szCs w:val="20"/>
-      <w:lang w:val="en-GB" w:bidi="ar-SA"/>
-    </w:rPr>
-  </w:style>
-  <w:style w:type="paragraph" w:styleId="Heading3">
-    <w:name w:val="heading 3"/>
-    <w:basedOn w:val="Normal"/>
-    <w:next w:val="Normal"/>
-    <w:link w:val="Heading3Char"/>
-    <w:qFormat/>
-    <w:rsid w:val="0031566E"/>
-    <w:pPr>
-      <w:keepNext/>
-      <w:tabs>
-        <w:tab w:val="num" w:pos="720"/>
-      </w:tabs>
-      <w:spacing w:before="240" w:after="60"/>
-      <w:ind w:left="720" w:hanging="720"/>
-      <w:jc w:val="both"/>
-      <w:outlineLvl w:val="2"/>
-    </w:pPr>
-    <w:rPr>
-      <w:rFonts w:ascii="Arial" w:hAnsi="Arial"/>
-      <w:b/>
-      <w:color w:val="000080"/>
-      <w:szCs w:val="20"/>
-      <w:lang w:val="en-GB" w:bidi="ar-SA"/>
-    </w:rPr>
-  </w:style>
-  <w:style w:type="paragraph" w:styleId="Heading4">
-    <w:name w:val="heading 4"/>
-    <w:basedOn w:val="Normal"/>
-    <w:next w:val="Normal"/>
-    <w:link w:val="Heading4Char"/>
-    <w:qFormat/>
-    <w:rsid w:val="0031566E"/>
-    <w:pPr>
-      <w:keepNext/>
-      <w:tabs>
-        <w:tab w:val="num" w:pos="864"/>
-      </w:tabs>
-      <w:spacing w:before="240" w:after="60"/>
-      <w:ind w:left="864" w:hanging="864"/>
-      <w:jc w:val="both"/>
-      <w:outlineLvl w:val="3"/>
-    </w:pPr>
-    <w:rPr>
-      <w:rFonts w:ascii="Arial" w:hAnsi="Arial"/>
-      <w:b/>
-      <w:szCs w:val="20"/>
-      <w:lang w:val="en-GB" w:bidi="ar-SA"/>
-    </w:rPr>
-  </w:style>
-  <w:style w:type="paragraph" w:styleId="Heading6">
-    <w:name w:val="heading 6"/>
-    <w:basedOn w:val="Normal"/>
-    <w:next w:val="Normal"/>
-    <w:link w:val="Heading6Char"/>
-    <w:qFormat/>
-    <w:rsid w:val="0031566E"/>
-    <w:pPr>
-      <w:tabs>
-        <w:tab w:val="num" w:pos="1008"/>
-      </w:tabs>
-      <w:spacing w:before="240" w:after="60"/>
-      <w:ind w:left="1008" w:hanging="1008"/>
-      <w:jc w:val="both"/>
-      <w:outlineLvl w:val="5"/>
-    </w:pPr>
-    <w:rPr>
-      <w:i/>
-      <w:sz w:val="22"/>
-      <w:szCs w:val="20"/>
-      <w:lang w:val="en-GB" w:bidi="ar-SA"/>
-    </w:rPr>
-  </w:style>
-  <w:style w:type="character" w:default="1" w:styleId="DefaultParagraphFont">
-    <w:name w:val="Default Paragraph Font"/>
-    <w:uiPriority w:val="1"/>
-    <w:semiHidden/>
-    <w:unhideWhenUsed/>
-  </w:style>
-  <w:style w:type="table" w:default="1" w:styleId="TableNormal">
-    <w:name w:val="Normal Table"/>
-    <w:uiPriority w:val="99"/>
-    <w:semiHidden/>
-    <w:unhideWhenUsed/>
-    <w:tblPr>
-      <w:tblInd w:w="0" w:type="dxa"/>
-      <w:tblCellMar>
-        <w:top w:w="0" w:type="dxa"/>
-        <w:left w:w="108" w:type="dxa"/>
-        <w:bottom w:w="0" w:type="dxa"/>
-        <w:right w:w="108" w:type="dxa"/>
-      </w:tblCellMar>
-    </w:tblPr>
-  </w:style>
-  <w:style w:type="numbering" w:default="1" w:styleId="NoList">
-    <w:name w:val="No List"/>
-    <w:uiPriority w:val="99"/>
-    <w:semiHidden/>
-    <w:unhideWhenUsed/>
-  </w:style>
-  <w:style w:type="table" w:customStyle="1" w:styleId="TableGrid1">
-    <w:name w:val="Table Grid1"/>
-    <w:basedOn w:val="TableNormal"/>
-    <w:next w:val="TableGrid"/>
-    <w:uiPriority w:val="59"/>
-    <w:rsid w:val="00E5433C"/>
-    <w:pPr>
-      <w:spacing w:after="0" w:line="240" w:lineRule="auto"/>
-    </w:pPr>
-    <w:rPr>
-      <w:rFonts w:ascii="Calibri" w:eastAsia="Calibri" w:hAnsi="Calibri" w:cs="Times New Roman"/>
-      <w:lang w:val="en-SG"/>
-    </w:rPr>
-    <w:tblPr>
-      <w:tblBorders>
-        <w:top w:val="single" w:sz="4" w:space="0" w:color="auto"/>
-        <w:left w:val="single" w:sz="4" w:space="0" w:color="auto"/>
-        <w:bottom w:val="single" w:sz="4" w:space="0" w:color="auto"/>
-        <w:right w:val="single" w:sz="4" w:space="0" w:color="auto"/>
-        <w:insideH w:val="single" w:sz="4" w:space="0" w:color="auto"/>
-        <w:insideV w:val="single" w:sz="4" w:space="0" w:color="auto"/>
-      </w:tblBorders>
-    </w:tblPr>
-  </w:style>
-  <w:style w:type="table" w:customStyle="1" w:styleId="PlainTable21">
-    <w:name w:val="Plain Table 21"/>
-    <w:basedOn w:val="TableNormal"/>
-    <w:next w:val="TableNormal"/>
-    <w:uiPriority w:val="42"/>
-    <w:rsid w:val="00E5433C"/>
-    <w:pPr>
-      <w:spacing w:after="0" w:line="240" w:lineRule="auto"/>
-    </w:pPr>
-    <w:rPr>
-      <w:rFonts w:ascii="Calibri" w:eastAsia="Calibri" w:hAnsi="Calibri" w:cs="Times New Roman"/>
-      <w:lang w:val="en-SG"/>
-    </w:rPr>
-    <w:tblPr>
-      <w:tblStyleRowBandSize w:val="1"/>
-      <w:tblStyleColBandSize w:val="1"/>
-      <w:tblBorders>
-        <w:top w:val="single" w:sz="4" w:space="0" w:color="7F7F7F"/>
-        <w:bottom w:val="single" w:sz="4" w:space="0" w:color="7F7F7F"/>
-      </w:tblBorders>
-    </w:tblPr>
-    <w:tblStylePr w:type="firstRow">
-      <w:rPr>
-        <w:b/>
-        <w:bCs/>
-      </w:rPr>
-      <w:tblPr/>
-      <w:tcPr>
-        <w:tcBorders>
-          <w:bottom w:val="single" w:sz="4" w:space="0" w:color="7F7F7F"/>
-        </w:tcBorders>
-      </w:tcPr>
-    </w:tblStylePr>
-    <w:tblStylePr w:type="lastRow">
-      <w:rPr>
-        <w:b/>
-        <w:bCs/>
-      </w:rPr>
-      <w:tblPr/>
-      <w:tcPr>
-        <w:tcBorders>
-          <w:top w:val="single" w:sz="4" w:space="0" w:color="7F7F7F"/>
-        </w:tcBorders>
-      </w:tcPr>
-    </w:tblStylePr>
-    <w:tblStylePr w:type="firstCol">
-      <w:rPr>
-        <w:b/>
-        <w:bCs/>
-      </w:rPr>
-    </w:tblStylePr>
-    <w:tblStylePr w:type="lastCol">
-      <w:rPr>
-        <w:b/>
-        <w:bCs/>
-      </w:rPr>
-    </w:tblStylePr>
-    <w:tblStylePr w:type="band1Vert">
-      <w:tblPr/>
-      <w:tcPr>
-        <w:tcBorders>
-          <w:left w:val="single" w:sz="4" w:space="0" w:color="7F7F7F"/>
-          <w:right w:val="single" w:sz="4" w:space="0" w:color="7F7F7F"/>
-        </w:tcBorders>
-      </w:tcPr>
-    </w:tblStylePr>
-    <w:tblStylePr w:type="band2Vert">
-      <w:tblPr/>
-      <w:tcPr>
-        <w:tcBorders>
-          <w:left w:val="single" w:sz="4" w:space="0" w:color="7F7F7F"/>
-          <w:right w:val="single" w:sz="4" w:space="0" w:color="7F7F7F"/>
-        </w:tcBorders>
-      </w:tcPr>
-    </w:tblStylePr>
-    <w:tblStylePr w:type="band1Horz">
-      <w:tblPr/>
-      <w:tcPr>
-        <w:tcBorders>
-          <w:top w:val="single" w:sz="4" w:space="0" w:color="7F7F7F"/>
-          <w:bottom w:val="single" w:sz="4" w:space="0" w:color="7F7F7F"/>
-        </w:tcBorders>
-      </w:tcPr>
-    </w:tblStylePr>
-  </w:style>
-  <w:style w:type="table" w:styleId="TableGrid">
-    <w:name w:val="Table Grid"/>
-    <w:basedOn w:val="TableNormal"/>
-    <w:uiPriority w:val="39"/>
-    <w:rsid w:val="00E5433C"/>
-    <w:pPr>
-      <w:spacing w:after="0" w:line="240" w:lineRule="auto"/>
-    </w:pPr>
-    <w:tblPr>
-      <w:tblBorders>
-        <w:top w:val="single" w:sz="4" w:space="0" w:color="auto"/>
-        <w:left w:val="single" w:sz="4" w:space="0" w:color="auto"/>
-        <w:bottom w:val="single" w:sz="4" w:space="0" w:color="auto"/>
-        <w:right w:val="single" w:sz="4" w:space="0" w:color="auto"/>
-        <w:insideH w:val="single" w:sz="4" w:space="0" w:color="auto"/>
-        <w:insideV w:val="single" w:sz="4" w:space="0" w:color="auto"/>
-      </w:tblBorders>
-    </w:tblPr>
-  </w:style>
-  <w:style w:type="paragraph" w:styleId="Header">
-    <w:name w:val="header"/>
-    <w:basedOn w:val="Normal"/>
-    <w:link w:val="HeaderChar"/>
-    <w:unhideWhenUsed/>
-    <w:rsid w:val="00067A80"/>
-    <w:pPr>
-      <w:widowControl w:val="0"/>
-      <w:tabs>
-        <w:tab w:val="center" w:pos="4680"/>
-        <w:tab w:val="right" w:pos="9360"/>
-      </w:tabs>
-      <w:suppressAutoHyphens/>
-    </w:pPr>
-    <w:rPr>
-      <w:rFonts w:eastAsia="Arial Unicode MS" w:cs="Mangal"/>
-      <w:kern w:val="1"/>
-      <w:szCs w:val="21"/>
-      <w:lang w:val="en-SG" w:eastAsia="hi-IN" w:bidi="hi-IN"/>
-    </w:rPr>
-  </w:style>
-  <w:style w:type="character" w:customStyle="1" w:styleId="HeaderChar">
-    <w:name w:val="Header Char"/>
-    <w:basedOn w:val="DefaultParagraphFont"/>
-    <w:link w:val="Header"/>
-    <w:uiPriority w:val="99"/>
-    <w:rsid w:val="00067A80"/>
-    <w:rPr>
-      <w:rFonts w:ascii="Times New Roman" w:eastAsia="Arial Unicode MS" w:hAnsi="Times New Roman" w:cs="Mangal"/>
-      <w:kern w:val="1"/>
-      <w:sz w:val="24"/>
-      <w:szCs w:val="21"/>
-      <w:lang w:val="en-SG" w:eastAsia="hi-IN" w:bidi="hi-IN"/>
-    </w:rPr>
-  </w:style>
-  <w:style w:type="paragraph" w:styleId="Footer">
-    <w:name w:val="footer"/>
-    <w:basedOn w:val="Normal"/>
-    <w:link w:val="FooterChar"/>
-    <w:unhideWhenUsed/>
-    <w:rsid w:val="00067A80"/>
-    <w:pPr>
-      <w:widowControl w:val="0"/>
-      <w:tabs>
-        <w:tab w:val="center" w:pos="4680"/>
-        <w:tab w:val="right" w:pos="9360"/>
-      </w:tabs>
-      <w:suppressAutoHyphens/>
-    </w:pPr>
-    <w:rPr>
-      <w:rFonts w:eastAsia="Arial Unicode MS" w:cs="Mangal"/>
-      <w:kern w:val="1"/>
-      <w:szCs w:val="21"/>
-      <w:lang w:val="en-SG" w:eastAsia="hi-IN" w:bidi="hi-IN"/>
-    </w:rPr>
-  </w:style>
-  <w:style w:type="character" w:customStyle="1" w:styleId="FooterChar">
-    <w:name w:val="Footer Char"/>
-    <w:basedOn w:val="DefaultParagraphFont"/>
-    <w:link w:val="Footer"/>
-    <w:rsid w:val="00067A80"/>
-    <w:rPr>
-      <w:rFonts w:ascii="Times New Roman" w:eastAsia="Arial Unicode MS" w:hAnsi="Times New Roman" w:cs="Mangal"/>
-      <w:kern w:val="1"/>
-      <w:sz w:val="24"/>
-      <w:szCs w:val="21"/>
-      <w:lang w:val="en-SG" w:eastAsia="hi-IN" w:bidi="hi-IN"/>
-    </w:rPr>
-  </w:style>
-  <w:style w:type="character" w:customStyle="1" w:styleId="Heading1Char">
-    <w:name w:val="Heading 1 Char"/>
-    <w:aliases w:val="h1 Char"/>
-    <w:basedOn w:val="DefaultParagraphFont"/>
-    <w:link w:val="Heading1"/>
-    <w:uiPriority w:val="9"/>
-    <w:rsid w:val="007A7596"/>
-    <w:rPr>
-      <w:rFonts w:asciiTheme="majorHAnsi" w:eastAsiaTheme="majorEastAsia" w:hAnsiTheme="majorHAnsi" w:cs="Mangal"/>
-      <w:color w:val="2E74B5" w:themeColor="accent1" w:themeShade="BF"/>
-      <w:kern w:val="1"/>
-      <w:sz w:val="32"/>
-      <w:szCs w:val="29"/>
-      <w:lang w:val="en-SG" w:eastAsia="hi-IN" w:bidi="hi-IN"/>
-    </w:rPr>
-  </w:style>
-  <w:style w:type="paragraph" w:styleId="TOCHeading">
-    <w:name w:val="TOC Heading"/>
-    <w:basedOn w:val="Heading1"/>
-    <w:next w:val="Normal"/>
-    <w:uiPriority w:val="39"/>
-    <w:unhideWhenUsed/>
-    <w:qFormat/>
-    <w:rsid w:val="007A7596"/>
-    <w:pPr>
-      <w:widowControl/>
-      <w:suppressAutoHyphens w:val="0"/>
-      <w:spacing w:line="259" w:lineRule="auto"/>
-      <w:outlineLvl w:val="9"/>
-    </w:pPr>
-    <w:rPr>
-      <w:rFonts w:cstheme="majorBidi"/>
-      <w:kern w:val="0"/>
-      <w:szCs w:val="32"/>
-      <w:lang w:val="en-US" w:eastAsia="en-US" w:bidi="ar-SA"/>
-    </w:rPr>
-  </w:style>
-  <w:style w:type="paragraph" w:styleId="ListParagraph">
-    <w:name w:val="List Paragraph"/>
-    <w:basedOn w:val="Normal"/>
-    <w:uiPriority w:val="34"/>
-    <w:qFormat/>
-    <w:rsid w:val="007A7596"/>
-    <w:pPr>
-      <w:widowControl w:val="0"/>
-      <w:suppressAutoHyphens/>
-      <w:ind w:left="720"/>
-      <w:contextualSpacing/>
-    </w:pPr>
-    <w:rPr>
-      <w:rFonts w:eastAsia="Arial Unicode MS" w:cs="Mangal"/>
-      <w:kern w:val="1"/>
-      <w:szCs w:val="21"/>
-      <w:lang w:val="en-SG" w:eastAsia="hi-IN" w:bidi="hi-IN"/>
-    </w:rPr>
-  </w:style>
-  <w:style w:type="character" w:customStyle="1" w:styleId="Heading2Char">
-    <w:name w:val="Heading 2 Char"/>
-    <w:basedOn w:val="DefaultParagraphFont"/>
-    <w:link w:val="Heading2"/>
-    <w:rsid w:val="0031566E"/>
-    <w:rPr>
-      <w:rFonts w:ascii="Arial" w:eastAsia="Times New Roman" w:hAnsi="Arial" w:cs="Times New Roman"/>
-      <w:b/>
-      <w:color w:val="000080"/>
-      <w:sz w:val="28"/>
-      <w:szCs w:val="20"/>
-      <w:lang w:val="en-GB"/>
-    </w:rPr>
-  </w:style>
-  <w:style w:type="character" w:customStyle="1" w:styleId="Heading3Char">
-    <w:name w:val="Heading 3 Char"/>
-    <w:basedOn w:val="DefaultParagraphFont"/>
-    <w:link w:val="Heading3"/>
-    <w:rsid w:val="0031566E"/>
-    <w:rPr>
-      <w:rFonts w:ascii="Arial" w:eastAsia="Times New Roman" w:hAnsi="Arial" w:cs="Times New Roman"/>
-      <w:b/>
-      <w:color w:val="000080"/>
-      <w:sz w:val="24"/>
-      <w:szCs w:val="20"/>
-      <w:lang w:val="en-GB"/>
-    </w:rPr>
-  </w:style>
-  <w:style w:type="character" w:customStyle="1" w:styleId="Heading4Char">
-    <w:name w:val="Heading 4 Char"/>
-    <w:basedOn w:val="DefaultParagraphFont"/>
-    <w:link w:val="Heading4"/>
-    <w:rsid w:val="0031566E"/>
-    <w:rPr>
-      <w:rFonts w:ascii="Arial" w:eastAsia="Times New Roman" w:hAnsi="Arial" w:cs="Times New Roman"/>
-      <w:b/>
-      <w:sz w:val="24"/>
-      <w:szCs w:val="20"/>
-      <w:lang w:val="en-GB"/>
-    </w:rPr>
-  </w:style>
-  <w:style w:type="character" w:customStyle="1" w:styleId="Heading6Char">
-    <w:name w:val="Heading 6 Char"/>
-    <w:basedOn w:val="DefaultParagraphFont"/>
-    <w:link w:val="Heading6"/>
-    <w:rsid w:val="0031566E"/>
-    <w:rPr>
-      <w:rFonts w:ascii="Times New Roman" w:eastAsia="Times New Roman" w:hAnsi="Times New Roman" w:cs="Times New Roman"/>
-      <w:i/>
-      <w:szCs w:val="20"/>
-      <w:lang w:val="en-GB"/>
-    </w:rPr>
-  </w:style>
-  <w:style w:type="paragraph" w:customStyle="1" w:styleId="StyleHeading1h116ptAuto">
-    <w:name w:val="Style Heading 1h1 + 16 pt Auto"/>
-    <w:basedOn w:val="Heading1"/>
-    <w:rsid w:val="0031566E"/>
-    <w:pPr>
-      <w:keepLines w:val="0"/>
-      <w:widowControl/>
-      <w:shd w:val="clear" w:color="auto" w:fill="CCCCCC"/>
-      <w:tabs>
-        <w:tab w:val="num" w:pos="432"/>
-      </w:tabs>
-      <w:suppressAutoHyphens w:val="0"/>
-      <w:spacing w:after="60"/>
-      <w:ind w:left="432" w:hanging="432"/>
-      <w:jc w:val="both"/>
-    </w:pPr>
-    <w:rPr>
-      <w:rFonts w:ascii="Arial" w:eastAsia="Times New Roman" w:hAnsi="Arial" w:cs="Times New Roman"/>
-      <w:b/>
-      <w:bCs/>
-      <w:color w:val="auto"/>
-      <w:kern w:val="28"/>
-      <w:szCs w:val="32"/>
-      <w:lang w:val="en-GB" w:eastAsia="en-US" w:bidi="ar-SA"/>
-    </w:rPr>
-  </w:style>
-  <w:style w:type="paragraph" w:styleId="TOC1">
-    <w:name w:val="toc 1"/>
-    <w:basedOn w:val="Normal"/>
-    <w:next w:val="Normal"/>
-    <w:autoRedefine/>
-    <w:uiPriority w:val="39"/>
-    <w:unhideWhenUsed/>
-    <w:rsid w:val="00FC5D40"/>
-    <w:pPr>
-      <w:widowControl w:val="0"/>
-      <w:suppressAutoHyphens/>
-      <w:spacing w:after="100"/>
-    </w:pPr>
-    <w:rPr>
-      <w:rFonts w:eastAsia="Arial Unicode MS" w:cs="Mangal"/>
-      <w:kern w:val="1"/>
-      <w:szCs w:val="21"/>
-      <w:lang w:val="en-SG" w:eastAsia="hi-IN" w:bidi="hi-IN"/>
-    </w:rPr>
-  </w:style>
-  <w:style w:type="character" w:styleId="Hyperlink">
-    <w:name w:val="Hyperlink"/>
-    <w:basedOn w:val="DefaultParagraphFont"/>
-    <w:uiPriority w:val="99"/>
-    <w:unhideWhenUsed/>
-    <w:rsid w:val="00FC5D40"/>
-    <w:rPr>
-      <w:color w:val="0563C1" w:themeColor="hyperlink"/>
-      <w:u w:val="single"/>
-    </w:rPr>
-  </w:style>
-  <w:style w:type="paragraph" w:styleId="TOC2">
-    <w:name w:val="toc 2"/>
-    <w:basedOn w:val="Normal"/>
-    <w:next w:val="Normal"/>
-    <w:autoRedefine/>
-    <w:uiPriority w:val="39"/>
-    <w:unhideWhenUsed/>
-    <w:rsid w:val="00C45934"/>
-    <w:pPr>
-      <w:widowControl w:val="0"/>
-      <w:suppressAutoHyphens/>
-      <w:spacing w:after="100"/>
-      <w:ind w:left="240"/>
-    </w:pPr>
-    <w:rPr>
-      <w:rFonts w:eastAsia="Arial Unicode MS" w:cs="Mangal"/>
-      <w:kern w:val="1"/>
-      <w:szCs w:val="21"/>
-      <w:lang w:val="en-SG" w:eastAsia="hi-IN" w:bidi="hi-IN"/>
-    </w:rPr>
-  </w:style>
-  <w:style w:type="paragraph" w:styleId="TOC3">
-    <w:name w:val="toc 3"/>
-    <w:basedOn w:val="Normal"/>
-    <w:next w:val="Normal"/>
-    <w:autoRedefine/>
-    <w:uiPriority w:val="39"/>
-    <w:unhideWhenUsed/>
-    <w:rsid w:val="00250B62"/>
-    <w:pPr>
-      <w:widowControl w:val="0"/>
-      <w:suppressAutoHyphens/>
-      <w:spacing w:after="100"/>
-      <w:ind w:left="480"/>
-    </w:pPr>
-    <w:rPr>
-      <w:rFonts w:eastAsia="Arial Unicode MS" w:cs="Mangal"/>
-      <w:kern w:val="1"/>
-      <w:szCs w:val="21"/>
-      <w:lang w:val="en-SG" w:eastAsia="hi-IN" w:bidi="hi-IN"/>
-    </w:rPr>
-  </w:style>
-  <w:style w:type="paragraph" w:styleId="BalloonText">
-    <w:name w:val="Balloon Text"/>
-    <w:basedOn w:val="Normal"/>
-    <w:link w:val="BalloonTextChar"/>
-    <w:uiPriority w:val="99"/>
-    <w:semiHidden/>
-    <w:unhideWhenUsed/>
-    <w:rsid w:val="00C62D40"/>
-    <w:rPr>
-      <w:rFonts w:ascii="Tahoma" w:hAnsi="Tahoma" w:cs="Tahoma"/>
-      <w:sz w:val="16"/>
-      <w:szCs w:val="16"/>
-    </w:rPr>
-  </w:style>
-  <w:style w:type="character" w:customStyle="1" w:styleId="BalloonTextChar">
-    <w:name w:val="Balloon Text Char"/>
-    <w:basedOn w:val="DefaultParagraphFont"/>
-    <w:link w:val="BalloonText"/>
-    <w:uiPriority w:val="99"/>
-    <w:semiHidden/>
-    <w:rsid w:val="00C62D40"/>
-    <w:rPr>
-      <w:rFonts w:ascii="Tahoma" w:eastAsia="Times New Roman" w:hAnsi="Tahoma" w:cs="Tahoma"/>
-      <w:sz w:val="16"/>
-      <w:szCs w:val="16"/>
-      <w:lang w:bidi="my-MM"/>
-    </w:rPr>
-  </w:style>
-  <w:style w:type="character" w:styleId="CommentReference">
-    <w:name w:val="annotation reference"/>
-    <w:basedOn w:val="DefaultParagraphFont"/>
-    <w:uiPriority w:val="99"/>
-    <w:semiHidden/>
-    <w:unhideWhenUsed/>
-    <w:rsid w:val="00750647"/>
-    <w:rPr>
-      <w:sz w:val="16"/>
-      <w:szCs w:val="16"/>
-    </w:rPr>
-  </w:style>
-  <w:style w:type="paragraph" w:styleId="CommentText">
-    <w:name w:val="annotation text"/>
-    <w:basedOn w:val="Normal"/>
-    <w:link w:val="CommentTextChar"/>
-    <w:uiPriority w:val="99"/>
-    <w:semiHidden/>
-    <w:unhideWhenUsed/>
-    <w:rsid w:val="00750647"/>
-    <w:rPr>
-      <w:sz w:val="20"/>
-      <w:szCs w:val="20"/>
-    </w:rPr>
-  </w:style>
-  <w:style w:type="character" w:customStyle="1" w:styleId="CommentTextChar">
-    <w:name w:val="Comment Text Char"/>
-    <w:basedOn w:val="DefaultParagraphFont"/>
-    <w:link w:val="CommentText"/>
-    <w:uiPriority w:val="99"/>
-    <w:semiHidden/>
-    <w:rsid w:val="00750647"/>
-    <w:rPr>
-      <w:rFonts w:ascii="Times New Roman" w:eastAsia="Times New Roman" w:hAnsi="Times New Roman" w:cs="Times New Roman"/>
-      <w:sz w:val="20"/>
-      <w:szCs w:val="20"/>
-      <w:lang w:bidi="my-MM"/>
-    </w:rPr>
-  </w:style>
-  <w:style w:type="paragraph" w:styleId="CommentSubject">
-    <w:name w:val="annotation subject"/>
-    <w:basedOn w:val="CommentText"/>
-    <w:next w:val="CommentText"/>
-    <w:link w:val="CommentSubjectChar"/>
-    <w:uiPriority w:val="99"/>
-    <w:semiHidden/>
-    <w:unhideWhenUsed/>
-    <w:rsid w:val="00750647"/>
-    <w:rPr>
-      <w:b/>
-      <w:bCs/>
-    </w:rPr>
-  </w:style>
-  <w:style w:type="character" w:customStyle="1" w:styleId="CommentSubjectChar">
-    <w:name w:val="Comment Subject Char"/>
-    <w:basedOn w:val="CommentTextChar"/>
-    <w:link w:val="CommentSubject"/>
-    <w:uiPriority w:val="99"/>
-    <w:semiHidden/>
-    <w:rsid w:val="00750647"/>
-    <w:rPr>
-      <w:rFonts w:ascii="Times New Roman" w:eastAsia="Times New Roman" w:hAnsi="Times New Roman" w:cs="Times New Roman"/>
-      <w:b/>
-      <w:bCs/>
-      <w:sz w:val="20"/>
-      <w:szCs w:val="20"/>
-      <w:lang w:bidi="my-MM"/>
-    </w:rPr>
-  </w:style>
-</w:styles>
-</file>
-
-<file path=word/stylesWithEffects.xml><?xml version="1.0" encoding="utf-8"?>
-<w:styles xmlns:wpc="http://schemas.microsoft.com/office/word/2010/wordprocessingCanvas" xmlns:mc="http://schemas.openxmlformats.org/markup-compatibility/2006" xmlns:o="urn:schemas-microsoft-com:office:office" xmlns:r="http://schemas.openxmlformats.org/officeDocument/2006/relationships" xmlns:m="http://schemas.openxmlformats.org/officeDocument/2006/math" xmlns:v="urn:schemas-microsoft-com:vml" xmlns:wp14="http://schemas.microsoft.com/office/word/2010/wordprocessingDrawing" xmlns:wp="http://schemas.openxmlformats.org/drawingml/2006/wordprocessingDrawing" xmlns:w10="urn:schemas-microsoft-com:office:word" xmlns:w="http://schemas.openxmlformats.org/wordprocessingml/2006/main" xmlns:w14="http://schemas.microsoft.com/office/word/2010/wordml" xmlns:wpg="http://schemas.microsoft.com/office/word/2010/wordprocessingGroup" xmlns:wpi="http://schemas.microsoft.com/office/word/2010/wordprocessingInk" xmlns:wne="http://schemas.microsoft.com/office/word/2006/wordml" xmlns:wps="http://schemas.microsoft.com/office/word/2010/wordprocessingShape" mc:Ignorable="w14 wp14">
-  <w:docDefaults>
-    <w:rPrDefault>
-      <w:rPr>
-        <w:rFonts w:asciiTheme="minorHAnsi" w:eastAsiaTheme="minorHAnsi" w:hAnsiTheme="minorHAnsi" w:cstheme="minorBidi"/>
-        <w:sz w:val="22"/>
-        <w:szCs w:val="22"/>
-        <w:lang w:val="en-US" w:eastAsia="en-US" w:bidi="ar-SA"/>
-      </w:rPr>
-    </w:rPrDefault>
-    <w:pPrDefault>
-      <w:pPr>
-        <w:spacing w:after="160" w:line="259" w:lineRule="auto"/>
-      </w:pPr>
-    </w:pPrDefault>
-  </w:docDefaults>
-  <w:latentStyles w:defLockedState="0" w:defUIPriority="99" w:defSemiHidden="1" w:defUnhideWhenUsed="1" w:defQFormat="0" w:count="267">
-    <w:lsdException w:name="Normal" w:semiHidden="0" w:uiPriority="0" w:unhideWhenUsed="0" w:qFormat="1"/>
-    <w:lsdException w:name="heading 1" w:semiHidden="0" w:uiPriority="0" w:unhideWhenUsed="0" w:qFormat="1"/>
-    <w:lsdException w:name="heading 2" w:uiPriority="0" w:qFormat="1"/>
-    <w:lsdException w:name="heading 3" w:uiPriority="0" w:qFormat="1"/>
-    <w:lsdException w:name="heading 4" w:uiPriority="0" w:qFormat="1"/>
-    <w:lsdException w:name="heading 5" w:uiPriority="9" w:qFormat="1"/>
-    <w:lsdException w:name="heading 6" w:uiPriority="0" w:qFormat="1"/>
-    <w:lsdException w:name="heading 7" w:uiPriority="9" w:qFormat="1"/>
-    <w:lsdException w:name="heading 8" w:uiPriority="9" w:qFormat="1"/>
-    <w:lsdException w:name="heading 9" w:uiPriority="9" w:qFormat="1"/>
-    <w:lsdException w:name="toc 1" w:uiPriority="39"/>
-    <w:lsdException w:name="toc 2" w:uiPriority="39"/>
-    <w:lsdException w:name="toc 3" w:uiPriority="39"/>
-    <w:lsdException w:name="toc 4" w:uiPriority="39"/>
-    <w:lsdException w:name="toc 5" w:uiPriority="39"/>
-    <w:lsdException w:name="toc 6" w:uiPriority="39"/>
-    <w:lsdException w:name="toc 7" w:uiPriority="39"/>
-    <w:lsdException w:name="toc 8" w:uiPriority="39"/>
-    <w:lsdException w:name="toc 9" w:uiPriority="39"/>
-    <w:lsdException w:name="header" w:uiPriority="0"/>
-    <w:lsdException w:name="footer" w:uiPriority="0"/>
-    <w:lsdException w:name="caption" w:uiPriority="35" w:qFormat="1"/>
-    <w:lsdException w:name="Title" w:semiHidden="0" w:uiPriority="10" w:unhideWhenUsed="0" w:qFormat="1"/>
-    <w:lsdException w:name="Default Paragraph Font" w:uiPriority="1"/>
-    <w:lsdException w:name="Subtitle" w:semiHidden="0" w:uiPriority="11" w:unhideWhenUsed="0" w:qFormat="1"/>
-    <w:lsdException w:name="Strong" w:semiHidden="0" w:uiPriority="22" w:unhideWhenUsed="0" w:qFormat="1"/>
-    <w:lsdException w:name="Emphasis" w:semiHidden="0" w:uiPriority="20" w:unhideWhenUsed="0" w:qFormat="1"/>
-    <w:lsdException w:name="Normal Table" w:semiHidden="0" w:unhideWhenUsed="0"/>
-    <w:lsdException w:name="Table Subtle 2" w:semiHidden="0" w:unhideWhenUsed="0"/>
-    <w:lsdException w:name="Table Web 3" w:semiHidden="0" w:unhideWhenUsed="0"/>
-    <w:lsdException w:name="Table Grid" w:semiHidden="0" w:uiPriority="39" w:unhideWhenUsed="0"/>
-    <w:lsdException w:name="Placeholder Text" w:unhideWhenUsed="0"/>
-    <w:lsdException w:name="No Spacing" w:semiHidden="0" w:uiPriority="1" w:unhideWhenUsed="0" w:qFormat="1"/>
-    <w:lsdException w:name="Light Shading" w:semiHidden="0" w:uiPriority="60" w:unhideWhenUsed="0"/>
-    <w:lsdException w:name="Light List" w:semiHidden="0" w:uiPriority="61" w:unhideWhenUsed="0"/>
-    <w:lsdException w:name="Light Grid" w:semiHidden="0" w:uiPriority="62" w:unhideWhenUsed="0"/>
-    <w:lsdException w:name="Medium Shading 1" w:semiHidden="0" w:uiPriority="63" w:unhideWhenUsed="0"/>
-    <w:lsdException w:name="Medium Shading 2" w:semiHidden="0" w:uiPriority="64" w:unhideWhenUsed="0"/>
-    <w:lsdException w:name="Medium List 1" w:semiHidden="0" w:uiPriority="65" w:unhideWhenUsed="0"/>
-    <w:lsdException w:name="Medium List 2" w:semiHidden="0" w:uiPriority="66" w:unhideWhenUsed="0"/>
-    <w:lsdException w:name="Medium Grid 1" w:semiHidden="0" w:uiPriority="67" w:unhideWhenUsed="0"/>
-    <w:lsdException w:name="Medium Grid 2" w:semiHidden="0" w:uiPriority="68" w:unhideWhenUsed="0"/>
-    <w:lsdException w:name="Medium Grid 3" w:semiHidden="0" w:uiPriority="69" w:unhideWhenUsed="0"/>
-    <w:lsdException w:name="Dark List" w:semiHidden="0" w:uiPriority="70" w:unhideWhenUsed="0"/>
-    <w:lsdException w:name="Colorful Shading" w:semiHidden="0" w:uiPriority="71" w:unhideWhenUsed="0"/>
-    <w:lsdException w:name="Colorful List" w:semiHidden="0" w:uiPriority="72" w:unhideWhenUsed="0"/>
-    <w:lsdException w:name="Colorful Grid" w:semiHidden="0" w:uiPriority="73" w:unhideWhenUsed="0"/>
-    <w:lsdException w:name="Light Shading Accent 1" w:semiHidden="0" w:uiPriority="60" w:unhideWhenUsed="0"/>
-    <w:lsdException w:name="Light List Accent 1" w:semiHidden="0" w:uiPriority="61" w:unhideWhenUsed="0"/>
-    <w:lsdException w:name="Light Grid Accent 1" w:semiHidden="0" w:uiPriority="62" w:unhideWhenUsed="0"/>
-    <w:lsdException w:name="Medium Shading 1 Accent 1" w:semiHidden="0" w:uiPriority="63" w:unhideWhenUsed="0"/>
-    <w:lsdException w:name="Medium Shading 2 Accent 1" w:semiHidden="0" w:uiPriority="64" w:unhideWhenUsed="0"/>
-    <w:lsdException w:name="Medium List 1 Accent 1" w:semiHidden="0" w:uiPriority="65" w:unhideWhenUsed="0"/>
-    <w:lsdException w:name="Revision" w:unhideWhenUsed="0"/>
-    <w:lsdException w:name="List Paragraph" w:semiHidden="0" w:uiPriority="34" w:unhideWhenUsed="0" w:qFormat="1"/>
-    <w:lsdException w:name="Quote" w:semiHidden="0" w:uiPriority="29" w:unhideWhenUsed="0" w:qFormat="1"/>
-    <w:lsdException w:name="Intense Quote" w:semiHidden="0" w:uiPriority="30" w:unhideWhenUsed="0" w:qFormat="1"/>
-    <w:lsdException w:name="Medium List 2 Accent 1" w:semiHidden="0" w:uiPriority="66" w:unhideWhenUsed="0"/>
-    <w:lsdException w:name="Medium Grid 1 Accent 1" w:semiHidden="0" w:uiPriority="67" w:unhideWhenUsed="0"/>
-    <w:lsdException w:name="Medium Grid 2 Accent 1" w:semiHidden="0" w:uiPriority="68" w:unhideWhenUsed="0"/>
-    <w:lsdException w:name="Medium Grid 3 Accent 1" w:semiHidden="0" w:uiPriority="69" w:unhideWhenUsed="0"/>
-    <w:lsdException w:name="Dark List Accent 1" w:semiHidden="0" w:uiPriority="70" w:unhideWhenUsed="0"/>
-    <w:lsdException w:name="Colorful Shading Accent 1" w:semiHidden="0" w:uiPriority="71" w:unhideWhenUsed="0"/>
-    <w:lsdException w:name="Colorful List Accent 1" w:semiHidden="0" w:uiPriority="72" w:unhideWhenUsed="0"/>
-    <w:lsdException w:name="Colorful Grid Accent 1" w:semiHidden="0" w:uiPriority="73" w:unhideWhenUsed="0"/>
-    <w:lsdException w:name="Light Shading Accent 2" w:semiHidden="0" w:uiPriority="60" w:unhideWhenUsed="0"/>
-    <w:lsdException w:name="Light List Accent 2" w:semiHidden="0" w:uiPriority="61" w:unhideWhenUsed="0"/>
-    <w:lsdException w:name="Light Grid Accent 2" w:semiHidden="0" w:uiPriority="62" w:unhideWhenUsed="0"/>
-    <w:lsdException w:name="Medium Shading 1 Accent 2" w:semiHidden="0" w:uiPriority="63" w:unhideWhenUsed="0"/>
-    <w:lsdException w:name="Medium Shading 2 Accent 2" w:semiHidden="0" w:uiPriority="64" w:unhideWhenUsed="0"/>
-    <w:lsdException w:name="Medium List 1 Accent 2" w:semiHidden="0" w:uiPriority="65" w:unhideWhenUsed="0"/>
-    <w:lsdException w:name="Medium List 2 Accent 2" w:semiHidden="0" w:uiPriority="66" w:unhideWhenUsed="0"/>
-    <w:lsdException w:name="Medium Grid 1 Accent 2" w:semiHidden="0" w:uiPriority="67" w:unhideWhenUsed="0"/>
-    <w:lsdException w:name="Medium Grid 2 Accent 2" w:semiHidden="0" w:uiPriority="68" w:unhideWhenUsed="0"/>
-    <w:lsdException w:name="Medium Grid 3 Accent 2" w:semiHidden="0" w:uiPriority="69" w:unhideWhenUsed="0"/>
-    <w:lsdException w:name="Dark List Accent 2" w:semiHidden="0" w:uiPriority="70" w:unhideWhenUsed="0"/>
-    <w:lsdException w:name="Colorful Shading Accent 2" w:semiHidden="0" w:uiPriority="71" w:unhideWhenUsed="0"/>
-    <w:lsdException w:name="Colorful List Accent 2" w:semiHidden="0" w:uiPriority="72" w:unhideWhenUsed="0"/>
-    <w:lsdException w:name="Colorful Grid Accent 2" w:semiHidden="0" w:uiPriority="73" w:unhideWhenUsed="0"/>
-    <w:lsdException w:name="Light Shading Accent 3" w:semiHidden="0" w:uiPriority="60" w:unhideWhenUsed="0"/>
-    <w:lsdException w:name="Light List Accent 3" w:semiHidden="0" w:uiPriority="61" w:unhideWhenUsed="0"/>
-    <w:lsdException w:name="Light Grid Accent 3" w:semiHidden="0" w:uiPriority="62" w:unhideWhenUsed="0"/>
-    <w:lsdException w:name="Medium Shading 1 Accent 3" w:semiHidden="0" w:uiPriority="63" w:unhideWhenUsed="0"/>
-    <w:lsdException w:name="Medium Shading 2 Accent 3" w:semiHidden="0" w:uiPriority="64" w:unhideWhenUsed="0"/>
-    <w:lsdException w:name="Medium List 1 Accent 3" w:semiHidden="0" w:uiPriority="65" w:unhideWhenUsed="0"/>
-    <w:lsdException w:name="Medium List 2 Accent 3" w:semiHidden="0" w:uiPriority="66" w:unhideWhenUsed="0"/>
-    <w:lsdException w:name="Medium Grid 1 Accent 3" w:semiHidden="0" w:uiPriority="67" w:unhideWhenUsed="0"/>
-    <w:lsdException w:name="Medium Grid 2 Accent 3" w:semiHidden="0" w:uiPriority="68" w:unhideWhenUsed="0"/>
-    <w:lsdException w:name="Medium Grid 3 Accent 3" w:semiHidden="0" w:uiPriority="69" w:unhideWhenUsed="0"/>
-    <w:lsdException w:name="Dark List Accent 3" w:semiHidden="0" w:uiPriority="70" w:unhideWhenUsed="0"/>
-    <w:lsdException w:name="Colorful Shading Accent 3" w:semiHidden="0" w:uiPriority="71" w:unhideWhenUsed="0"/>
-    <w:lsdException w:name="Colorful List Accent 3" w:semiHidden="0" w:uiPriority="72" w:unhideWhenUsed="0"/>
-    <w:lsdException w:name="Colorful Grid Accent 3" w:semiHidden="0" w:uiPriority="73" w:unhideWhenUsed="0"/>
-    <w:lsdException w:name="Light Shading Accent 4" w:semiHidden="0" w:uiPriority="60" w:unhideWhenUsed="0"/>
-    <w:lsdException w:name="Light List Accent 4" w:semiHidden="0" w:uiPriority="61" w:unhideWhenUsed="0"/>
-    <w:lsdException w:name="Light Grid Accent 4" w:semiHidden="0" w:uiPriority="62" w:unhideWhenUsed="0"/>
-    <w:lsdException w:name="Medium Shading 1 Accent 4" w:semiHidden="0" w:uiPriority="63" w:unhideWhenUsed="0"/>
-    <w:lsdException w:name="Medium Shading 2 Accent 4" w:semiHidden="0" w:uiPriority="64" w:unhideWhenUsed="0"/>
-    <w:lsdException w:name="Medium List 1 Accent 4" w:semiHidden="0" w:uiPriority="65" w:unhideWhenUsed="0"/>
-    <w:lsdException w:name="Medium List 2 Accent 4" w:semiHidden="0" w:uiPriority="66" w:unhideWhenUsed="0"/>
-    <w:lsdException w:name="Medium Grid 1 Accent 4" w:semiHidden="0" w:uiPriority="67" w:unhideWhenUsed="0"/>
-    <w:lsdException w:name="Medium Grid 2 Accent 4" w:semiHidden="0" w:uiPriority="68" w:unhideWhenUsed="0"/>
-    <w:lsdException w:name="Medium Grid 3 Accent 4" w:semiHidden="0" w:uiPriority="69" w:unhideWhenUsed="0"/>
-    <w:lsdException w:name="Dark List Accent 4" w:semiHidden="0" w:uiPriority="70" w:unhideWhenUsed="0"/>
-    <w:lsdException w:name="Colorful Shading Accent 4" w:semiHidden="0" w:uiPriority="71" w:unhideWhenUsed="0"/>
-    <w:lsdException w:name="Colorful List Accent 4" w:semiHidden="0" w:uiPriority="72" w:unhideWhenUsed="0"/>
-    <w:lsdException w:name="Colorful Grid Accent 4" w:semiHidden="0" w:uiPriority="73" w:unhideWhenUsed="0"/>
-    <w:lsdException w:name="Light Shading Accent 5" w:semiHidden="0" w:uiPriority="60" w:unhideWhenUsed="0"/>
-    <w:lsdException w:name="Light List Accent 5" w:semiHidden="0" w:uiPriority="61" w:unhideWhenUsed="0"/>
-    <w:lsdException w:name="Light Grid Accent 5" w:semiHidden="0" w:uiPriority="62" w:unhideWhenUsed="0"/>
-    <w:lsdException w:name="Medium Shading 1 Accent 5" w:semiHidden="0" w:uiPriority="63" w:unhideWhenUsed="0"/>
-    <w:lsdException w:name="Medium Shading 2 Accent 5" w:semiHidden="0" w:uiPriority="64" w:unhideWhenUsed="0"/>
-    <w:lsdException w:name="Medium List 1 Accent 5" w:semiHidden="0" w:uiPriority="65" w:unhideWhenUsed="0"/>
-    <w:lsdException w:name="Medium List 2 Accent 5" w:semiHidden="0" w:uiPriority="66" w:unhideWhenUsed="0"/>
-    <w:lsdException w:name="Medium Grid 1 Accent 5" w:semiHidden="0" w:uiPriority="67" w:unhideWhenUsed="0"/>
-    <w:lsdException w:name="Medium Grid 2 Accent 5" w:semiHidden="0" w:uiPriority="68" w:unhideWhenUsed="0"/>
-    <w:lsdException w:name="Medium Grid 3 Accent 5" w:semiHidden="0" w:uiPriority="69" w:unhideWhenUsed="0"/>
-    <w:lsdException w:name="Dark List Accent 5" w:semiHidden="0" w:uiPriority="70" w:unhideWhenUsed="0"/>
-    <w:lsdException w:name="Colorful Shading Accent 5" w:semiHidden="0" w:uiPriority="71" w:unhideWhenUsed="0"/>
-    <w:lsdException w:name="Colorful List Accent 5" w:semiHidden="0" w:uiPriority="72" w:unhideWhenUsed="0"/>
-    <w:lsdException w:name="Colorful Grid Accent 5" w:semiHidden="0" w:uiPriority="73" w:unhideWhenUsed="0"/>
-    <w:lsdException w:name="Light Shading Accent 6" w:semiHidden="0" w:uiPriority="60" w:unhideWhenUsed="0"/>
-    <w:lsdException w:name="Light List Accent 6" w:semiHidden="0" w:uiPriority="61" w:unhideWhenUsed="0"/>
-    <w:lsdException w:name="Light Grid Accent 6" w:semiHidden="0" w:uiPriority="62" w:unhideWhenUsed="0"/>
-    <w:lsdException w:name="Medium Shading 1 Accent 6" w:semiHidden="0" w:uiPriority="63" w:unhideWhenUsed="0"/>
-    <w:lsdException w:name="Medium Shading 2 Accent 6" w:semiHidden="0" w:uiPriority="64" w:unhideWhenUsed="0"/>
-    <w:lsdException w:name="Medium List 1 Accent 6" w:semiHidden="0" w:uiPriority="65" w:unhideWhenUsed="0"/>
-    <w:lsdException w:name="Medium List 2 Accent 6" w:semiHidden="0" w:uiPriority="66" w:unhideWhenUsed="0"/>
-    <w:lsdException w:name="Medium Grid 1 Accent 6" w:semiHidden="0" w:uiPriority="67" w:unhideWhenUsed="0"/>
-    <w:lsdException w:name="Medium Grid 2 Accent 6" w:semiHidden="0" w:uiPriority="68" w:unhideWhenUsed="0"/>
-    <w:lsdException w:name="Medium Grid 3 Accent 6" w:semiHidden="0" w:uiPriority="69" w:unhideWhenUsed="0"/>
-    <w:lsdException w:name="Dark List Accent 6" w:semiHidden="0" w:uiPriority="70" w:unhideWhenUsed="0"/>
-    <w:lsdException w:name="Colorful Shading Accent 6" w:semiHidden="0" w:uiPriority="71" w:unhideWhenUsed="0"/>
-    <w:lsdException w:name="Colorful List Accent 6" w:semiHidden="0" w:uiPriority="72" w:unhideWhenUsed="0"/>
-    <w:lsdException w:name="Colorful Grid Accent 6" w:semiHidden="0" w:uiPriority="73" w:unhideWhenUsed="0"/>
-    <w:lsdException w:name="Subtle Emphasis" w:semiHidden="0" w:uiPriority="19" w:unhideWhenUsed="0" w:qFormat="1"/>
-    <w:lsdException w:name="Intense Emphasis" w:semiHidden="0" w:uiPriority="21" w:unhideWhenUsed="0" w:qFormat="1"/>
-    <w:lsdException w:name="Subtle Reference" w:semiHidden="0" w:uiPriority="31" w:unhideWhenUsed="0" w:qFormat="1"/>
-    <w:lsdException w:name="Intense Reference" w:semiHidden="0" w:uiPriority="32" w:unhideWhenUsed="0" w:qFormat="1"/>
-    <w:lsdException w:name="Book Title" w:semiHidden="0" w:uiPriority="33" w:unhideWhenUsed="0" w:qFormat="1"/>
-    <w:lsdException w:name="Bibliography" w:uiPriority="37"/>
-    <w:lsdException w:name="TOC Heading" w:uiPriority="39" w:qFormat="1"/>
+  <w:latentStyles w:defLockedState="0" w:defUIPriority="99" w:defSemiHidden="0" w:defUnhideWhenUsed="0" w:defQFormat="0" w:count="375">
+    <w:lsdException w:name="Normal" w:uiPriority="0" w:qFormat="1"/>
+    <w:lsdException w:name="heading 1" w:uiPriority="0" w:qFormat="1"/>
+    <w:lsdException w:name="heading 2" w:semiHidden="1" w:uiPriority="0" w:unhideWhenUsed="1" w:qFormat="1"/>
+    <w:lsdException w:name="heading 3" w:semiHidden="1" w:uiPriority="0" w:unhideWhenUsed="1" w:qFormat="1"/>
+    <w:lsdException w:name="heading 4" w:semiHidden="1" w:uiPriority="0" w:unhideWhenUsed="1" w:qFormat="1"/>
+    <w:lsdException w:name="heading 5" w:semiHidden="1" w:uiPriority="9" w:unhideWhenUsed="1" w:qFormat="1"/>
+    <w:lsdException w:name="heading 6" w:semiHidden="1" w:uiPriority="0" w:unhideWhenUsed="1" w:qFormat="1"/>
+    <w:lsdException w:name="heading 7" w:semiHidden="1" w:uiPriority="9" w:unhideWhenUsed="1" w:qFormat="1"/>
+    <w:lsdException w:name="heading 8" w:semiHidden="1" w:uiPriority="9" w:unhideWhenUsed="1" w:qFormat="1"/>
+    <w:lsdException w:name="heading 9" w:semiHidden="1" w:uiPriority="9" w:unhideWhenUsed="1" w:qFormat="1"/>
+    <w:lsdException w:name="index 1" w:semiHidden="1" w:unhideWhenUsed="1"/>
+    <w:lsdException w:name="index 2" w:semiHidden="1" w:unhideWhenUsed="1"/>
+    <w:lsdException w:name="index 3" w:semiHidden="1" w:unhideWhenUsed="1"/>
+    <w:lsdException w:name="index 4" w:semiHidden="1" w:unhideWhenUsed="1"/>
+    <w:lsdException w:name="index 5" w:semiHidden="1" w:unhideWhenUsed="1"/>
+    <w:lsdException w:name="index 6" w:semiHidden="1" w:unhideWhenUsed="1"/>
+    <w:lsdException w:name="index 7" w:semiHidden="1" w:unhideWhenUsed="1"/>
+    <w:lsdException w:name="index 8" w:semiHidden="1" w:unhideWhenUsed="1"/>
+    <w:lsdException w:name="index 9" w:semiHidden="1" w:unhideWhenUsed="1"/>
+    <w:lsdException w:name="toc 1" w:semiHidden="1" w:uiPriority="39" w:unhideWhenUsed="1"/>
+    <w:lsdException w:name="toc 2" w:semiHidden="1" w:uiPriority="39" w:unhideWhenUsed="1"/>
+    <w:lsdException w:name="toc 3" w:semiHidden="1" w:uiPriority="39" w:unhideWhenUsed="1"/>
+    <w:lsdException w:name="toc 4" w:semiHidden="1" w:uiPriority="39" w:unhideWhenUsed="1"/>
+    <w:lsdException w:name="toc 5" w:semiHidden="1" w:uiPriority="39" w:unhideWhenUsed="1"/>
+    <w:lsdException w:name="toc 6" w:semiHidden="1" w:uiPriority="39" w:unhideWhenUsed="1"/>
+    <w:lsdException w:name="toc 7" w:semiHidden="1" w:uiPriority="39" w:unhideWhenUsed="1"/>
+    <w:lsdException w:name="toc 8" w:semiHidden="1" w:uiPriority="39" w:unhideWhenUsed="1"/>
+    <w:lsdException w:name="toc 9" w:semiHidden="1" w:uiPriority="39" w:unhideWhenUsed="1"/>
+    <w:lsdException w:name="Normal Indent" w:semiHidden="1" w:unhideWhenUsed="1"/>
+    <w:lsdException w:name="footnote text" w:semiHidden="1" w:unhideWhenUsed="1"/>
+    <w:lsdException w:name="annotation text" w:semiHidden="1" w:unhideWhenUsed="1"/>
+    <w:lsdException w:name="header" w:semiHidden="1" w:uiPriority="0" w:unhideWhenUsed="1"/>
+    <w:lsdException w:name="footer" w:semiHidden="1" w:uiPriority="0" w:unhideWhenUsed="1"/>
+    <w:lsdException w:name="index heading" w:semiHidden="1" w:unhideWhenUsed="1"/>
+    <w:lsdException w:name="caption" w:semiHidden="1" w:uiPriority="35" w:unhideWhenUsed="1" w:qFormat="1"/>
+    <w:lsdException w:name="table of figures" w:semiHidden="1" w:unhideWhenUsed="1"/>
+    <w:lsdException w:name="envelope address" w:semiHidden="1" w:unhideWhenUsed="1"/>
+    <w:lsdException w:name="envelope return" w:semiHidden="1" w:unhideWhenUsed="1"/>
+    <w:lsdException w:name="footnote reference" w:semiHidden="1" w:unhideWhenUsed="1"/>
+    <w:lsdException w:name="annotation reference" w:semiHidden="1" w:unhideWhenUsed="1"/>
+    <w:lsdException w:name="line number" w:semiHidden="1" w:unhideWhenUsed="1"/>
+    <w:lsdException w:name="page number" w:semiHidden="1" w:unhideWhenUsed="1"/>
+    <w:lsdException w:name="endnote reference" w:semiHidden="1" w:unhideWhenUsed="1"/>
+    <w:lsdException w:name="endnote text" w:semiHidden="1" w:unhideWhenUsed="1"/>
+    <w:lsdException w:name="table of authorities" w:semiHidden="1" w:unhideWhenUsed="1"/>
+    <w:lsdException w:name="macro" w:semiHidden="1" w:unhideWhenUsed="1"/>
+    <w:lsdException w:name="toa heading" w:semiHidden="1" w:unhideWhenUsed="1"/>
+    <w:lsdException w:name="List" w:semiHidden="1" w:unhideWhenUsed="1"/>
+    <w:lsdException w:name="List Bullet" w:semiHidden="1" w:unhideWhenUsed="1"/>
+    <w:lsdException w:name="List Number" w:semiHidden="1" w:unhideWhenUsed="1"/>
+    <w:lsdException w:name="List 2" w:semiHidden="1" w:unhideWhenUsed="1"/>
+    <w:lsdException w:name="List 3" w:semiHidden="1" w:unhideWhenUsed="1"/>
+    <w:lsdException w:name="List 4" w:semiHidden="1" w:unhideWhenUsed="1"/>
+    <w:lsdException w:name="List 5" w:semiHidden="1" w:unhideWhenUsed="1"/>
+    <w:lsdException w:name="List Bullet 2" w:semiHidden="1" w:unhideWhenUsed="1"/>
+    <w:lsdException w:name="List Bullet 3" w:semiHidden="1" w:unhideWhenUsed="1"/>
+    <w:lsdException w:name="List Bullet 4" w:semiHidden="1" w:unhideWhenUsed="1"/>
+    <w:lsdException w:name="List Bullet 5" w:semiHidden="1" w:unhideWhenUsed="1"/>
+    <w:lsdException w:name="List Number 2" w:semiHidden="1" w:unhideWhenUsed="1"/>
+    <w:lsdException w:name="List Number 3" w:semiHidden="1" w:unhideWhenUsed="1"/>
+    <w:lsdException w:name="List Number 4" w:semiHidden="1" w:unhideWhenUsed="1"/>
+    <w:lsdException w:name="List Number 5" w:semiHidden="1" w:unhideWhenUsed="1"/>
+    <w:lsdException w:name="Title" w:uiPriority="10" w:qFormat="1"/>
+    <w:lsdException w:name="Closing" w:semiHidden="1" w:unhideWhenUsed="1"/>
+    <w:lsdException w:name="Signature" w:semiHidden="1" w:unhideWhenUsed="1"/>
+    <w:lsdException w:name="Default Paragraph Font" w:semiHidden="1" w:uiPriority="1" w:unhideWhenUsed="1"/>
+    <w:lsdException w:name="Body Text" w:semiHidden="1" w:unhideWhenUsed="1"/>
+    <w:lsdException w:name="Body Text Indent" w:semiHidden="1" w:unhideWhenUsed="1"/>
+    <w:lsdException w:name="List Continue" w:semiHidden="1" w:unhideWhenUsed="1"/>
+    <w:lsdException w:name="List Continue 2" w:semiHidden="1" w:unhideWhenUsed="1"/>
+    <w:lsdException w:name="List Continue 3" w:semiHidden="1" w:unhideWhenUsed="1"/>
+    <w:lsdException w:name="List Continue 4" w:semiHidden="1" w:unhideWhenUsed="1"/>
+    <w:lsdException w:name="List Continue 5" w:semiHidden="1" w:unhideWhenUsed="1"/>
+    <w:lsdException w:name="Message Header" w:semiHidden="1" w:unhideWhenUsed="1"/>
+    <w:lsdException w:name="Subtitle" w:uiPriority="11" w:qFormat="1"/>
+    <w:lsdException w:name="Salutation" w:semiHidden="1" w:unhideWhenUsed="1"/>
+    <w:lsdException w:name="Date" w:semiHidden="1" w:unhideWhenUsed="1"/>
+    <w:lsdException w:name="Body Text First Indent" w:semiHidden="1" w:unhideWhenUsed="1"/>
+    <w:lsdException w:name="Body Text First Indent 2" w:semiHidden="1" w:unhideWhenUsed="1"/>
+    <w:lsdException w:name="Note Heading" w:semiHidden="1" w:unhideWhenUsed="1"/>
+    <w:lsdException w:name="Body Text 2" w:semiHidden="1" w:unhideWhenUsed="1"/>
+    <w:lsdException w:name="Body Text 3" w:semiHidden="1" w:unhideWhenUsed="1"/>
+    <w:lsdException w:name="Body Text Indent 2" w:semiHidden="1" w:unhideWhenUsed="1"/>
+    <w:lsdException w:name="Body Text Indent 3" w:semiHidden="1" w:unhideWhenUsed="1"/>
+    <w:lsdException w:name="Block Text" w:semiHidden="1" w:unhideWhenUsed="1"/>
+    <w:lsdException w:name="Hyperlink" w:semiHidden="1" w:unhideWhenUsed="1"/>
+    <w:lsdException w:name="FollowedHyperlink" w:semiHidden="1" w:unhideWhenUsed="1"/>
+    <w:lsdException w:name="Strong" w:uiPriority="22" w:qFormat="1"/>
+    <w:lsdException w:name="Emphasis" w:uiPriority="20" w:qFormat="1"/>
+    <w:lsdException w:name="Document Map" w:semiHidden="1" w:unhideWhenUsed="1"/>
+    <w:lsdException w:name="Plain Text" w:semiHidden="1" w:unhideWhenUsed="1"/>
+    <w:lsdException w:name="E-mail Signature" w:semiHidden="1" w:unhideWhenUsed="1"/>
+    <w:lsdException w:name="HTML Top of Form" w:semiHidden="1" w:unhideWhenUsed="1"/>
+    <w:lsdException w:name="HTML Bottom of Form" w:semiHidden="1" w:unhideWhenUsed="1"/>
+    <w:lsdException w:name="Normal (Web)" w:semiHidden="1" w:unhideWhenUsed="1"/>
+    <w:lsdException w:name="HTML Acronym" w:semiHidden="1" w:unhideWhenUsed="1"/>
+    <w:lsdException w:name="HTML Address" w:semiHidden="1" w:unhideWhenUsed="1"/>
+    <w:lsdException w:name="HTML Cite" w:semiHidden="1" w:unhideWhenUsed="1"/>
+    <w:lsdException w:name="HTML Code" w:semiHidden="1" w:unhideWhenUsed="1"/>
+    <w:lsdException w:name="HTML Definition" w:semiHidden="1" w:unhideWhenUsed="1"/>
+    <w:lsdException w:name="HTML Keyboard" w:semiHidden="1" w:unhideWhenUsed="1"/>
+    <w:lsdException w:name="HTML Preformatted" w:semiHidden="1" w:unhideWhenUsed="1"/>
+    <w:lsdException w:name="HTML Sample" w:semiHidden="1" w:unhideWhenUsed="1"/>
+    <w:lsdException w:name="HTML Typewriter" w:semiHidden="1" w:unhideWhenUsed="1"/>
+    <w:lsdException w:name="HTML Variable" w:semiHidden="1" w:unhideWhenUsed="1"/>
+    <w:lsdException w:name="Normal Table" w:semiHidden="1" w:unhideWhenUsed="1"/>
+    <w:lsdException w:name="annotation subject" w:semiHidden="1" w:unhideWhenUsed="1"/>
+    <w:lsdException w:name="No List" w:semiHidden="1" w:unhideWhenUsed="1"/>
+    <w:lsdException w:name="Outline List 1" w:semiHidden="1" w:unhideWhenUsed="1"/>
+    <w:lsdException w:name="Outline List 2" w:semiHidden="1" w:unhideWhenUsed="1"/>
+    <w:lsdException w:name="Outline List 3" w:semiHidden="1" w:unhideWhenUsed="1"/>
+    <w:lsdException w:name="Table Simple 1" w:semiHidden="1" w:unhideWhenUsed="1"/>
+    <w:lsdException w:name="Table Simple 2" w:semiHidden="1" w:unhideWhenUsed="1"/>
+    <w:lsdException w:name="Table Simple 3" w:semiHidden="1" w:unhideWhenUsed="1"/>
+    <w:lsdException w:name="Table Classic 1" w:semiHidden="1" w:unhideWhenUsed="1"/>
+    <w:lsdException w:name="Table Classic 2" w:semiHidden="1" w:unhideWhenUsed="1"/>
+    <w:lsdException w:name="Table Classic 3" w:semiHidden="1" w:unhideWhenUsed="1"/>
+    <w:lsdException w:name="Table Classic 4" w:semiHidden="1" w:unhideWhenUsed="1"/>
+    <w:lsdException w:name="Table Colorful 1" w:semiHidden="1" w:unhideWhenUsed="1"/>
+    <w:lsdException w:name="Table Colorful 2" w:semiHidden="1" w:unhideWhenUsed="1"/>
+    <w:lsdException w:name="Table Colorful 3" w:semiHidden="1" w:unhideWhenUsed="1"/>
+    <w:lsdException w:name="Table Columns 1" w:semiHidden="1" w:unhideWhenUsed="1"/>
+    <w:lsdException w:name="Table Columns 2" w:semiHidden="1" w:unhideWhenUsed="1"/>
+    <w:lsdException w:name="Table Columns 3" w:semiHidden="1" w:unhideWhenUsed="1"/>
+    <w:lsdException w:name="Table Columns 4" w:semiHidden="1" w:unhideWhenUsed="1"/>
+    <w:lsdException w:name="Table Columns 5" w:semiHidden="1" w:unhideWhenUsed="1"/>
+    <w:lsdException w:name="Table Grid 1" w:semiHidden="1" w:unhideWhenUsed="1"/>
+    <w:lsdException w:name="Table Grid 2" w:semiHidden="1" w:unhideWhenUsed="1"/>
+    <w:lsdException w:name="Table Grid 3" w:semiHidden="1" w:unhideWhenUsed="1"/>
+    <w:lsdException w:name="Table Grid 4" w:semiHidden="1" w:unhideWhenUsed="1"/>
+    <w:lsdException w:name="Table Grid 5" w:semiHidden="1" w:unhideWhenUsed="1"/>
+    <w:lsdException w:name="Table Grid 6" w:semiHidden="1" w:unhideWhenUsed="1"/>
+    <w:lsdException w:name="Table Grid 7" w:semiHidden="1" w:unhideWhenUsed="1"/>
+    <w:lsdException w:name="Table Grid 8" w:semiHidden="1" w:unhideWhenUsed="1"/>
+    <w:lsdException w:name="Table List 1" w:semiHidden="1" w:unhideWhenUsed="1"/>
+    <w:lsdException w:name="Table List 2" w:semiHidden="1" w:unhideWhenUsed="1"/>
+    <w:lsdException w:name="Table List 3" w:semiHidden="1" w:unhideWhenUsed="1"/>
+    <w:lsdException w:name="Table List 4" w:semiHidden="1" w:unhideWhenUsed="1"/>
+    <w:lsdException w:name="Table List 5" w:semiHidden="1" w:unhideWhenUsed="1"/>
+    <w:lsdException w:name="Table List 6" w:semiHidden="1" w:unhideWhenUsed="1"/>
+    <w:lsdException w:name="Table List 7" w:semiHidden="1" w:unhideWhenUsed="1"/>
+    <w:lsdException w:name="Table List 8" w:semiHidden="1" w:unhideWhenUsed="1"/>
+    <w:lsdException w:name="Table 3D effects 1" w:semiHidden="1" w:unhideWhenUsed="1"/>
+    <w:lsdException w:name="Table 3D effects 2" w:semiHidden="1" w:unhideWhenUsed="1"/>
+    <w:lsdException w:name="Table 3D effects 3" w:semiHidden="1" w:unhideWhenUsed="1"/>
+    <w:lsdException w:name="Table Contemporary" w:semiHidden="1" w:unhideWhenUsed="1"/>
+    <w:lsdException w:name="Table Elegant" w:semiHidden="1" w:unhideWhenUsed="1"/>
+    <w:lsdException w:name="Table Professional" w:semiHidden="1" w:unhideWhenUsed="1"/>
+    <w:lsdException w:name="Table Subtle 1" w:semiHidden="1" w:unhideWhenUsed="1"/>
+    <w:lsdException w:name="Table Subtle 2" w:semiHidden="1" w:unhideWhenUsed="1"/>
+    <w:lsdException w:name="Table Web 1" w:semiHidden="1" w:unhideWhenUsed="1"/>
+    <w:lsdException w:name="Table Web 2" w:semiHidden="1" w:unhideWhenUsed="1"/>
+    <w:lsdException w:name="Table Web 3" w:semiHidden="1" w:unhideWhenUsed="1"/>
+    <w:lsdException w:name="Balloon Text" w:semiHidden="1" w:unhideWhenUsed="1"/>
+    <w:lsdException w:name="Table Grid" w:semiHidden="1" w:uiPriority="39" w:unhideWhenUsed="1"/>
+    <w:lsdException w:name="Table Theme" w:semiHidden="1" w:unhideWhenUsed="1"/>
+    <w:lsdException w:name="Placeholder Text" w:semiHidden="1"/>
+    <w:lsdException w:name="No Spacing" w:uiPriority="1" w:qFormat="1"/>
+    <w:lsdException w:name="Light Shading" w:uiPriority="60"/>
+    <w:lsdException w:name="Light List" w:uiPriority="61"/>
+    <w:lsdException w:name="Light Grid" w:uiPriority="62"/>
+    <w:lsdException w:name="Medium Shading 1" w:uiPriority="63"/>
+    <w:lsdException w:name="Medium Shading 2" w:uiPriority="64"/>
+    <w:lsdException w:name="Medium List 1" w:uiPriority="65"/>
+    <w:lsdException w:name="Medium List 2" w:uiPriority="66"/>
+    <w:lsdException w:name="Medium Grid 1" w:uiPriority="67"/>
+    <w:lsdException w:name="Medium Grid 2" w:uiPriority="68"/>
+    <w:lsdException w:name="Medium Grid 3" w:uiPriority="69"/>
+    <w:lsdException w:name="Dark List" w:uiPriority="70"/>
+    <w:lsdException w:name="Colorful Shading" w:uiPriority="71"/>
+    <w:lsdException w:name="Colorful List" w:uiPriority="72"/>
+    <w:lsdException w:name="Colorful Grid" w:uiPriority="73"/>
+    <w:lsdException w:name="Light Shading Accent 1" w:uiPriority="60"/>
+    <w:lsdException w:name="Light List Accent 1" w:uiPriority="61"/>
+    <w:lsdException w:name="Light Grid Accent 1" w:uiPriority="62"/>
+    <w:lsdException w:name="Medium Shading 1 Accent 1" w:uiPriority="63"/>
+    <w:lsdException w:name="Medium Shading 2 Accent 1" w:uiPriority="64"/>
+    <w:lsdException w:name="Medium List 1 Accent 1" w:uiPriority="65"/>
+    <w:lsdException w:name="Revision" w:semiHidden="1"/>
+    <w:lsdException w:name="List Paragraph" w:uiPriority="34" w:qFormat="1"/>
+    <w:lsdException w:name="Quote" w:uiPriority="29" w:qFormat="1"/>
+    <w:lsdException w:name="Intense Quote" w:uiPriority="30" w:qFormat="1"/>
+    <w:lsdException w:name="Medium List 2 Accent 1" w:uiPriority="66"/>
+    <w:lsdException w:name="Medium Grid 1 Accent 1" w:uiPriority="67"/>
+    <w:lsdException w:name="Medium Grid 2 Accent 1" w:uiPriority="68"/>
+    <w:lsdException w:name="Medium Grid 3 Accent 1" w:uiPriority="69"/>
+    <w:lsdException w:name="Dark List Accent 1" w:uiPriority="70"/>
+    <w:lsdException w:name="Colorful Shading Accent 1" w:uiPriority="71"/>
+    <w:lsdException w:name="Colorful List Accent 1" w:uiPriority="72"/>
+    <w:lsdException w:name="Colorful Grid Accent 1" w:uiPriority="73"/>
+    <w:lsdException w:name="Light Shading Accent 2" w:uiPriority="60"/>
+    <w:lsdException w:name="Light List Accent 2" w:uiPriority="61"/>
+    <w:lsdException w:name="Light Grid Accent 2" w:uiPriority="62"/>
+    <w:lsdException w:name="Medium Shading 1 Accent 2" w:uiPriority="63"/>
+    <w:lsdException w:name="Medium Shading 2 Accent 2" w:uiPriority="64"/>
+    <w:lsdException w:name="Medium List 1 Accent 2" w:uiPriority="65"/>
+    <w:lsdException w:name="Medium List 2 Accent 2" w:uiPriority="66"/>
+    <w:lsdException w:name="Medium Grid 1 Accent 2" w:uiPriority="67"/>
+    <w:lsdException w:name="Medium Grid 2 Accent 2" w:uiPriority="68"/>
+    <w:lsdException w:name="Medium Grid 3 Accent 2" w:uiPriority="69"/>
+    <w:lsdException w:name="Dark List Accent 2" w:uiPriority="70"/>
+    <w:lsdException w:name="Colorful Shading Accent 2" w:uiPriority="71"/>
+    <w:lsdException w:name="Colorful List Accent 2" w:uiPriority="72"/>
+    <w:lsdException w:name="Colorful Grid Accent 2" w:uiPriority="73"/>
+    <w:lsdException w:name="Light Shading Accent 3" w:uiPriority="60"/>
+    <w:lsdException w:name="Light List Accent 3" w:uiPriority="61"/>
+    <w:lsdException w:name="Light Grid Accent 3" w:uiPriority="62"/>
+    <w:lsdException w:name="Medium Shading 1 Accent 3" w:uiPriority="63"/>
+    <w:lsdException w:name="Medium Shading 2 Accent 3" w:uiPriority="64"/>
+    <w:lsdException w:name="Medium List 1 Accent 3" w:uiPriority="65"/>
+    <w:lsdException w:name="Medium List 2 Accent 3" w:uiPriority="66"/>
+    <w:lsdException w:name="Medium Grid 1 Accent 3" w:uiPriority="67"/>
+    <w:lsdException w:name="Medium Grid 2 Accent 3" w:uiPriority="68"/>
+    <w:lsdException w:name="Medium Grid 3 Accent 3" w:uiPriority="69"/>
+    <w:lsdException w:name="Dark List Accent 3" w:uiPriority="70"/>
+    <w:lsdException w:name="Colorful Shading Accent 3" w:uiPriority="71"/>
+    <w:lsdException w:name="Colorful List Accent 3" w:uiPriority="72"/>
+    <w:lsdException w:name="Colorful Grid Accent 3" w:uiPriority="73"/>
+    <w:lsdException w:name="Light Shading Accent 4" w:uiPriority="60"/>
+    <w:lsdException w:name="Light List Accent 4" w:uiPriority="61"/>
+    <w:lsdException w:name="Light Grid Accent 4" w:uiPriority="62"/>
+    <w:lsdException w:name="Medium Shading 1 Accent 4" w:uiPriority="63"/>
+    <w:lsdException w:name="Medium Shading 2 Accent 4" w:uiPriority="64"/>
+    <w:lsdException w:name="Medium List 1 Accent 4" w:uiPriority="65"/>
+    <w:lsdException w:name="Medium List 2 Accent 4" w:uiPriority="66"/>
+    <w:lsdException w:name="Medium Grid 1 Accent 4" w:uiPriority="67"/>
+    <w:lsdException w:name="Medium Grid 2 Accent 4" w:uiPriority="68"/>
+    <w:lsdException w:name="Medium Grid 3 Accent 4" w:uiPriority="69"/>
+    <w:lsdException w:name="Dark List Accent 4" w:uiPriority="70"/>
+    <w:lsdException w:name="Colorful Shading Accent 4" w:uiPriority="71"/>
+    <w:lsdException w:name="Colorful List Accent 4" w:uiPriority="72"/>
+    <w:lsdException w:name="Colorful Grid Accent 4" w:uiPriority="73"/>
+    <w:lsdException w:name="Light Shading Accent 5" w:uiPriority="60"/>
+    <w:lsdException w:name="Light List Accent 5" w:uiPriority="61"/>
+    <w:lsdException w:name="Light Grid Accent 5" w:uiPriority="62"/>
+    <w:lsdException w:name="Medium Shading 1 Accent 5" w:uiPriority="63"/>
+    <w:lsdException w:name="Medium Shading 2 Accent 5" w:uiPriority="64"/>
+    <w:lsdException w:name="Medium List 1 Accent 5" w:uiPriority="65"/>
+    <w:lsdException w:name="Medium List 2 Accent 5" w:uiPriority="66"/>
+    <w:lsdException w:name="Medium Grid 1 Accent 5" w:uiPriority="67"/>
+    <w:lsdException w:name="Medium Grid 2 Accent 5" w:uiPriority="68"/>
+    <w:lsdException w:name="Medium Grid 3 Accent 5" w:uiPriority="69"/>
+    <w:lsdException w:name="Dark List Accent 5" w:uiPriority="70"/>
+    <w:lsdException w:name="Colorful Shading Accent 5" w:uiPriority="71"/>
+    <w:lsdException w:name="Colorful List Accent 5" w:uiPriority="72"/>
+    <w:lsdException w:name="Colorful Grid Accent 5" w:uiPriority="73"/>
+    <w:lsdException w:name="Light Shading Accent 6" w:uiPriority="60"/>
+    <w:lsdException w:name="Light List Accent 6" w:uiPriority="61"/>
+    <w:lsdException w:name="Light Grid Accent 6" w:uiPriority="62"/>
+    <w:lsdException w:name="Medium Shading 1 Accent 6" w:uiPriority="63"/>
+    <w:lsdException w:name="Medium Shading 2 Accent 6" w:uiPriority="64"/>
+    <w:lsdException w:name="Medium List 1 Accent 6" w:uiPriority="65"/>
+    <w:lsdException w:name="Medium List 2 Accent 6" w:uiPriority="66"/>
+    <w:lsdException w:name="Medium Grid 1 Accent 6" w:uiPriority="67"/>
+    <w:lsdException w:name="Medium Grid 2 Accent 6" w:uiPriority="68"/>
+    <w:lsdException w:name="Medium Grid 3 Accent 6" w:uiPriority="69"/>
+    <w:lsdException w:name="Dark List Accent 6" w:uiPriority="70"/>
+    <w:lsdException w:name="Colorful Shading Accent 6" w:uiPriority="71"/>
+    <w:lsdException w:name="Colorful List Accent 6" w:uiPriority="72"/>
+    <w:lsdException w:name="Colorful Grid Accent 6" w:uiPriority="73"/>
+    <w:lsdException w:name="Subtle Emphasis" w:uiPriority="19" w:qFormat="1"/>
+    <w:lsdException w:name="Intense Emphasis" w:uiPriority="21" w:qFormat="1"/>
+    <w:lsdException w:name="Subtle Reference" w:uiPriority="31" w:qFormat="1"/>
+    <w:lsdException w:name="Intense Reference" w:uiPriority="32" w:qFormat="1"/>
+    <w:lsdException w:name="Book Title" w:uiPriority="33" w:qFormat="1"/>
+    <w:lsdException w:name="Bibliography" w:semiHidden="1" w:uiPriority="37" w:unhideWhenUsed="1"/>
+    <w:lsdException w:name="TOC Heading" w:semiHidden="1" w:uiPriority="39" w:unhideWhenUsed="1" w:qFormat="1"/>
+    <w:lsdException w:name="Plain Table 1" w:uiPriority="41"/>
+    <w:lsdException w:name="Plain Table 2" w:uiPriority="42"/>
+    <w:lsdException w:name="Plain Table 3" w:uiPriority="43"/>
+    <w:lsdException w:name="Plain Table 4" w:uiPriority="44"/>
+    <w:lsdException w:name="Plain Table 5" w:uiPriority="45"/>
+    <w:lsdException w:name="Grid Table Light" w:uiPriority="40"/>
+    <w:lsdException w:name="Grid Table 1 Light" w:uiPriority="46"/>
+    <w:lsdException w:name="Grid Table 2" w:uiPriority="47"/>
+    <w:lsdException w:name="Grid Table 3" w:uiPriority="48"/>
+    <w:lsdException w:name="Grid Table 4" w:uiPriority="49"/>
+    <w:lsdException w:name="Grid Table 5 Dark" w:uiPriority="50"/>
+    <w:lsdException w:name="Grid Table 6 Colorful" w:uiPriority="51"/>
+    <w:lsdException w:name="Grid Table 7 Colorful" w:uiPriority="52"/>
+    <w:lsdException w:name="Grid Table 1 Light Accent 1" w:uiPriority="46"/>
+    <w:lsdException w:name="Grid Table 2 Accent 1" w:uiPriority="47"/>
+    <w:lsdException w:name="Grid Table 3 Accent 1" w:uiPriority="48"/>
+    <w:lsdException w:name="Grid Table 4 Accent 1" w:uiPriority="49"/>
+    <w:lsdException w:name="Grid Table 5 Dark Accent 1" w:uiPriority="50"/>
+    <w:lsdException w:name="Grid Table 6 Colorful Accent 1" w:uiPriority="51"/>
+    <w:lsdException w:name="Grid Table 7 Colorful Accent 1" w:uiPriority="52"/>
+    <w:lsdException w:name="Grid Table 1 Light Accent 2" w:uiPriority="46"/>
+    <w:lsdException w:name="Grid Table 2 Accent 2" w:uiPriority="47"/>
+    <w:lsdException w:name="Grid Table 3 Accent 2" w:uiPriority="48"/>
+    <w:lsdException w:name="Grid Table 4 Accent 2" w:uiPriority="49"/>
+    <w:lsdException w:name="Grid Table 5 Dark Accent 2" w:uiPriority="50"/>
+    <w:lsdException w:name="Grid Table 6 Colorful Accent 2" w:uiPriority="51"/>
+    <w:lsdException w:name="Grid Table 7 Colorful Accent 2" w:uiPriority="52"/>
+    <w:lsdException w:name="Grid Table 1 Light Accent 3" w:uiPriority="46"/>
+    <w:lsdException w:name="Grid Table 2 Accent 3" w:uiPriority="47"/>
+    <w:lsdException w:name="Grid Table 3 Accent 3" w:uiPriority="48"/>
+    <w:lsdException w:name="Grid Table 4 Accent 3" w:uiPriority="49"/>
+    <w:lsdException w:name="Grid Table 5 Dark Accent 3" w:uiPriority="50"/>
+    <w:lsdException w:name="Grid Table 6 Colorful Accent 3" w:uiPriority="51"/>
+    <w:lsdException w:name="Grid Table 7 Colorful Accent 3" w:uiPriority="52"/>
+    <w:lsdException w:name="Grid Table 1 Light Accent 4" w:uiPriority="46"/>
+    <w:lsdException w:name="Grid Table 2 Accent 4" w:uiPriority="47"/>
+    <w:lsdException w:name="Grid Table 3 Accent 4" w:uiPriority="48"/>
+    <w:lsdException w:name="Grid Table 4 Accent 4" w:uiPriority="49"/>
+    <w:lsdException w:name="Grid Table 5 Dark Accent 4" w:uiPriority="50"/>
+    <w:lsdException w:name="Grid Table 6 Colorful Accent 4" w:uiPriority="51"/>
+    <w:lsdException w:name="Grid Table 7 Colorful Accent 4" w:uiPriority="52"/>
+    <w:lsdException w:name="Grid Table 1 Light Accent 5" w:uiPriority="46"/>
+    <w:lsdException w:name="Grid Table 2 Accent 5" w:uiPriority="47"/>
+    <w:lsdException w:name="Grid Table 3 Accent 5" w:uiPriority="48"/>
+    <w:lsdException w:name="Grid Table 4 Accent 5" w:uiPriority="49"/>
+    <w:lsdException w:name="Grid Table 5 Dark Accent 5" w:uiPriority="50"/>
+    <w:lsdException w:name="Grid Table 6 Colorful Accent 5" w:uiPriority="51"/>
+    <w:lsdException w:name="Grid Table 7 Colorful Accent 5" w:uiPriority="52"/>
+    <w:lsdException w:name="Grid Table 1 Light Accent 6" w:uiPriority="46"/>
+    <w:lsdException w:name="Grid Table 2 Accent 6" w:uiPriority="47"/>
+    <w:lsdException w:name="Grid Table 3 Accent 6" w:uiPriority="48"/>
+    <w:lsdException w:name="Grid Table 4 Accent 6" w:uiPriority="49"/>
+    <w:lsdException w:name="Grid Table 5 Dark Accent 6" w:uiPriority="50"/>
+    <w:lsdException w:name="Grid Table 6 Colorful Accent 6" w:uiPriority="51"/>
+    <w:lsdException w:name="Grid Table 7 Colorful Accent 6" w:uiPriority="52"/>
+    <w:lsdException w:name="List Table 1 Light" w:uiPriority="46"/>
+    <w:lsdException w:name="List Table 2" w:uiPriority="47"/>
+    <w:lsdException w:name="List Table 3" w:uiPriority="48"/>
+    <w:lsdException w:name="List Table 4" w:uiPriority="49"/>
+    <w:lsdException w:name="List Table 5 Dark" w:uiPriority="50"/>
+    <w:lsdException w:name="List Table 6 Colorful" w:uiPriority="51"/>
+    <w:lsdException w:name="List Table 7 Colorful" w:uiPriority="52"/>
+    <w:lsdException w:name="List Table 1 Light Accent 1" w:uiPriority="46"/>
+    <w:lsdException w:name="List Table 2 Accent 1" w:uiPriority="47"/>
+    <w:lsdException w:name="List Table 3 Accent 1" w:uiPriority="48"/>
+    <w:lsdException w:name="List Table 4 Accent 1" w:uiPriority="49"/>
+    <w:lsdException w:name="List Table 5 Dark Accent 1" w:uiPriority="50"/>
+    <w:lsdException w:name="List Table 6 Colorful Accent 1" w:uiPriority="51"/>
+    <w:lsdException w:name="List Table 7 Colorful Accent 1" w:uiPriority="52"/>
+    <w:lsdException w:name="List Table 1 Light Accent 2" w:uiPriority="46"/>
+    <w:lsdException w:name="List Table 2 Accent 2" w:uiPriority="47"/>
+    <w:lsdException w:name="List Table 3 Accent 2" w:uiPriority="48"/>
+    <w:lsdException w:name="List Table 4 Accent 2" w:uiPriority="49"/>
+    <w:lsdException w:name="List Table 5 Dark Accent 2" w:uiPriority="50"/>
+    <w:lsdException w:name="List Table 6 Colorful Accent 2" w:uiPriority="51"/>
+    <w:lsdException w:name="List Table 7 Colorful Accent 2" w:uiPriority="52"/>
+    <w:lsdException w:name="List Table 1 Light Accent 3" w:uiPriority="46"/>
+    <w:lsdException w:name="List Table 2 Accent 3" w:uiPriority="47"/>
+    <w:lsdException w:name="List Table 3 Accent 3" w:uiPriority="48"/>
+    <w:lsdException w:name="List Table 4 Accent 3" w:uiPriority="49"/>
+    <w:lsdException w:name="List Table 5 Dark Accent 3" w:uiPriority="50"/>
+    <w:lsdException w:name="List Table 6 Colorful Accent 3" w:uiPriority="51"/>
+    <w:lsdException w:name="List Table 7 Colorful Accent 3" w:uiPriority="52"/>
+    <w:lsdException w:name="List Table 1 Light Accent 4" w:uiPriority="46"/>
+    <w:lsdException w:name="List Table 2 Accent 4" w:uiPriority="47"/>
+    <w:lsdException w:name="List Table 3 Accent 4" w:uiPriority="48"/>
+    <w:lsdException w:name="List Table 4 Accent 4" w:uiPriority="49"/>
+    <w:lsdException w:name="List Table 5 Dark Accent 4" w:uiPriority="50"/>
+    <w:lsdException w:name="List Table 6 Colorful Accent 4" w:uiPriority="51"/>
+    <w:lsdException w:name="List Table 7 Colorful Accent 4" w:uiPriority="52"/>
+    <w:lsdException w:name="List Table 1 Light Accent 5" w:uiPriority="46"/>
+    <w:lsdException w:name="List Table 2 Accent 5" w:uiPriority="47"/>
+    <w:lsdException w:name="List Table 3 Accent 5" w:uiPriority="48"/>
+    <w:lsdException w:name="List Table 4 Accent 5" w:uiPriority="49"/>
+    <w:lsdException w:name="List Table 5 Dark Accent 5" w:uiPriority="50"/>
+    <w:lsdException w:name="List Table 6 Colorful Accent 5" w:uiPriority="51"/>
+    <w:lsdException w:name="List Table 7 Colorful Accent 5" w:uiPriority="52"/>
+    <w:lsdException w:name="List Table 1 Light Accent 6" w:uiPriority="46"/>
+    <w:lsdException w:name="List Table 2 Accent 6" w:uiPriority="47"/>
+    <w:lsdException w:name="List Table 3 Accent 6" w:uiPriority="48"/>
+    <w:lsdException w:name="List Table 4 Accent 6" w:uiPriority="49"/>
+    <w:lsdException w:name="List Table 5 Dark Accent 6" w:uiPriority="50"/>
+    <w:lsdException w:name="List Table 6 Colorful Accent 6" w:uiPriority="51"/>
+    <w:lsdException w:name="List Table 7 Colorful Accent 6" w:uiPriority="52"/>
+    <w:lsdException w:name="Mention" w:semiHidden="1" w:unhideWhenUsed="1"/>
+    <w:lsdException w:name="Smart Hyperlink" w:semiHidden="1" w:unhideWhenUsed="1"/>
+    <w:lsdException w:name="Hashtag" w:semiHidden="1" w:unhideWhenUsed="1"/>
+    <w:lsdException w:name="Unresolved Mention" w:semiHidden="1" w:unhideWhenUsed="1"/>
   </w:latentStyles>
   <w:style w:type="paragraph" w:default="1" w:styleId="Normal">
     <w:name w:val="Normal"/>
@@ -11865,7 +11528,7 @@
   <a:extraClrSchemeLst/>
   <a:extLst>
     <a:ext uri="{05A4C25C-085E-4340-85A3-A5531E510DB2}">
-      <thm15:themeFamily xmlns="" xmlns:thm15="http://schemas.microsoft.com/office/thememl/2012/main" name="Office Theme" id="{62F939B6-93AF-4DB8-9C6B-D6C7DFDC589F}" vid="{4A3C46E8-61CC-4603-A589-7422A47A8E4A}"/>
+      <thm15:themeFamily xmlns:thm15="http://schemas.microsoft.com/office/thememl/2012/main" name="Office Theme" id="{62F939B6-93AF-4DB8-9C6B-D6C7DFDC589F}" vid="{4A3C46E8-61CC-4603-A589-7422A47A8E4A}"/>
     </a:ext>
   </a:extLst>
 </a:theme>
@@ -11876,7 +11539,7 @@
 </file>
 
 <file path=customXml/itemProps1.xml><?xml version="1.0" encoding="utf-8"?>
-<ds:datastoreItem xmlns:ds="http://schemas.openxmlformats.org/officeDocument/2006/customXml" ds:itemID="{624F8DC9-8FD4-456A-B637-6602A21F6414}">
+<ds:datastoreItem xmlns:ds="http://schemas.openxmlformats.org/officeDocument/2006/customXml" ds:itemID="{2BC24CE0-19D8-2145-A2C0-B0F3A14F34EC}">
   <ds:schemaRefs>
     <ds:schemaRef ds:uri="http://schemas.openxmlformats.org/officeDocument/2006/bibliography"/>
   </ds:schemaRefs>

</xml_diff>

<commit_message>
Verified reviews from bala and KM
</commit_message>
<xml_diff>
--- a/TECH/DESIGN/HLD/WORK IN PROGRESS/HLD.docx
+++ b/TECH/DESIGN/HLD/WORK IN PROGRESS/HLD.docx
@@ -18,10 +18,12 @@
     </w:p>
     <w:p>
       <w:pPr>
-        <w:rPr>
-          <w:rFonts w:asciiTheme="minorHAnsi" w:hAnsiTheme="minorHAnsi"/>
-          <w:sz w:val="22"/>
-          <w:szCs w:val="22"/>
+        <w:jc w:val="center"/>
+        <w:rPr>
+          <w:rFonts w:asciiTheme="minorHAnsi" w:hAnsiTheme="minorHAnsi"/>
+          <w:b/>
+          <w:sz w:val="48"/>
+          <w:szCs w:val="48"/>
         </w:rPr>
       </w:pPr>
       <w:bookmarkStart w:id="1" w:name="h.b5vgj4y2rzkz" w:colFirst="0" w:colLast="0"/>
@@ -35,483 +37,163 @@
       <w:r>
         <w:rPr>
           <w:rFonts w:asciiTheme="minorHAnsi" w:hAnsiTheme="minorHAnsi"/>
+          <w:b/>
+          <w:sz w:val="48"/>
+          <w:szCs w:val="48"/>
+        </w:rPr>
+        <w:t>SERIS</w:t>
+      </w:r>
+    </w:p>
+    <w:p>
+      <w:pPr>
+        <w:jc w:val="center"/>
+        <w:rPr>
+          <w:rFonts w:asciiTheme="minorHAnsi" w:hAnsiTheme="minorHAnsi"/>
+          <w:sz w:val="48"/>
+          <w:szCs w:val="48"/>
+        </w:rPr>
+      </w:pPr>
+      <w:r>
+        <w:rPr>
+          <w:rFonts w:asciiTheme="minorHAnsi" w:hAnsiTheme="minorHAnsi"/>
+          <w:sz w:val="48"/>
+          <w:szCs w:val="48"/>
+        </w:rPr>
+        <w:t>Solar Energy Research Institute Singapore</w:t>
+      </w:r>
+    </w:p>
+    <w:p>
+      <w:pPr>
+        <w:jc w:val="center"/>
+        <w:rPr>
+          <w:rFonts w:asciiTheme="minorHAnsi" w:hAnsiTheme="minorHAnsi"/>
+          <w:sz w:val="48"/>
+          <w:szCs w:val="48"/>
+        </w:rPr>
+      </w:pPr>
+    </w:p>
+    <w:p>
+      <w:pPr>
+        <w:jc w:val="center"/>
+        <w:rPr>
+          <w:rFonts w:asciiTheme="minorHAnsi" w:hAnsiTheme="minorHAnsi"/>
+          <w:sz w:val="48"/>
+          <w:szCs w:val="48"/>
+        </w:rPr>
+      </w:pPr>
+      <w:r>
+        <w:rPr>
+          <w:rFonts w:asciiTheme="minorHAnsi" w:hAnsiTheme="minorHAnsi"/>
           <w:noProof/>
-          <w:sz w:val="22"/>
-          <w:szCs w:val="22"/>
+          <w:sz w:val="48"/>
+          <w:szCs w:val="48"/>
           <w:lang w:val="en-GB" w:eastAsia="en-GB" w:bidi="ar-SA"/>
         </w:rPr>
-        <mc:AlternateContent>
-          <mc:Choice Requires="wps">
-            <w:drawing>
-              <wp:anchor distT="0" distB="0" distL="114300" distR="114300" simplePos="0" relativeHeight="251658240" behindDoc="0" locked="0" layoutInCell="1" allowOverlap="1" wp14:anchorId="4ADD5A83" wp14:editId="1A3AE16F">
-                <wp:simplePos x="0" y="0"/>
-                <wp:positionH relativeFrom="margin">
-                  <wp:posOffset>76200</wp:posOffset>
-                </wp:positionH>
-                <wp:positionV relativeFrom="paragraph">
-                  <wp:posOffset>15027</wp:posOffset>
-                </wp:positionV>
-                <wp:extent cx="6181725" cy="3132667"/>
-                <wp:effectExtent l="63500" t="0" r="66675" b="0"/>
-                <wp:wrapNone/>
-                <wp:docPr id="13" name="Text Box 13"/>
-                <wp:cNvGraphicFramePr>
-                  <a:graphicFrameLocks xmlns:a="http://schemas.openxmlformats.org/drawingml/2006/main"/>
-                </wp:cNvGraphicFramePr>
-                <a:graphic xmlns:a="http://schemas.openxmlformats.org/drawingml/2006/main">
-                  <a:graphicData uri="http://schemas.microsoft.com/office/word/2010/wordprocessingShape">
-                    <wps:wsp>
-                      <wps:cNvSpPr txBox="1">
-                        <a:spLocks/>
-                      </wps:cNvSpPr>
-                      <wps:spPr>
-                        <a:xfrm>
-                          <a:off x="0" y="0"/>
-                          <a:ext cx="6181725" cy="3132667"/>
-                        </a:xfrm>
-                        <a:prstGeom prst="rect">
-                          <a:avLst/>
-                        </a:prstGeom>
-                        <a:noFill/>
-                        <a:ln>
-                          <a:noFill/>
-                        </a:ln>
-                        <a:scene3d>
-                          <a:camera prst="perspectiveBelow"/>
-                          <a:lightRig rig="threePt" dir="t"/>
-                        </a:scene3d>
-                      </wps:spPr>
-                      <wps:txbx>
-                        <w:txbxContent>
-                          <w:p>
-                            <w:pPr>
-                              <w:jc w:val="center"/>
-                              <w:rPr>
-                                <w:rFonts w:asciiTheme="minorHAnsi" w:hAnsiTheme="minorHAnsi"/>
-                                <w:b/>
-                                <w:sz w:val="48"/>
-                                <w:szCs w:val="48"/>
-                              </w:rPr>
-                            </w:pPr>
-                            <w:r>
-                              <w:rPr>
-                                <w:rFonts w:asciiTheme="minorHAnsi" w:hAnsiTheme="minorHAnsi"/>
-                                <w:b/>
-                                <w:sz w:val="48"/>
-                                <w:szCs w:val="48"/>
-                              </w:rPr>
-                              <w:t>SERIS</w:t>
-                            </w:r>
-                          </w:p>
-                          <w:p>
-                            <w:pPr>
-                              <w:jc w:val="center"/>
-                              <w:rPr>
-                                <w:rFonts w:asciiTheme="minorHAnsi" w:hAnsiTheme="minorHAnsi"/>
-                                <w:sz w:val="48"/>
-                                <w:szCs w:val="48"/>
-                              </w:rPr>
-                            </w:pPr>
-                            <w:r>
-                              <w:rPr>
-                                <w:rFonts w:asciiTheme="minorHAnsi" w:hAnsiTheme="minorHAnsi"/>
-                                <w:sz w:val="48"/>
-                                <w:szCs w:val="48"/>
-                              </w:rPr>
-                              <w:t>Solar Energy Research Institute Singapore</w:t>
-                            </w:r>
-                          </w:p>
-                          <w:p>
-                            <w:pPr>
-                              <w:jc w:val="center"/>
-                              <w:rPr>
-                                <w:rFonts w:asciiTheme="minorHAnsi" w:hAnsiTheme="minorHAnsi"/>
-                                <w:sz w:val="48"/>
-                                <w:szCs w:val="48"/>
-                              </w:rPr>
-                            </w:pPr>
-                          </w:p>
-                          <w:p>
-                            <w:pPr>
-                              <w:jc w:val="center"/>
-                              <w:rPr>
-                                <w:rFonts w:asciiTheme="minorHAnsi" w:hAnsiTheme="minorHAnsi"/>
-                                <w:sz w:val="48"/>
-                                <w:szCs w:val="48"/>
-                              </w:rPr>
-                            </w:pPr>
-                            <w:r>
-                              <w:rPr>
-                                <w:rFonts w:asciiTheme="minorHAnsi" w:hAnsiTheme="minorHAnsi"/>
-                                <w:noProof/>
-                                <w:sz w:val="48"/>
-                                <w:szCs w:val="48"/>
-                                <w:lang w:val="en-GB" w:eastAsia="en-GB" w:bidi="ar-SA"/>
-                              </w:rPr>
-                              <w:drawing>
-                                <wp:inline distT="0" distB="0" distL="0" distR="0" wp14:anchorId="74BD5BFD" wp14:editId="1F7F0028">
-                                  <wp:extent cx="1531620" cy="304744"/>
-                                  <wp:effectExtent l="0" t="0" r="0" b="635"/>
-                                  <wp:docPr id="10" name="Picture 2"/>
-                                  <wp:cNvGraphicFramePr>
-                                    <a:graphicFrameLocks xmlns:a="http://schemas.openxmlformats.org/drawingml/2006/main" noChangeAspect="1"/>
-                                  </wp:cNvGraphicFramePr>
-                                  <a:graphic xmlns:a="http://schemas.openxmlformats.org/drawingml/2006/main">
-                                    <a:graphicData uri="http://schemas.openxmlformats.org/drawingml/2006/picture">
-                                      <pic:pic xmlns:pic="http://schemas.openxmlformats.org/drawingml/2006/picture">
-                                        <pic:nvPicPr>
-                                          <pic:cNvPr id="0" name="Picture 1"/>
-                                          <pic:cNvPicPr>
-                                            <a:picLocks noChangeAspect="1" noChangeArrowheads="1"/>
-                                          </pic:cNvPicPr>
-                                        </pic:nvPicPr>
-                                        <pic:blipFill>
-                                          <a:blip r:embed="rId10">
-                                            <a:extLst>
-                                              <a:ext uri="{28A0092B-C50C-407E-A947-70E740481C1C}">
-                                                <a14:useLocalDpi xmlns:a14="http://schemas.microsoft.com/office/drawing/2010/main" val="0"/>
-                                              </a:ext>
-                                            </a:extLst>
-                                          </a:blip>
-                                          <a:srcRect/>
-                                          <a:stretch>
-                                            <a:fillRect/>
-                                          </a:stretch>
-                                        </pic:blipFill>
-                                        <pic:spPr bwMode="auto">
-                                          <a:xfrm>
-                                            <a:off x="0" y="0"/>
-                                            <a:ext cx="2088379" cy="415521"/>
-                                          </a:xfrm>
-                                          <a:prstGeom prst="rect">
-                                            <a:avLst/>
-                                          </a:prstGeom>
-                                          <a:noFill/>
-                                          <a:ln>
-                                            <a:noFill/>
-                                          </a:ln>
-                                        </pic:spPr>
-                                      </pic:pic>
-                                    </a:graphicData>
-                                  </a:graphic>
-                                </wp:inline>
-                              </w:drawing>
-                            </w:r>
-                          </w:p>
-                          <w:p>
-                            <w:pPr>
-                              <w:jc w:val="center"/>
-                              <w:rPr>
-                                <w:rFonts w:asciiTheme="minorHAnsi" w:hAnsiTheme="minorHAnsi"/>
-                                <w:sz w:val="48"/>
-                                <w:szCs w:val="48"/>
-                              </w:rPr>
-                            </w:pPr>
-                          </w:p>
-                          <w:p>
-                            <w:pPr>
-                              <w:jc w:val="center"/>
-                              <w:rPr>
-                                <w:rFonts w:asciiTheme="minorHAnsi" w:hAnsiTheme="minorHAnsi"/>
-                                <w:sz w:val="32"/>
-                                <w:szCs w:val="32"/>
-                              </w:rPr>
-                            </w:pPr>
-                            <w:r>
-                              <w:rPr>
-                                <w:rFonts w:asciiTheme="minorHAnsi" w:hAnsiTheme="minorHAnsi"/>
-                                <w:sz w:val="32"/>
-                                <w:szCs w:val="32"/>
-                              </w:rPr>
-                              <w:t>Cloud Based Real-time Analytical Monitoring of Photovoltaic Systems and Weather Parameters Project</w:t>
-                            </w:r>
-                          </w:p>
-                          <w:p>
-                            <w:pPr>
-                              <w:jc w:val="center"/>
-                              <w:rPr>
-                                <w:rFonts w:asciiTheme="minorHAnsi" w:hAnsiTheme="minorHAnsi"/>
-                                <w:sz w:val="32"/>
-                                <w:szCs w:val="32"/>
-                              </w:rPr>
-                            </w:pPr>
-                          </w:p>
-                          <w:p>
-                            <w:pPr>
-                              <w:jc w:val="center"/>
-                              <w:rPr>
-                                <w:rFonts w:asciiTheme="minorHAnsi" w:hAnsiTheme="minorHAnsi"/>
-                                <w:sz w:val="32"/>
-                                <w:szCs w:val="32"/>
-                              </w:rPr>
-                            </w:pPr>
-                            <w:r>
-                              <w:rPr>
-                                <w:rFonts w:asciiTheme="minorHAnsi" w:hAnsiTheme="minorHAnsi"/>
-                                <w:sz w:val="32"/>
-                                <w:szCs w:val="32"/>
-                              </w:rPr>
-                              <w:t>High Level Design (HLD)</w:t>
-                            </w:r>
-                          </w:p>
-                          <w:p>
-                            <w:pPr>
-                              <w:jc w:val="center"/>
-                              <w:rPr>
-                                <w:b/>
-                                <w:sz w:val="28"/>
-                                <w:szCs w:val="28"/>
-                              </w:rPr>
-                            </w:pPr>
-                          </w:p>
-                        </w:txbxContent>
-                      </wps:txbx>
-                      <wps:bodyPr rot="0" spcFirstLastPara="0" vertOverflow="overflow" horzOverflow="overflow" vert="horz" wrap="square" lIns="91440" tIns="45720" rIns="91440" bIns="45720" numCol="1" spcCol="0" rtlCol="0" fromWordArt="0" anchor="t" anchorCtr="0" forceAA="0" compatLnSpc="1">
-                        <a:prstTxWarp prst="textNoShape">
-                          <a:avLst/>
-                        </a:prstTxWarp>
-                        <a:noAutofit/>
-                        <a:scene3d>
-                          <a:camera prst="orthographicFront"/>
-                          <a:lightRig rig="harsh" dir="t"/>
-                        </a:scene3d>
-                        <a:sp3d extrusionH="57150" prstMaterial="matte">
-                          <a:bevelT w="63500" h="12700" prst="angle"/>
-                          <a:contourClr>
-                            <a:schemeClr val="bg1">
-                              <a:lumMod val="65000"/>
-                            </a:schemeClr>
-                          </a:contourClr>
-                        </a:sp3d>
-                      </wps:bodyPr>
-                    </wps:wsp>
-                  </a:graphicData>
-                </a:graphic>
-                <wp14:sizeRelH relativeFrom="margin">
-                  <wp14:pctWidth>0</wp14:pctWidth>
-                </wp14:sizeRelH>
-                <wp14:sizeRelV relativeFrom="margin">
-                  <wp14:pctHeight>0</wp14:pctHeight>
-                </wp14:sizeRelV>
-              </wp:anchor>
-            </w:drawing>
-          </mc:Choice>
-          <mc:Fallback>
-            <w:pict>
-              <v:shapetype w14:anchorId="4ADD5A83" id="_x0000_t202" coordsize="21600,21600" o:spt="202" path="m,l,21600r21600,l21600,xe">
-                <v:stroke joinstyle="miter"/>
-                <v:path gradientshapeok="t" o:connecttype="rect"/>
-              </v:shapetype>
-              <v:shape id="Text Box 13" o:spid="_x0000_s1026" type="#_x0000_t202" style="position:absolute;margin-left:6pt;margin-top:1.2pt;width:486.75pt;height:246.65pt;z-index:251658240;visibility:visible;mso-wrap-style:square;mso-width-percent:0;mso-height-percent:0;mso-wrap-distance-left:9pt;mso-wrap-distance-top:0;mso-wrap-distance-right:9pt;mso-wrap-distance-bottom:0;mso-position-horizontal:absolute;mso-position-horizontal-relative:margin;mso-position-vertical:absolute;mso-position-vertical-relative:text;mso-width-percent:0;mso-height-percent:0;mso-width-relative:margin;mso-height-relative:margin;v-text-anchor:top" o:gfxdata="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" filled="f" stroked="f">
-                <v:textbox>
-                  <w:txbxContent>
-                    <w:p>
-                      <w:pPr>
-                        <w:jc w:val="center"/>
-                        <w:rPr>
-                          <w:rFonts w:asciiTheme="minorHAnsi" w:hAnsiTheme="minorHAnsi"/>
-                          <w:b/>
-                          <w:sz w:val="48"/>
-                          <w:szCs w:val="48"/>
-                        </w:rPr>
-                      </w:pPr>
-                      <w:r>
-                        <w:rPr>
-                          <w:rFonts w:asciiTheme="minorHAnsi" w:hAnsiTheme="minorHAnsi"/>
-                          <w:b/>
-                          <w:sz w:val="48"/>
-                          <w:szCs w:val="48"/>
-                        </w:rPr>
-                        <w:t>SERIS</w:t>
-                      </w:r>
-                    </w:p>
-                    <w:p>
-                      <w:pPr>
-                        <w:jc w:val="center"/>
-                        <w:rPr>
-                          <w:rFonts w:asciiTheme="minorHAnsi" w:hAnsiTheme="minorHAnsi"/>
-                          <w:sz w:val="48"/>
-                          <w:szCs w:val="48"/>
-                        </w:rPr>
-                      </w:pPr>
-                      <w:r>
-                        <w:rPr>
-                          <w:rFonts w:asciiTheme="minorHAnsi" w:hAnsiTheme="minorHAnsi"/>
-                          <w:sz w:val="48"/>
-                          <w:szCs w:val="48"/>
-                        </w:rPr>
-                        <w:t>Solar Energy Research Institute Singapore</w:t>
-                      </w:r>
-                    </w:p>
-                    <w:p>
-                      <w:pPr>
-                        <w:jc w:val="center"/>
-                        <w:rPr>
-                          <w:rFonts w:asciiTheme="minorHAnsi" w:hAnsiTheme="minorHAnsi"/>
-                          <w:sz w:val="48"/>
-                          <w:szCs w:val="48"/>
-                        </w:rPr>
-                      </w:pPr>
-                    </w:p>
-                    <w:p>
-                      <w:pPr>
-                        <w:jc w:val="center"/>
-                        <w:rPr>
-                          <w:rFonts w:asciiTheme="minorHAnsi" w:hAnsiTheme="minorHAnsi"/>
-                          <w:sz w:val="48"/>
-                          <w:szCs w:val="48"/>
-                        </w:rPr>
-                      </w:pPr>
-                      <w:r>
-                        <w:rPr>
-                          <w:rFonts w:asciiTheme="minorHAnsi" w:hAnsiTheme="minorHAnsi"/>
-                          <w:noProof/>
-                          <w:sz w:val="48"/>
-                          <w:szCs w:val="48"/>
-                          <w:lang w:val="en-GB" w:eastAsia="en-GB" w:bidi="ar-SA"/>
-                        </w:rPr>
-                        <w:drawing>
-                          <wp:inline distT="0" distB="0" distL="0" distR="0" wp14:anchorId="74BD5BFD" wp14:editId="1F7F0028">
-                            <wp:extent cx="1531620" cy="304744"/>
-                            <wp:effectExtent l="0" t="0" r="0" b="635"/>
-                            <wp:docPr id="10" name="Picture 2"/>
-                            <wp:cNvGraphicFramePr>
-                              <a:graphicFrameLocks xmlns:a="http://schemas.openxmlformats.org/drawingml/2006/main" noChangeAspect="1"/>
-                            </wp:cNvGraphicFramePr>
-                            <a:graphic xmlns:a="http://schemas.openxmlformats.org/drawingml/2006/main">
-                              <a:graphicData uri="http://schemas.openxmlformats.org/drawingml/2006/picture">
-                                <pic:pic xmlns:pic="http://schemas.openxmlformats.org/drawingml/2006/picture">
-                                  <pic:nvPicPr>
-                                    <pic:cNvPr id="0" name="Picture 1"/>
-                                    <pic:cNvPicPr>
-                                      <a:picLocks noChangeAspect="1" noChangeArrowheads="1"/>
-                                    </pic:cNvPicPr>
-                                  </pic:nvPicPr>
-                                  <pic:blipFill>
-                                    <a:blip r:embed="rId10">
-                                      <a:extLst>
-                                        <a:ext uri="{28A0092B-C50C-407E-A947-70E740481C1C}">
-                                          <a14:useLocalDpi xmlns:a14="http://schemas.microsoft.com/office/drawing/2010/main" val="0"/>
-                                        </a:ext>
-                                      </a:extLst>
-                                    </a:blip>
-                                    <a:srcRect/>
-                                    <a:stretch>
-                                      <a:fillRect/>
-                                    </a:stretch>
-                                  </pic:blipFill>
-                                  <pic:spPr bwMode="auto">
-                                    <a:xfrm>
-                                      <a:off x="0" y="0"/>
-                                      <a:ext cx="2088379" cy="415521"/>
-                                    </a:xfrm>
-                                    <a:prstGeom prst="rect">
-                                      <a:avLst/>
-                                    </a:prstGeom>
-                                    <a:noFill/>
-                                    <a:ln>
-                                      <a:noFill/>
-                                    </a:ln>
-                                  </pic:spPr>
-                                </pic:pic>
-                              </a:graphicData>
-                            </a:graphic>
-                          </wp:inline>
-                        </w:drawing>
-                      </w:r>
-                    </w:p>
-                    <w:p>
-                      <w:pPr>
-                        <w:jc w:val="center"/>
-                        <w:rPr>
-                          <w:rFonts w:asciiTheme="minorHAnsi" w:hAnsiTheme="minorHAnsi"/>
-                          <w:sz w:val="48"/>
-                          <w:szCs w:val="48"/>
-                        </w:rPr>
-                      </w:pPr>
-                    </w:p>
-                    <w:p>
-                      <w:pPr>
-                        <w:jc w:val="center"/>
-                        <w:rPr>
-                          <w:rFonts w:asciiTheme="minorHAnsi" w:hAnsiTheme="minorHAnsi"/>
-                          <w:sz w:val="32"/>
-                          <w:szCs w:val="32"/>
-                        </w:rPr>
-                      </w:pPr>
-                      <w:r>
-                        <w:rPr>
-                          <w:rFonts w:asciiTheme="minorHAnsi" w:hAnsiTheme="minorHAnsi"/>
-                          <w:sz w:val="32"/>
-                          <w:szCs w:val="32"/>
-                        </w:rPr>
-                        <w:t>Cloud Based Real-time Analytical Monitoring of Photovoltaic Systems and Weather Parameters Project</w:t>
-                      </w:r>
-                    </w:p>
-                    <w:p>
-                      <w:pPr>
-                        <w:jc w:val="center"/>
-                        <w:rPr>
-                          <w:rFonts w:asciiTheme="minorHAnsi" w:hAnsiTheme="minorHAnsi"/>
-                          <w:sz w:val="32"/>
-                          <w:szCs w:val="32"/>
-                        </w:rPr>
-                      </w:pPr>
-                    </w:p>
-                    <w:p>
-                      <w:pPr>
-                        <w:jc w:val="center"/>
-                        <w:rPr>
-                          <w:rFonts w:asciiTheme="minorHAnsi" w:hAnsiTheme="minorHAnsi"/>
-                          <w:sz w:val="32"/>
-                          <w:szCs w:val="32"/>
-                        </w:rPr>
-                      </w:pPr>
-                      <w:r>
-                        <w:rPr>
-                          <w:rFonts w:asciiTheme="minorHAnsi" w:hAnsiTheme="minorHAnsi"/>
-                          <w:sz w:val="32"/>
-                          <w:szCs w:val="32"/>
-                        </w:rPr>
-                        <w:t>High Level Design (HLD)</w:t>
-                      </w:r>
-                    </w:p>
-                    <w:p>
-                      <w:pPr>
-                        <w:jc w:val="center"/>
-                        <w:rPr>
-                          <w:b/>
-                          <w:sz w:val="28"/>
-                          <w:szCs w:val="28"/>
-                        </w:rPr>
-                      </w:pPr>
-                    </w:p>
-                  </w:txbxContent>
-                </v:textbox>
-                <w10:wrap anchorx="margin"/>
-              </v:shape>
-            </w:pict>
-          </mc:Fallback>
-        </mc:AlternateContent>
-      </w:r>
-    </w:p>
-    <w:p>
-      <w:pPr>
-        <w:rPr>
-          <w:rFonts w:asciiTheme="minorHAnsi" w:hAnsiTheme="minorHAnsi"/>
-          <w:sz w:val="22"/>
-          <w:szCs w:val="22"/>
-        </w:rPr>
-      </w:pPr>
-    </w:p>
-    <w:p>
-      <w:pPr>
-        <w:rPr>
-          <w:rFonts w:asciiTheme="minorHAnsi" w:hAnsiTheme="minorHAnsi"/>
-          <w:sz w:val="22"/>
-          <w:szCs w:val="22"/>
-        </w:rPr>
-      </w:pPr>
+        <w:drawing>
+          <wp:inline distT="0" distB="0" distL="0" distR="0" wp14:anchorId="6F6B58C2" wp14:editId="04390344">
+            <wp:extent cx="1531620" cy="304744"/>
+            <wp:effectExtent l="0" t="0" r="0" b="635"/>
+            <wp:docPr id="10" name="Picture 2"/>
+            <wp:cNvGraphicFramePr>
+              <a:graphicFrameLocks xmlns:a="http://schemas.openxmlformats.org/drawingml/2006/main" noChangeAspect="1"/>
+            </wp:cNvGraphicFramePr>
+            <a:graphic xmlns:a="http://schemas.openxmlformats.org/drawingml/2006/main">
+              <a:graphicData uri="http://schemas.openxmlformats.org/drawingml/2006/picture">
+                <pic:pic xmlns:pic="http://schemas.openxmlformats.org/drawingml/2006/picture">
+                  <pic:nvPicPr>
+                    <pic:cNvPr id="0" name="Picture 1"/>
+                    <pic:cNvPicPr>
+                      <a:picLocks noChangeAspect="1" noChangeArrowheads="1"/>
+                    </pic:cNvPicPr>
+                  </pic:nvPicPr>
+                  <pic:blipFill>
+                    <a:blip r:embed="rId10">
+                      <a:extLst>
+                        <a:ext uri="{28A0092B-C50C-407E-A947-70E740481C1C}">
+                          <a14:useLocalDpi xmlns:a14="http://schemas.microsoft.com/office/drawing/2010/main" val="0"/>
+                        </a:ext>
+                      </a:extLst>
+                    </a:blip>
+                    <a:srcRect/>
+                    <a:stretch>
+                      <a:fillRect/>
+                    </a:stretch>
+                  </pic:blipFill>
+                  <pic:spPr bwMode="auto">
+                    <a:xfrm>
+                      <a:off x="0" y="0"/>
+                      <a:ext cx="2088379" cy="415521"/>
+                    </a:xfrm>
+                    <a:prstGeom prst="rect">
+                      <a:avLst/>
+                    </a:prstGeom>
+                    <a:noFill/>
+                    <a:ln>
+                      <a:noFill/>
+                    </a:ln>
+                  </pic:spPr>
+                </pic:pic>
+              </a:graphicData>
+            </a:graphic>
+          </wp:inline>
+        </w:drawing>
+      </w:r>
+    </w:p>
+    <w:p>
+      <w:pPr>
+        <w:jc w:val="center"/>
+        <w:rPr>
+          <w:rFonts w:asciiTheme="minorHAnsi" w:hAnsiTheme="minorHAnsi"/>
+          <w:sz w:val="48"/>
+          <w:szCs w:val="48"/>
+        </w:rPr>
+      </w:pPr>
+    </w:p>
+    <w:p>
+      <w:pPr>
+        <w:jc w:val="center"/>
+        <w:rPr>
+          <w:rFonts w:asciiTheme="minorHAnsi" w:hAnsiTheme="minorHAnsi"/>
+          <w:sz w:val="32"/>
+          <w:szCs w:val="32"/>
+        </w:rPr>
+      </w:pPr>
+      <w:r>
+        <w:rPr>
+          <w:rFonts w:asciiTheme="minorHAnsi" w:hAnsiTheme="minorHAnsi"/>
+          <w:sz w:val="32"/>
+          <w:szCs w:val="32"/>
+        </w:rPr>
+        <w:t>Cloud Based Real-time Analytical Monitoring of Photovoltaic Systems and Weather Parameters Project</w:t>
+      </w:r>
+    </w:p>
+    <w:p>
+      <w:pPr>
+        <w:jc w:val="center"/>
+        <w:rPr>
+          <w:rFonts w:asciiTheme="minorHAnsi" w:hAnsiTheme="minorHAnsi"/>
+          <w:sz w:val="32"/>
+          <w:szCs w:val="32"/>
+        </w:rPr>
+      </w:pPr>
+    </w:p>
+    <w:p>
+      <w:pPr>
+        <w:jc w:val="center"/>
+        <w:rPr>
+          <w:rFonts w:asciiTheme="minorHAnsi" w:hAnsiTheme="minorHAnsi"/>
+          <w:sz w:val="32"/>
+          <w:szCs w:val="32"/>
+        </w:rPr>
+      </w:pPr>
+      <w:r>
+        <w:rPr>
+          <w:rFonts w:asciiTheme="minorHAnsi" w:hAnsiTheme="minorHAnsi"/>
+          <w:sz w:val="32"/>
+          <w:szCs w:val="32"/>
+        </w:rPr>
+        <w:t>High Level Design (HLD)</w:t>
+      </w:r>
     </w:p>
     <w:p>
       <w:pPr>
@@ -1050,6 +732,7 @@
                 <w:rFonts w:asciiTheme="minorHAnsi" w:hAnsiTheme="minorHAnsi"/>
                 <w:b/>
               </w:rPr>
+              <w:lastRenderedPageBreak/>
               <w:t>Approved by:</w:t>
             </w:r>
           </w:p>
@@ -5169,14 +4852,12 @@
         </w:rPr>
         <w:t xml:space="preserve"> the modules interact</w:t>
       </w:r>
-      <w:ins w:id="7" w:author="Bala Narasimhan" w:date="2018-03-30T13:07:00Z">
-        <w:r>
-          <w:rPr>
-            <w:rFonts w:asciiTheme="minorHAnsi" w:hAnsiTheme="minorHAnsi"/>
-          </w:rPr>
-          <w:t xml:space="preserve"> with</w:t>
-        </w:r>
-      </w:ins>
+      <w:r>
+        <w:rPr>
+          <w:rFonts w:asciiTheme="minorHAnsi" w:hAnsiTheme="minorHAnsi"/>
+        </w:rPr>
+        <w:t xml:space="preserve"> with</w:t>
+      </w:r>
       <w:r>
         <w:rPr>
           <w:rFonts w:asciiTheme="minorHAnsi" w:hAnsiTheme="minorHAnsi"/>
@@ -5231,14 +4912,6 @@
         </w:rPr>
         <w:t xml:space="preserve">and </w:t>
       </w:r>
-      <w:del w:id="8" w:author="Bala Narasimhan" w:date="2018-03-30T13:07:00Z">
-        <w:r>
-          <w:rPr>
-            <w:rFonts w:asciiTheme="minorHAnsi" w:hAnsiTheme="minorHAnsi"/>
-          </w:rPr>
-          <w:delText xml:space="preserve"> </w:delText>
-        </w:r>
-      </w:del>
       <w:r>
         <w:rPr>
           <w:rFonts w:asciiTheme="minorHAnsi" w:hAnsiTheme="minorHAnsi"/>
@@ -5365,11 +5038,11 @@
           <w:numId w:val="5"/>
         </w:numPr>
       </w:pPr>
-      <w:bookmarkStart w:id="9" w:name="_Toc509762444"/>
+      <w:bookmarkStart w:id="7" w:name="_Toc509762444"/>
       <w:r>
         <w:t>Product Perspective</w:t>
       </w:r>
-      <w:bookmarkEnd w:id="9"/>
+      <w:bookmarkEnd w:id="7"/>
     </w:p>
     <w:p>
       <w:pPr>
@@ -5409,81 +5082,21 @@
         <w:rPr>
           <w:rFonts w:asciiTheme="minorHAnsi" w:hAnsiTheme="minorHAnsi"/>
         </w:rPr>
-        <w:t xml:space="preserve">th the vision of handling </w:t>
-      </w:r>
-      <w:del w:id="10" w:author="Bala Narasimhan" w:date="2018-03-30T13:08:00Z">
-        <w:r>
-          <w:rPr>
-            <w:rFonts w:asciiTheme="minorHAnsi" w:hAnsiTheme="minorHAnsi"/>
-          </w:rPr>
-          <w:delText xml:space="preserve">a very </w:delText>
-        </w:r>
-      </w:del>
-      <w:r>
-        <w:rPr>
-          <w:rFonts w:asciiTheme="minorHAnsi" w:hAnsiTheme="minorHAnsi"/>
-        </w:rPr>
-        <w:t xml:space="preserve">high </w:t>
-      </w:r>
-      <w:ins w:id="11" w:author="Bala Narasimhan" w:date="2018-03-30T13:08:00Z">
-        <w:r>
-          <w:rPr>
-            <w:rFonts w:asciiTheme="minorHAnsi" w:hAnsiTheme="minorHAnsi"/>
-          </w:rPr>
-          <w:t>volume</w:t>
-        </w:r>
-      </w:ins>
-      <w:del w:id="12" w:author="Bala Narasimhan" w:date="2018-03-30T13:08:00Z">
-        <w:r>
-          <w:rPr>
-            <w:rFonts w:asciiTheme="minorHAnsi" w:hAnsiTheme="minorHAnsi"/>
-          </w:rPr>
-          <w:delText>range</w:delText>
-        </w:r>
-      </w:del>
-      <w:del w:id="13" w:author="Bala Narasimhan" w:date="2018-03-30T13:10:00Z">
-        <w:r>
-          <w:rPr>
-            <w:rFonts w:asciiTheme="minorHAnsi" w:hAnsiTheme="minorHAnsi"/>
-          </w:rPr>
-          <w:delText xml:space="preserve"> of</w:delText>
-        </w:r>
-      </w:del>
+        <w:t xml:space="preserve">th the vision of handling high </w:t>
+      </w:r>
+      <w:r>
+        <w:rPr>
+          <w:rFonts w:asciiTheme="minorHAnsi" w:hAnsiTheme="minorHAnsi"/>
+        </w:rPr>
+        <w:t>volume</w:t>
+      </w:r>
       <w:r>
         <w:rPr>
           <w:rFonts w:asciiTheme="minorHAnsi" w:hAnsiTheme="minorHAnsi"/>
         </w:rPr>
         <w:t xml:space="preserve"> real-time data transaction per second.</w:t>
       </w:r>
-      <w:del w:id="14" w:author="Bala Narasimhan" w:date="2018-03-30T13:14:00Z">
-        <w:r>
-          <w:rPr>
-            <w:rFonts w:asciiTheme="minorHAnsi" w:hAnsiTheme="minorHAnsi"/>
-          </w:rPr>
-          <w:delText xml:space="preserve"> The AWS cloud services are thus to be chosen as the pivot integrator of the components included within the project which would come with the option</w:delText>
-        </w:r>
-        <w:r>
-          <w:rPr>
-            <w:rFonts w:asciiTheme="minorHAnsi" w:hAnsiTheme="minorHAnsi"/>
-          </w:rPr>
-          <w:delText>s</w:delText>
-        </w:r>
-        <w:r>
-          <w:rPr>
-            <w:rFonts w:asciiTheme="minorHAnsi" w:hAnsiTheme="minorHAnsi"/>
-          </w:rPr>
-          <w:delText xml:space="preserve"> to support the system to be highly scalable and available</w:delText>
-        </w:r>
-      </w:del>
-      <w:del w:id="15" w:author="Bala Narasimhan" w:date="2018-03-30T13:59:00Z">
-        <w:r>
-          <w:rPr>
-            <w:rFonts w:asciiTheme="minorHAnsi" w:hAnsiTheme="minorHAnsi"/>
-          </w:rPr>
-          <w:delText>.</w:delText>
-        </w:r>
-      </w:del>
-      <w:ins w:id="16" w:author="Bala Narasimhan" w:date="2018-03-30T13:13:00Z">
+      <w:ins w:id="8" w:author="Bala Narasimhan" w:date="2018-03-30T13:13:00Z">
         <w:r>
           <w:rPr>
             <w:rFonts w:asciiTheme="minorHAnsi" w:hAnsiTheme="minorHAnsi"/>
@@ -5491,7 +5104,7 @@
           <w:t xml:space="preserve"> The AWS cloud services has been chosen as the pivotal integrator of the project components as it comes with </w:t>
         </w:r>
       </w:ins>
-      <w:ins w:id="17" w:author="Bala Narasimhan" w:date="2018-03-30T13:14:00Z">
+      <w:ins w:id="9" w:author="Bala Narasimhan" w:date="2018-03-30T13:14:00Z">
         <w:r>
           <w:rPr>
             <w:rFonts w:asciiTheme="minorHAnsi" w:hAnsiTheme="minorHAnsi"/>
@@ -5499,7 +5112,7 @@
           <w:t>options</w:t>
         </w:r>
       </w:ins>
-      <w:ins w:id="18" w:author="Bala Narasimhan" w:date="2018-03-30T13:13:00Z">
+      <w:ins w:id="10" w:author="Bala Narasimhan" w:date="2018-03-30T13:13:00Z">
         <w:r>
           <w:rPr>
             <w:rFonts w:asciiTheme="minorHAnsi" w:hAnsiTheme="minorHAnsi"/>
@@ -5577,7 +5190,7 @@
         </w:rPr>
         <w:t>which will allow multiple concurrent different type</w:t>
       </w:r>
-      <w:ins w:id="19" w:author="Bala Narasimhan" w:date="2018-03-30T13:13:00Z">
+      <w:ins w:id="11" w:author="Bala Narasimhan" w:date="2018-03-30T13:13:00Z">
         <w:r>
           <w:rPr>
             <w:rFonts w:asciiTheme="minorHAnsi" w:hAnsiTheme="minorHAnsi"/>
@@ -5609,7 +5222,7 @@
         </w:rPr>
         <w:t>good graphical user interface</w:t>
       </w:r>
-      <w:ins w:id="20" w:author="Bala Narasimhan" w:date="2018-03-30T13:12:00Z">
+      <w:ins w:id="12" w:author="Bala Narasimhan" w:date="2018-03-30T13:12:00Z">
         <w:r>
           <w:rPr>
             <w:rFonts w:asciiTheme="minorHAnsi" w:hAnsiTheme="minorHAnsi"/>
@@ -5683,7 +5296,7 @@
           <w:lang w:val="en-US"/>
         </w:rPr>
       </w:pPr>
-      <w:bookmarkStart w:id="21" w:name="_Toc509762445"/>
+      <w:bookmarkStart w:id="13" w:name="_Toc509762445"/>
       <w:r>
         <w:rPr>
           <w:lang w:val="en-US"/>
@@ -5691,7 +5304,7 @@
         <w:lastRenderedPageBreak/>
         <w:t>System Architecture</w:t>
       </w:r>
-      <w:bookmarkEnd w:id="21"/>
+      <w:bookmarkEnd w:id="13"/>
     </w:p>
     <w:p>
       <w:pPr>
@@ -5701,7 +5314,7 @@
           <w:numId w:val="5"/>
         </w:numPr>
       </w:pPr>
-      <w:bookmarkStart w:id="22" w:name="_Toc509762446"/>
+      <w:bookmarkStart w:id="14" w:name="_Toc509762446"/>
       <w:r>
         <w:t>End to End architecture</w:t>
       </w:r>
@@ -5714,7 +5327,7 @@
       <w:r>
         <w:t>diagram</w:t>
       </w:r>
-      <w:bookmarkEnd w:id="22"/>
+      <w:bookmarkEnd w:id="14"/>
     </w:p>
     <w:p>
       <w:pPr>
@@ -5722,7 +5335,7 @@
           <w:lang w:val="en-GB" w:bidi="ar-SA"/>
         </w:rPr>
       </w:pPr>
-      <w:commentRangeStart w:id="23"/>
+      <w:commentRangeStart w:id="15"/>
       <w:r>
         <w:rPr>
           <w:noProof/>
@@ -5770,13 +5383,15 @@
           </wp:inline>
         </w:drawing>
       </w:r>
-      <w:commentRangeEnd w:id="23"/>
+      <w:commentRangeEnd w:id="15"/>
       <w:r>
         <w:rPr>
           <w:rStyle w:val="CommentReference"/>
         </w:rPr>
-        <w:commentReference w:id="23"/>
-      </w:r>
+        <w:commentReference w:id="15"/>
+      </w:r>
+      <w:bookmarkStart w:id="16" w:name="_GoBack"/>
+      <w:bookmarkEnd w:id="16"/>
     </w:p>
     <w:p>
       <w:pPr>
@@ -5877,12 +5492,12 @@
           <w:numId w:val="5"/>
         </w:numPr>
       </w:pPr>
-      <w:bookmarkStart w:id="24" w:name="_Toc509762447"/>
+      <w:bookmarkStart w:id="17" w:name="_Toc509762447"/>
       <w:r>
         <w:lastRenderedPageBreak/>
         <w:t>Multitier Architecture</w:t>
       </w:r>
-      <w:bookmarkEnd w:id="24"/>
+      <w:bookmarkEnd w:id="17"/>
     </w:p>
     <w:p>
       <w:pPr>
@@ -5932,7 +5547,7 @@
         </w:rPr>
         <w:t xml:space="preserve">: the web application will be implemented in </w:t>
       </w:r>
-      <w:commentRangeStart w:id="25"/>
+      <w:commentRangeStart w:id="18"/>
       <w:r>
         <w:rPr>
           <w:rFonts w:asciiTheme="minorHAnsi" w:eastAsiaTheme="minorHAnsi" w:hAnsiTheme="minorHAnsi" w:cs="Times"/>
@@ -5942,7 +5557,7 @@
         </w:rPr>
         <w:t>Angular platform.</w:t>
       </w:r>
-      <w:commentRangeEnd w:id="25"/>
+      <w:commentRangeEnd w:id="18"/>
       <w:r>
         <w:rPr>
           <w:rStyle w:val="CommentReference"/>
@@ -5950,7 +5565,7 @@
           <w:kern w:val="0"/>
           <w:lang w:val="en-US" w:eastAsia="en-US" w:bidi="my-MM"/>
         </w:rPr>
-        <w:commentReference w:id="25"/>
+        <w:commentReference w:id="18"/>
       </w:r>
     </w:p>
     <w:p>
@@ -6099,36 +5714,7 @@
           <w:kern w:val="0"/>
           <w:lang w:val="en-US" w:eastAsia="en-US" w:bidi="my-MM"/>
         </w:rPr>
-        <w:t xml:space="preserve">: will be implemented using </w:t>
-      </w:r>
-      <w:commentRangeStart w:id="26"/>
-      <w:r>
-        <w:rPr>
-          <w:rFonts w:asciiTheme="minorHAnsi" w:eastAsiaTheme="minorHAnsi" w:hAnsiTheme="minorHAnsi" w:cs="Times"/>
-          <w:color w:val="000000"/>
-          <w:kern w:val="0"/>
-          <w:lang w:val="en-US" w:eastAsia="en-US" w:bidi="my-MM"/>
-        </w:rPr>
-        <w:t>JDBC with DAO pattern</w:t>
-      </w:r>
-      <w:commentRangeEnd w:id="26"/>
-      <w:r>
-        <w:rPr>
-          <w:rStyle w:val="CommentReference"/>
-          <w:rFonts w:eastAsia="Times New Roman" w:cs="Times New Roman"/>
-          <w:kern w:val="0"/>
-          <w:lang w:val="en-US" w:eastAsia="en-US" w:bidi="my-MM"/>
-        </w:rPr>
-        <w:commentReference w:id="26"/>
-      </w:r>
-      <w:r>
-        <w:rPr>
-          <w:rFonts w:asciiTheme="minorHAnsi" w:eastAsiaTheme="minorHAnsi" w:hAnsiTheme="minorHAnsi" w:cs="Times"/>
-          <w:color w:val="000000"/>
-          <w:kern w:val="0"/>
-          <w:lang w:val="en-US" w:eastAsia="en-US" w:bidi="my-MM"/>
-        </w:rPr>
-        <w:t>.</w:t>
+        <w:t>: will be implemented using JDBC with DAO pattern.</w:t>
       </w:r>
     </w:p>
     <w:p>
@@ -6155,14 +5741,14 @@
           <w:numId w:val="5"/>
         </w:numPr>
       </w:pPr>
-      <w:bookmarkStart w:id="27" w:name="_Toc509762448"/>
+      <w:bookmarkStart w:id="19" w:name="_Toc509762448"/>
       <w:r>
         <w:t>Technolog</w:t>
       </w:r>
       <w:r>
         <w:t>ies</w:t>
       </w:r>
-      <w:bookmarkEnd w:id="27"/>
+      <w:bookmarkEnd w:id="19"/>
     </w:p>
     <w:p>
       <w:pPr>
@@ -6177,11 +5763,11 @@
         </w:tabs>
         <w:ind w:hanging="270"/>
       </w:pPr>
-      <w:bookmarkStart w:id="28" w:name="_Toc509762449"/>
+      <w:bookmarkStart w:id="20" w:name="_Toc509762449"/>
       <w:r>
         <w:t>AWS IoT</w:t>
       </w:r>
-      <w:bookmarkEnd w:id="28"/>
+      <w:bookmarkEnd w:id="20"/>
     </w:p>
     <w:p>
       <w:pPr>
@@ -6241,16 +5827,7 @@
           <w:rFonts w:asciiTheme="minorHAnsi" w:hAnsiTheme="minorHAnsi"/>
           <w:lang w:val="en-GB" w:bidi="ar-SA"/>
         </w:rPr>
-        <w:t>rder to get da</w:t>
-      </w:r>
-      <w:bookmarkStart w:id="29" w:name="_GoBack"/>
-      <w:bookmarkEnd w:id="29"/>
-      <w:r>
-        <w:rPr>
-          <w:rFonts w:asciiTheme="minorHAnsi" w:hAnsiTheme="minorHAnsi"/>
-          <w:lang w:val="en-GB" w:bidi="ar-SA"/>
-        </w:rPr>
-        <w:t xml:space="preserve">ta from the client’s IoT devices to AWS cloud for data persisting to </w:t>
+        <w:t xml:space="preserve">rder to get data from the client’s IoT devices to AWS cloud for data persisting to </w:t>
       </w:r>
       <w:r>
         <w:rPr>
@@ -6288,11 +5865,11 @@
         </w:tabs>
         <w:ind w:hanging="270"/>
       </w:pPr>
-      <w:bookmarkStart w:id="30" w:name="_Toc509762450"/>
+      <w:bookmarkStart w:id="21" w:name="_Toc509762450"/>
       <w:r>
         <w:t>AWS Lambda</w:t>
       </w:r>
-      <w:bookmarkEnd w:id="30"/>
+      <w:bookmarkEnd w:id="21"/>
     </w:p>
     <w:p>
       <w:pPr>
@@ -6384,8 +5961,7 @@
         </w:tabs>
         <w:ind w:hanging="270"/>
       </w:pPr>
-      <w:bookmarkStart w:id="31" w:name="_Toc509762451"/>
-      <w:proofErr w:type="spellStart"/>
+      <w:bookmarkStart w:id="22" w:name="_Toc509762451"/>
       <w:r>
         <w:t>Dyna</w:t>
       </w:r>
@@ -6395,8 +5971,7 @@
       <w:r>
         <w:t>DB</w:t>
       </w:r>
-      <w:bookmarkEnd w:id="31"/>
-      <w:proofErr w:type="spellEnd"/>
+      <w:bookmarkEnd w:id="22"/>
     </w:p>
     <w:p>
       <w:pPr>
@@ -6412,39 +5987,7 @@
           <w:rFonts w:asciiTheme="minorHAnsi" w:hAnsiTheme="minorHAnsi"/>
           <w:lang w:val="en-GB" w:bidi="ar-SA"/>
         </w:rPr>
-        <w:t xml:space="preserve">In the vision of fully managed cloud database which is fast and flexible </w:t>
-      </w:r>
-      <w:proofErr w:type="spellStart"/>
-      <w:r>
-        <w:rPr>
-          <w:rFonts w:asciiTheme="minorHAnsi" w:hAnsiTheme="minorHAnsi"/>
-          <w:lang w:val="en-GB" w:bidi="ar-SA"/>
-        </w:rPr>
-        <w:t>NoSql</w:t>
-      </w:r>
-      <w:proofErr w:type="spellEnd"/>
-      <w:r>
-        <w:rPr>
-          <w:rFonts w:asciiTheme="minorHAnsi" w:hAnsiTheme="minorHAnsi"/>
-          <w:lang w:val="en-GB" w:bidi="ar-SA"/>
-        </w:rPr>
-        <w:t xml:space="preserve"> database service application, the Amazon </w:t>
-      </w:r>
-      <w:proofErr w:type="spellStart"/>
-      <w:r>
-        <w:rPr>
-          <w:rFonts w:asciiTheme="minorHAnsi" w:hAnsiTheme="minorHAnsi"/>
-          <w:lang w:val="en-GB" w:bidi="ar-SA"/>
-        </w:rPr>
-        <w:t>DynamoDB</w:t>
-      </w:r>
-      <w:proofErr w:type="spellEnd"/>
-      <w:r>
-        <w:rPr>
-          <w:rFonts w:asciiTheme="minorHAnsi" w:hAnsiTheme="minorHAnsi"/>
-          <w:lang w:val="en-GB" w:bidi="ar-SA"/>
-        </w:rPr>
-        <w:t xml:space="preserve"> is chosen to persist the raw and structured data from IoT devices.</w:t>
+        <w:t>In the vision of fully managed cloud database which is fast and flexible NoSql database service application, the Amazon DynamoDB is chosen to persist the raw and structured data from IoT devices.</w:t>
       </w:r>
     </w:p>
     <w:p>
@@ -6468,11 +6011,11 @@
         </w:tabs>
         <w:ind w:hanging="270"/>
       </w:pPr>
-      <w:bookmarkStart w:id="32" w:name="_Toc509762452"/>
+      <w:bookmarkStart w:id="23" w:name="_Toc509762452"/>
       <w:r>
         <w:t>AWS SNS</w:t>
       </w:r>
-      <w:bookmarkEnd w:id="32"/>
+      <w:bookmarkEnd w:id="23"/>
     </w:p>
     <w:p>
       <w:pPr>
@@ -6534,12 +6077,12 @@
         </w:tabs>
         <w:ind w:hanging="270"/>
       </w:pPr>
-      <w:bookmarkStart w:id="33" w:name="_Toc509762453"/>
+      <w:bookmarkStart w:id="24" w:name="_Toc509762453"/>
       <w:r>
         <w:lastRenderedPageBreak/>
         <w:t>AWS Containers</w:t>
       </w:r>
-      <w:bookmarkEnd w:id="33"/>
+      <w:bookmarkEnd w:id="24"/>
     </w:p>
     <w:p>
       <w:pPr>
@@ -6655,7 +6198,15 @@
         </w:rPr>
         <w:t xml:space="preserve"> </w:t>
       </w:r>
-      <w:del w:id="34" w:author="Bala Narasimhan" w:date="2018-03-30T13:34:00Z">
+      <w:r>
+        <w:rPr>
+          <w:rFonts w:asciiTheme="minorHAnsi" w:hAnsiTheme="minorHAnsi"/>
+          <w:color w:val="000000" w:themeColor="text1"/>
+          <w:shd w:val="clear" w:color="auto" w:fill="FFFFFF"/>
+        </w:rPr>
+        <w:t>to launch</w:t>
+      </w:r>
+      <w:del w:id="25" w:author="Bala Narasimhan" w:date="2018-03-30T13:34:00Z">
         <w:r>
           <w:rPr>
             <w:rFonts w:asciiTheme="minorHAnsi" w:hAnsiTheme="minorHAnsi"/>
@@ -6665,16 +6216,6 @@
           <w:delText>to launch</w:delText>
         </w:r>
       </w:del>
-      <w:ins w:id="35" w:author="Bala Narasimhan" w:date="2018-03-30T13:34:00Z">
-        <w:r>
-          <w:rPr>
-            <w:rFonts w:asciiTheme="minorHAnsi" w:hAnsiTheme="minorHAnsi"/>
-            <w:color w:val="000000" w:themeColor="text1"/>
-            <w:shd w:val="clear" w:color="auto" w:fill="FFFFFF"/>
-          </w:rPr>
-          <w:t>launching</w:t>
-        </w:r>
-      </w:ins>
       <w:r>
         <w:rPr>
           <w:rFonts w:asciiTheme="minorHAnsi" w:hAnsiTheme="minorHAnsi"/>
@@ -6720,11 +6261,11 @@
         </w:tabs>
         <w:ind w:hanging="270"/>
       </w:pPr>
-      <w:bookmarkStart w:id="36" w:name="_Toc509762454"/>
+      <w:bookmarkStart w:id="26" w:name="_Toc509762454"/>
       <w:r>
         <w:t>Backend Web-Service API</w:t>
       </w:r>
-      <w:bookmarkEnd w:id="36"/>
+      <w:bookmarkEnd w:id="26"/>
     </w:p>
     <w:p>
       <w:pPr>
@@ -6780,21 +6321,7 @@
         <w:rPr>
           <w:rFonts w:asciiTheme="minorHAnsi" w:hAnsiTheme="minorHAnsi"/>
         </w:rPr>
-        <w:t xml:space="preserve">in </w:t>
-      </w:r>
-      <w:proofErr w:type="spellStart"/>
-      <w:r>
-        <w:rPr>
-          <w:rFonts w:asciiTheme="minorHAnsi" w:hAnsiTheme="minorHAnsi"/>
-        </w:rPr>
-        <w:t>JBoss</w:t>
-      </w:r>
-      <w:proofErr w:type="spellEnd"/>
-      <w:r>
-        <w:rPr>
-          <w:rFonts w:asciiTheme="minorHAnsi" w:hAnsiTheme="minorHAnsi"/>
-        </w:rPr>
-        <w:t xml:space="preserve"> application server.</w:t>
+        <w:t>in JBoss application server.</w:t>
       </w:r>
     </w:p>
     <w:p>
@@ -6817,11 +6344,11 @@
         </w:tabs>
         <w:ind w:hanging="270"/>
       </w:pPr>
-      <w:bookmarkStart w:id="37" w:name="_Toc509762455"/>
+      <w:bookmarkStart w:id="27" w:name="_Toc509762455"/>
       <w:r>
         <w:t>Front-end web application</w:t>
       </w:r>
-      <w:bookmarkEnd w:id="37"/>
+      <w:bookmarkEnd w:id="27"/>
     </w:p>
     <w:p>
       <w:pPr>
@@ -6945,7 +6472,7 @@
         </w:rPr>
         <w:t xml:space="preserve"> </w:t>
       </w:r>
-      <w:del w:id="38" w:author="Bala Narasimhan" w:date="2018-03-30T13:40:00Z">
+      <w:del w:id="28" w:author="Bala Narasimhan" w:date="2018-03-30T13:40:00Z">
         <w:r>
           <w:rPr>
             <w:rFonts w:asciiTheme="minorHAnsi" w:hAnsiTheme="minorHAnsi"/>
@@ -6959,52 +6486,18 @@
           <w:delText>each front-end browsers is required and the web application therefore will be necessary of processing the live data sent from AWS SNS service.</w:delText>
         </w:r>
       </w:del>
-      <w:ins w:id="39" w:author="Bala Narasimhan" w:date="2018-03-30T13:38:00Z">
-        <w:r>
-          <w:rPr>
-            <w:rFonts w:asciiTheme="minorHAnsi" w:hAnsiTheme="minorHAnsi"/>
-          </w:rPr>
-          <w:t xml:space="preserve">In order to stream live data to each of the front-end browser a </w:t>
-        </w:r>
-      </w:ins>
-      <w:ins w:id="40" w:author="Bala Narasimhan" w:date="2018-03-30T13:39:00Z">
-        <w:r>
-          <w:rPr>
-            <w:rFonts w:asciiTheme="minorHAnsi" w:hAnsiTheme="minorHAnsi"/>
-          </w:rPr>
-          <w:t>web application is required.</w:t>
-        </w:r>
-        <w:r>
-          <w:rPr>
-            <w:rFonts w:asciiTheme="minorHAnsi" w:hAnsiTheme="minorHAnsi"/>
-          </w:rPr>
-          <w:t xml:space="preserve">  The </w:t>
-        </w:r>
-      </w:ins>
-      <w:ins w:id="41" w:author="Bala Narasimhan" w:date="2018-03-30T13:40:00Z">
-        <w:r>
-          <w:rPr>
-            <w:rFonts w:asciiTheme="minorHAnsi" w:hAnsiTheme="minorHAnsi"/>
-          </w:rPr>
-          <w:t>web</w:t>
-        </w:r>
-      </w:ins>
-      <w:ins w:id="42" w:author="Bala Narasimhan" w:date="2018-03-30T13:39:00Z">
-        <w:r>
-          <w:rPr>
-            <w:rFonts w:asciiTheme="minorHAnsi" w:hAnsiTheme="minorHAnsi"/>
-          </w:rPr>
-          <w:t xml:space="preserve"> application will process the live data sent from AWS SNS Service and </w:t>
-        </w:r>
-      </w:ins>
-      <w:ins w:id="43" w:author="Bala Narasimhan" w:date="2018-03-30T13:40:00Z">
-        <w:r>
-          <w:rPr>
-            <w:rFonts w:asciiTheme="minorHAnsi" w:hAnsiTheme="minorHAnsi"/>
-          </w:rPr>
-          <w:t>in-turn send it to the front-end browsers.</w:t>
-        </w:r>
-      </w:ins>
+      <w:r>
+        <w:rPr>
+          <w:rFonts w:asciiTheme="minorHAnsi" w:hAnsiTheme="minorHAnsi"/>
+        </w:rPr>
+        <w:t>In order to stream live data to each of the front-end browser a web application is required.</w:t>
+      </w:r>
+      <w:r>
+        <w:rPr>
+          <w:rFonts w:asciiTheme="minorHAnsi" w:hAnsiTheme="minorHAnsi"/>
+        </w:rPr>
+        <w:t xml:space="preserve">  The web application will process the live data sent from AWS SNS Service and in-turn send it to the front-end browsers.</w:t>
+      </w:r>
     </w:p>
     <w:p>
       <w:pPr>
@@ -7028,14 +6521,14 @@
         </w:tabs>
         <w:ind w:hanging="270"/>
       </w:pPr>
-      <w:bookmarkStart w:id="44" w:name="_Toc509762456"/>
+      <w:bookmarkStart w:id="29" w:name="_Toc509762456"/>
       <w:r>
         <w:t xml:space="preserve">Chart </w:t>
       </w:r>
       <w:r>
         <w:t>Libraries</w:t>
       </w:r>
-      <w:bookmarkEnd w:id="44"/>
+      <w:bookmarkEnd w:id="29"/>
     </w:p>
     <w:p>
       <w:pPr>
@@ -7050,25 +6543,9 @@
           <w:rFonts w:asciiTheme="minorHAnsi" w:hAnsiTheme="minorHAnsi"/>
           <w:lang w:val="en-GB" w:bidi="ar-SA"/>
         </w:rPr>
-        <w:t xml:space="preserve">JavaScript charting libraries will be used as tools to visualize live weather data parameters in the form of beautiful, easy to understand, </w:t>
-      </w:r>
-      <w:ins w:id="45" w:author="Bala Narasimhan" w:date="2018-03-30T13:42:00Z">
-        <w:r>
-          <w:rPr>
-            <w:rFonts w:asciiTheme="minorHAnsi" w:hAnsiTheme="minorHAnsi"/>
-            <w:lang w:val="en-GB" w:bidi="ar-SA"/>
-          </w:rPr>
-          <w:t xml:space="preserve">and </w:t>
-        </w:r>
-      </w:ins>
-      <w:r>
-        <w:rPr>
-          <w:rFonts w:asciiTheme="minorHAnsi" w:hAnsiTheme="minorHAnsi"/>
-          <w:lang w:val="en-GB" w:bidi="ar-SA"/>
-        </w:rPr>
-        <w:t>interactive</w:t>
-      </w:r>
-      <w:del w:id="46" w:author="Bala Narasimhan" w:date="2018-03-30T14:02:00Z">
+        <w:t>JavaScript charting libraries will be used as tools to visualize live weather data parameters in the form of beautiful, easy to understand, interactive</w:t>
+      </w:r>
+      <w:del w:id="30" w:author="Bala Narasimhan" w:date="2018-03-30T14:02:00Z">
         <w:r>
           <w:rPr>
             <w:rFonts w:asciiTheme="minorHAnsi" w:hAnsiTheme="minorHAnsi"/>
@@ -7077,7 +6554,7 @@
           <w:delText xml:space="preserve"> </w:delText>
         </w:r>
       </w:del>
-      <w:del w:id="47" w:author="Bala Narasimhan" w:date="2018-03-30T13:42:00Z">
+      <w:del w:id="31" w:author="Bala Narasimhan" w:date="2018-03-30T13:42:00Z">
         <w:r>
           <w:rPr>
             <w:rFonts w:asciiTheme="minorHAnsi" w:hAnsiTheme="minorHAnsi"/>
@@ -7104,7 +6581,7 @@
       <w:pPr>
         <w:pStyle w:val="Heading2"/>
       </w:pPr>
-      <w:bookmarkStart w:id="48" w:name="_Toc509762457"/>
+      <w:bookmarkStart w:id="32" w:name="_Toc509762457"/>
       <w:r>
         <w:t>2</w:t>
       </w:r>
@@ -7114,7 +6591,7 @@
       <w:r>
         <w:t xml:space="preserve"> Application architecture</w:t>
       </w:r>
-      <w:bookmarkEnd w:id="48"/>
+      <w:bookmarkEnd w:id="32"/>
     </w:p>
     <w:p>
       <w:pPr>
@@ -7148,7 +6625,7 @@
       <w:pPr>
         <w:pStyle w:val="Heading2"/>
       </w:pPr>
-      <w:bookmarkStart w:id="49" w:name="_Toc509762458"/>
+      <w:bookmarkStart w:id="33" w:name="_Toc509762458"/>
       <w:r>
         <w:t>2</w:t>
       </w:r>
@@ -7164,7 +6641,7 @@
       <w:r>
         <w:t>)</w:t>
       </w:r>
-      <w:bookmarkEnd w:id="49"/>
+      <w:bookmarkEnd w:id="33"/>
     </w:p>
     <w:p>
       <w:pPr>
@@ -7186,7 +6663,7 @@
         </w:rPr>
         <w:t>To be continue</w:t>
       </w:r>
-      <w:ins w:id="50" w:author="Bala Narasimhan" w:date="2018-03-30T13:43:00Z">
+      <w:ins w:id="34" w:author="Bala Narasimhan" w:date="2018-03-30T13:43:00Z">
         <w:r>
           <w:rPr>
             <w:rFonts w:asciiTheme="minorHAnsi" w:hAnsiTheme="minorHAnsi"/>
@@ -7222,11 +6699,11 @@
       <w:pPr>
         <w:pStyle w:val="Heading2"/>
       </w:pPr>
-      <w:bookmarkStart w:id="51" w:name="_Toc509762459"/>
+      <w:bookmarkStart w:id="35" w:name="_Toc509762459"/>
       <w:r>
         <w:t>2.5 Database design</w:t>
       </w:r>
-      <w:bookmarkEnd w:id="51"/>
+      <w:bookmarkEnd w:id="35"/>
     </w:p>
     <w:p>
       <w:pPr>
@@ -7248,7 +6725,7 @@
         </w:rPr>
         <w:t>To be continue</w:t>
       </w:r>
-      <w:ins w:id="52" w:author="Bala Narasimhan" w:date="2018-03-30T13:43:00Z">
+      <w:ins w:id="36" w:author="Bala Narasimhan" w:date="2018-03-30T13:43:00Z">
         <w:r>
           <w:rPr>
             <w:rFonts w:asciiTheme="minorHAnsi" w:hAnsiTheme="minorHAnsi"/>
@@ -7284,11 +6761,11 @@
       <w:pPr>
         <w:pStyle w:val="Heading2"/>
       </w:pPr>
-      <w:bookmarkStart w:id="53" w:name="_Toc509762460"/>
+      <w:bookmarkStart w:id="37" w:name="_Toc509762460"/>
       <w:r>
         <w:t>2.6 Coding standards and packaging</w:t>
       </w:r>
-      <w:bookmarkEnd w:id="53"/>
+      <w:bookmarkEnd w:id="37"/>
     </w:p>
     <w:p>
       <w:pPr>
@@ -7305,7 +6782,7 @@
         <w:tab/>
         <w:t>To be continue</w:t>
       </w:r>
-      <w:ins w:id="54" w:author="Bala Narasimhan" w:date="2018-03-30T13:43:00Z">
+      <w:ins w:id="38" w:author="Bala Narasimhan" w:date="2018-03-30T13:43:00Z">
         <w:r>
           <w:rPr>
             <w:rFonts w:asciiTheme="minorHAnsi" w:hAnsiTheme="minorHAnsi"/>
@@ -7340,11 +6817,11 @@
       <w:pPr>
         <w:pStyle w:val="Heading2"/>
       </w:pPr>
-      <w:bookmarkStart w:id="55" w:name="_Toc509762461"/>
+      <w:bookmarkStart w:id="39" w:name="_Toc509762461"/>
       <w:r>
         <w:t>2.7 Performance</w:t>
       </w:r>
-      <w:bookmarkEnd w:id="55"/>
+      <w:bookmarkEnd w:id="39"/>
     </w:p>
     <w:p>
       <w:pPr>
@@ -7359,22 +6836,12 @@
         <w:tab/>
         <w:t xml:space="preserve">The system is required to collect data from </w:t>
       </w:r>
-      <w:ins w:id="56" w:author="Bala Narasimhan" w:date="2018-03-30T13:44:00Z">
-        <w:r>
-          <w:rPr>
-            <w:rFonts w:asciiTheme="minorHAnsi" w:hAnsiTheme="minorHAnsi"/>
-          </w:rPr>
-          <w:t>all</w:t>
-        </w:r>
-      </w:ins>
-      <w:del w:id="57" w:author="Bala Narasimhan" w:date="2018-03-30T13:44:00Z">
-        <w:r>
-          <w:rPr>
-            <w:rFonts w:asciiTheme="minorHAnsi" w:hAnsiTheme="minorHAnsi"/>
-          </w:rPr>
-          <w:delText>every</w:delText>
-        </w:r>
-      </w:del>
+      <w:r>
+        <w:rPr>
+          <w:rFonts w:asciiTheme="minorHAnsi" w:hAnsiTheme="minorHAnsi"/>
+        </w:rPr>
+        <w:t>all</w:t>
+      </w:r>
       <w:r>
         <w:rPr>
           <w:rFonts w:asciiTheme="minorHAnsi" w:hAnsiTheme="minorHAnsi"/>
@@ -7393,37 +6860,25 @@
         </w:rPr>
         <w:t xml:space="preserve"> devices </w:t>
       </w:r>
-      <w:del w:id="58" w:author="Bala Narasimhan" w:date="2018-03-30T13:44:00Z">
-        <w:r>
-          <w:rPr>
-            <w:rFonts w:asciiTheme="minorHAnsi" w:hAnsiTheme="minorHAnsi"/>
-          </w:rPr>
-          <w:delText xml:space="preserve">from </w:delText>
-        </w:r>
-      </w:del>
-      <w:ins w:id="59" w:author="Bala Narasimhan" w:date="2018-03-30T13:44:00Z">
-        <w:r>
-          <w:rPr>
-            <w:rFonts w:asciiTheme="minorHAnsi" w:hAnsiTheme="minorHAnsi"/>
-          </w:rPr>
-          <w:t xml:space="preserve">tagged to </w:t>
-        </w:r>
-      </w:ins>
+      <w:r>
+        <w:rPr>
+          <w:rFonts w:asciiTheme="minorHAnsi" w:hAnsiTheme="minorHAnsi"/>
+        </w:rPr>
+        <w:t xml:space="preserve">tagged to </w:t>
+      </w:r>
       <w:r>
         <w:rPr>
           <w:rFonts w:asciiTheme="minorHAnsi" w:hAnsiTheme="minorHAnsi"/>
         </w:rPr>
         <w:t xml:space="preserve">the station. </w:t>
       </w:r>
-      <w:ins w:id="60" w:author="Bala Narasimhan" w:date="2018-03-30T13:45:00Z">
-        <w:r>
-          <w:rPr>
-            <w:rFonts w:asciiTheme="minorHAnsi" w:hAnsiTheme="minorHAnsi"/>
-          </w:rPr>
-          <w:t>As of now e</w:t>
-        </w:r>
-      </w:ins>
-      <w:del w:id="61" w:author="Bala Narasimhan" w:date="2018-03-30T13:45:00Z">
+      <w:r>
+        <w:rPr>
+          <w:rFonts w:asciiTheme="minorHAnsi" w:hAnsiTheme="minorHAnsi"/>
+        </w:rPr>
+        <w:t>As of now e</w:t>
+      </w:r>
+      <w:del w:id="40" w:author="Bala Narasimhan" w:date="2018-03-30T13:45:00Z">
         <w:r>
           <w:rPr>
             <w:rFonts w:asciiTheme="minorHAnsi" w:hAnsiTheme="minorHAnsi"/>
@@ -7437,7 +6892,7 @@
         </w:rPr>
         <w:t>ach station is equipped with two devices</w:t>
       </w:r>
-      <w:del w:id="62" w:author="Bala Narasimhan" w:date="2018-03-30T13:45:00Z">
+      <w:del w:id="41" w:author="Bala Narasimhan" w:date="2018-03-30T13:45:00Z">
         <w:r>
           <w:rPr>
             <w:rFonts w:asciiTheme="minorHAnsi" w:hAnsiTheme="minorHAnsi"/>
@@ -7451,7 +6906,7 @@
         </w:rPr>
         <w:t xml:space="preserve">. </w:t>
       </w:r>
-      <w:del w:id="63" w:author="Bala Narasimhan" w:date="2018-03-30T13:45:00Z">
+      <w:del w:id="42" w:author="Bala Narasimhan" w:date="2018-03-30T13:45:00Z">
         <w:r>
           <w:rPr>
             <w:rFonts w:asciiTheme="minorHAnsi" w:hAnsiTheme="minorHAnsi"/>
@@ -7459,7 +6914,7 @@
           <w:delText xml:space="preserve">As </w:delText>
         </w:r>
       </w:del>
-      <w:ins w:id="64" w:author="Bala Narasimhan" w:date="2018-03-30T13:45:00Z">
+      <w:ins w:id="43" w:author="Bala Narasimhan" w:date="2018-03-30T13:45:00Z">
         <w:r>
           <w:rPr>
             <w:rFonts w:asciiTheme="minorHAnsi" w:hAnsiTheme="minorHAnsi"/>
@@ -7467,7 +6922,7 @@
           <w:t>F</w:t>
         </w:r>
       </w:ins>
-      <w:del w:id="65" w:author="Bala Narasimhan" w:date="2018-03-30T13:45:00Z">
+      <w:del w:id="44" w:author="Bala Narasimhan" w:date="2018-03-30T13:45:00Z">
         <w:r>
           <w:rPr>
             <w:rFonts w:asciiTheme="minorHAnsi" w:hAnsiTheme="minorHAnsi"/>
@@ -7481,7 +6936,7 @@
         </w:rPr>
         <w:t xml:space="preserve">or the first implementation phase, the system needs to process data for </w:t>
       </w:r>
-      <w:del w:id="66" w:author="Bala Narasimhan" w:date="2018-03-30T13:45:00Z">
+      <w:del w:id="45" w:author="Bala Narasimhan" w:date="2018-03-30T13:45:00Z">
         <w:r>
           <w:rPr>
             <w:rFonts w:asciiTheme="minorHAnsi" w:hAnsiTheme="minorHAnsi"/>
@@ -7489,7 +6944,7 @@
           <w:delText xml:space="preserve">the </w:delText>
         </w:r>
       </w:del>
-      <w:ins w:id="67" w:author="Bala Narasimhan" w:date="2018-03-30T13:45:00Z">
+      <w:ins w:id="46" w:author="Bala Narasimhan" w:date="2018-03-30T13:45:00Z">
         <w:r>
           <w:rPr>
             <w:rFonts w:asciiTheme="minorHAnsi" w:hAnsiTheme="minorHAnsi"/>
@@ -7503,7 +6958,7 @@
         </w:rPr>
         <w:t xml:space="preserve">total </w:t>
       </w:r>
-      <w:ins w:id="68" w:author="Bala Narasimhan" w:date="2018-03-30T13:45:00Z">
+      <w:ins w:id="47" w:author="Bala Narasimhan" w:date="2018-03-30T13:45:00Z">
         <w:r>
           <w:rPr>
             <w:rFonts w:asciiTheme="minorHAnsi" w:hAnsiTheme="minorHAnsi"/>
@@ -7517,123 +6972,43 @@
         </w:rPr>
         <w:t xml:space="preserve">5 stations. However, </w:t>
       </w:r>
-      <w:ins w:id="69" w:author="Bala Narasimhan" w:date="2018-03-30T13:48:00Z">
-        <w:r>
-          <w:rPr>
-            <w:rFonts w:asciiTheme="minorHAnsi" w:hAnsiTheme="minorHAnsi"/>
-          </w:rPr>
-          <w:t>the no</w:t>
-        </w:r>
-      </w:ins>
-      <w:ins w:id="70" w:author="Bala Narasimhan" w:date="2018-03-30T13:49:00Z">
-        <w:r>
-          <w:rPr>
-            <w:rFonts w:asciiTheme="minorHAnsi" w:hAnsiTheme="minorHAnsi"/>
-          </w:rPr>
-          <w:t xml:space="preserve"> o</w:t>
-        </w:r>
-      </w:ins>
-      <w:ins w:id="71" w:author="Bala Narasimhan" w:date="2018-03-30T13:48:00Z">
-        <w:r>
-          <w:rPr>
-            <w:rFonts w:asciiTheme="minorHAnsi" w:hAnsiTheme="minorHAnsi"/>
-          </w:rPr>
-          <w:t xml:space="preserve">f devices tagged to a station and </w:t>
-        </w:r>
-      </w:ins>
-      <w:ins w:id="72" w:author="Bala Narasimhan" w:date="2018-03-30T13:49:00Z">
-        <w:r>
-          <w:rPr>
-            <w:rFonts w:asciiTheme="minorHAnsi" w:hAnsiTheme="minorHAnsi"/>
-          </w:rPr>
-          <w:t xml:space="preserve">the </w:t>
-        </w:r>
-      </w:ins>
-      <w:ins w:id="73" w:author="Bala Narasimhan" w:date="2018-03-30T13:48:00Z">
-        <w:r>
-          <w:rPr>
-            <w:rFonts w:asciiTheme="minorHAnsi" w:hAnsiTheme="minorHAnsi"/>
-          </w:rPr>
-          <w:t xml:space="preserve">no of </w:t>
-        </w:r>
-      </w:ins>
-      <w:ins w:id="74" w:author="Bala Narasimhan" w:date="2018-03-30T13:49:00Z">
-        <w:r>
-          <w:rPr>
-            <w:rFonts w:asciiTheme="minorHAnsi" w:hAnsiTheme="minorHAnsi"/>
-          </w:rPr>
-          <w:t>stations</w:t>
-        </w:r>
-      </w:ins>
-      <w:ins w:id="75" w:author="Bala Narasimhan" w:date="2018-03-30T13:48:00Z">
-        <w:r>
-          <w:rPr>
-            <w:rFonts w:asciiTheme="minorHAnsi" w:hAnsiTheme="minorHAnsi"/>
-          </w:rPr>
-          <w:t xml:space="preserve"> </w:t>
-        </w:r>
-      </w:ins>
-      <w:ins w:id="76" w:author="Bala Narasimhan" w:date="2018-03-30T13:49:00Z">
-        <w:r>
-          <w:rPr>
-            <w:rFonts w:asciiTheme="minorHAnsi" w:hAnsiTheme="minorHAnsi"/>
-          </w:rPr>
-          <w:t xml:space="preserve">to be serviced by the application </w:t>
-        </w:r>
-      </w:ins>
-      <w:ins w:id="77" w:author="Bala Narasimhan" w:date="2018-03-30T13:51:00Z">
-        <w:r>
-          <w:rPr>
-            <w:rFonts w:asciiTheme="minorHAnsi" w:hAnsiTheme="minorHAnsi"/>
-          </w:rPr>
-          <w:t xml:space="preserve">is set to increase in the future.  Therefore </w:t>
-        </w:r>
-      </w:ins>
+      <w:r>
+        <w:rPr>
+          <w:rFonts w:asciiTheme="minorHAnsi" w:hAnsiTheme="minorHAnsi"/>
+        </w:rPr>
+        <w:t xml:space="preserve">the no of devices tagged to a station and the no of stations to be serviced by the application </w:t>
+      </w:r>
+      <w:r>
+        <w:rPr>
+          <w:rFonts w:asciiTheme="minorHAnsi" w:hAnsiTheme="minorHAnsi"/>
+        </w:rPr>
+        <w:t xml:space="preserve">is set to increase in the future.  Therefore </w:t>
+      </w:r>
       <w:r>
         <w:rPr>
           <w:rFonts w:asciiTheme="minorHAnsi" w:hAnsiTheme="minorHAnsi"/>
         </w:rPr>
         <w:t xml:space="preserve">it is necessary to design </w:t>
       </w:r>
-      <w:ins w:id="78" w:author="Bala Narasimhan" w:date="2018-03-30T13:50:00Z">
-        <w:r>
-          <w:rPr>
-            <w:rFonts w:asciiTheme="minorHAnsi" w:hAnsiTheme="minorHAnsi"/>
-          </w:rPr>
-          <w:t xml:space="preserve">the system </w:t>
-        </w:r>
-      </w:ins>
+      <w:r>
+        <w:rPr>
+          <w:rFonts w:asciiTheme="minorHAnsi" w:hAnsiTheme="minorHAnsi"/>
+        </w:rPr>
+        <w:t xml:space="preserve">the system </w:t>
+      </w:r>
       <w:r>
         <w:rPr>
           <w:rFonts w:asciiTheme="minorHAnsi" w:hAnsiTheme="minorHAnsi"/>
         </w:rPr>
         <w:t xml:space="preserve">to perform </w:t>
       </w:r>
-      <w:ins w:id="79" w:author="Bala Narasimhan" w:date="2018-03-30T13:50:00Z">
-        <w:r>
-          <w:rPr>
-            <w:rFonts w:asciiTheme="minorHAnsi" w:hAnsiTheme="minorHAnsi"/>
-          </w:rPr>
-          <w:t>efficien</w:t>
-        </w:r>
-      </w:ins>
-      <w:ins w:id="80" w:author="Bala Narasimhan" w:date="2018-03-30T13:52:00Z">
-        <w:r>
-          <w:rPr>
-            <w:rFonts w:asciiTheme="minorHAnsi" w:hAnsiTheme="minorHAnsi"/>
-          </w:rPr>
-          <w:t>tly taking into consideration the landscape of devices and stations to be served by the system</w:t>
-        </w:r>
-      </w:ins>
-      <w:ins w:id="81" w:author="Bala Narasimhan" w:date="2018-03-30T13:53:00Z">
-        <w:r>
-          <w:rPr>
-            <w:rFonts w:asciiTheme="minorHAnsi" w:hAnsiTheme="minorHAnsi"/>
-          </w:rPr>
-          <w:t xml:space="preserve"> in the future</w:t>
-        </w:r>
-      </w:ins>
-      <w:del w:id="82" w:author="Bala Narasimhan" w:date="2018-03-30T13:52:00Z">
+      <w:r>
+        <w:rPr>
+          <w:rFonts w:asciiTheme="minorHAnsi" w:hAnsiTheme="minorHAnsi"/>
+        </w:rPr>
+        <w:t>efficiently taking into consideration the landscape of devices and stations to be served by the system in the future</w:t>
+      </w:r>
+      <w:del w:id="48" w:author="Bala Narasimhan" w:date="2018-03-30T13:52:00Z">
         <w:r>
           <w:rPr>
             <w:rFonts w:asciiTheme="minorHAnsi" w:hAnsiTheme="minorHAnsi"/>
@@ -7720,7 +7095,7 @@
       </w:r>
     </w:p>
   </w:comment>
-  <w:comment w:id="23" w:author="Kaung Myat Bo" w:date="2018-04-02T12:27:00Z" w:initials="KMB">
+  <w:comment w:id="15" w:author="Kaung Myat Bo" w:date="2018-04-02T12:27:00Z" w:initials="KMB">
     <w:p>
       <w:pPr>
         <w:pStyle w:val="CommentText"/>
@@ -7742,13 +7117,8 @@
         <w:t xml:space="preserve"> use</w:t>
       </w:r>
       <w:r>
-        <w:t xml:space="preserve"> </w:t>
-      </w:r>
-      <w:proofErr w:type="spellStart"/>
-      <w:r>
-        <w:t>NodeJS</w:t>
-      </w:r>
-      <w:proofErr w:type="spellEnd"/>
+        <w:t xml:space="preserve"> NodeJS</w:t>
+      </w:r>
       <w:r>
         <w:t xml:space="preserve"> or JAVA</w:t>
       </w:r>
@@ -7769,15 +7139,7 @@
       </w:r>
       <w:r>
         <w:br/>
-        <w:t xml:space="preserve">We also can use two EC 2 instances for both our JAVA and their health detection system. In our EC 2 instance, there will be Spring Boot JAVA Web app and </w:t>
-      </w:r>
-      <w:proofErr w:type="spellStart"/>
-      <w:r>
-        <w:t>NodeJS</w:t>
-      </w:r>
-      <w:proofErr w:type="spellEnd"/>
-      <w:r>
-        <w:t xml:space="preserve"> app.</w:t>
+        <w:t>We also can use two EC 2 instances for both our JAVA and their health detection system. In our EC 2 instance, there will be Spring Boot JAVA Web app and NodeJS app.</w:t>
       </w:r>
     </w:p>
     <w:p>
@@ -7793,26 +7155,10 @@
         <w:t>There may be mem</w:t>
       </w:r>
       <w:r>
-        <w:t xml:space="preserve">ory database like </w:t>
-      </w:r>
-      <w:proofErr w:type="spellStart"/>
-      <w:r>
-        <w:t>Redis</w:t>
-      </w:r>
-      <w:proofErr w:type="spellEnd"/>
-      <w:r>
-        <w:t>, I will</w:t>
-      </w:r>
-      <w:r>
-        <w:t xml:space="preserve"> explain why we need this kind of DB. But we can add it in the diagram later. We will discuss first the issue I found between Lambda and </w:t>
-      </w:r>
-      <w:proofErr w:type="gramStart"/>
-      <w:r>
-        <w:t>Dynamo(</w:t>
-      </w:r>
-      <w:proofErr w:type="gramEnd"/>
-      <w:r>
-        <w:t>Structured DB).</w:t>
+        <w:t>ory database like Redis, I will</w:t>
+      </w:r>
+      <w:r>
+        <w:t xml:space="preserve"> explain why we need this kind of DB. But we can add it in the diagram later. We will discuss first the issue I found between Lambda and Dynamo(Structured DB).</w:t>
       </w:r>
     </w:p>
     <w:p>
@@ -7851,7 +7197,7 @@
       </w:r>
     </w:p>
   </w:comment>
-  <w:comment w:id="25" w:author="Kaung Myat Bo" w:date="2018-04-02T14:36:00Z" w:initials="KMB">
+  <w:comment w:id="18" w:author="Kaung Myat Bo" w:date="2018-04-02T14:36:00Z" w:initials="KMB">
     <w:p>
       <w:pPr>
         <w:pStyle w:val="CommentText"/>
@@ -7867,37 +7213,7 @@
       </w:r>
       <w:r>
         <w:br/>
-        <w:t xml:space="preserve">We also need other </w:t>
-      </w:r>
-      <w:proofErr w:type="gramStart"/>
-      <w:r>
-        <w:t>third party</w:t>
-      </w:r>
-      <w:proofErr w:type="gramEnd"/>
-      <w:r>
-        <w:t xml:space="preserve"> libraries for Graphs.</w:t>
-      </w:r>
-    </w:p>
-  </w:comment>
-  <w:comment w:id="26" w:author="Kaung Myat Bo" w:date="2018-04-02T14:37:00Z" w:initials="KMB">
-    <w:p>
-      <w:pPr>
-        <w:pStyle w:val="CommentText"/>
-      </w:pPr>
-      <w:r>
-        <w:rPr>
-          <w:rStyle w:val="CommentReference"/>
-        </w:rPr>
-        <w:annotationRef/>
-      </w:r>
-      <w:r>
-        <w:t>We may not use JDBC because of Dynamo DB. We must use JAVA SDK</w:t>
-      </w:r>
-      <w:r>
-        <w:t xml:space="preserve"> from AWS</w:t>
-      </w:r>
-      <w:r>
-        <w:t xml:space="preserve"> for Dynamo DB</w:t>
+        <w:t>We also need other third party libraries for Graphs.</w:t>
       </w:r>
     </w:p>
   </w:comment>
@@ -7909,7 +7225,6 @@
   <w15:commentEx w15:paraId="09F6CF14" w15:done="0"/>
   <w15:commentEx w15:paraId="061DE74F" w15:done="0"/>
   <w15:commentEx w15:paraId="40070922" w15:done="0"/>
-  <w15:commentEx w15:paraId="24940D1A" w15:done="0"/>
 </w15:commentsEx>
 </file>
 
@@ -7917,7 +7232,6 @@
 <w16cid:commentsIds xmlns:wpc="http://schemas.microsoft.com/office/word/2010/wordprocessingCanvas" xmlns:cx="http://schemas.microsoft.com/office/drawing/2014/chartex" xmlns:cx1="http://schemas.microsoft.com/office/drawing/2015/9/8/chartex" xmlns:cx2="http://schemas.microsoft.com/office/drawing/2015/10/21/chartex" xmlns:cx3="http://schemas.microsoft.com/office/drawing/2016/5/9/chartex" xmlns:cx4="http://schemas.microsoft.com/office/drawing/2016/5/10/chartex" xmlns:cx5="http://schemas.microsoft.com/office/drawing/2016/5/11/chartex" xmlns:cx6="http://schemas.microsoft.com/office/drawing/2016/5/12/chartex" xmlns:cx7="http://schemas.microsoft.com/office/drawing/2016/5/13/chartex" xmlns:cx8="http://schemas.microsoft.com/office/drawing/2016/5/14/chartex" xmlns:mc="http://schemas.openxmlformats.org/markup-compatibility/2006" xmlns:aink="http://schemas.microsoft.com/office/drawing/2016/ink" xmlns:am3d="http://schemas.microsoft.com/office/drawing/2017/model3d" xmlns:o="urn:schemas-microsoft-com:office:office" xmlns:r="http://schemas.openxmlformats.org/officeDocument/2006/relationships" xmlns:m="http://schemas.openxmlformats.org/officeDocument/2006/math" xmlns:v="urn:schemas-microsoft-com:vml" xmlns:wp14="http://schemas.microsoft.com/office/word/2010/wordprocessingDrawing" xmlns:wp="http://schemas.openxmlformats.org/drawingml/2006/wordprocessingDrawing" xmlns:w10="urn:schemas-microsoft-com:office:word" xmlns:w="http://schemas.openxmlformats.org/wordprocessingml/2006/main" xmlns:w14="http://schemas.microsoft.com/office/word/2010/wordml" xmlns:w15="http://schemas.microsoft.com/office/word/2012/wordml" xmlns:w16cid="http://schemas.microsoft.com/office/word/2016/wordml/cid" xmlns:w16se="http://schemas.microsoft.com/office/word/2015/wordml/symex" xmlns:wpg="http://schemas.microsoft.com/office/word/2010/wordprocessingGroup" xmlns:wpi="http://schemas.microsoft.com/office/word/2010/wordprocessingInk" xmlns:wne="http://schemas.microsoft.com/office/word/2006/wordml" xmlns:wps="http://schemas.microsoft.com/office/word/2010/wordprocessingShape" mc:Ignorable="w14 w15 w16se w16cid wp14">
   <w16cid:commentId w16cid:paraId="061DE74F" w16cid:durableId="1E6CA025"/>
   <w16cid:commentId w16cid:paraId="40070922" w16cid:durableId="1E6CBE6E"/>
-  <w16cid:commentId w16cid:paraId="24940D1A" w16cid:durableId="1E6CBEAC"/>
 </w16cid:commentsIds>
 </file>
 
@@ -10382,7 +9696,7 @@
     <w:lsdException w:name="Table Web 2" w:semiHidden="1" w:unhideWhenUsed="1"/>
     <w:lsdException w:name="Table Web 3" w:semiHidden="1" w:unhideWhenUsed="1"/>
     <w:lsdException w:name="Balloon Text" w:semiHidden="1" w:unhideWhenUsed="1"/>
-    <w:lsdException w:name="Table Grid" w:semiHidden="1" w:uiPriority="39" w:unhideWhenUsed="1"/>
+    <w:lsdException w:name="Table Grid" w:uiPriority="39"/>
     <w:lsdException w:name="Table Theme" w:semiHidden="1" w:unhideWhenUsed="1"/>
     <w:lsdException w:name="Placeholder Text" w:semiHidden="1"/>
     <w:lsdException w:name="No Spacing" w:uiPriority="1" w:qFormat="1"/>
@@ -11270,6 +10584,22 @@
       <w:lang w:bidi="my-MM"/>
     </w:rPr>
   </w:style>
+  <w:style w:type="paragraph" w:styleId="Revision">
+    <w:name w:val="Revision"/>
+    <w:hidden/>
+    <w:uiPriority w:val="99"/>
+    <w:semiHidden/>
+    <w:rsid w:val="00B27B74"/>
+    <w:pPr>
+      <w:spacing w:after="0" w:line="240" w:lineRule="auto"/>
+    </w:pPr>
+    <w:rPr>
+      <w:rFonts w:ascii="Times New Roman" w:eastAsia="Times New Roman" w:hAnsi="Times New Roman" w:cs="Times New Roman"/>
+      <w:sz w:val="24"/>
+      <w:szCs w:val="24"/>
+      <w:lang w:bidi="my-MM"/>
+    </w:rPr>
+  </w:style>
 </w:styles>
 </file>
 
@@ -11539,7 +10869,7 @@
 </file>
 
 <file path=customXml/itemProps1.xml><?xml version="1.0" encoding="utf-8"?>
-<ds:datastoreItem xmlns:ds="http://schemas.openxmlformats.org/officeDocument/2006/customXml" ds:itemID="{2BC24CE0-19D8-2145-A2C0-B0F3A14F34EC}">
+<ds:datastoreItem xmlns:ds="http://schemas.openxmlformats.org/officeDocument/2006/customXml" ds:itemID="{34EA2323-A7C6-684C-A6C4-8AB3CCFA207D}">
   <ds:schemaRefs>
     <ds:schemaRef ds:uri="http://schemas.openxmlformats.org/officeDocument/2006/bibliography"/>
   </ds:schemaRefs>

</xml_diff>

<commit_message>
Update as per review
</commit_message>
<xml_diff>
--- a/TECH/DESIGN/HLD/WORK IN PROGRESS/HLD.docx
+++ b/TECH/DESIGN/HLD/WORK IN PROGRESS/HLD.docx
@@ -546,7 +546,13 @@
               <w:rPr>
                 <w:rFonts w:asciiTheme="minorHAnsi" w:hAnsiTheme="minorHAnsi"/>
               </w:rPr>
-              <w:t>1.0</w:t>
+              <w:t>1.</w:t>
+            </w:r>
+            <w:r>
+              <w:rPr>
+                <w:rFonts w:asciiTheme="minorHAnsi" w:hAnsiTheme="minorHAnsi"/>
+              </w:rPr>
+              <w:t>3</w:t>
             </w:r>
           </w:p>
         </w:tc>
@@ -583,11 +589,33 @@
                 <w:rFonts w:asciiTheme="minorHAnsi" w:hAnsiTheme="minorHAnsi"/>
               </w:rPr>
             </w:pPr>
-            <w:r>
-              <w:rPr>
-                <w:rFonts w:asciiTheme="minorHAnsi" w:hAnsiTheme="minorHAnsi"/>
-              </w:rPr>
-              <w:t>Treza Bawm Win</w:t>
+            <w:proofErr w:type="spellStart"/>
+            <w:r>
+              <w:rPr>
+                <w:rFonts w:asciiTheme="minorHAnsi" w:hAnsiTheme="minorHAnsi"/>
+              </w:rPr>
+              <w:t>Treza</w:t>
+            </w:r>
+            <w:proofErr w:type="spellEnd"/>
+            <w:r>
+              <w:rPr>
+                <w:rFonts w:asciiTheme="minorHAnsi" w:hAnsiTheme="minorHAnsi"/>
+              </w:rPr>
+              <w:t xml:space="preserve"> </w:t>
+            </w:r>
+            <w:proofErr w:type="spellStart"/>
+            <w:r>
+              <w:rPr>
+                <w:rFonts w:asciiTheme="minorHAnsi" w:hAnsiTheme="minorHAnsi"/>
+              </w:rPr>
+              <w:t>Bawm</w:t>
+            </w:r>
+            <w:proofErr w:type="spellEnd"/>
+            <w:r>
+              <w:rPr>
+                <w:rFonts w:asciiTheme="minorHAnsi" w:hAnsiTheme="minorHAnsi"/>
+              </w:rPr>
+              <w:t xml:space="preserve"> Win</w:t>
             </w:r>
           </w:p>
         </w:tc>
@@ -1020,6 +1048,8 @@
                 <w:rFonts w:asciiTheme="minorHAnsi" w:hAnsiTheme="minorHAnsi"/>
               </w:rPr>
             </w:pPr>
+            <w:bookmarkStart w:id="5" w:name="_GoBack"/>
+            <w:bookmarkEnd w:id="5"/>
           </w:p>
         </w:tc>
         <w:tc>
@@ -1362,6 +1392,7 @@
                 <w:szCs w:val="20"/>
               </w:rPr>
             </w:pPr>
+            <w:proofErr w:type="spellStart"/>
             <w:r>
               <w:rPr>
                 <w:rFonts w:asciiTheme="minorHAnsi" w:hAnsiTheme="minorHAnsi"/>
@@ -1380,7 +1411,40 @@
                 <w:sz w:val="20"/>
                 <w:szCs w:val="20"/>
               </w:rPr>
-              <w:t>reza Bawm Win</w:t>
+              <w:t>reza</w:t>
+            </w:r>
+            <w:proofErr w:type="spellEnd"/>
+            <w:r>
+              <w:rPr>
+                <w:rFonts w:asciiTheme="minorHAnsi" w:hAnsiTheme="minorHAnsi"/>
+                <w:bCs/>
+                <w:color w:val="000000"/>
+                <w:sz w:val="20"/>
+                <w:szCs w:val="20"/>
+              </w:rPr>
+              <w:t xml:space="preserve"> </w:t>
+            </w:r>
+            <w:proofErr w:type="spellStart"/>
+            <w:r>
+              <w:rPr>
+                <w:rFonts w:asciiTheme="minorHAnsi" w:hAnsiTheme="minorHAnsi"/>
+                <w:bCs/>
+                <w:color w:val="000000"/>
+                <w:sz w:val="20"/>
+                <w:szCs w:val="20"/>
+              </w:rPr>
+              <w:t>Bawm</w:t>
+            </w:r>
+            <w:proofErr w:type="spellEnd"/>
+            <w:r>
+              <w:rPr>
+                <w:rFonts w:asciiTheme="minorHAnsi" w:hAnsiTheme="minorHAnsi"/>
+                <w:bCs/>
+                <w:color w:val="000000"/>
+                <w:sz w:val="20"/>
+                <w:szCs w:val="20"/>
+              </w:rPr>
+              <w:t xml:space="preserve"> Win</w:t>
             </w:r>
           </w:p>
         </w:tc>
@@ -1478,15 +1542,49 @@
                 <w:szCs w:val="20"/>
               </w:rPr>
             </w:pPr>
-            <w:r>
-              <w:rPr>
-                <w:rFonts w:asciiTheme="minorHAnsi" w:hAnsiTheme="minorHAnsi"/>
-                <w:bCs/>
-                <w:color w:val="000000"/>
-                <w:sz w:val="20"/>
-                <w:szCs w:val="20"/>
-              </w:rPr>
-              <w:t>Treza Bawm Win</w:t>
+            <w:proofErr w:type="spellStart"/>
+            <w:r>
+              <w:rPr>
+                <w:rFonts w:asciiTheme="minorHAnsi" w:hAnsiTheme="minorHAnsi"/>
+                <w:bCs/>
+                <w:color w:val="000000"/>
+                <w:sz w:val="20"/>
+                <w:szCs w:val="20"/>
+              </w:rPr>
+              <w:t>Treza</w:t>
+            </w:r>
+            <w:proofErr w:type="spellEnd"/>
+            <w:r>
+              <w:rPr>
+                <w:rFonts w:asciiTheme="minorHAnsi" w:hAnsiTheme="minorHAnsi"/>
+                <w:bCs/>
+                <w:color w:val="000000"/>
+                <w:sz w:val="20"/>
+                <w:szCs w:val="20"/>
+              </w:rPr>
+              <w:t xml:space="preserve"> </w:t>
+            </w:r>
+            <w:proofErr w:type="spellStart"/>
+            <w:r>
+              <w:rPr>
+                <w:rFonts w:asciiTheme="minorHAnsi" w:hAnsiTheme="minorHAnsi"/>
+                <w:bCs/>
+                <w:color w:val="000000"/>
+                <w:sz w:val="20"/>
+                <w:szCs w:val="20"/>
+              </w:rPr>
+              <w:t>Bawm</w:t>
+            </w:r>
+            <w:proofErr w:type="spellEnd"/>
+            <w:r>
+              <w:rPr>
+                <w:rFonts w:asciiTheme="minorHAnsi" w:hAnsiTheme="minorHAnsi"/>
+                <w:bCs/>
+                <w:color w:val="000000"/>
+                <w:sz w:val="20"/>
+                <w:szCs w:val="20"/>
+              </w:rPr>
+              <w:t xml:space="preserve"> Win</w:t>
             </w:r>
           </w:p>
         </w:tc>
@@ -1667,15 +1765,49 @@
                 <w:szCs w:val="20"/>
               </w:rPr>
             </w:pPr>
-            <w:r>
-              <w:rPr>
-                <w:rFonts w:asciiTheme="minorHAnsi" w:hAnsiTheme="minorHAnsi"/>
-                <w:bCs/>
-                <w:color w:val="000000"/>
-                <w:sz w:val="20"/>
-                <w:szCs w:val="20"/>
-              </w:rPr>
-              <w:t>Treza Bawm Win</w:t>
+            <w:proofErr w:type="spellStart"/>
+            <w:r>
+              <w:rPr>
+                <w:rFonts w:asciiTheme="minorHAnsi" w:hAnsiTheme="minorHAnsi"/>
+                <w:bCs/>
+                <w:color w:val="000000"/>
+                <w:sz w:val="20"/>
+                <w:szCs w:val="20"/>
+              </w:rPr>
+              <w:t>Treza</w:t>
+            </w:r>
+            <w:proofErr w:type="spellEnd"/>
+            <w:r>
+              <w:rPr>
+                <w:rFonts w:asciiTheme="minorHAnsi" w:hAnsiTheme="minorHAnsi"/>
+                <w:bCs/>
+                <w:color w:val="000000"/>
+                <w:sz w:val="20"/>
+                <w:szCs w:val="20"/>
+              </w:rPr>
+              <w:t xml:space="preserve"> </w:t>
+            </w:r>
+            <w:proofErr w:type="spellStart"/>
+            <w:r>
+              <w:rPr>
+                <w:rFonts w:asciiTheme="minorHAnsi" w:hAnsiTheme="minorHAnsi"/>
+                <w:bCs/>
+                <w:color w:val="000000"/>
+                <w:sz w:val="20"/>
+                <w:szCs w:val="20"/>
+              </w:rPr>
+              <w:t>Bawm</w:t>
+            </w:r>
+            <w:proofErr w:type="spellEnd"/>
+            <w:r>
+              <w:rPr>
+                <w:rFonts w:asciiTheme="minorHAnsi" w:hAnsiTheme="minorHAnsi"/>
+                <w:bCs/>
+                <w:color w:val="000000"/>
+                <w:sz w:val="20"/>
+                <w:szCs w:val="20"/>
+              </w:rPr>
+              <w:t xml:space="preserve"> Win</w:t>
             </w:r>
           </w:p>
         </w:tc>
@@ -1781,8 +1913,6 @@
               </w:rPr>
               <w:t>Add overview use-case diagram</w:t>
             </w:r>
-            <w:bookmarkStart w:id="5" w:name="_GoBack"/>
-            <w:bookmarkEnd w:id="5"/>
           </w:p>
         </w:tc>
       </w:tr>
@@ -1801,6 +1931,16 @@
                 <w:szCs w:val="20"/>
               </w:rPr>
             </w:pPr>
+            <w:r>
+              <w:rPr>
+                <w:rFonts w:asciiTheme="minorHAnsi" w:hAnsiTheme="minorHAnsi"/>
+                <w:bCs/>
+                <w:color w:val="000000"/>
+                <w:sz w:val="20"/>
+                <w:szCs w:val="20"/>
+              </w:rPr>
+              <w:t>1.3</w:t>
+            </w:r>
           </w:p>
         </w:tc>
         <w:tc>
@@ -1817,6 +1957,16 @@
                 <w:szCs w:val="20"/>
               </w:rPr>
             </w:pPr>
+            <w:r>
+              <w:rPr>
+                <w:rFonts w:asciiTheme="minorHAnsi" w:hAnsiTheme="minorHAnsi"/>
+                <w:bCs/>
+                <w:color w:val="000000"/>
+                <w:sz w:val="20"/>
+                <w:szCs w:val="20"/>
+              </w:rPr>
+              <w:t>22/04/2018</w:t>
+            </w:r>
           </w:p>
         </w:tc>
         <w:tc>
@@ -1833,6 +1983,50 @@
                 <w:szCs w:val="20"/>
               </w:rPr>
             </w:pPr>
+            <w:proofErr w:type="spellStart"/>
+            <w:r>
+              <w:rPr>
+                <w:rFonts w:asciiTheme="minorHAnsi" w:hAnsiTheme="minorHAnsi"/>
+                <w:bCs/>
+                <w:color w:val="000000"/>
+                <w:sz w:val="20"/>
+                <w:szCs w:val="20"/>
+              </w:rPr>
+              <w:t>Treza</w:t>
+            </w:r>
+            <w:proofErr w:type="spellEnd"/>
+            <w:r>
+              <w:rPr>
+                <w:rFonts w:asciiTheme="minorHAnsi" w:hAnsiTheme="minorHAnsi"/>
+                <w:bCs/>
+                <w:color w:val="000000"/>
+                <w:sz w:val="20"/>
+                <w:szCs w:val="20"/>
+              </w:rPr>
+              <w:t xml:space="preserve"> </w:t>
+            </w:r>
+            <w:proofErr w:type="spellStart"/>
+            <w:r>
+              <w:rPr>
+                <w:rFonts w:asciiTheme="minorHAnsi" w:hAnsiTheme="minorHAnsi"/>
+                <w:bCs/>
+                <w:color w:val="000000"/>
+                <w:sz w:val="20"/>
+                <w:szCs w:val="20"/>
+              </w:rPr>
+              <w:t>Bawm</w:t>
+            </w:r>
+            <w:proofErr w:type="spellEnd"/>
+            <w:r>
+              <w:rPr>
+                <w:rFonts w:asciiTheme="minorHAnsi" w:hAnsiTheme="minorHAnsi"/>
+                <w:bCs/>
+                <w:color w:val="000000"/>
+                <w:sz w:val="20"/>
+                <w:szCs w:val="20"/>
+              </w:rPr>
+              <w:t xml:space="preserve"> Win</w:t>
+            </w:r>
           </w:p>
         </w:tc>
         <w:tc>
@@ -1849,6 +2043,16 @@
                 <w:szCs w:val="20"/>
               </w:rPr>
             </w:pPr>
+            <w:r>
+              <w:rPr>
+                <w:rFonts w:asciiTheme="minorHAnsi" w:hAnsiTheme="minorHAnsi"/>
+                <w:bCs/>
+                <w:color w:val="000000"/>
+                <w:sz w:val="20"/>
+                <w:szCs w:val="20"/>
+              </w:rPr>
+              <w:t>Update as per review comments.</w:t>
+            </w:r>
           </w:p>
         </w:tc>
       </w:tr>
@@ -6041,21 +6245,7 @@
           <w:rFonts w:asciiTheme="minorHAnsi" w:hAnsiTheme="minorHAnsi"/>
           <w:lang w:val="en-GB" w:bidi="ar-SA"/>
         </w:rPr>
-        <w:t>storage</w:t>
-      </w:r>
-      <w:r>
-        <w:rPr>
-          <w:rFonts w:asciiTheme="minorHAnsi" w:hAnsiTheme="minorHAnsi"/>
-          <w:lang w:val="en-GB" w:bidi="ar-SA"/>
-        </w:rPr>
-        <w:t xml:space="preserve"> </w:t>
-      </w:r>
-      <w:r>
-        <w:rPr>
-          <w:rFonts w:asciiTheme="minorHAnsi" w:hAnsiTheme="minorHAnsi"/>
-          <w:lang w:val="en-GB" w:bidi="ar-SA"/>
-        </w:rPr>
-        <w:t>in</w:t>
+        <w:t>storage in</w:t>
       </w:r>
       <w:r>
         <w:rPr>
@@ -6668,7 +6858,13 @@
         <w:rPr>
           <w:rFonts w:asciiTheme="minorHAnsi" w:hAnsiTheme="minorHAnsi"/>
         </w:rPr>
-        <w:t xml:space="preserve"> using Spring application framework will perform business logic and </w:t>
+        <w:t xml:space="preserve"> using Spring Boot </w:t>
+      </w:r>
+      <w:r>
+        <w:rPr>
+          <w:rFonts w:asciiTheme="minorHAnsi" w:hAnsiTheme="minorHAnsi"/>
+        </w:rPr>
+        <w:t xml:space="preserve">will perform business logic and </w:t>
       </w:r>
       <w:r>
         <w:rPr>
@@ -6686,25 +6882,19 @@
         <w:rPr>
           <w:rFonts w:asciiTheme="minorHAnsi" w:hAnsiTheme="minorHAnsi"/>
         </w:rPr>
-        <w:t xml:space="preserve">The app will expose the business services as REST web services API by </w:t>
-      </w:r>
-      <w:r>
-        <w:rPr>
-          <w:rFonts w:asciiTheme="minorHAnsi" w:hAnsiTheme="minorHAnsi"/>
-        </w:rPr>
-        <w:t xml:space="preserve">running </w:t>
-      </w:r>
-      <w:r>
-        <w:rPr>
-          <w:rFonts w:asciiTheme="minorHAnsi" w:hAnsiTheme="minorHAnsi"/>
-        </w:rPr>
-        <w:t xml:space="preserve">it </w:t>
-      </w:r>
-      <w:r>
-        <w:rPr>
-          <w:rFonts w:asciiTheme="minorHAnsi" w:hAnsiTheme="minorHAnsi"/>
-        </w:rPr>
-        <w:t>in JBoss application server.</w:t>
+        <w:t>The app will expose the business serv</w:t>
+      </w:r>
+      <w:r>
+        <w:rPr>
+          <w:rFonts w:asciiTheme="minorHAnsi" w:hAnsiTheme="minorHAnsi"/>
+        </w:rPr>
+        <w:t>ices as REST web services API</w:t>
+      </w:r>
+      <w:r>
+        <w:rPr>
+          <w:rFonts w:asciiTheme="minorHAnsi" w:hAnsiTheme="minorHAnsi"/>
+        </w:rPr>
+        <w:t>.</w:t>
       </w:r>
     </w:p>
     <w:p>
@@ -11187,7 +11377,7 @@
 </file>
 
 <file path=customXml/itemProps1.xml><?xml version="1.0" encoding="utf-8"?>
-<ds:datastoreItem xmlns:ds="http://schemas.openxmlformats.org/officeDocument/2006/customXml" ds:itemID="{3A38D055-085A-F548-9DEF-C169CAAE9A65}">
+<ds:datastoreItem xmlns:ds="http://schemas.openxmlformats.org/officeDocument/2006/customXml" ds:itemID="{D1132917-F9B0-E442-BAE3-70AE0B8EF9AD}">
   <ds:schemaRefs>
     <ds:schemaRef ds:uri="http://schemas.openxmlformats.org/officeDocument/2006/bibliography"/>
   </ds:schemaRefs>

</xml_diff>

<commit_message>
Add unstructured data label in HLD diagram
</commit_message>
<xml_diff>
--- a/TECH/DESIGN/HLD/WORK IN PROGRESS/HLD.docx
+++ b/TECH/DESIGN/HLD/WORK IN PROGRESS/HLD.docx
@@ -9,12 +9,6 @@
           <w:b/>
         </w:rPr>
       </w:pPr>
-      <w:r>
-        <w:rPr>
-          <w:rStyle w:val="CommentReference"/>
-        </w:rPr>
-        <w:commentReference w:id="0"/>
-      </w:r>
     </w:p>
     <w:p>
       <w:pPr>
@@ -26,14 +20,14 @@
           <w:szCs w:val="48"/>
         </w:rPr>
       </w:pPr>
-      <w:bookmarkStart w:id="1" w:name="h.b5vgj4y2rzkz" w:colFirst="0" w:colLast="0"/>
-      <w:bookmarkStart w:id="2" w:name="h.n6qrukq9df3j" w:colFirst="0" w:colLast="0"/>
-      <w:bookmarkStart w:id="3" w:name="h.3znysh7" w:colFirst="0" w:colLast="0"/>
-      <w:bookmarkStart w:id="4" w:name="_Hlk480814329"/>
+      <w:bookmarkStart w:id="0" w:name="h.b5vgj4y2rzkz" w:colFirst="0" w:colLast="0"/>
+      <w:bookmarkStart w:id="1" w:name="h.n6qrukq9df3j" w:colFirst="0" w:colLast="0"/>
+      <w:bookmarkStart w:id="2" w:name="h.3znysh7" w:colFirst="0" w:colLast="0"/>
+      <w:bookmarkStart w:id="3" w:name="_Hlk480814329"/>
+      <w:bookmarkEnd w:id="0"/>
       <w:bookmarkEnd w:id="1"/>
       <w:bookmarkEnd w:id="2"/>
       <w:bookmarkEnd w:id="3"/>
-      <w:bookmarkEnd w:id="4"/>
       <w:r>
         <w:rPr>
           <w:rFonts w:asciiTheme="minorHAnsi" w:hAnsiTheme="minorHAnsi"/>
@@ -107,7 +101,7 @@
                     </pic:cNvPicPr>
                   </pic:nvPicPr>
                   <pic:blipFill>
-                    <a:blip r:embed="rId10">
+                    <a:blip r:embed="rId8">
                       <a:extLst>
                         <a:ext uri="{28A0092B-C50C-407E-A947-70E740481C1C}">
                           <a14:useLocalDpi xmlns:a14="http://schemas.microsoft.com/office/drawing/2010/main" val="0"/>
@@ -589,33 +583,11 @@
                 <w:rFonts w:asciiTheme="minorHAnsi" w:hAnsiTheme="minorHAnsi"/>
               </w:rPr>
             </w:pPr>
-            <w:proofErr w:type="spellStart"/>
-            <w:r>
-              <w:rPr>
-                <w:rFonts w:asciiTheme="minorHAnsi" w:hAnsiTheme="minorHAnsi"/>
-              </w:rPr>
-              <w:t>Treza</w:t>
-            </w:r>
-            <w:proofErr w:type="spellEnd"/>
-            <w:r>
-              <w:rPr>
-                <w:rFonts w:asciiTheme="minorHAnsi" w:hAnsiTheme="minorHAnsi"/>
-              </w:rPr>
-              <w:t xml:space="preserve"> </w:t>
-            </w:r>
-            <w:proofErr w:type="spellStart"/>
-            <w:r>
-              <w:rPr>
-                <w:rFonts w:asciiTheme="minorHAnsi" w:hAnsiTheme="minorHAnsi"/>
-              </w:rPr>
-              <w:t>Bawm</w:t>
-            </w:r>
-            <w:proofErr w:type="spellEnd"/>
-            <w:r>
-              <w:rPr>
-                <w:rFonts w:asciiTheme="minorHAnsi" w:hAnsiTheme="minorHAnsi"/>
-              </w:rPr>
-              <w:t xml:space="preserve"> Win</w:t>
+            <w:r>
+              <w:rPr>
+                <w:rFonts w:asciiTheme="minorHAnsi" w:hAnsiTheme="minorHAnsi"/>
+              </w:rPr>
+              <w:t>Treza Bawm Win</w:t>
             </w:r>
           </w:p>
         </w:tc>
@@ -1048,8 +1020,6 @@
                 <w:rFonts w:asciiTheme="minorHAnsi" w:hAnsiTheme="minorHAnsi"/>
               </w:rPr>
             </w:pPr>
-            <w:bookmarkStart w:id="5" w:name="_GoBack"/>
-            <w:bookmarkEnd w:id="5"/>
           </w:p>
         </w:tc>
         <w:tc>
@@ -1392,7 +1362,6 @@
                 <w:szCs w:val="20"/>
               </w:rPr>
             </w:pPr>
-            <w:proofErr w:type="spellStart"/>
             <w:r>
               <w:rPr>
                 <w:rFonts w:asciiTheme="minorHAnsi" w:hAnsiTheme="minorHAnsi"/>
@@ -1411,40 +1380,7 @@
                 <w:sz w:val="20"/>
                 <w:szCs w:val="20"/>
               </w:rPr>
-              <w:t>reza</w:t>
-            </w:r>
-            <w:proofErr w:type="spellEnd"/>
-            <w:r>
-              <w:rPr>
-                <w:rFonts w:asciiTheme="minorHAnsi" w:hAnsiTheme="minorHAnsi"/>
-                <w:bCs/>
-                <w:color w:val="000000"/>
-                <w:sz w:val="20"/>
-                <w:szCs w:val="20"/>
-              </w:rPr>
-              <w:t xml:space="preserve"> </w:t>
-            </w:r>
-            <w:proofErr w:type="spellStart"/>
-            <w:r>
-              <w:rPr>
-                <w:rFonts w:asciiTheme="minorHAnsi" w:hAnsiTheme="minorHAnsi"/>
-                <w:bCs/>
-                <w:color w:val="000000"/>
-                <w:sz w:val="20"/>
-                <w:szCs w:val="20"/>
-              </w:rPr>
-              <w:t>Bawm</w:t>
-            </w:r>
-            <w:proofErr w:type="spellEnd"/>
-            <w:r>
-              <w:rPr>
-                <w:rFonts w:asciiTheme="minorHAnsi" w:hAnsiTheme="minorHAnsi"/>
-                <w:bCs/>
-                <w:color w:val="000000"/>
-                <w:sz w:val="20"/>
-                <w:szCs w:val="20"/>
-              </w:rPr>
-              <w:t xml:space="preserve"> Win</w:t>
+              <w:t>reza Bawm Win</w:t>
             </w:r>
           </w:p>
         </w:tc>
@@ -1542,7 +1478,6 @@
                 <w:szCs w:val="20"/>
               </w:rPr>
             </w:pPr>
-            <w:proofErr w:type="spellStart"/>
             <w:r>
               <w:rPr>
                 <w:rFonts w:asciiTheme="minorHAnsi" w:hAnsiTheme="minorHAnsi"/>
@@ -1551,40 +1486,7 @@
                 <w:sz w:val="20"/>
                 <w:szCs w:val="20"/>
               </w:rPr>
-              <w:t>Treza</w:t>
-            </w:r>
-            <w:proofErr w:type="spellEnd"/>
-            <w:r>
-              <w:rPr>
-                <w:rFonts w:asciiTheme="minorHAnsi" w:hAnsiTheme="minorHAnsi"/>
-                <w:bCs/>
-                <w:color w:val="000000"/>
-                <w:sz w:val="20"/>
-                <w:szCs w:val="20"/>
-              </w:rPr>
-              <w:t xml:space="preserve"> </w:t>
-            </w:r>
-            <w:proofErr w:type="spellStart"/>
-            <w:r>
-              <w:rPr>
-                <w:rFonts w:asciiTheme="minorHAnsi" w:hAnsiTheme="minorHAnsi"/>
-                <w:bCs/>
-                <w:color w:val="000000"/>
-                <w:sz w:val="20"/>
-                <w:szCs w:val="20"/>
-              </w:rPr>
-              <w:t>Bawm</w:t>
-            </w:r>
-            <w:proofErr w:type="spellEnd"/>
-            <w:r>
-              <w:rPr>
-                <w:rFonts w:asciiTheme="minorHAnsi" w:hAnsiTheme="minorHAnsi"/>
-                <w:bCs/>
-                <w:color w:val="000000"/>
-                <w:sz w:val="20"/>
-                <w:szCs w:val="20"/>
-              </w:rPr>
-              <w:t xml:space="preserve"> Win</w:t>
+              <w:t>Treza Bawm Win</w:t>
             </w:r>
           </w:p>
         </w:tc>
@@ -1765,7 +1667,6 @@
                 <w:szCs w:val="20"/>
               </w:rPr>
             </w:pPr>
-            <w:proofErr w:type="spellStart"/>
             <w:r>
               <w:rPr>
                 <w:rFonts w:asciiTheme="minorHAnsi" w:hAnsiTheme="minorHAnsi"/>
@@ -1774,40 +1675,7 @@
                 <w:sz w:val="20"/>
                 <w:szCs w:val="20"/>
               </w:rPr>
-              <w:t>Treza</w:t>
-            </w:r>
-            <w:proofErr w:type="spellEnd"/>
-            <w:r>
-              <w:rPr>
-                <w:rFonts w:asciiTheme="minorHAnsi" w:hAnsiTheme="minorHAnsi"/>
-                <w:bCs/>
-                <w:color w:val="000000"/>
-                <w:sz w:val="20"/>
-                <w:szCs w:val="20"/>
-              </w:rPr>
-              <w:t xml:space="preserve"> </w:t>
-            </w:r>
-            <w:proofErr w:type="spellStart"/>
-            <w:r>
-              <w:rPr>
-                <w:rFonts w:asciiTheme="minorHAnsi" w:hAnsiTheme="minorHAnsi"/>
-                <w:bCs/>
-                <w:color w:val="000000"/>
-                <w:sz w:val="20"/>
-                <w:szCs w:val="20"/>
-              </w:rPr>
-              <w:t>Bawm</w:t>
-            </w:r>
-            <w:proofErr w:type="spellEnd"/>
-            <w:r>
-              <w:rPr>
-                <w:rFonts w:asciiTheme="minorHAnsi" w:hAnsiTheme="minorHAnsi"/>
-                <w:bCs/>
-                <w:color w:val="000000"/>
-                <w:sz w:val="20"/>
-                <w:szCs w:val="20"/>
-              </w:rPr>
-              <w:t xml:space="preserve"> Win</w:t>
+              <w:t>Treza Bawm Win</w:t>
             </w:r>
           </w:p>
         </w:tc>
@@ -1983,7 +1851,6 @@
                 <w:szCs w:val="20"/>
               </w:rPr>
             </w:pPr>
-            <w:proofErr w:type="spellStart"/>
             <w:r>
               <w:rPr>
                 <w:rFonts w:asciiTheme="minorHAnsi" w:hAnsiTheme="minorHAnsi"/>
@@ -1992,40 +1859,7 @@
                 <w:sz w:val="20"/>
                 <w:szCs w:val="20"/>
               </w:rPr>
-              <w:t>Treza</w:t>
-            </w:r>
-            <w:proofErr w:type="spellEnd"/>
-            <w:r>
-              <w:rPr>
-                <w:rFonts w:asciiTheme="minorHAnsi" w:hAnsiTheme="minorHAnsi"/>
-                <w:bCs/>
-                <w:color w:val="000000"/>
-                <w:sz w:val="20"/>
-                <w:szCs w:val="20"/>
-              </w:rPr>
-              <w:t xml:space="preserve"> </w:t>
-            </w:r>
-            <w:proofErr w:type="spellStart"/>
-            <w:r>
-              <w:rPr>
-                <w:rFonts w:asciiTheme="minorHAnsi" w:hAnsiTheme="minorHAnsi"/>
-                <w:bCs/>
-                <w:color w:val="000000"/>
-                <w:sz w:val="20"/>
-                <w:szCs w:val="20"/>
-              </w:rPr>
-              <w:t>Bawm</w:t>
-            </w:r>
-            <w:proofErr w:type="spellEnd"/>
-            <w:r>
-              <w:rPr>
-                <w:rFonts w:asciiTheme="minorHAnsi" w:hAnsiTheme="minorHAnsi"/>
-                <w:bCs/>
-                <w:color w:val="000000"/>
-                <w:sz w:val="20"/>
-                <w:szCs w:val="20"/>
-              </w:rPr>
-              <w:t xml:space="preserve"> Win</w:t>
+              <w:t>Treza Bawm Win</w:t>
             </w:r>
           </w:p>
         </w:tc>
@@ -5225,16 +5059,16 @@
           <w:lang w:val="en-US"/>
         </w:rPr>
       </w:pPr>
-      <w:bookmarkStart w:id="6" w:name="_Toc397818860"/>
-      <w:bookmarkStart w:id="7" w:name="_Toc512177978"/>
+      <w:bookmarkStart w:id="4" w:name="_Toc397818860"/>
+      <w:bookmarkStart w:id="5" w:name="_Toc512177978"/>
       <w:r>
         <w:rPr>
           <w:lang w:val="en-US"/>
         </w:rPr>
         <w:t>Introduction</w:t>
       </w:r>
-      <w:bookmarkEnd w:id="6"/>
-      <w:bookmarkEnd w:id="7"/>
+      <w:bookmarkEnd w:id="4"/>
+      <w:bookmarkEnd w:id="5"/>
     </w:p>
     <w:p>
       <w:pPr>
@@ -5474,11 +5308,11 @@
           <w:numId w:val="5"/>
         </w:numPr>
       </w:pPr>
-      <w:bookmarkStart w:id="8" w:name="_Toc512177979"/>
+      <w:bookmarkStart w:id="6" w:name="_Toc512177979"/>
       <w:r>
         <w:t>Product Perspective</w:t>
       </w:r>
-      <w:bookmarkEnd w:id="8"/>
+      <w:bookmarkEnd w:id="6"/>
     </w:p>
     <w:p>
       <w:pPr>
@@ -5722,7 +5556,7 @@
           <w:lang w:val="en-US"/>
         </w:rPr>
       </w:pPr>
-      <w:bookmarkStart w:id="9" w:name="_Toc512177980"/>
+      <w:bookmarkStart w:id="7" w:name="_Toc512177980"/>
       <w:r>
         <w:rPr>
           <w:lang w:val="en-US"/>
@@ -5730,7 +5564,7 @@
         <w:lastRenderedPageBreak/>
         <w:t>System Architecture</w:t>
       </w:r>
-      <w:bookmarkEnd w:id="9"/>
+      <w:bookmarkEnd w:id="7"/>
     </w:p>
     <w:p>
       <w:pPr>
@@ -5740,7 +5574,7 @@
           <w:numId w:val="5"/>
         </w:numPr>
       </w:pPr>
-      <w:bookmarkStart w:id="10" w:name="_Toc512177981"/>
+      <w:bookmarkStart w:id="8" w:name="_Toc512177981"/>
       <w:r>
         <w:t>End to End architecture</w:t>
       </w:r>
@@ -5753,7 +5587,7 @@
       <w:r>
         <w:t>diagram</w:t>
       </w:r>
-      <w:bookmarkEnd w:id="10"/>
+      <w:bookmarkEnd w:id="8"/>
     </w:p>
     <w:p>
       <w:pPr>
@@ -5764,13 +5598,13 @@
       <w:r>
         <w:rPr>
           <w:noProof/>
-          <w:lang w:val="en-GB" w:eastAsia="en-GB" w:bidi="ar-SA"/>
+          <w:lang w:val="en-GB" w:bidi="ar-SA"/>
         </w:rPr>
         <w:drawing>
-          <wp:inline distT="0" distB="0" distL="0" distR="0" wp14:anchorId="09BBCA34" wp14:editId="297C6709">
-            <wp:extent cx="5557016" cy="5051833"/>
-            <wp:effectExtent l="0" t="0" r="5715" b="3175"/>
-            <wp:docPr id="4" name="Picture 4"/>
+          <wp:inline distT="0" distB="0" distL="0" distR="0" wp14:anchorId="3E4D0983" wp14:editId="44F40A3B">
+            <wp:extent cx="5227235" cy="4738977"/>
+            <wp:effectExtent l="0" t="0" r="5715" b="0"/>
+            <wp:docPr id="5" name="Picture 5"/>
             <wp:cNvGraphicFramePr>
               <a:graphicFrameLocks xmlns:a="http://schemas.openxmlformats.org/drawingml/2006/main" noChangeAspect="1"/>
             </wp:cNvGraphicFramePr>
@@ -5778,11 +5612,11 @@
               <a:graphicData uri="http://schemas.openxmlformats.org/drawingml/2006/picture">
                 <pic:pic xmlns:pic="http://schemas.openxmlformats.org/drawingml/2006/picture">
                   <pic:nvPicPr>
-                    <pic:cNvPr id="4" name="HighLevelDesignOverview.jpg"/>
+                    <pic:cNvPr id="5" name="HighLevelDesignOverview (6).jpg"/>
                     <pic:cNvPicPr/>
                   </pic:nvPicPr>
                   <pic:blipFill>
-                    <a:blip r:embed="rId11">
+                    <a:blip r:embed="rId9">
                       <a:extLst>
                         <a:ext uri="{28A0092B-C50C-407E-A947-70E740481C1C}">
                           <a14:useLocalDpi xmlns:a14="http://schemas.microsoft.com/office/drawing/2010/main" val="0"/>
@@ -5796,7 +5630,7 @@
                   <pic:spPr>
                     <a:xfrm>
                       <a:off x="0" y="0"/>
-                      <a:ext cx="5563513" cy="5057739"/>
+                      <a:ext cx="5231375" cy="4742730"/>
                     </a:xfrm>
                     <a:prstGeom prst="rect">
                       <a:avLst/>
@@ -5808,6 +5642,8 @@
           </wp:inline>
         </w:drawing>
       </w:r>
+      <w:bookmarkStart w:id="9" w:name="_GoBack"/>
+      <w:bookmarkEnd w:id="9"/>
     </w:p>
     <w:p>
       <w:pPr>
@@ -5908,12 +5744,12 @@
           <w:numId w:val="5"/>
         </w:numPr>
       </w:pPr>
-      <w:bookmarkStart w:id="11" w:name="_Toc512177982"/>
+      <w:bookmarkStart w:id="10" w:name="_Toc512177982"/>
       <w:r>
         <w:lastRenderedPageBreak/>
         <w:t>Multitier Architecture</w:t>
       </w:r>
-      <w:bookmarkEnd w:id="11"/>
+      <w:bookmarkEnd w:id="10"/>
     </w:p>
     <w:p>
       <w:pPr>
@@ -6152,14 +5988,14 @@
           <w:numId w:val="5"/>
         </w:numPr>
       </w:pPr>
-      <w:bookmarkStart w:id="12" w:name="_Toc512177983"/>
+      <w:bookmarkStart w:id="11" w:name="_Toc512177983"/>
       <w:r>
         <w:t>Technolog</w:t>
       </w:r>
       <w:r>
         <w:t>ies</w:t>
       </w:r>
-      <w:bookmarkEnd w:id="12"/>
+      <w:bookmarkEnd w:id="11"/>
     </w:p>
     <w:p>
       <w:pPr>
@@ -6174,11 +6010,11 @@
         </w:tabs>
         <w:ind w:hanging="270"/>
       </w:pPr>
-      <w:bookmarkStart w:id="13" w:name="_Toc512177984"/>
+      <w:bookmarkStart w:id="12" w:name="_Toc512177984"/>
       <w:r>
         <w:t>AWS IoT</w:t>
       </w:r>
-      <w:bookmarkEnd w:id="13"/>
+      <w:bookmarkEnd w:id="12"/>
     </w:p>
     <w:p>
       <w:pPr>
@@ -6290,11 +6126,11 @@
         </w:tabs>
         <w:ind w:hanging="270"/>
       </w:pPr>
-      <w:bookmarkStart w:id="14" w:name="_Toc512177985"/>
+      <w:bookmarkStart w:id="13" w:name="_Toc512177985"/>
       <w:r>
         <w:t>AWS Lambda</w:t>
       </w:r>
-      <w:bookmarkEnd w:id="14"/>
+      <w:bookmarkEnd w:id="13"/>
     </w:p>
     <w:p>
       <w:pPr>
@@ -6431,7 +6267,7 @@
         </w:tabs>
         <w:ind w:hanging="270"/>
       </w:pPr>
-      <w:bookmarkStart w:id="15" w:name="_Toc512177986"/>
+      <w:bookmarkStart w:id="14" w:name="_Toc512177986"/>
       <w:r>
         <w:t>Dyna</w:t>
       </w:r>
@@ -6441,7 +6277,7 @@
       <w:r>
         <w:t>DB</w:t>
       </w:r>
-      <w:bookmarkEnd w:id="15"/>
+      <w:bookmarkEnd w:id="14"/>
     </w:p>
     <w:p>
       <w:pPr>
@@ -6502,11 +6338,11 @@
         </w:tabs>
         <w:ind w:hanging="270"/>
       </w:pPr>
-      <w:bookmarkStart w:id="16" w:name="_Toc512177987"/>
+      <w:bookmarkStart w:id="15" w:name="_Toc512177987"/>
       <w:r>
         <w:t>AWS S3</w:t>
       </w:r>
-      <w:bookmarkEnd w:id="16"/>
+      <w:bookmarkEnd w:id="15"/>
     </w:p>
     <w:p>
       <w:pPr>
@@ -6588,11 +6424,11 @@
         </w:tabs>
         <w:ind w:hanging="270"/>
       </w:pPr>
-      <w:bookmarkStart w:id="17" w:name="_Toc512177988"/>
+      <w:bookmarkStart w:id="16" w:name="_Toc512177988"/>
       <w:r>
         <w:t>AWS Kinesis</w:t>
       </w:r>
-      <w:bookmarkEnd w:id="17"/>
+      <w:bookmarkEnd w:id="16"/>
     </w:p>
     <w:p>
       <w:pPr>
@@ -6661,11 +6497,11 @@
         </w:tabs>
         <w:ind w:hanging="270"/>
       </w:pPr>
-      <w:bookmarkStart w:id="18" w:name="_Toc512177989"/>
+      <w:bookmarkStart w:id="17" w:name="_Toc512177989"/>
       <w:r>
         <w:t>AWS Containers</w:t>
       </w:r>
-      <w:bookmarkEnd w:id="18"/>
+      <w:bookmarkEnd w:id="17"/>
     </w:p>
     <w:p>
       <w:pPr>
@@ -6834,11 +6670,11 @@
         </w:tabs>
         <w:ind w:hanging="270"/>
       </w:pPr>
-      <w:bookmarkStart w:id="19" w:name="_Toc512177990"/>
+      <w:bookmarkStart w:id="18" w:name="_Toc512177990"/>
       <w:r>
         <w:t>Backend Web-Service API</w:t>
       </w:r>
-      <w:bookmarkEnd w:id="19"/>
+      <w:bookmarkEnd w:id="18"/>
     </w:p>
     <w:p>
       <w:pPr>
@@ -6917,11 +6753,11 @@
         </w:tabs>
         <w:ind w:hanging="270"/>
       </w:pPr>
-      <w:bookmarkStart w:id="20" w:name="_Toc512177991"/>
+      <w:bookmarkStart w:id="19" w:name="_Toc512177991"/>
       <w:r>
         <w:t>Front-end web application</w:t>
       </w:r>
-      <w:bookmarkEnd w:id="20"/>
+      <w:bookmarkEnd w:id="19"/>
     </w:p>
     <w:p>
       <w:pPr>
@@ -7164,14 +7000,14 @@
         </w:tabs>
         <w:ind w:hanging="270"/>
       </w:pPr>
-      <w:bookmarkStart w:id="21" w:name="_Toc512177992"/>
+      <w:bookmarkStart w:id="20" w:name="_Toc512177992"/>
       <w:r>
         <w:t xml:space="preserve">Chart </w:t>
       </w:r>
       <w:r>
         <w:t>Libraries</w:t>
       </w:r>
-      <w:bookmarkEnd w:id="21"/>
+      <w:bookmarkEnd w:id="20"/>
     </w:p>
     <w:p>
       <w:pPr>
@@ -7208,7 +7044,7 @@
         <w:pStyle w:val="Heading2"/>
         <w:ind w:left="0" w:firstLine="0"/>
       </w:pPr>
-      <w:bookmarkStart w:id="22" w:name="_Toc512177993"/>
+      <w:bookmarkStart w:id="21" w:name="_Toc512177993"/>
       <w:r>
         <w:lastRenderedPageBreak/>
         <w:t>2</w:t>
@@ -7219,7 +7055,7 @@
       <w:r>
         <w:t xml:space="preserve"> Application architecture</w:t>
       </w:r>
-      <w:bookmarkEnd w:id="22"/>
+      <w:bookmarkEnd w:id="21"/>
     </w:p>
     <w:p>
       <w:pPr>
@@ -7254,7 +7090,7 @@
                     <pic:cNvPicPr/>
                   </pic:nvPicPr>
                   <pic:blipFill>
-                    <a:blip r:embed="rId12">
+                    <a:blip r:embed="rId10">
                       <a:extLst>
                         <a:ext uri="{28A0092B-C50C-407E-A947-70E740481C1C}">
                           <a14:useLocalDpi xmlns:a14="http://schemas.microsoft.com/office/drawing/2010/main" val="0"/>
@@ -7299,7 +7135,7 @@
       <w:pPr>
         <w:pStyle w:val="Heading2"/>
       </w:pPr>
-      <w:bookmarkStart w:id="23" w:name="_Toc512177994"/>
+      <w:bookmarkStart w:id="22" w:name="_Toc512177994"/>
       <w:r>
         <w:t>2</w:t>
       </w:r>
@@ -7315,6 +7151,66 @@
       <w:r>
         <w:t>)</w:t>
       </w:r>
+      <w:bookmarkEnd w:id="22"/>
+    </w:p>
+    <w:p>
+      <w:pPr>
+        <w:rPr>
+          <w:rFonts w:asciiTheme="minorHAnsi" w:hAnsiTheme="minorHAnsi"/>
+          <w:lang w:val="en-GB" w:bidi="ar-SA"/>
+        </w:rPr>
+      </w:pPr>
+      <w:r>
+        <w:rPr>
+          <w:rFonts w:asciiTheme="minorHAnsi" w:hAnsiTheme="minorHAnsi"/>
+        </w:rPr>
+        <w:tab/>
+      </w:r>
+      <w:r>
+        <w:rPr>
+          <w:rFonts w:asciiTheme="minorHAnsi" w:hAnsiTheme="minorHAnsi"/>
+          <w:lang w:val="en-GB" w:bidi="ar-SA"/>
+        </w:rPr>
+        <w:t>To be continue</w:t>
+      </w:r>
+      <w:r>
+        <w:rPr>
+          <w:rFonts w:asciiTheme="minorHAnsi" w:hAnsiTheme="minorHAnsi"/>
+          <w:lang w:val="en-GB" w:bidi="ar-SA"/>
+        </w:rPr>
+        <w:t>d</w:t>
+      </w:r>
+      <w:r>
+        <w:rPr>
+          <w:rFonts w:asciiTheme="minorHAnsi" w:hAnsiTheme="minorHAnsi"/>
+          <w:lang w:val="en-GB" w:bidi="ar-SA"/>
+        </w:rPr>
+        <w:t xml:space="preserve"> in design phase …</w:t>
+      </w:r>
+    </w:p>
+    <w:p>
+      <w:pPr>
+        <w:rPr>
+          <w:rFonts w:asciiTheme="minorHAnsi" w:hAnsiTheme="minorHAnsi"/>
+          <w:lang w:val="en-GB" w:bidi="ar-SA"/>
+        </w:rPr>
+      </w:pPr>
+    </w:p>
+    <w:p>
+      <w:pPr>
+        <w:rPr>
+          <w:rFonts w:asciiTheme="minorHAnsi" w:hAnsiTheme="minorHAnsi"/>
+        </w:rPr>
+      </w:pPr>
+    </w:p>
+    <w:p>
+      <w:pPr>
+        <w:pStyle w:val="Heading2"/>
+      </w:pPr>
+      <w:bookmarkStart w:id="23" w:name="_Toc512177995"/>
+      <w:r>
+        <w:t>2.5 Database design</w:t>
+      </w:r>
       <w:bookmarkEnd w:id="23"/>
     </w:p>
     <w:p>
@@ -7371,71 +7267,11 @@
       <w:pPr>
         <w:pStyle w:val="Heading2"/>
       </w:pPr>
-      <w:bookmarkStart w:id="24" w:name="_Toc512177995"/>
-      <w:r>
-        <w:t>2.5 Database design</w:t>
+      <w:bookmarkStart w:id="24" w:name="_Toc512177996"/>
+      <w:r>
+        <w:t>2.6 Coding standards and packaging</w:t>
       </w:r>
       <w:bookmarkEnd w:id="24"/>
-    </w:p>
-    <w:p>
-      <w:pPr>
-        <w:rPr>
-          <w:rFonts w:asciiTheme="minorHAnsi" w:hAnsiTheme="minorHAnsi"/>
-          <w:lang w:val="en-GB" w:bidi="ar-SA"/>
-        </w:rPr>
-      </w:pPr>
-      <w:r>
-        <w:rPr>
-          <w:rFonts w:asciiTheme="minorHAnsi" w:hAnsiTheme="minorHAnsi"/>
-        </w:rPr>
-        <w:tab/>
-      </w:r>
-      <w:r>
-        <w:rPr>
-          <w:rFonts w:asciiTheme="minorHAnsi" w:hAnsiTheme="minorHAnsi"/>
-          <w:lang w:val="en-GB" w:bidi="ar-SA"/>
-        </w:rPr>
-        <w:t>To be continue</w:t>
-      </w:r>
-      <w:r>
-        <w:rPr>
-          <w:rFonts w:asciiTheme="minorHAnsi" w:hAnsiTheme="minorHAnsi"/>
-          <w:lang w:val="en-GB" w:bidi="ar-SA"/>
-        </w:rPr>
-        <w:t>d</w:t>
-      </w:r>
-      <w:r>
-        <w:rPr>
-          <w:rFonts w:asciiTheme="minorHAnsi" w:hAnsiTheme="minorHAnsi"/>
-          <w:lang w:val="en-GB" w:bidi="ar-SA"/>
-        </w:rPr>
-        <w:t xml:space="preserve"> in design phase …</w:t>
-      </w:r>
-    </w:p>
-    <w:p>
-      <w:pPr>
-        <w:rPr>
-          <w:rFonts w:asciiTheme="minorHAnsi" w:hAnsiTheme="minorHAnsi"/>
-          <w:lang w:val="en-GB" w:bidi="ar-SA"/>
-        </w:rPr>
-      </w:pPr>
-    </w:p>
-    <w:p>
-      <w:pPr>
-        <w:rPr>
-          <w:rFonts w:asciiTheme="minorHAnsi" w:hAnsiTheme="minorHAnsi"/>
-        </w:rPr>
-      </w:pPr>
-    </w:p>
-    <w:p>
-      <w:pPr>
-        <w:pStyle w:val="Heading2"/>
-      </w:pPr>
-      <w:bookmarkStart w:id="25" w:name="_Toc512177996"/>
-      <w:r>
-        <w:t>2.6 Coding standards and packaging</w:t>
-      </w:r>
-      <w:bookmarkEnd w:id="25"/>
     </w:p>
     <w:p>
       <w:pPr>
@@ -7485,11 +7321,11 @@
       <w:pPr>
         <w:pStyle w:val="Heading2"/>
       </w:pPr>
-      <w:bookmarkStart w:id="26" w:name="_Toc512177997"/>
+      <w:bookmarkStart w:id="25" w:name="_Toc512177997"/>
       <w:r>
         <w:t>2.7 Performance</w:t>
       </w:r>
-      <w:bookmarkEnd w:id="26"/>
+      <w:bookmarkEnd w:id="25"/>
     </w:p>
     <w:p>
       <w:pPr>
@@ -7702,8 +7538,8 @@
       </w:pPr>
     </w:p>
     <w:sectPr>
-      <w:headerReference w:type="default" r:id="rId13"/>
-      <w:footerReference w:type="default" r:id="rId14"/>
+      <w:headerReference w:type="default" r:id="rId11"/>
+      <w:footerReference w:type="default" r:id="rId12"/>
       <w:pgSz w:w="12240" w:h="15840"/>
       <w:pgMar w:top="1440" w:right="1440" w:bottom="1440" w:left="1440" w:header="720" w:footer="720" w:gutter="0"/>
       <w:cols w:space="720"/>
@@ -7711,36 +7547,6 @@
     </w:sectPr>
   </w:body>
 </w:document>
-</file>
-
-<file path=word/comments.xml><?xml version="1.0" encoding="utf-8"?>
-<w:comments xmlns:wpc="http://schemas.microsoft.com/office/word/2010/wordprocessingCanvas" xmlns:cx="http://schemas.microsoft.com/office/drawing/2014/chartex" xmlns:cx1="http://schemas.microsoft.com/office/drawing/2015/9/8/chartex" xmlns:cx2="http://schemas.microsoft.com/office/drawing/2015/10/21/chartex" xmlns:cx3="http://schemas.microsoft.com/office/drawing/2016/5/9/chartex" xmlns:cx4="http://schemas.microsoft.com/office/drawing/2016/5/10/chartex" xmlns:cx5="http://schemas.microsoft.com/office/drawing/2016/5/11/chartex" xmlns:cx6="http://schemas.microsoft.com/office/drawing/2016/5/12/chartex" xmlns:cx7="http://schemas.microsoft.com/office/drawing/2016/5/13/chartex" xmlns:cx8="http://schemas.microsoft.com/office/drawing/2016/5/14/chartex" xmlns:mc="http://schemas.openxmlformats.org/markup-compatibility/2006" xmlns:aink="http://schemas.microsoft.com/office/drawing/2016/ink" xmlns:am3d="http://schemas.microsoft.com/office/drawing/2017/model3d" xmlns:o="urn:schemas-microsoft-com:office:office" xmlns:r="http://schemas.openxmlformats.org/officeDocument/2006/relationships" xmlns:m="http://schemas.openxmlformats.org/officeDocument/2006/math" xmlns:v="urn:schemas-microsoft-com:vml" xmlns:wp14="http://schemas.microsoft.com/office/word/2010/wordprocessingDrawing" xmlns:wp="http://schemas.openxmlformats.org/drawingml/2006/wordprocessingDrawing" xmlns:w10="urn:schemas-microsoft-com:office:word" xmlns:w="http://schemas.openxmlformats.org/wordprocessingml/2006/main" xmlns:w14="http://schemas.microsoft.com/office/word/2010/wordml" xmlns:w15="http://schemas.microsoft.com/office/word/2012/wordml" xmlns:w16cid="http://schemas.microsoft.com/office/word/2016/wordml/cid" xmlns:w16se="http://schemas.microsoft.com/office/word/2015/wordml/symex" xmlns:wpg="http://schemas.microsoft.com/office/word/2010/wordprocessingGroup" xmlns:wpi="http://schemas.microsoft.com/office/word/2010/wordprocessingInk" xmlns:wne="http://schemas.microsoft.com/office/word/2006/wordml" xmlns:wps="http://schemas.microsoft.com/office/word/2010/wordprocessingShape" mc:Ignorable="w14 w15 w16se w16cid wp14">
-  <w:comment w:id="0" w:author="Kaung Myat Bo" w:date="2018-04-02T12:48:00Z" w:initials="KMB">
-    <w:p>
-      <w:pPr>
-        <w:pStyle w:val="CommentText"/>
-      </w:pPr>
-      <w:r>
-        <w:rPr>
-          <w:rStyle w:val="CommentReference"/>
-        </w:rPr>
-        <w:annotationRef/>
-      </w:r>
-      <w:r>
-        <w:t>Remove this rectangle box. We can j</w:t>
-      </w:r>
-      <w:r>
-        <w:t>ust put the content in the page and make center align.</w:t>
-      </w:r>
-    </w:p>
-  </w:comment>
-</w:comments>
-</file>
-
-<file path=word/commentsExtended.xml><?xml version="1.0" encoding="utf-8"?>
-<w15:commentsEx xmlns:wpc="http://schemas.microsoft.com/office/word/2010/wordprocessingCanvas" xmlns:cx="http://schemas.microsoft.com/office/drawing/2014/chartex" xmlns:cx1="http://schemas.microsoft.com/office/drawing/2015/9/8/chartex" xmlns:cx2="http://schemas.microsoft.com/office/drawing/2015/10/21/chartex" xmlns:cx3="http://schemas.microsoft.com/office/drawing/2016/5/9/chartex" xmlns:cx4="http://schemas.microsoft.com/office/drawing/2016/5/10/chartex" xmlns:cx5="http://schemas.microsoft.com/office/drawing/2016/5/11/chartex" xmlns:cx6="http://schemas.microsoft.com/office/drawing/2016/5/12/chartex" xmlns:cx7="http://schemas.microsoft.com/office/drawing/2016/5/13/chartex" xmlns:cx8="http://schemas.microsoft.com/office/drawing/2016/5/14/chartex" xmlns:mc="http://schemas.openxmlformats.org/markup-compatibility/2006" xmlns:aink="http://schemas.microsoft.com/office/drawing/2016/ink" xmlns:am3d="http://schemas.microsoft.com/office/drawing/2017/model3d" xmlns:o="urn:schemas-microsoft-com:office:office" xmlns:r="http://schemas.openxmlformats.org/officeDocument/2006/relationships" xmlns:m="http://schemas.openxmlformats.org/officeDocument/2006/math" xmlns:v="urn:schemas-microsoft-com:vml" xmlns:wp14="http://schemas.microsoft.com/office/word/2010/wordprocessingDrawing" xmlns:wp="http://schemas.openxmlformats.org/drawingml/2006/wordprocessingDrawing" xmlns:w10="urn:schemas-microsoft-com:office:word" xmlns:w="http://schemas.openxmlformats.org/wordprocessingml/2006/main" xmlns:w14="http://schemas.microsoft.com/office/word/2010/wordml" xmlns:w15="http://schemas.microsoft.com/office/word/2012/wordml" xmlns:w16cid="http://schemas.microsoft.com/office/word/2016/wordml/cid" xmlns:w16se="http://schemas.microsoft.com/office/word/2015/wordml/symex" xmlns:wpg="http://schemas.microsoft.com/office/word/2010/wordprocessingGroup" xmlns:wpi="http://schemas.microsoft.com/office/word/2010/wordprocessingInk" xmlns:wne="http://schemas.microsoft.com/office/word/2006/wordml" xmlns:wps="http://schemas.microsoft.com/office/word/2010/wordprocessingShape" mc:Ignorable="w14 w15 w16se w16cid wp14">
-  <w15:commentEx w15:paraId="09F6CF14" w15:done="0"/>
-</w15:commentsEx>
 </file>
 
 <file path=word/endnotes.xml><?xml version="1.0" encoding="utf-8"?>
@@ -10022,14 +9828,6 @@
     <w:abstractNumId w:val="9"/>
   </w:num>
 </w:numbering>
-</file>
-
-<file path=word/people.xml><?xml version="1.0" encoding="utf-8"?>
-<w15:people xmlns:wpc="http://schemas.microsoft.com/office/word/2010/wordprocessingCanvas" xmlns:cx="http://schemas.microsoft.com/office/drawing/2014/chartex" xmlns:cx1="http://schemas.microsoft.com/office/drawing/2015/9/8/chartex" xmlns:cx2="http://schemas.microsoft.com/office/drawing/2015/10/21/chartex" xmlns:cx3="http://schemas.microsoft.com/office/drawing/2016/5/9/chartex" xmlns:cx4="http://schemas.microsoft.com/office/drawing/2016/5/10/chartex" xmlns:cx5="http://schemas.microsoft.com/office/drawing/2016/5/11/chartex" xmlns:cx6="http://schemas.microsoft.com/office/drawing/2016/5/12/chartex" xmlns:cx7="http://schemas.microsoft.com/office/drawing/2016/5/13/chartex" xmlns:cx8="http://schemas.microsoft.com/office/drawing/2016/5/14/chartex" xmlns:mc="http://schemas.openxmlformats.org/markup-compatibility/2006" xmlns:aink="http://schemas.microsoft.com/office/drawing/2016/ink" xmlns:am3d="http://schemas.microsoft.com/office/drawing/2017/model3d" xmlns:o="urn:schemas-microsoft-com:office:office" xmlns:r="http://schemas.openxmlformats.org/officeDocument/2006/relationships" xmlns:m="http://schemas.openxmlformats.org/officeDocument/2006/math" xmlns:v="urn:schemas-microsoft-com:vml" xmlns:wp14="http://schemas.microsoft.com/office/word/2010/wordprocessingDrawing" xmlns:wp="http://schemas.openxmlformats.org/drawingml/2006/wordprocessingDrawing" xmlns:w10="urn:schemas-microsoft-com:office:word" xmlns:w="http://schemas.openxmlformats.org/wordprocessingml/2006/main" xmlns:w14="http://schemas.microsoft.com/office/word/2010/wordml" xmlns:w15="http://schemas.microsoft.com/office/word/2012/wordml" xmlns:w16cid="http://schemas.microsoft.com/office/word/2016/wordml/cid" xmlns:w16se="http://schemas.microsoft.com/office/word/2015/wordml/symex" xmlns:wpg="http://schemas.microsoft.com/office/word/2010/wordprocessingGroup" xmlns:wpi="http://schemas.microsoft.com/office/word/2010/wordprocessingInk" xmlns:wne="http://schemas.microsoft.com/office/word/2006/wordml" xmlns:wps="http://schemas.microsoft.com/office/word/2010/wordprocessingShape" mc:Ignorable="w14 w15 w16se w16cid wp14">
-  <w15:person w15:author="Kaung Myat Bo">
-    <w15:presenceInfo w15:providerId="Windows Live" w15:userId="1d7f04c8-6018-4330-ae52-4ce86fa0478c"/>
-  </w15:person>
-</w15:people>
 </file>
 
 <file path=word/styles.xml><?xml version="1.0" encoding="utf-8"?>
@@ -11377,7 +11175,7 @@
 </file>
 
 <file path=customXml/itemProps1.xml><?xml version="1.0" encoding="utf-8"?>
-<ds:datastoreItem xmlns:ds="http://schemas.openxmlformats.org/officeDocument/2006/customXml" ds:itemID="{D1132917-F9B0-E442-BAE3-70AE0B8EF9AD}">
+<ds:datastoreItem xmlns:ds="http://schemas.openxmlformats.org/officeDocument/2006/customXml" ds:itemID="{09919E21-25BA-E345-969E-7D19E935A25A}">
   <ds:schemaRefs>
     <ds:schemaRef ds:uri="http://schemas.openxmlformats.org/officeDocument/2006/bibliography"/>
   </ds:schemaRefs>

</xml_diff>

<commit_message>
updated HLD overview diagram and added database design content
</commit_message>
<xml_diff>
--- a/TECH/DESIGN/HLD/WORK IN PROGRESS/HLD.docx
+++ b/TECH/DESIGN/HLD/WORK IN PROGRESS/HLD.docx
@@ -583,11 +583,33 @@
                 <w:rFonts w:asciiTheme="minorHAnsi" w:hAnsiTheme="minorHAnsi"/>
               </w:rPr>
             </w:pPr>
-            <w:r>
-              <w:rPr>
-                <w:rFonts w:asciiTheme="minorHAnsi" w:hAnsiTheme="minorHAnsi"/>
-              </w:rPr>
-              <w:t>Treza Bawm Win</w:t>
+            <w:proofErr w:type="spellStart"/>
+            <w:r>
+              <w:rPr>
+                <w:rFonts w:asciiTheme="minorHAnsi" w:hAnsiTheme="minorHAnsi"/>
+              </w:rPr>
+              <w:t>Treza</w:t>
+            </w:r>
+            <w:proofErr w:type="spellEnd"/>
+            <w:r>
+              <w:rPr>
+                <w:rFonts w:asciiTheme="minorHAnsi" w:hAnsiTheme="minorHAnsi"/>
+              </w:rPr>
+              <w:t xml:space="preserve"> </w:t>
+            </w:r>
+            <w:proofErr w:type="spellStart"/>
+            <w:r>
+              <w:rPr>
+                <w:rFonts w:asciiTheme="minorHAnsi" w:hAnsiTheme="minorHAnsi"/>
+              </w:rPr>
+              <w:t>Bawm</w:t>
+            </w:r>
+            <w:proofErr w:type="spellEnd"/>
+            <w:r>
+              <w:rPr>
+                <w:rFonts w:asciiTheme="minorHAnsi" w:hAnsiTheme="minorHAnsi"/>
+              </w:rPr>
+              <w:t xml:space="preserve"> Win</w:t>
             </w:r>
           </w:p>
         </w:tc>
@@ -1362,6 +1384,7 @@
                 <w:szCs w:val="20"/>
               </w:rPr>
             </w:pPr>
+            <w:proofErr w:type="spellStart"/>
             <w:r>
               <w:rPr>
                 <w:rFonts w:asciiTheme="minorHAnsi" w:hAnsiTheme="minorHAnsi"/>
@@ -1380,7 +1403,40 @@
                 <w:sz w:val="20"/>
                 <w:szCs w:val="20"/>
               </w:rPr>
-              <w:t>reza Bawm Win</w:t>
+              <w:t>reza</w:t>
+            </w:r>
+            <w:proofErr w:type="spellEnd"/>
+            <w:r>
+              <w:rPr>
+                <w:rFonts w:asciiTheme="minorHAnsi" w:hAnsiTheme="minorHAnsi"/>
+                <w:bCs/>
+                <w:color w:val="000000"/>
+                <w:sz w:val="20"/>
+                <w:szCs w:val="20"/>
+              </w:rPr>
+              <w:t xml:space="preserve"> </w:t>
+            </w:r>
+            <w:proofErr w:type="spellStart"/>
+            <w:r>
+              <w:rPr>
+                <w:rFonts w:asciiTheme="minorHAnsi" w:hAnsiTheme="minorHAnsi"/>
+                <w:bCs/>
+                <w:color w:val="000000"/>
+                <w:sz w:val="20"/>
+                <w:szCs w:val="20"/>
+              </w:rPr>
+              <w:t>Bawm</w:t>
+            </w:r>
+            <w:proofErr w:type="spellEnd"/>
+            <w:r>
+              <w:rPr>
+                <w:rFonts w:asciiTheme="minorHAnsi" w:hAnsiTheme="minorHAnsi"/>
+                <w:bCs/>
+                <w:color w:val="000000"/>
+                <w:sz w:val="20"/>
+                <w:szCs w:val="20"/>
+              </w:rPr>
+              <w:t xml:space="preserve"> Win</w:t>
             </w:r>
           </w:p>
         </w:tc>
@@ -1478,6 +1534,7 @@
                 <w:szCs w:val="20"/>
               </w:rPr>
             </w:pPr>
+            <w:proofErr w:type="spellStart"/>
             <w:r>
               <w:rPr>
                 <w:rFonts w:asciiTheme="minorHAnsi" w:hAnsiTheme="minorHAnsi"/>
@@ -1486,7 +1543,40 @@
                 <w:sz w:val="20"/>
                 <w:szCs w:val="20"/>
               </w:rPr>
-              <w:t>Treza Bawm Win</w:t>
+              <w:t>Treza</w:t>
+            </w:r>
+            <w:proofErr w:type="spellEnd"/>
+            <w:r>
+              <w:rPr>
+                <w:rFonts w:asciiTheme="minorHAnsi" w:hAnsiTheme="minorHAnsi"/>
+                <w:bCs/>
+                <w:color w:val="000000"/>
+                <w:sz w:val="20"/>
+                <w:szCs w:val="20"/>
+              </w:rPr>
+              <w:t xml:space="preserve"> </w:t>
+            </w:r>
+            <w:proofErr w:type="spellStart"/>
+            <w:r>
+              <w:rPr>
+                <w:rFonts w:asciiTheme="minorHAnsi" w:hAnsiTheme="minorHAnsi"/>
+                <w:bCs/>
+                <w:color w:val="000000"/>
+                <w:sz w:val="20"/>
+                <w:szCs w:val="20"/>
+              </w:rPr>
+              <w:t>Bawm</w:t>
+            </w:r>
+            <w:proofErr w:type="spellEnd"/>
+            <w:r>
+              <w:rPr>
+                <w:rFonts w:asciiTheme="minorHAnsi" w:hAnsiTheme="minorHAnsi"/>
+                <w:bCs/>
+                <w:color w:val="000000"/>
+                <w:sz w:val="20"/>
+                <w:szCs w:val="20"/>
+              </w:rPr>
+              <w:t xml:space="preserve"> Win</w:t>
             </w:r>
           </w:p>
         </w:tc>
@@ -1667,6 +1757,7 @@
                 <w:szCs w:val="20"/>
               </w:rPr>
             </w:pPr>
+            <w:proofErr w:type="spellStart"/>
             <w:r>
               <w:rPr>
                 <w:rFonts w:asciiTheme="minorHAnsi" w:hAnsiTheme="minorHAnsi"/>
@@ -1675,7 +1766,40 @@
                 <w:sz w:val="20"/>
                 <w:szCs w:val="20"/>
               </w:rPr>
-              <w:t>Treza Bawm Win</w:t>
+              <w:t>Treza</w:t>
+            </w:r>
+            <w:proofErr w:type="spellEnd"/>
+            <w:r>
+              <w:rPr>
+                <w:rFonts w:asciiTheme="minorHAnsi" w:hAnsiTheme="minorHAnsi"/>
+                <w:bCs/>
+                <w:color w:val="000000"/>
+                <w:sz w:val="20"/>
+                <w:szCs w:val="20"/>
+              </w:rPr>
+              <w:t xml:space="preserve"> </w:t>
+            </w:r>
+            <w:proofErr w:type="spellStart"/>
+            <w:r>
+              <w:rPr>
+                <w:rFonts w:asciiTheme="minorHAnsi" w:hAnsiTheme="minorHAnsi"/>
+                <w:bCs/>
+                <w:color w:val="000000"/>
+                <w:sz w:val="20"/>
+                <w:szCs w:val="20"/>
+              </w:rPr>
+              <w:t>Bawm</w:t>
+            </w:r>
+            <w:proofErr w:type="spellEnd"/>
+            <w:r>
+              <w:rPr>
+                <w:rFonts w:asciiTheme="minorHAnsi" w:hAnsiTheme="minorHAnsi"/>
+                <w:bCs/>
+                <w:color w:val="000000"/>
+                <w:sz w:val="20"/>
+                <w:szCs w:val="20"/>
+              </w:rPr>
+              <w:t xml:space="preserve"> Win</w:t>
             </w:r>
           </w:p>
         </w:tc>
@@ -1851,6 +1975,7 @@
                 <w:szCs w:val="20"/>
               </w:rPr>
             </w:pPr>
+            <w:proofErr w:type="spellStart"/>
             <w:r>
               <w:rPr>
                 <w:rFonts w:asciiTheme="minorHAnsi" w:hAnsiTheme="minorHAnsi"/>
@@ -1859,7 +1984,40 @@
                 <w:sz w:val="20"/>
                 <w:szCs w:val="20"/>
               </w:rPr>
-              <w:t>Treza Bawm Win</w:t>
+              <w:t>Treza</w:t>
+            </w:r>
+            <w:proofErr w:type="spellEnd"/>
+            <w:r>
+              <w:rPr>
+                <w:rFonts w:asciiTheme="minorHAnsi" w:hAnsiTheme="minorHAnsi"/>
+                <w:bCs/>
+                <w:color w:val="000000"/>
+                <w:sz w:val="20"/>
+                <w:szCs w:val="20"/>
+              </w:rPr>
+              <w:t xml:space="preserve"> </w:t>
+            </w:r>
+            <w:proofErr w:type="spellStart"/>
+            <w:r>
+              <w:rPr>
+                <w:rFonts w:asciiTheme="minorHAnsi" w:hAnsiTheme="minorHAnsi"/>
+                <w:bCs/>
+                <w:color w:val="000000"/>
+                <w:sz w:val="20"/>
+                <w:szCs w:val="20"/>
+              </w:rPr>
+              <w:t>Bawm</w:t>
+            </w:r>
+            <w:proofErr w:type="spellEnd"/>
+            <w:r>
+              <w:rPr>
+                <w:rFonts w:asciiTheme="minorHAnsi" w:hAnsiTheme="minorHAnsi"/>
+                <w:bCs/>
+                <w:color w:val="000000"/>
+                <w:sz w:val="20"/>
+                <w:szCs w:val="20"/>
+              </w:rPr>
+              <w:t xml:space="preserve"> Win</w:t>
             </w:r>
           </w:p>
         </w:tc>
@@ -1957,6 +2115,7 @@
                 <w:szCs w:val="20"/>
               </w:rPr>
             </w:pPr>
+            <w:proofErr w:type="spellStart"/>
             <w:r>
               <w:rPr>
                 <w:rFonts w:asciiTheme="minorHAnsi" w:hAnsiTheme="minorHAnsi"/>
@@ -1965,7 +2124,40 @@
                 <w:sz w:val="20"/>
                 <w:szCs w:val="20"/>
               </w:rPr>
-              <w:t>Treza Bawm Win</w:t>
+              <w:t>Treza</w:t>
+            </w:r>
+            <w:proofErr w:type="spellEnd"/>
+            <w:r>
+              <w:rPr>
+                <w:rFonts w:asciiTheme="minorHAnsi" w:hAnsiTheme="minorHAnsi"/>
+                <w:bCs/>
+                <w:color w:val="000000"/>
+                <w:sz w:val="20"/>
+                <w:szCs w:val="20"/>
+              </w:rPr>
+              <w:t xml:space="preserve"> </w:t>
+            </w:r>
+            <w:proofErr w:type="spellStart"/>
+            <w:r>
+              <w:rPr>
+                <w:rFonts w:asciiTheme="minorHAnsi" w:hAnsiTheme="minorHAnsi"/>
+                <w:bCs/>
+                <w:color w:val="000000"/>
+                <w:sz w:val="20"/>
+                <w:szCs w:val="20"/>
+              </w:rPr>
+              <w:t>Bawm</w:t>
+            </w:r>
+            <w:proofErr w:type="spellEnd"/>
+            <w:r>
+              <w:rPr>
+                <w:rFonts w:asciiTheme="minorHAnsi" w:hAnsiTheme="minorHAnsi"/>
+                <w:bCs/>
+                <w:color w:val="000000"/>
+                <w:sz w:val="20"/>
+                <w:szCs w:val="20"/>
+              </w:rPr>
+              <w:t xml:space="preserve"> Win</w:t>
             </w:r>
           </w:p>
         </w:tc>
@@ -2079,8 +2271,6 @@
               </w:rPr>
               <w:t>Updated Architecture Diagram, Use cases diagram, Web application architecture</w:t>
             </w:r>
-            <w:bookmarkStart w:id="4" w:name="_GoBack"/>
-            <w:bookmarkEnd w:id="4"/>
           </w:p>
         </w:tc>
       </w:tr>
@@ -3020,7 +3210,12 @@
             <w:pStyle w:val="TOCHeading"/>
           </w:pPr>
           <w:r>
-            <w:t>Table of Contents</w:t>
+            <w:t>Table of Co</w:t>
+          </w:r>
+          <w:bookmarkStart w:id="4" w:name="_GoBack"/>
+          <w:bookmarkEnd w:id="4"/>
+          <w:r>
+            <w:t>ntents</w:t>
           </w:r>
         </w:p>
         <w:p>
@@ -4345,7 +4540,7 @@
                 <w:noProof/>
                 <w:webHidden/>
               </w:rPr>
-              <w:t>10</w:t>
+              <w:t>11</w:t>
             </w:r>
             <w:r>
               <w:rPr>
@@ -4621,7 +4816,7 @@
                 <w:noProof/>
                 <w:webHidden/>
               </w:rPr>
-              <w:t>11</w:t>
+              <w:t>12</w:t>
             </w:r>
             <w:r>
               <w:rPr>
@@ -4713,7 +4908,7 @@
                 <w:noProof/>
                 <w:webHidden/>
               </w:rPr>
-              <w:t>11</w:t>
+              <w:t>12</w:t>
             </w:r>
             <w:r>
               <w:rPr>
@@ -4805,7 +5000,7 @@
                 <w:noProof/>
                 <w:webHidden/>
               </w:rPr>
-              <w:t>11</w:t>
+              <w:t>13</w:t>
             </w:r>
             <w:r>
               <w:rPr>
@@ -4897,7 +5092,7 @@
                 <w:noProof/>
                 <w:webHidden/>
               </w:rPr>
-              <w:t>11</w:t>
+              <w:t>13</w:t>
             </w:r>
             <w:r>
               <w:rPr>
@@ -4989,7 +5184,7 @@
                 <w:noProof/>
                 <w:webHidden/>
               </w:rPr>
-              <w:t>12</w:t>
+              <w:t>13</w:t>
             </w:r>
             <w:r>
               <w:rPr>
@@ -5081,7 +5276,7 @@
                 <w:noProof/>
                 <w:webHidden/>
               </w:rPr>
-              <w:t>12</w:t>
+              <w:t>13</w:t>
             </w:r>
             <w:r>
               <w:rPr>
@@ -5173,7 +5368,7 @@
                 <w:noProof/>
                 <w:webHidden/>
               </w:rPr>
-              <w:t>12</w:t>
+              <w:t>13</w:t>
             </w:r>
             <w:r>
               <w:rPr>
@@ -5265,7 +5460,7 @@
                 <w:noProof/>
                 <w:webHidden/>
               </w:rPr>
-              <w:t>12</w:t>
+              <w:t>13</w:t>
             </w:r>
             <w:r>
               <w:rPr>
@@ -5357,7 +5552,7 @@
                 <w:noProof/>
                 <w:webHidden/>
               </w:rPr>
-              <w:t>12</w:t>
+              <w:t>13</w:t>
             </w:r>
             <w:r>
               <w:rPr>
@@ -5765,6 +5960,26 @@
         </w:numPr>
         <w:rPr>
           <w:rFonts w:asciiTheme="minorHAnsi" w:hAnsiTheme="minorHAnsi" w:cstheme="minorHAnsi"/>
+          <w:lang w:bidi="ar-SA"/>
+        </w:rPr>
+      </w:pPr>
+      <w:r>
+        <w:rPr>
+          <w:rFonts w:asciiTheme="minorHAnsi" w:hAnsiTheme="minorHAnsi" w:cstheme="minorHAnsi"/>
+          <w:lang w:bidi="ar-SA"/>
+        </w:rPr>
+        <w:t>AWS SQS – Amazon Simple Queue Service</w:t>
+      </w:r>
+    </w:p>
+    <w:p>
+      <w:pPr>
+        <w:pStyle w:val="ListParagraph"/>
+        <w:numPr>
+          <w:ilvl w:val="0"/>
+          <w:numId w:val="3"/>
+        </w:numPr>
+        <w:rPr>
+          <w:rFonts w:asciiTheme="minorHAnsi" w:hAnsiTheme="minorHAnsi" w:cstheme="minorHAnsi"/>
           <w:szCs w:val="24"/>
           <w:lang w:bidi="ar-SA"/>
         </w:rPr>
@@ -6200,6 +6415,7 @@
           <w:rFonts w:asciiTheme="minorHAnsi" w:hAnsiTheme="minorHAnsi" w:cstheme="minorHAnsi"/>
           <w:lang w:bidi="ar-SA"/>
         </w:rPr>
+        <w:lastRenderedPageBreak/>
         <w:t xml:space="preserve">MySQL - </w:t>
       </w:r>
       <w:r>
@@ -6227,7 +6443,6 @@
           <w:rFonts w:asciiTheme="minorHAnsi" w:hAnsiTheme="minorHAnsi" w:cstheme="minorHAnsi"/>
           <w:lang w:bidi="ar-SA"/>
         </w:rPr>
-        <w:lastRenderedPageBreak/>
         <w:t xml:space="preserve">Firewall - </w:t>
       </w:r>
       <w:r>
@@ -6865,6 +7080,7 @@
         <w:rPr>
           <w:rFonts w:asciiTheme="minorHAnsi" w:hAnsiTheme="minorHAnsi" w:cstheme="minorHAnsi"/>
         </w:rPr>
+        <w:lastRenderedPageBreak/>
         <w:t xml:space="preserve">Tomcat compiles JSP pages into servlets to be displayed through Apache. </w:t>
       </w:r>
     </w:p>
@@ -6885,7 +7101,6 @@
         <w:rPr>
           <w:rFonts w:asciiTheme="minorHAnsi" w:hAnsiTheme="minorHAnsi" w:cstheme="minorHAnsi"/>
         </w:rPr>
-        <w:lastRenderedPageBreak/>
         <w:t>Apache - An open source web server that will display requested pages.</w:t>
       </w:r>
     </w:p>
@@ -6946,7 +7161,35 @@
           <w:rFonts w:asciiTheme="minorHAnsi" w:hAnsiTheme="minorHAnsi" w:cstheme="minorHAnsi"/>
           <w:lang w:bidi="ar-SA"/>
         </w:rPr>
-        <w:t>AWS IoT service to receive data from IoT devices and stores data into AWS S3.</w:t>
+        <w:t xml:space="preserve">AWS IoT service to receive data from IoT devices and </w:t>
+      </w:r>
+      <w:r>
+        <w:rPr>
+          <w:rFonts w:asciiTheme="minorHAnsi" w:hAnsiTheme="minorHAnsi" w:cstheme="minorHAnsi"/>
+          <w:lang w:bidi="ar-SA"/>
+        </w:rPr>
+        <w:t>push</w:t>
+      </w:r>
+      <w:r>
+        <w:rPr>
+          <w:rFonts w:asciiTheme="minorHAnsi" w:hAnsiTheme="minorHAnsi" w:cstheme="minorHAnsi"/>
+          <w:lang w:bidi="ar-SA"/>
+        </w:rPr>
+        <w:t xml:space="preserve"> data into AWS S</w:t>
+      </w:r>
+      <w:r>
+        <w:rPr>
+          <w:rFonts w:asciiTheme="minorHAnsi" w:hAnsiTheme="minorHAnsi" w:cstheme="minorHAnsi"/>
+          <w:lang w:bidi="ar-SA"/>
+        </w:rPr>
+        <w:t>QS</w:t>
+      </w:r>
+      <w:r>
+        <w:rPr>
+          <w:rFonts w:asciiTheme="minorHAnsi" w:hAnsiTheme="minorHAnsi" w:cstheme="minorHAnsi"/>
+          <w:lang w:bidi="ar-SA"/>
+        </w:rPr>
+        <w:t>.</w:t>
       </w:r>
     </w:p>
     <w:p>
@@ -7020,15 +7263,17 @@
         </w:numPr>
         <w:rPr>
           <w:rFonts w:asciiTheme="minorHAnsi" w:hAnsiTheme="minorHAnsi" w:cstheme="minorHAnsi"/>
+          <w:szCs w:val="24"/>
           <w:lang w:bidi="ar-SA"/>
         </w:rPr>
       </w:pPr>
       <w:r>
         <w:rPr>
           <w:rFonts w:asciiTheme="minorHAnsi" w:hAnsiTheme="minorHAnsi" w:cstheme="minorHAnsi"/>
+          <w:szCs w:val="24"/>
           <w:lang w:bidi="ar-SA"/>
         </w:rPr>
-        <w:t>Elasticsearch Service to stored structured data for analysis.</w:t>
+        <w:t>AWS S3 to be used for uploading raw batch data</w:t>
       </w:r>
     </w:p>
     <w:p>
@@ -7040,6 +7285,48 @@
         </w:numPr>
         <w:rPr>
           <w:rFonts w:asciiTheme="minorHAnsi" w:hAnsiTheme="minorHAnsi" w:cstheme="minorHAnsi"/>
+          <w:szCs w:val="24"/>
+          <w:lang w:bidi="ar-SA"/>
+        </w:rPr>
+      </w:pPr>
+      <w:r>
+        <w:rPr>
+          <w:rFonts w:asciiTheme="minorHAnsi" w:hAnsiTheme="minorHAnsi" w:cstheme="minorHAnsi"/>
+          <w:szCs w:val="24"/>
+          <w:lang w:bidi="ar-SA"/>
+        </w:rPr>
+        <w:t>AWS SQS to buffer raw data</w:t>
+      </w:r>
+    </w:p>
+    <w:p>
+      <w:pPr>
+        <w:pStyle w:val="ListParagraph"/>
+        <w:numPr>
+          <w:ilvl w:val="0"/>
+          <w:numId w:val="5"/>
+        </w:numPr>
+        <w:rPr>
+          <w:rFonts w:asciiTheme="minorHAnsi" w:hAnsiTheme="minorHAnsi" w:cstheme="minorHAnsi"/>
+          <w:lang w:bidi="ar-SA"/>
+        </w:rPr>
+      </w:pPr>
+      <w:r>
+        <w:rPr>
+          <w:rFonts w:asciiTheme="minorHAnsi" w:hAnsiTheme="minorHAnsi" w:cstheme="minorHAnsi"/>
+          <w:lang w:bidi="ar-SA"/>
+        </w:rPr>
+        <w:t>Elasticsearch Service to stored structured data for analysis.</w:t>
+      </w:r>
+    </w:p>
+    <w:p>
+      <w:pPr>
+        <w:pStyle w:val="ListParagraph"/>
+        <w:numPr>
+          <w:ilvl w:val="0"/>
+          <w:numId w:val="5"/>
+        </w:numPr>
+        <w:rPr>
+          <w:rFonts w:asciiTheme="minorHAnsi" w:hAnsiTheme="minorHAnsi" w:cstheme="minorHAnsi"/>
           <w:lang w:bidi="ar-SA"/>
         </w:rPr>
       </w:pPr>
@@ -7409,7 +7696,15 @@
           <w:rFonts w:asciiTheme="minorHAnsi" w:hAnsiTheme="minorHAnsi" w:cstheme="minorHAnsi"/>
           <w:lang w:bidi="ar-SA"/>
         </w:rPr>
-        <w:t>Station – After clicking on either Add or station row in Stations screen, this allows the user to create a new station or modify the existing station information.</w:t>
+        <w:t xml:space="preserve">Station – After clicking on either Add or station row in Stations screen, this allows </w:t>
+      </w:r>
+      <w:r>
+        <w:rPr>
+          <w:rFonts w:asciiTheme="minorHAnsi" w:hAnsiTheme="minorHAnsi" w:cstheme="minorHAnsi"/>
+          <w:lang w:bidi="ar-SA"/>
+        </w:rPr>
+        <w:lastRenderedPageBreak/>
+        <w:t>the user to create a new station or modify the existing station information.</w:t>
       </w:r>
     </w:p>
     <w:p>
@@ -7456,7 +7751,6 @@
           <w:rFonts w:asciiTheme="minorHAnsi" w:hAnsiTheme="minorHAnsi" w:cstheme="minorHAnsi"/>
           <w:lang w:bidi="ar-SA"/>
         </w:rPr>
-        <w:lastRenderedPageBreak/>
         <w:t>User – After click on either Add or user row in Users screen, this allows the user to create a new user or modify the existing user information.</w:t>
       </w:r>
     </w:p>
@@ -7776,10 +8070,10 @@
           <w:noProof/>
         </w:rPr>
         <w:drawing>
-          <wp:inline distT="0" distB="0" distL="0" distR="0" wp14:anchorId="74CE62C2" wp14:editId="20D8D2D3">
-            <wp:extent cx="5943600" cy="5880100"/>
-            <wp:effectExtent l="0" t="0" r="0" b="0"/>
-            <wp:docPr id="7" name="Picture 7"/>
+          <wp:inline distT="0" distB="0" distL="0" distR="0" wp14:anchorId="3C993FF0" wp14:editId="27BB9232">
+            <wp:extent cx="5736962" cy="7291948"/>
+            <wp:effectExtent l="0" t="0" r="3810" b="0"/>
+            <wp:docPr id="17" name="Picture 17"/>
             <wp:cNvGraphicFramePr>
               <a:graphicFrameLocks xmlns:a="http://schemas.openxmlformats.org/drawingml/2006/main" noChangeAspect="1"/>
             </wp:cNvGraphicFramePr>
@@ -7787,7 +8081,7 @@
               <a:graphicData uri="http://schemas.openxmlformats.org/drawingml/2006/picture">
                 <pic:pic xmlns:pic="http://schemas.openxmlformats.org/drawingml/2006/picture">
                   <pic:nvPicPr>
-                    <pic:cNvPr id="7" name="SERIS-HLD.png"/>
+                    <pic:cNvPr id="17" name="SERIS-HLD.png"/>
                     <pic:cNvPicPr/>
                   </pic:nvPicPr>
                   <pic:blipFill>
@@ -7805,7 +8099,7 @@
                   <pic:spPr>
                     <a:xfrm>
                       <a:off x="0" y="0"/>
-                      <a:ext cx="5943600" cy="5880100"/>
+                      <a:ext cx="5738492" cy="7293893"/>
                     </a:xfrm>
                     <a:prstGeom prst="rect">
                       <a:avLst/>
@@ -7890,6 +8184,7 @@
           <w:rFonts w:asciiTheme="minorHAnsi" w:hAnsiTheme="minorHAnsi" w:cstheme="minorHAnsi"/>
           <w:color w:val="222222"/>
         </w:rPr>
+        <w:lastRenderedPageBreak/>
         <w:t>Overall architecture can be divided into three major parts:</w:t>
       </w:r>
     </w:p>
@@ -7962,7 +8257,6 @@
           <w:rFonts w:asciiTheme="minorHAnsi" w:hAnsiTheme="minorHAnsi" w:cstheme="minorHAnsi"/>
           <w:color w:val="222222"/>
         </w:rPr>
-        <w:lastRenderedPageBreak/>
         <w:t xml:space="preserve">Above three major parts will operate independently without </w:t>
       </w:r>
       <w:r>
@@ -7981,15 +8275,13 @@
       </w:r>
       <w:r>
         <w:rPr>
-          <w:rFonts w:asciiTheme="minorHAnsi" w:hAnsiTheme="minorHAnsi" w:cstheme="minorHAnsi"/>
           <w:noProof/>
-          <w:color w:val="222222"/>
         </w:rPr>
         <w:drawing>
-          <wp:inline distT="0" distB="0" distL="0" distR="0" wp14:anchorId="6AB06FFA" wp14:editId="1C07FA38">
-            <wp:extent cx="5943600" cy="4725670"/>
+          <wp:inline distT="0" distB="0" distL="0" distR="0" wp14:anchorId="2E752EC9" wp14:editId="68B7EA1B">
+            <wp:extent cx="5943600" cy="5183505"/>
             <wp:effectExtent l="0" t="0" r="0" b="0"/>
-            <wp:docPr id="6" name="Picture 6"/>
+            <wp:docPr id="12" name="Picture 12"/>
             <wp:cNvGraphicFramePr>
               <a:graphicFrameLocks xmlns:a="http://schemas.openxmlformats.org/drawingml/2006/main" noChangeAspect="1"/>
             </wp:cNvGraphicFramePr>
@@ -7997,7 +8289,7 @@
               <a:graphicData uri="http://schemas.openxmlformats.org/drawingml/2006/picture">
                 <pic:pic xmlns:pic="http://schemas.openxmlformats.org/drawingml/2006/picture">
                   <pic:nvPicPr>
-                    <pic:cNvPr id="6" name="data-flow.png"/>
+                    <pic:cNvPr id="12" name="data-flow.png"/>
                     <pic:cNvPicPr/>
                   </pic:nvPicPr>
                   <pic:blipFill>
@@ -8015,7 +8307,7 @@
                   <pic:spPr>
                     <a:xfrm>
                       <a:off x="0" y="0"/>
-                      <a:ext cx="5943600" cy="4725670"/>
+                      <a:ext cx="5943600" cy="5183505"/>
                     </a:xfrm>
                     <a:prstGeom prst="rect">
                       <a:avLst/>
@@ -8096,6 +8388,7 @@
       </w:pPr>
       <w:bookmarkStart w:id="18" w:name="_Toc522530011"/>
       <w:r>
+        <w:lastRenderedPageBreak/>
         <w:t xml:space="preserve">Web Application </w:t>
       </w:r>
       <w:r>
@@ -8233,7 +8526,6 @@
           <w:rFonts w:asciiTheme="minorHAnsi" w:hAnsiTheme="minorHAnsi" w:cstheme="minorHAnsi"/>
           <w:color w:val="222222"/>
         </w:rPr>
-        <w:lastRenderedPageBreak/>
         <w:t>This application will be a multitier architecture  as described below:</w:t>
       </w:r>
     </w:p>
@@ -8515,22 +8807,307 @@
     <w:p>
       <w:pPr>
         <w:rPr>
-          <w:lang w:val="en-GB"/>
-        </w:rPr>
-      </w:pPr>
-      <w:r>
-        <w:rPr>
-          <w:lang w:val="en-GB"/>
-        </w:rPr>
-        <w:t>……</w:t>
-      </w:r>
-    </w:p>
-    <w:p>
-      <w:pPr>
-        <w:rPr>
-          <w:lang w:val="en-GB"/>
-        </w:rPr>
-      </w:pPr>
+          <w:rFonts w:asciiTheme="minorHAnsi" w:hAnsiTheme="minorHAnsi" w:cstheme="minorHAnsi"/>
+        </w:rPr>
+      </w:pPr>
+      <w:r>
+        <w:rPr>
+          <w:rFonts w:asciiTheme="minorHAnsi" w:hAnsiTheme="minorHAnsi" w:cstheme="minorHAnsi"/>
+        </w:rPr>
+        <w:t xml:space="preserve">Both SQL and NoSQL databases will be used for this project. </w:t>
+      </w:r>
+    </w:p>
+    <w:p>
+      <w:pPr>
+        <w:rPr>
+          <w:rFonts w:asciiTheme="minorHAnsi" w:hAnsiTheme="minorHAnsi" w:cstheme="minorHAnsi"/>
+        </w:rPr>
+      </w:pPr>
+      <w:r>
+        <w:rPr>
+          <w:rFonts w:asciiTheme="minorHAnsi" w:hAnsiTheme="minorHAnsi" w:cstheme="minorHAnsi"/>
+        </w:rPr>
+        <w:t>Users</w:t>
+      </w:r>
+      <w:r>
+        <w:rPr>
+          <w:rFonts w:asciiTheme="minorHAnsi" w:hAnsiTheme="minorHAnsi" w:cstheme="minorHAnsi"/>
+        </w:rPr>
+        <w:t xml:space="preserve">, </w:t>
+      </w:r>
+      <w:r>
+        <w:rPr>
+          <w:rFonts w:asciiTheme="minorHAnsi" w:hAnsiTheme="minorHAnsi" w:cstheme="minorHAnsi"/>
+        </w:rPr>
+        <w:t>stations</w:t>
+      </w:r>
+      <w:r>
+        <w:rPr>
+          <w:rFonts w:asciiTheme="minorHAnsi" w:hAnsiTheme="minorHAnsi" w:cstheme="minorHAnsi"/>
+        </w:rPr>
+        <w:t>, personas and station configurations information will be stored inside SQL database.</w:t>
+      </w:r>
+    </w:p>
+    <w:p>
+      <w:pPr>
+        <w:rPr>
+          <w:rFonts w:asciiTheme="minorHAnsi" w:hAnsiTheme="minorHAnsi" w:cstheme="minorHAnsi"/>
+        </w:rPr>
+      </w:pPr>
+    </w:p>
+    <w:p>
+      <w:pPr>
+        <w:rPr>
+          <w:rFonts w:asciiTheme="minorHAnsi" w:hAnsiTheme="minorHAnsi" w:cstheme="minorHAnsi"/>
+        </w:rPr>
+      </w:pPr>
+      <w:r>
+        <w:rPr>
+          <w:rFonts w:asciiTheme="minorHAnsi" w:hAnsiTheme="minorHAnsi" w:cstheme="minorHAnsi"/>
+        </w:rPr>
+        <w:t>All the stations data will be</w:t>
+      </w:r>
+      <w:r>
+        <w:rPr>
+          <w:rFonts w:asciiTheme="minorHAnsi" w:hAnsiTheme="minorHAnsi" w:cstheme="minorHAnsi"/>
+        </w:rPr>
+        <w:t xml:space="preserve"> structured and</w:t>
+      </w:r>
+      <w:r>
+        <w:rPr>
+          <w:rFonts w:asciiTheme="minorHAnsi" w:hAnsiTheme="minorHAnsi" w:cstheme="minorHAnsi"/>
+        </w:rPr>
+        <w:t xml:space="preserve"> stored</w:t>
+      </w:r>
+      <w:r>
+        <w:rPr>
+          <w:rFonts w:asciiTheme="minorHAnsi" w:hAnsiTheme="minorHAnsi" w:cstheme="minorHAnsi"/>
+        </w:rPr>
+        <w:t xml:space="preserve"> </w:t>
+      </w:r>
+      <w:r>
+        <w:rPr>
+          <w:rFonts w:asciiTheme="minorHAnsi" w:hAnsiTheme="minorHAnsi" w:cstheme="minorHAnsi"/>
+        </w:rPr>
+        <w:t>as documents</w:t>
+      </w:r>
+      <w:r>
+        <w:rPr>
+          <w:rFonts w:asciiTheme="minorHAnsi" w:hAnsiTheme="minorHAnsi" w:cstheme="minorHAnsi"/>
+        </w:rPr>
+        <w:t xml:space="preserve"> inside </w:t>
+      </w:r>
+      <w:r>
+        <w:rPr>
+          <w:rFonts w:asciiTheme="minorHAnsi" w:hAnsiTheme="minorHAnsi" w:cstheme="minorHAnsi"/>
+        </w:rPr>
+        <w:t>Elasticsearch(</w:t>
+      </w:r>
+      <w:r>
+        <w:rPr>
+          <w:rFonts w:asciiTheme="minorHAnsi" w:hAnsiTheme="minorHAnsi" w:cstheme="minorHAnsi"/>
+        </w:rPr>
+        <w:t>NoSQL database</w:t>
+      </w:r>
+      <w:r>
+        <w:rPr>
+          <w:rFonts w:asciiTheme="minorHAnsi" w:hAnsiTheme="minorHAnsi" w:cstheme="minorHAnsi"/>
+        </w:rPr>
+        <w:t xml:space="preserve">) </w:t>
+      </w:r>
+      <w:r>
+        <w:rPr>
+          <w:rFonts w:asciiTheme="minorHAnsi" w:hAnsiTheme="minorHAnsi" w:cstheme="minorHAnsi"/>
+        </w:rPr>
+        <w:t xml:space="preserve">for analysis. </w:t>
+      </w:r>
+      <w:r>
+        <w:rPr>
+          <w:rFonts w:asciiTheme="minorHAnsi" w:hAnsiTheme="minorHAnsi" w:cstheme="minorHAnsi"/>
+        </w:rPr>
+        <w:t xml:space="preserve">Structured sensor data </w:t>
+      </w:r>
+      <w:r>
+        <w:rPr>
+          <w:rFonts w:asciiTheme="minorHAnsi" w:hAnsiTheme="minorHAnsi" w:cstheme="minorHAnsi"/>
+        </w:rPr>
+        <w:t>will be indexed in day by day basic in Elasticsearch.</w:t>
+      </w:r>
+    </w:p>
+    <w:p>
+      <w:pPr>
+        <w:rPr>
+          <w:rFonts w:asciiTheme="minorHAnsi" w:hAnsiTheme="minorHAnsi" w:cstheme="minorHAnsi"/>
+        </w:rPr>
+      </w:pPr>
+    </w:p>
+    <w:p>
+      <w:pPr>
+        <w:keepNext/>
+        <w:rPr>
+          <w:lang w:val="en-US"/>
+        </w:rPr>
+      </w:pPr>
+      <w:r>
+        <w:rPr>
+          <w:noProof/>
+          <w:lang w:val="en-US"/>
+        </w:rPr>
+        <w:lastRenderedPageBreak/>
+        <w:drawing>
+          <wp:inline distT="0" distB="0" distL="0" distR="0" wp14:anchorId="3E3F0FB9" wp14:editId="4D2B886A">
+            <wp:extent cx="5943600" cy="4037965"/>
+            <wp:effectExtent l="0" t="0" r="0" b="635"/>
+            <wp:docPr id="15" name="Picture 15"/>
+            <wp:cNvGraphicFramePr>
+              <a:graphicFrameLocks xmlns:a="http://schemas.openxmlformats.org/drawingml/2006/main" noChangeAspect="1"/>
+            </wp:cNvGraphicFramePr>
+            <a:graphic xmlns:a="http://schemas.openxmlformats.org/drawingml/2006/main">
+              <a:graphicData uri="http://schemas.openxmlformats.org/drawingml/2006/picture">
+                <pic:pic xmlns:pic="http://schemas.openxmlformats.org/drawingml/2006/picture">
+                  <pic:nvPicPr>
+                    <pic:cNvPr id="15" name="Elasticsearch real-time data.png"/>
+                    <pic:cNvPicPr/>
+                  </pic:nvPicPr>
+                  <pic:blipFill>
+                    <a:blip r:embed="rId14">
+                      <a:extLst>
+                        <a:ext uri="{28A0092B-C50C-407E-A947-70E740481C1C}">
+                          <a14:useLocalDpi xmlns:a14="http://schemas.microsoft.com/office/drawing/2010/main" val="0"/>
+                        </a:ext>
+                      </a:extLst>
+                    </a:blip>
+                    <a:stretch>
+                      <a:fillRect/>
+                    </a:stretch>
+                  </pic:blipFill>
+                  <pic:spPr>
+                    <a:xfrm>
+                      <a:off x="0" y="0"/>
+                      <a:ext cx="5943600" cy="4037965"/>
+                    </a:xfrm>
+                    <a:prstGeom prst="rect">
+                      <a:avLst/>
+                    </a:prstGeom>
+                  </pic:spPr>
+                </pic:pic>
+              </a:graphicData>
+            </a:graphic>
+          </wp:inline>
+        </w:drawing>
+      </w:r>
+    </w:p>
+    <w:p>
+      <w:pPr>
+        <w:pStyle w:val="Caption"/>
+        <w:jc w:val="center"/>
+        <w:rPr>
+          <w:sz w:val="20"/>
+          <w:szCs w:val="20"/>
+        </w:rPr>
+      </w:pPr>
+      <w:r>
+        <w:rPr>
+          <w:sz w:val="20"/>
+          <w:szCs w:val="20"/>
+        </w:rPr>
+        <w:t xml:space="preserve">Figure </w:t>
+      </w:r>
+      <w:r>
+        <w:rPr>
+          <w:sz w:val="20"/>
+          <w:szCs w:val="20"/>
+        </w:rPr>
+        <w:fldChar w:fldCharType="begin"/>
+      </w:r>
+      <w:r>
+        <w:rPr>
+          <w:sz w:val="20"/>
+          <w:szCs w:val="20"/>
+        </w:rPr>
+        <w:instrText xml:space="preserve"> SEQ Figure \* ARABIC </w:instrText>
+      </w:r>
+      <w:r>
+        <w:rPr>
+          <w:sz w:val="20"/>
+          <w:szCs w:val="20"/>
+        </w:rPr>
+        <w:fldChar w:fldCharType="separate"/>
+      </w:r>
+      <w:r>
+        <w:rPr>
+          <w:noProof/>
+          <w:sz w:val="20"/>
+          <w:szCs w:val="20"/>
+        </w:rPr>
+        <w:t>6</w:t>
+      </w:r>
+      <w:r>
+        <w:rPr>
+          <w:sz w:val="20"/>
+          <w:szCs w:val="20"/>
+        </w:rPr>
+        <w:fldChar w:fldCharType="end"/>
+      </w:r>
+      <w:r>
+        <w:rPr>
+          <w:sz w:val="20"/>
+          <w:szCs w:val="20"/>
+        </w:rPr>
+        <w:t xml:space="preserve"> Overview document indexing diagram</w:t>
+      </w:r>
+    </w:p>
+    <w:p>
+      <w:pPr>
+        <w:rPr>
+          <w:rFonts w:asciiTheme="minorHAnsi" w:hAnsiTheme="minorHAnsi" w:cstheme="minorHAnsi"/>
+        </w:rPr>
+      </w:pPr>
+      <w:r>
+        <w:rPr>
+          <w:rFonts w:asciiTheme="minorHAnsi" w:hAnsiTheme="minorHAnsi" w:cstheme="minorHAnsi"/>
+        </w:rPr>
+        <w:t xml:space="preserve">As for the real-time documents, the last three indices will be kept in the database and earlier indices will be deleted on daily basic to prevent data duplications, </w:t>
+      </w:r>
+      <w:proofErr w:type="spellStart"/>
+      <w:r>
+        <w:rPr>
+          <w:rFonts w:asciiTheme="minorHAnsi" w:hAnsiTheme="minorHAnsi" w:cstheme="minorHAnsi"/>
+        </w:rPr>
+        <w:t>laggy</w:t>
+      </w:r>
+      <w:proofErr w:type="spellEnd"/>
+      <w:r>
+        <w:rPr>
+          <w:rFonts w:asciiTheme="minorHAnsi" w:hAnsiTheme="minorHAnsi" w:cstheme="minorHAnsi"/>
+        </w:rPr>
+        <w:t xml:space="preserve"> performance and to reduce physical hard disk space usage. History indices will also be created on daily basic and documents to be stored in history indices are from batch sensor data. These history will be persisted in database for life time.</w:t>
+      </w:r>
+    </w:p>
+    <w:p>
+      <w:pPr>
+        <w:rPr>
+          <w:rFonts w:asciiTheme="minorHAnsi" w:hAnsiTheme="minorHAnsi" w:cstheme="minorHAnsi"/>
+        </w:rPr>
+      </w:pPr>
+      <w:r>
+        <w:rPr>
+          <w:rFonts w:asciiTheme="minorHAnsi" w:hAnsiTheme="minorHAnsi" w:cstheme="minorHAnsi"/>
+        </w:rPr>
+        <w:t>Both MySQL and Elasticsearch databases will need to have back up instances.</w:t>
+      </w:r>
+      <w:r>
+        <w:rPr>
+          <w:rFonts w:asciiTheme="minorHAnsi" w:hAnsiTheme="minorHAnsi" w:cstheme="minorHAnsi"/>
+        </w:rPr>
+        <w:t xml:space="preserve"> In the future, Elasticsearch may also need anot</w:t>
+      </w:r>
+      <w:r>
+        <w:rPr>
+          <w:rFonts w:asciiTheme="minorHAnsi" w:hAnsiTheme="minorHAnsi" w:cstheme="minorHAnsi"/>
+        </w:rPr>
+        <w:t>her node(server) for clustering.</w:t>
+      </w:r>
     </w:p>
     <w:p>
       <w:pPr>
@@ -8706,6 +9283,7 @@
       </w:pPr>
       <w:bookmarkStart w:id="23" w:name="_Toc522530016"/>
       <w:r>
+        <w:lastRenderedPageBreak/>
         <w:t>Help</w:t>
       </w:r>
       <w:bookmarkEnd w:id="23"/>
@@ -8894,14 +9472,7 @@
         <w:rPr>
           <w:rFonts w:asciiTheme="minorHAnsi" w:hAnsiTheme="minorHAnsi"/>
         </w:rPr>
-        <w:t xml:space="preserve">to </w:t>
-      </w:r>
-      <w:r>
-        <w:rPr>
-          <w:rFonts w:asciiTheme="minorHAnsi" w:hAnsiTheme="minorHAnsi"/>
-        </w:rPr>
-        <w:lastRenderedPageBreak/>
-        <w:t xml:space="preserve">perform </w:t>
+        <w:t xml:space="preserve">to perform </w:t>
       </w:r>
       <w:r>
         <w:rPr>
@@ -9159,8 +9730,8 @@
       </w:pPr>
     </w:p>
     <w:sectPr>
-      <w:headerReference w:type="default" r:id="rId14"/>
-      <w:footerReference w:type="default" r:id="rId15"/>
+      <w:headerReference w:type="default" r:id="rId15"/>
+      <w:footerReference w:type="default" r:id="rId16"/>
       <w:pgSz w:w="12240" w:h="15840"/>
       <w:pgMar w:top="1440" w:right="1440" w:bottom="1440" w:left="1440" w:header="720" w:footer="720" w:gutter="0"/>
       <w:cols w:space="720"/>
@@ -13531,7 +14102,7 @@
 </file>
 
 <file path=customXml/itemProps1.xml><?xml version="1.0" encoding="utf-8"?>
-<ds:datastoreItem xmlns:ds="http://schemas.openxmlformats.org/officeDocument/2006/customXml" ds:itemID="{A064A037-B617-584C-820D-A96488A91F80}">
+<ds:datastoreItem xmlns:ds="http://schemas.openxmlformats.org/officeDocument/2006/customXml" ds:itemID="{00D3D114-C70A-8941-BF3F-A669A6360702}">
   <ds:schemaRefs>
     <ds:schemaRef ds:uri="http://schemas.openxmlformats.org/officeDocument/2006/bibliography"/>
   </ds:schemaRefs>

</xml_diff>

<commit_message>
modified elasticsearch storage overview image
</commit_message>
<xml_diff>
--- a/TECH/DESIGN/HLD/WORK IN PROGRESS/HLD.docx
+++ b/TECH/DESIGN/HLD/WORK IN PROGRESS/HLD.docx
@@ -8833,19 +8833,7 @@
         <w:rPr>
           <w:rFonts w:asciiTheme="minorHAnsi" w:hAnsiTheme="minorHAnsi" w:cstheme="minorHAnsi"/>
         </w:rPr>
-        <w:t xml:space="preserve">, </w:t>
-      </w:r>
-      <w:r>
-        <w:rPr>
-          <w:rFonts w:asciiTheme="minorHAnsi" w:hAnsiTheme="minorHAnsi" w:cstheme="minorHAnsi"/>
-        </w:rPr>
-        <w:t>stations</w:t>
-      </w:r>
-      <w:r>
-        <w:rPr>
-          <w:rFonts w:asciiTheme="minorHAnsi" w:hAnsiTheme="minorHAnsi" w:cstheme="minorHAnsi"/>
-        </w:rPr>
-        <w:t>, personas and station configurations information will be stored inside SQL database.</w:t>
+        <w:t>, stations, personas and station configurations information will be stored inside SQL database.</w:t>
       </w:r>
     </w:p>
     <w:p>
@@ -8883,13 +8871,7 @@
         <w:rPr>
           <w:rFonts w:asciiTheme="minorHAnsi" w:hAnsiTheme="minorHAnsi" w:cstheme="minorHAnsi"/>
         </w:rPr>
-        <w:t xml:space="preserve"> </w:t>
-      </w:r>
-      <w:r>
-        <w:rPr>
-          <w:rFonts w:asciiTheme="minorHAnsi" w:hAnsiTheme="minorHAnsi" w:cstheme="minorHAnsi"/>
-        </w:rPr>
-        <w:t>as documents</w:t>
+        <w:t xml:space="preserve"> as documents</w:t>
       </w:r>
       <w:r>
         <w:rPr>
@@ -8955,10 +8937,10 @@
         </w:rPr>
         <w:lastRenderedPageBreak/>
         <w:drawing>
-          <wp:inline distT="0" distB="0" distL="0" distR="0" wp14:anchorId="3E3F0FB9" wp14:editId="4D2B886A">
-            <wp:extent cx="5943600" cy="4037965"/>
-            <wp:effectExtent l="0" t="0" r="0" b="635"/>
-            <wp:docPr id="15" name="Picture 15"/>
+          <wp:inline distT="0" distB="0" distL="0" distR="0" wp14:anchorId="168E1E9E" wp14:editId="385459EC">
+            <wp:extent cx="5943600" cy="4050030"/>
+            <wp:effectExtent l="0" t="0" r="0" b="1270"/>
+            <wp:docPr id="6" name="Picture 6"/>
             <wp:cNvGraphicFramePr>
               <a:graphicFrameLocks xmlns:a="http://schemas.openxmlformats.org/drawingml/2006/main" noChangeAspect="1"/>
             </wp:cNvGraphicFramePr>
@@ -8966,7 +8948,7 @@
               <a:graphicData uri="http://schemas.openxmlformats.org/drawingml/2006/picture">
                 <pic:pic xmlns:pic="http://schemas.openxmlformats.org/drawingml/2006/picture">
                   <pic:nvPicPr>
-                    <pic:cNvPr id="15" name="Elasticsearch real-time data.png"/>
+                    <pic:cNvPr id="6" name="Elasticsearch real-time data.png"/>
                     <pic:cNvPicPr/>
                   </pic:nvPicPr>
                   <pic:blipFill>
@@ -8984,7 +8966,7 @@
                   <pic:spPr>
                     <a:xfrm>
                       <a:off x="0" y="0"/>
-                      <a:ext cx="5943600" cy="4037965"/>
+                      <a:ext cx="5943600" cy="4050030"/>
                     </a:xfrm>
                     <a:prstGeom prst="rect">
                       <a:avLst/>
@@ -14102,7 +14084,7 @@
 </file>
 
 <file path=customXml/itemProps1.xml><?xml version="1.0" encoding="utf-8"?>
-<ds:datastoreItem xmlns:ds="http://schemas.openxmlformats.org/officeDocument/2006/customXml" ds:itemID="{00D3D114-C70A-8941-BF3F-A669A6360702}">
+<ds:datastoreItem xmlns:ds="http://schemas.openxmlformats.org/officeDocument/2006/customXml" ds:itemID="{281AFFE4-F059-AA48-B086-41A775D492D6}">
   <ds:schemaRefs>
     <ds:schemaRef ds:uri="http://schemas.openxmlformats.org/officeDocument/2006/bibliography"/>
   </ds:schemaRefs>

</xml_diff>

<commit_message>
updated hdl for ORM
</commit_message>
<xml_diff>
--- a/TECH/DESIGN/HLD/WORK IN PROGRESS/HLD.docx
+++ b/TECH/DESIGN/HLD/WORK IN PROGRESS/HLD.docx
@@ -584,33 +584,11 @@
                 <w:rFonts w:asciiTheme="minorHAnsi" w:hAnsiTheme="minorHAnsi"/>
               </w:rPr>
             </w:pPr>
-            <w:proofErr w:type="spellStart"/>
-            <w:r>
-              <w:rPr>
-                <w:rFonts w:asciiTheme="minorHAnsi" w:hAnsiTheme="minorHAnsi"/>
-              </w:rPr>
-              <w:t>Treza</w:t>
-            </w:r>
-            <w:proofErr w:type="spellEnd"/>
-            <w:r>
-              <w:rPr>
-                <w:rFonts w:asciiTheme="minorHAnsi" w:hAnsiTheme="minorHAnsi"/>
-              </w:rPr>
-              <w:t xml:space="preserve"> </w:t>
-            </w:r>
-            <w:proofErr w:type="spellStart"/>
-            <w:r>
-              <w:rPr>
-                <w:rFonts w:asciiTheme="minorHAnsi" w:hAnsiTheme="minorHAnsi"/>
-              </w:rPr>
-              <w:t>Bawm</w:t>
-            </w:r>
-            <w:proofErr w:type="spellEnd"/>
-            <w:r>
-              <w:rPr>
-                <w:rFonts w:asciiTheme="minorHAnsi" w:hAnsiTheme="minorHAnsi"/>
-              </w:rPr>
-              <w:t xml:space="preserve"> Win</w:t>
+            <w:r>
+              <w:rPr>
+                <w:rFonts w:asciiTheme="minorHAnsi" w:hAnsiTheme="minorHAnsi"/>
+              </w:rPr>
+              <w:t>Treza Bawm Win</w:t>
             </w:r>
           </w:p>
         </w:tc>
@@ -1385,7 +1363,6 @@
                 <w:szCs w:val="20"/>
               </w:rPr>
             </w:pPr>
-            <w:proofErr w:type="spellStart"/>
             <w:r>
               <w:rPr>
                 <w:rFonts w:asciiTheme="minorHAnsi" w:hAnsiTheme="minorHAnsi"/>
@@ -1404,40 +1381,7 @@
                 <w:sz w:val="20"/>
                 <w:szCs w:val="20"/>
               </w:rPr>
-              <w:t>reza</w:t>
-            </w:r>
-            <w:proofErr w:type="spellEnd"/>
-            <w:r>
-              <w:rPr>
-                <w:rFonts w:asciiTheme="minorHAnsi" w:hAnsiTheme="minorHAnsi"/>
-                <w:bCs/>
-                <w:color w:val="000000"/>
-                <w:sz w:val="20"/>
-                <w:szCs w:val="20"/>
-              </w:rPr>
-              <w:t xml:space="preserve"> </w:t>
-            </w:r>
-            <w:proofErr w:type="spellStart"/>
-            <w:r>
-              <w:rPr>
-                <w:rFonts w:asciiTheme="minorHAnsi" w:hAnsiTheme="minorHAnsi"/>
-                <w:bCs/>
-                <w:color w:val="000000"/>
-                <w:sz w:val="20"/>
-                <w:szCs w:val="20"/>
-              </w:rPr>
-              <w:t>Bawm</w:t>
-            </w:r>
-            <w:proofErr w:type="spellEnd"/>
-            <w:r>
-              <w:rPr>
-                <w:rFonts w:asciiTheme="minorHAnsi" w:hAnsiTheme="minorHAnsi"/>
-                <w:bCs/>
-                <w:color w:val="000000"/>
-                <w:sz w:val="20"/>
-                <w:szCs w:val="20"/>
-              </w:rPr>
-              <w:t xml:space="preserve"> Win</w:t>
+              <w:t>reza Bawm Win</w:t>
             </w:r>
           </w:p>
         </w:tc>
@@ -1535,7 +1479,6 @@
                 <w:szCs w:val="20"/>
               </w:rPr>
             </w:pPr>
-            <w:proofErr w:type="spellStart"/>
             <w:r>
               <w:rPr>
                 <w:rFonts w:asciiTheme="minorHAnsi" w:hAnsiTheme="minorHAnsi"/>
@@ -1544,40 +1487,7 @@
                 <w:sz w:val="20"/>
                 <w:szCs w:val="20"/>
               </w:rPr>
-              <w:t>Treza</w:t>
-            </w:r>
-            <w:proofErr w:type="spellEnd"/>
-            <w:r>
-              <w:rPr>
-                <w:rFonts w:asciiTheme="minorHAnsi" w:hAnsiTheme="minorHAnsi"/>
-                <w:bCs/>
-                <w:color w:val="000000"/>
-                <w:sz w:val="20"/>
-                <w:szCs w:val="20"/>
-              </w:rPr>
-              <w:t xml:space="preserve"> </w:t>
-            </w:r>
-            <w:proofErr w:type="spellStart"/>
-            <w:r>
-              <w:rPr>
-                <w:rFonts w:asciiTheme="minorHAnsi" w:hAnsiTheme="minorHAnsi"/>
-                <w:bCs/>
-                <w:color w:val="000000"/>
-                <w:sz w:val="20"/>
-                <w:szCs w:val="20"/>
-              </w:rPr>
-              <w:t>Bawm</w:t>
-            </w:r>
-            <w:proofErr w:type="spellEnd"/>
-            <w:r>
-              <w:rPr>
-                <w:rFonts w:asciiTheme="minorHAnsi" w:hAnsiTheme="minorHAnsi"/>
-                <w:bCs/>
-                <w:color w:val="000000"/>
-                <w:sz w:val="20"/>
-                <w:szCs w:val="20"/>
-              </w:rPr>
-              <w:t xml:space="preserve"> Win</w:t>
+              <w:t>Treza Bawm Win</w:t>
             </w:r>
           </w:p>
         </w:tc>
@@ -1758,7 +1668,6 @@
                 <w:szCs w:val="20"/>
               </w:rPr>
             </w:pPr>
-            <w:proofErr w:type="spellStart"/>
             <w:r>
               <w:rPr>
                 <w:rFonts w:asciiTheme="minorHAnsi" w:hAnsiTheme="minorHAnsi"/>
@@ -1767,40 +1676,7 @@
                 <w:sz w:val="20"/>
                 <w:szCs w:val="20"/>
               </w:rPr>
-              <w:t>Treza</w:t>
-            </w:r>
-            <w:proofErr w:type="spellEnd"/>
-            <w:r>
-              <w:rPr>
-                <w:rFonts w:asciiTheme="minorHAnsi" w:hAnsiTheme="minorHAnsi"/>
-                <w:bCs/>
-                <w:color w:val="000000"/>
-                <w:sz w:val="20"/>
-                <w:szCs w:val="20"/>
-              </w:rPr>
-              <w:t xml:space="preserve"> </w:t>
-            </w:r>
-            <w:proofErr w:type="spellStart"/>
-            <w:r>
-              <w:rPr>
-                <w:rFonts w:asciiTheme="minorHAnsi" w:hAnsiTheme="minorHAnsi"/>
-                <w:bCs/>
-                <w:color w:val="000000"/>
-                <w:sz w:val="20"/>
-                <w:szCs w:val="20"/>
-              </w:rPr>
-              <w:t>Bawm</w:t>
-            </w:r>
-            <w:proofErr w:type="spellEnd"/>
-            <w:r>
-              <w:rPr>
-                <w:rFonts w:asciiTheme="minorHAnsi" w:hAnsiTheme="minorHAnsi"/>
-                <w:bCs/>
-                <w:color w:val="000000"/>
-                <w:sz w:val="20"/>
-                <w:szCs w:val="20"/>
-              </w:rPr>
-              <w:t xml:space="preserve"> Win</w:t>
+              <w:t>Treza Bawm Win</w:t>
             </w:r>
           </w:p>
         </w:tc>
@@ -1976,7 +1852,6 @@
                 <w:szCs w:val="20"/>
               </w:rPr>
             </w:pPr>
-            <w:proofErr w:type="spellStart"/>
             <w:r>
               <w:rPr>
                 <w:rFonts w:asciiTheme="minorHAnsi" w:hAnsiTheme="minorHAnsi"/>
@@ -1985,40 +1860,7 @@
                 <w:sz w:val="20"/>
                 <w:szCs w:val="20"/>
               </w:rPr>
-              <w:t>Treza</w:t>
-            </w:r>
-            <w:proofErr w:type="spellEnd"/>
-            <w:r>
-              <w:rPr>
-                <w:rFonts w:asciiTheme="minorHAnsi" w:hAnsiTheme="minorHAnsi"/>
-                <w:bCs/>
-                <w:color w:val="000000"/>
-                <w:sz w:val="20"/>
-                <w:szCs w:val="20"/>
-              </w:rPr>
-              <w:t xml:space="preserve"> </w:t>
-            </w:r>
-            <w:proofErr w:type="spellStart"/>
-            <w:r>
-              <w:rPr>
-                <w:rFonts w:asciiTheme="minorHAnsi" w:hAnsiTheme="minorHAnsi"/>
-                <w:bCs/>
-                <w:color w:val="000000"/>
-                <w:sz w:val="20"/>
-                <w:szCs w:val="20"/>
-              </w:rPr>
-              <w:t>Bawm</w:t>
-            </w:r>
-            <w:proofErr w:type="spellEnd"/>
-            <w:r>
-              <w:rPr>
-                <w:rFonts w:asciiTheme="minorHAnsi" w:hAnsiTheme="minorHAnsi"/>
-                <w:bCs/>
-                <w:color w:val="000000"/>
-                <w:sz w:val="20"/>
-                <w:szCs w:val="20"/>
-              </w:rPr>
-              <w:t xml:space="preserve"> Win</w:t>
+              <w:t>Treza Bawm Win</w:t>
             </w:r>
           </w:p>
         </w:tc>
@@ -2116,7 +1958,6 @@
                 <w:szCs w:val="20"/>
               </w:rPr>
             </w:pPr>
-            <w:proofErr w:type="spellStart"/>
             <w:r>
               <w:rPr>
                 <w:rFonts w:asciiTheme="minorHAnsi" w:hAnsiTheme="minorHAnsi"/>
@@ -2125,40 +1966,7 @@
                 <w:sz w:val="20"/>
                 <w:szCs w:val="20"/>
               </w:rPr>
-              <w:t>Treza</w:t>
-            </w:r>
-            <w:proofErr w:type="spellEnd"/>
-            <w:r>
-              <w:rPr>
-                <w:rFonts w:asciiTheme="minorHAnsi" w:hAnsiTheme="minorHAnsi"/>
-                <w:bCs/>
-                <w:color w:val="000000"/>
-                <w:sz w:val="20"/>
-                <w:szCs w:val="20"/>
-              </w:rPr>
-              <w:t xml:space="preserve"> </w:t>
-            </w:r>
-            <w:proofErr w:type="spellStart"/>
-            <w:r>
-              <w:rPr>
-                <w:rFonts w:asciiTheme="minorHAnsi" w:hAnsiTheme="minorHAnsi"/>
-                <w:bCs/>
-                <w:color w:val="000000"/>
-                <w:sz w:val="20"/>
-                <w:szCs w:val="20"/>
-              </w:rPr>
-              <w:t>Bawm</w:t>
-            </w:r>
-            <w:proofErr w:type="spellEnd"/>
-            <w:r>
-              <w:rPr>
-                <w:rFonts w:asciiTheme="minorHAnsi" w:hAnsiTheme="minorHAnsi"/>
-                <w:bCs/>
-                <w:color w:val="000000"/>
-                <w:sz w:val="20"/>
-                <w:szCs w:val="20"/>
-              </w:rPr>
-              <w:t xml:space="preserve"> Win</w:t>
+              <w:t>Treza Bawm Win</w:t>
             </w:r>
           </w:p>
         </w:tc>
@@ -3211,12 +3019,7 @@
             <w:pStyle w:val="TOCHeading"/>
           </w:pPr>
           <w:r>
-            <w:t>Table of Conte</w:t>
-          </w:r>
-          <w:bookmarkStart w:id="4" w:name="_GoBack"/>
-          <w:bookmarkEnd w:id="4"/>
-          <w:r>
-            <w:t>nts</w:t>
+            <w:t>Table of Contents</w:t>
           </w:r>
         </w:p>
         <w:p>
@@ -5619,12 +5422,12 @@
           <w:numId w:val="19"/>
         </w:numPr>
       </w:pPr>
-      <w:bookmarkStart w:id="5" w:name="_Toc522529998"/>
+      <w:bookmarkStart w:id="4" w:name="_Toc522529998"/>
       <w:r>
         <w:lastRenderedPageBreak/>
         <w:t>INTRODUCTION</w:t>
       </w:r>
-      <w:bookmarkEnd w:id="5"/>
+      <w:bookmarkEnd w:id="4"/>
     </w:p>
     <w:p>
       <w:pPr>
@@ -5841,7 +5644,7 @@
           <w:szCs w:val="26"/>
         </w:rPr>
       </w:pPr>
-      <w:bookmarkStart w:id="6" w:name="_Toc522529999"/>
+      <w:bookmarkStart w:id="5" w:name="_Toc522529999"/>
       <w:r>
         <w:rPr>
           <w:rFonts w:cstheme="majorHAnsi"/>
@@ -5850,30 +5653,30 @@
         </w:rPr>
         <w:t>Scope</w:t>
       </w:r>
+      <w:bookmarkEnd w:id="5"/>
+    </w:p>
+    <w:p>
+      <w:pPr>
+        <w:rPr>
+          <w:rFonts w:asciiTheme="minorHAnsi" w:hAnsiTheme="minorHAnsi" w:cstheme="minorHAnsi"/>
+        </w:rPr>
+      </w:pPr>
+      <w:r>
+        <w:rPr>
+          <w:rFonts w:asciiTheme="minorHAnsi" w:hAnsiTheme="minorHAnsi" w:cstheme="minorHAnsi"/>
+        </w:rPr>
+        <w:t>The HLD documentation presents the structure of the system, such as the database architecture, application architecture (layers), application flow (Navigation), and technology architecture. The HLD uses non-technical to mildly-technical terms which should be understandable to the administrators of the system.</w:t>
+      </w:r>
+    </w:p>
+    <w:p>
+      <w:pPr>
+        <w:pStyle w:val="Heading2"/>
+      </w:pPr>
+      <w:bookmarkStart w:id="6" w:name="_Toc522530000"/>
+      <w:r>
+        <w:t>Definitions</w:t>
+      </w:r>
       <w:bookmarkEnd w:id="6"/>
-    </w:p>
-    <w:p>
-      <w:pPr>
-        <w:rPr>
-          <w:rFonts w:asciiTheme="minorHAnsi" w:hAnsiTheme="minorHAnsi" w:cstheme="minorHAnsi"/>
-        </w:rPr>
-      </w:pPr>
-      <w:r>
-        <w:rPr>
-          <w:rFonts w:asciiTheme="minorHAnsi" w:hAnsiTheme="minorHAnsi" w:cstheme="minorHAnsi"/>
-        </w:rPr>
-        <w:t>The HLD documentation presents the structure of the system, such as the database architecture, application architecture (layers), application flow (Navigation), and technology architecture. The HLD uses non-technical to mildly-technical terms which should be understandable to the administrators of the system.</w:t>
-      </w:r>
-    </w:p>
-    <w:p>
-      <w:pPr>
-        <w:pStyle w:val="Heading2"/>
-      </w:pPr>
-      <w:bookmarkStart w:id="7" w:name="_Toc522530000"/>
-      <w:r>
-        <w:t>Definitions</w:t>
-      </w:r>
-      <w:bookmarkEnd w:id="7"/>
     </w:p>
     <w:p>
       <w:pPr>
@@ -6464,11 +6267,11 @@
       <w:pPr>
         <w:pStyle w:val="Heading2"/>
       </w:pPr>
-      <w:bookmarkStart w:id="8" w:name="_Toc522530001"/>
+      <w:bookmarkStart w:id="7" w:name="_Toc522530001"/>
       <w:r>
         <w:t>Overview</w:t>
       </w:r>
-      <w:bookmarkEnd w:id="8"/>
+      <w:bookmarkEnd w:id="7"/>
     </w:p>
     <w:p>
       <w:pPr>
@@ -6766,217 +6569,205 @@
       <w:pPr>
         <w:pStyle w:val="Heading1"/>
       </w:pPr>
-      <w:bookmarkStart w:id="9" w:name="_Toc522530002"/>
+      <w:bookmarkStart w:id="8" w:name="_Toc522530002"/>
       <w:r>
         <w:t>General Description</w:t>
       </w:r>
+      <w:bookmarkEnd w:id="8"/>
+    </w:p>
+    <w:p>
+      <w:pPr>
+        <w:pStyle w:val="Heading2"/>
+      </w:pPr>
+      <w:bookmarkStart w:id="9" w:name="_Toc522530003"/>
+      <w:r>
+        <w:t xml:space="preserve">Product </w:t>
+      </w:r>
+      <w:r>
+        <w:t>Perspective</w:t>
+      </w:r>
       <w:bookmarkEnd w:id="9"/>
     </w:p>
     <w:p>
       <w:pPr>
+        <w:jc w:val="both"/>
+        <w:rPr>
+          <w:rFonts w:asciiTheme="minorHAnsi" w:hAnsiTheme="minorHAnsi"/>
+        </w:rPr>
+      </w:pPr>
+      <w:r>
+        <w:rPr>
+          <w:rFonts w:asciiTheme="minorHAnsi" w:hAnsiTheme="minorHAnsi"/>
+        </w:rPr>
+        <w:t xml:space="preserve">As the </w:t>
+      </w:r>
+      <w:r>
+        <w:rPr>
+          <w:rFonts w:asciiTheme="minorHAnsi" w:hAnsiTheme="minorHAnsi"/>
+        </w:rPr>
+        <w:t>SERIS</w:t>
+      </w:r>
+      <w:r>
+        <w:rPr>
+          <w:rFonts w:asciiTheme="minorHAnsi" w:hAnsiTheme="minorHAnsi"/>
+        </w:rPr>
+        <w:t xml:space="preserve"> is a real-time cloud based analytical monitoring system, the system is required to be designed wi</w:t>
+      </w:r>
+      <w:r>
+        <w:rPr>
+          <w:rFonts w:asciiTheme="minorHAnsi" w:hAnsiTheme="minorHAnsi"/>
+        </w:rPr>
+        <w:t xml:space="preserve">th the vision of handling high </w:t>
+      </w:r>
+      <w:r>
+        <w:rPr>
+          <w:rFonts w:asciiTheme="minorHAnsi" w:hAnsiTheme="minorHAnsi"/>
+        </w:rPr>
+        <w:t>volume</w:t>
+      </w:r>
+      <w:r>
+        <w:rPr>
+          <w:rFonts w:asciiTheme="minorHAnsi" w:hAnsiTheme="minorHAnsi"/>
+        </w:rPr>
+        <w:t xml:space="preserve"> real-time data transaction per second.</w:t>
+      </w:r>
+      <w:r>
+        <w:rPr>
+          <w:rFonts w:asciiTheme="minorHAnsi" w:hAnsiTheme="minorHAnsi"/>
+        </w:rPr>
+        <w:t xml:space="preserve"> The AWS cloud services </w:t>
+      </w:r>
+      <w:r>
+        <w:rPr>
+          <w:rFonts w:asciiTheme="minorHAnsi" w:hAnsiTheme="minorHAnsi"/>
+        </w:rPr>
+        <w:t>have</w:t>
+      </w:r>
+      <w:r>
+        <w:rPr>
+          <w:rFonts w:asciiTheme="minorHAnsi" w:hAnsiTheme="minorHAnsi"/>
+        </w:rPr>
+        <w:t xml:space="preserve"> been chosen as the pivotal integrator of the project components as it comes with options to support systems that are highly scalable and available in nature.</w:t>
+      </w:r>
+    </w:p>
+    <w:p>
+      <w:pPr>
+        <w:jc w:val="both"/>
+        <w:rPr>
+          <w:rFonts w:asciiTheme="minorHAnsi" w:hAnsiTheme="minorHAnsi"/>
+        </w:rPr>
+      </w:pPr>
+    </w:p>
+    <w:p>
+      <w:pPr>
+        <w:jc w:val="both"/>
+        <w:rPr>
+          <w:rFonts w:asciiTheme="minorHAnsi" w:hAnsiTheme="minorHAnsi"/>
+        </w:rPr>
+      </w:pPr>
+      <w:r>
+        <w:rPr>
+          <w:rFonts w:asciiTheme="minorHAnsi" w:hAnsiTheme="minorHAnsi"/>
+        </w:rPr>
+        <w:t>On the other hands, the web-based system will</w:t>
+      </w:r>
+      <w:r>
+        <w:rPr>
+          <w:rFonts w:asciiTheme="minorHAnsi" w:hAnsiTheme="minorHAnsi"/>
+        </w:rPr>
+        <w:t xml:space="preserve"> be</w:t>
+      </w:r>
+      <w:r>
+        <w:rPr>
+          <w:rFonts w:asciiTheme="minorHAnsi" w:hAnsiTheme="minorHAnsi"/>
+        </w:rPr>
+        <w:t xml:space="preserve"> </w:t>
+      </w:r>
+      <w:r>
+        <w:rPr>
+          <w:rFonts w:asciiTheme="minorHAnsi" w:hAnsiTheme="minorHAnsi"/>
+        </w:rPr>
+        <w:t>develop</w:t>
+      </w:r>
+      <w:r>
+        <w:rPr>
+          <w:rFonts w:asciiTheme="minorHAnsi" w:hAnsiTheme="minorHAnsi"/>
+        </w:rPr>
+        <w:t>ed</w:t>
+      </w:r>
+      <w:r>
+        <w:rPr>
+          <w:rFonts w:asciiTheme="minorHAnsi" w:hAnsiTheme="minorHAnsi"/>
+        </w:rPr>
+        <w:t xml:space="preserve"> </w:t>
+      </w:r>
+      <w:r>
+        <w:rPr>
+          <w:rFonts w:asciiTheme="minorHAnsi" w:hAnsiTheme="minorHAnsi"/>
+        </w:rPr>
+        <w:t>which will allow multiple concurrent different type</w:t>
+      </w:r>
+      <w:r>
+        <w:rPr>
+          <w:rFonts w:asciiTheme="minorHAnsi" w:hAnsiTheme="minorHAnsi"/>
+        </w:rPr>
+        <w:t>s</w:t>
+      </w:r>
+      <w:r>
+        <w:rPr>
+          <w:rFonts w:asciiTheme="minorHAnsi" w:hAnsiTheme="minorHAnsi"/>
+        </w:rPr>
+        <w:t xml:space="preserve"> of users to access the system in or</w:t>
+      </w:r>
+      <w:r>
+        <w:rPr>
+          <w:rFonts w:asciiTheme="minorHAnsi" w:hAnsiTheme="minorHAnsi"/>
+        </w:rPr>
+        <w:t xml:space="preserve">der to see live analytical data in a </w:t>
+      </w:r>
+      <w:r>
+        <w:rPr>
+          <w:rFonts w:asciiTheme="minorHAnsi" w:hAnsiTheme="minorHAnsi"/>
+        </w:rPr>
+        <w:t xml:space="preserve">very </w:t>
+      </w:r>
+      <w:r>
+        <w:rPr>
+          <w:rFonts w:asciiTheme="minorHAnsi" w:hAnsiTheme="minorHAnsi"/>
+        </w:rPr>
+        <w:t>good graphical user interface</w:t>
+      </w:r>
+      <w:r>
+        <w:rPr>
+          <w:rFonts w:asciiTheme="minorHAnsi" w:hAnsiTheme="minorHAnsi"/>
+        </w:rPr>
+        <w:t xml:space="preserve"> </w:t>
+      </w:r>
+      <w:r>
+        <w:rPr>
+          <w:rFonts w:asciiTheme="minorHAnsi" w:hAnsiTheme="minorHAnsi"/>
+        </w:rPr>
+        <w:t>(GUI)</w:t>
+      </w:r>
+      <w:r>
+        <w:rPr>
+          <w:rFonts w:asciiTheme="minorHAnsi" w:hAnsiTheme="minorHAnsi"/>
+        </w:rPr>
+        <w:t>.</w:t>
+      </w:r>
+    </w:p>
+    <w:p>
+      <w:pPr>
         <w:pStyle w:val="Heading2"/>
       </w:pPr>
-      <w:bookmarkStart w:id="10" w:name="_Toc522530003"/>
-      <w:r>
-        <w:t xml:space="preserve">Product </w:t>
-      </w:r>
-      <w:r>
-        <w:t>Perspective</w:t>
+      <w:bookmarkStart w:id="10" w:name="_Toc522530004"/>
+      <w:r>
+        <w:t>Tools</w:t>
+      </w:r>
+      <w:r>
+        <w:t xml:space="preserve"> used</w:t>
       </w:r>
       <w:bookmarkEnd w:id="10"/>
-    </w:p>
-    <w:p>
-      <w:pPr>
-        <w:jc w:val="both"/>
-        <w:rPr>
-          <w:rFonts w:asciiTheme="minorHAnsi" w:hAnsiTheme="minorHAnsi"/>
-        </w:rPr>
-      </w:pPr>
-      <w:r>
-        <w:rPr>
-          <w:rFonts w:asciiTheme="minorHAnsi" w:hAnsiTheme="minorHAnsi"/>
-        </w:rPr>
-        <w:t xml:space="preserve">As the </w:t>
-      </w:r>
-      <w:r>
-        <w:rPr>
-          <w:rFonts w:asciiTheme="minorHAnsi" w:hAnsiTheme="minorHAnsi"/>
-        </w:rPr>
-        <w:t>SERIS</w:t>
-      </w:r>
-      <w:r>
-        <w:rPr>
-          <w:rFonts w:asciiTheme="minorHAnsi" w:hAnsiTheme="minorHAnsi"/>
-        </w:rPr>
-        <w:t xml:space="preserve"> is a real-time cloud based analytical monitoring system, the system is required to be designed wi</w:t>
-      </w:r>
-      <w:r>
-        <w:rPr>
-          <w:rFonts w:asciiTheme="minorHAnsi" w:hAnsiTheme="minorHAnsi"/>
-        </w:rPr>
-        <w:t xml:space="preserve">th the vision of handling high </w:t>
-      </w:r>
-      <w:r>
-        <w:rPr>
-          <w:rFonts w:asciiTheme="minorHAnsi" w:hAnsiTheme="minorHAnsi"/>
-        </w:rPr>
-        <w:t>volume</w:t>
-      </w:r>
-      <w:r>
-        <w:rPr>
-          <w:rFonts w:asciiTheme="minorHAnsi" w:hAnsiTheme="minorHAnsi"/>
-        </w:rPr>
-        <w:t xml:space="preserve"> real-time data transaction per second.</w:t>
-      </w:r>
-      <w:r>
-        <w:rPr>
-          <w:rFonts w:asciiTheme="minorHAnsi" w:hAnsiTheme="minorHAnsi"/>
-        </w:rPr>
-        <w:t xml:space="preserve"> The AWS cloud services </w:t>
-      </w:r>
-      <w:r>
-        <w:rPr>
-          <w:rFonts w:asciiTheme="minorHAnsi" w:hAnsiTheme="minorHAnsi"/>
-        </w:rPr>
-        <w:t>have</w:t>
-      </w:r>
-      <w:r>
-        <w:rPr>
-          <w:rFonts w:asciiTheme="minorHAnsi" w:hAnsiTheme="minorHAnsi"/>
-        </w:rPr>
-        <w:t xml:space="preserve"> been chosen as the pivotal integrator of the project components as it comes with options to support systems that are highly scalable and available in nature.</w:t>
-      </w:r>
-    </w:p>
-    <w:p>
-      <w:pPr>
-        <w:jc w:val="both"/>
-        <w:rPr>
-          <w:rFonts w:asciiTheme="minorHAnsi" w:hAnsiTheme="minorHAnsi"/>
-        </w:rPr>
-      </w:pPr>
-    </w:p>
-    <w:p>
-      <w:pPr>
-        <w:jc w:val="both"/>
-        <w:rPr>
-          <w:rFonts w:asciiTheme="minorHAnsi" w:hAnsiTheme="minorHAnsi"/>
-        </w:rPr>
-      </w:pPr>
-      <w:r>
-        <w:rPr>
-          <w:rFonts w:asciiTheme="minorHAnsi" w:hAnsiTheme="minorHAnsi"/>
-        </w:rPr>
-        <w:t>On the other hands, the web-based system will</w:t>
-      </w:r>
-      <w:r>
-        <w:rPr>
-          <w:rFonts w:asciiTheme="minorHAnsi" w:hAnsiTheme="minorHAnsi"/>
-        </w:rPr>
-        <w:t xml:space="preserve"> be</w:t>
-      </w:r>
-      <w:r>
-        <w:rPr>
-          <w:rFonts w:asciiTheme="minorHAnsi" w:hAnsiTheme="minorHAnsi"/>
-        </w:rPr>
-        <w:t xml:space="preserve"> </w:t>
-      </w:r>
-      <w:r>
-        <w:rPr>
-          <w:rFonts w:asciiTheme="minorHAnsi" w:hAnsiTheme="minorHAnsi"/>
-        </w:rPr>
-        <w:t>require</w:t>
-      </w:r>
-      <w:r>
-        <w:rPr>
-          <w:rFonts w:asciiTheme="minorHAnsi" w:hAnsiTheme="minorHAnsi"/>
-        </w:rPr>
-        <w:t>d</w:t>
-      </w:r>
-      <w:r>
-        <w:rPr>
-          <w:rFonts w:asciiTheme="minorHAnsi" w:hAnsiTheme="minorHAnsi"/>
-        </w:rPr>
-        <w:t xml:space="preserve"> to </w:t>
-      </w:r>
-      <w:r>
-        <w:rPr>
-          <w:rFonts w:asciiTheme="minorHAnsi" w:hAnsiTheme="minorHAnsi"/>
-        </w:rPr>
-        <w:t>develop</w:t>
-      </w:r>
-      <w:r>
-        <w:rPr>
-          <w:rFonts w:asciiTheme="minorHAnsi" w:hAnsiTheme="minorHAnsi"/>
-        </w:rPr>
-        <w:t xml:space="preserve"> </w:t>
-      </w:r>
-      <w:r>
-        <w:rPr>
-          <w:rFonts w:asciiTheme="minorHAnsi" w:hAnsiTheme="minorHAnsi"/>
-        </w:rPr>
-        <w:t>which will allow multiple concurrent different type</w:t>
-      </w:r>
-      <w:r>
-        <w:rPr>
-          <w:rFonts w:asciiTheme="minorHAnsi" w:hAnsiTheme="minorHAnsi"/>
-        </w:rPr>
-        <w:t>s</w:t>
-      </w:r>
-      <w:r>
-        <w:rPr>
-          <w:rFonts w:asciiTheme="minorHAnsi" w:hAnsiTheme="minorHAnsi"/>
-        </w:rPr>
-        <w:t xml:space="preserve"> of users to access the system in or</w:t>
-      </w:r>
-      <w:r>
-        <w:rPr>
-          <w:rFonts w:asciiTheme="minorHAnsi" w:hAnsiTheme="minorHAnsi"/>
-        </w:rPr>
-        <w:t xml:space="preserve">der to see live analytical data in a </w:t>
-      </w:r>
-      <w:r>
-        <w:rPr>
-          <w:rFonts w:asciiTheme="minorHAnsi" w:hAnsiTheme="minorHAnsi"/>
-        </w:rPr>
-        <w:t xml:space="preserve">very </w:t>
-      </w:r>
-      <w:r>
-        <w:rPr>
-          <w:rFonts w:asciiTheme="minorHAnsi" w:hAnsiTheme="minorHAnsi"/>
-        </w:rPr>
-        <w:t>good graphical user interface</w:t>
-      </w:r>
-      <w:r>
-        <w:rPr>
-          <w:rFonts w:asciiTheme="minorHAnsi" w:hAnsiTheme="minorHAnsi"/>
-        </w:rPr>
-        <w:t xml:space="preserve"> </w:t>
-      </w:r>
-      <w:r>
-        <w:rPr>
-          <w:rFonts w:asciiTheme="minorHAnsi" w:hAnsiTheme="minorHAnsi"/>
-        </w:rPr>
-        <w:t>(GUI)</w:t>
-      </w:r>
-      <w:r>
-        <w:rPr>
-          <w:rFonts w:asciiTheme="minorHAnsi" w:hAnsiTheme="minorHAnsi"/>
-        </w:rPr>
-        <w:t>.</w:t>
-      </w:r>
-    </w:p>
-    <w:p>
-      <w:pPr>
-        <w:pStyle w:val="Heading2"/>
-      </w:pPr>
-      <w:bookmarkStart w:id="11" w:name="_Toc522530004"/>
-      <w:r>
-        <w:t>Tools</w:t>
-      </w:r>
-      <w:r>
-        <w:t xml:space="preserve"> used</w:t>
-      </w:r>
-      <w:bookmarkEnd w:id="11"/>
     </w:p>
     <w:p>
       <w:pPr>
@@ -7346,14 +7137,14 @@
           <w:szCs w:val="24"/>
         </w:rPr>
       </w:pPr>
-      <w:bookmarkStart w:id="12" w:name="_Toc522530005"/>
+      <w:bookmarkStart w:id="11" w:name="_Toc522530005"/>
       <w:r>
         <w:t xml:space="preserve">General </w:t>
       </w:r>
       <w:r>
         <w:t>Constraints</w:t>
       </w:r>
-      <w:bookmarkEnd w:id="12"/>
+      <w:bookmarkEnd w:id="11"/>
     </w:p>
     <w:p>
       <w:pPr>
@@ -7452,7 +7243,7 @@
           <w:lang w:val="en-US"/>
         </w:rPr>
       </w:pPr>
-      <w:bookmarkStart w:id="13" w:name="_Toc522530006"/>
+      <w:bookmarkStart w:id="12" w:name="_Toc522530006"/>
       <w:r>
         <w:rPr>
           <w:lang w:val="en-US"/>
@@ -7462,32 +7253,32 @@
       <w:r>
         <w:t>Details</w:t>
       </w:r>
+      <w:bookmarkEnd w:id="12"/>
+    </w:p>
+    <w:p>
+      <w:pPr>
+        <w:pStyle w:val="Heading2"/>
+        <w:rPr>
+          <w:lang w:eastAsia="hi-IN"/>
+        </w:rPr>
+      </w:pPr>
+      <w:bookmarkStart w:id="13" w:name="_Toc522530007"/>
+      <w:r>
+        <w:rPr>
+          <w:lang w:eastAsia="hi-IN"/>
+        </w:rPr>
+        <w:t xml:space="preserve">Main </w:t>
+      </w:r>
+      <w:r>
+        <w:t>Design</w:t>
+      </w:r>
+      <w:r>
+        <w:rPr>
+          <w:lang w:eastAsia="hi-IN"/>
+        </w:rPr>
+        <w:t xml:space="preserve"> Features</w:t>
+      </w:r>
       <w:bookmarkEnd w:id="13"/>
-    </w:p>
-    <w:p>
-      <w:pPr>
-        <w:pStyle w:val="Heading2"/>
-        <w:rPr>
-          <w:lang w:eastAsia="hi-IN"/>
-        </w:rPr>
-      </w:pPr>
-      <w:bookmarkStart w:id="14" w:name="_Toc522530007"/>
-      <w:r>
-        <w:rPr>
-          <w:lang w:eastAsia="hi-IN"/>
-        </w:rPr>
-        <w:t xml:space="preserve">Main </w:t>
-      </w:r>
-      <w:r>
-        <w:t>Design</w:t>
-      </w:r>
-      <w:r>
-        <w:rPr>
-          <w:lang w:eastAsia="hi-IN"/>
-        </w:rPr>
-        <w:t xml:space="preserve"> Features</w:t>
-      </w:r>
-      <w:bookmarkEnd w:id="14"/>
     </w:p>
     <w:p>
       <w:pPr>
@@ -7805,14 +7596,14 @@
       <w:pPr>
         <w:pStyle w:val="Heading2"/>
       </w:pPr>
-      <w:bookmarkStart w:id="15" w:name="_Toc522530008"/>
+      <w:bookmarkStart w:id="14" w:name="_Toc522530008"/>
       <w:r>
         <w:t>Application</w:t>
       </w:r>
       <w:r>
         <w:t xml:space="preserve"> architecture</w:t>
       </w:r>
-      <w:bookmarkEnd w:id="15"/>
+      <w:bookmarkEnd w:id="14"/>
     </w:p>
     <w:p>
       <w:pPr>
@@ -8045,22 +7836,22 @@
       <w:pPr>
         <w:pStyle w:val="Heading2"/>
       </w:pPr>
-      <w:bookmarkStart w:id="16" w:name="_Toc522530009"/>
+      <w:bookmarkStart w:id="15" w:name="_Toc522530009"/>
       <w:r>
         <w:lastRenderedPageBreak/>
         <w:t>Technology Architecture</w:t>
       </w:r>
+      <w:bookmarkEnd w:id="15"/>
+    </w:p>
+    <w:p>
+      <w:pPr>
+        <w:pStyle w:val="Heading3"/>
+      </w:pPr>
+      <w:bookmarkStart w:id="16" w:name="_Toc522530010"/>
+      <w:r>
+        <w:t>Overall system architecture</w:t>
+      </w:r>
       <w:bookmarkEnd w:id="16"/>
-    </w:p>
-    <w:p>
-      <w:pPr>
-        <w:pStyle w:val="Heading3"/>
-      </w:pPr>
-      <w:bookmarkStart w:id="17" w:name="_Toc522530010"/>
-      <w:r>
-        <w:t>Overall system architecture</w:t>
-      </w:r>
-      <w:bookmarkEnd w:id="17"/>
     </w:p>
     <w:p>
       <w:pPr>
@@ -8388,7 +8179,7 @@
       <w:pPr>
         <w:pStyle w:val="Heading3"/>
       </w:pPr>
-      <w:bookmarkStart w:id="18" w:name="_Toc522530011"/>
+      <w:bookmarkStart w:id="17" w:name="_Toc522530011"/>
       <w:r>
         <w:lastRenderedPageBreak/>
         <w:t xml:space="preserve">Web Application </w:t>
@@ -8396,7 +8187,7 @@
       <w:r>
         <w:t>Architecture</w:t>
       </w:r>
-      <w:bookmarkEnd w:id="18"/>
+      <w:bookmarkEnd w:id="17"/>
     </w:p>
     <w:p>
       <w:pPr>
@@ -8685,11 +8476,11 @@
       <w:pPr>
         <w:pStyle w:val="Heading2"/>
       </w:pPr>
-      <w:bookmarkStart w:id="19" w:name="_Toc522530012"/>
+      <w:bookmarkStart w:id="18" w:name="_Toc522530012"/>
       <w:r>
         <w:t>Standard</w:t>
       </w:r>
-      <w:bookmarkEnd w:id="19"/>
+      <w:bookmarkEnd w:id="18"/>
     </w:p>
     <w:p>
       <w:pPr>
@@ -8796,14 +8587,14 @@
       <w:pPr>
         <w:pStyle w:val="Heading2"/>
       </w:pPr>
-      <w:bookmarkStart w:id="20" w:name="_Toc522530013"/>
+      <w:bookmarkStart w:id="19" w:name="_Toc522530013"/>
       <w:r>
         <w:t>Database</w:t>
       </w:r>
       <w:r>
         <w:t xml:space="preserve"> design</w:t>
       </w:r>
-      <w:bookmarkEnd w:id="20"/>
+      <w:bookmarkEnd w:id="19"/>
     </w:p>
     <w:p>
       <w:pPr>
@@ -9050,21 +8841,7 @@
         <w:rPr>
           <w:rFonts w:asciiTheme="minorHAnsi" w:hAnsiTheme="minorHAnsi" w:cstheme="minorHAnsi"/>
         </w:rPr>
-        <w:t xml:space="preserve">As for the real-time documents, the last three indices will be kept in the database and earlier indices will be deleted on daily basic to prevent data duplications, </w:t>
-      </w:r>
-      <w:proofErr w:type="spellStart"/>
-      <w:r>
-        <w:rPr>
-          <w:rFonts w:asciiTheme="minorHAnsi" w:hAnsiTheme="minorHAnsi" w:cstheme="minorHAnsi"/>
-        </w:rPr>
-        <w:t>laggy</w:t>
-      </w:r>
-      <w:proofErr w:type="spellEnd"/>
-      <w:r>
-        <w:rPr>
-          <w:rFonts w:asciiTheme="minorHAnsi" w:hAnsiTheme="minorHAnsi" w:cstheme="minorHAnsi"/>
-        </w:rPr>
-        <w:t xml:space="preserve"> performance and to reduce physical hard disk space usage. History indices will also be created on daily basic and documents to be stored in history indices are from batch sensor data. These history will be persisted in database for life time.</w:t>
+        <w:t>As for the real-time documents, the last three indices will be kept in the database and earlier indices will be deleted on daily basic to prevent data duplications, laggy performance and to reduce physical hard disk space usage. History indices will also be created on daily basic and documents to be stored in history indices are from batch sensor data. These history will be persisted in database for life time.</w:t>
       </w:r>
     </w:p>
     <w:p>
@@ -9097,11 +8874,11 @@
       <w:pPr>
         <w:pStyle w:val="Heading2"/>
       </w:pPr>
-      <w:bookmarkStart w:id="21" w:name="_Toc522530014"/>
+      <w:bookmarkStart w:id="20" w:name="_Toc522530014"/>
       <w:r>
         <w:t>Files</w:t>
       </w:r>
-      <w:bookmarkEnd w:id="21"/>
+      <w:bookmarkEnd w:id="20"/>
     </w:p>
     <w:p>
       <w:pPr>
@@ -9208,381 +8985,395 @@
       <w:pPr>
         <w:pStyle w:val="Heading2"/>
       </w:pPr>
-      <w:bookmarkStart w:id="22" w:name="_Toc522530015"/>
+      <w:bookmarkStart w:id="21" w:name="_Toc522530015"/>
       <w:r>
         <w:t xml:space="preserve">User </w:t>
       </w:r>
       <w:r>
         <w:t>interface</w:t>
       </w:r>
+      <w:bookmarkEnd w:id="21"/>
+    </w:p>
+    <w:p>
+      <w:pPr>
+        <w:rPr>
+          <w:rFonts w:asciiTheme="minorHAnsi" w:hAnsiTheme="minorHAnsi" w:cstheme="minorHAnsi"/>
+          <w:lang w:val="en-GB"/>
+        </w:rPr>
+      </w:pPr>
+      <w:r>
+        <w:rPr>
+          <w:rFonts w:asciiTheme="minorHAnsi" w:hAnsiTheme="minorHAnsi" w:cstheme="minorHAnsi"/>
+          <w:lang w:val="en-GB"/>
+        </w:rPr>
+        <w:t>AWS services - A</w:t>
+      </w:r>
+      <w:r>
+        <w:rPr>
+          <w:rFonts w:asciiTheme="minorHAnsi" w:hAnsiTheme="minorHAnsi" w:cstheme="minorHAnsi"/>
+          <w:lang w:val="en-GB"/>
+        </w:rPr>
+        <w:t>dmin user must use AWS Management console.</w:t>
+      </w:r>
+      <w:r>
+        <w:rPr>
+          <w:rFonts w:asciiTheme="minorHAnsi" w:hAnsiTheme="minorHAnsi" w:cstheme="minorHAnsi"/>
+          <w:lang w:val="en-GB"/>
+        </w:rPr>
+        <w:t xml:space="preserve"> </w:t>
+      </w:r>
+    </w:p>
+    <w:p>
+      <w:pPr>
+        <w:rPr>
+          <w:rFonts w:asciiTheme="minorHAnsi" w:hAnsiTheme="minorHAnsi" w:cstheme="minorHAnsi"/>
+          <w:lang w:val="en-GB"/>
+        </w:rPr>
+      </w:pPr>
+      <w:r>
+        <w:rPr>
+          <w:rFonts w:asciiTheme="minorHAnsi" w:hAnsiTheme="minorHAnsi" w:cstheme="minorHAnsi"/>
+          <w:lang w:val="en-GB"/>
+        </w:rPr>
+        <w:t>Web Application - Administrative screens are used mainly for input through text fields in HTML page. Screens for system user are still needed to discuss.</w:t>
+      </w:r>
+    </w:p>
+    <w:p>
+      <w:pPr>
+        <w:pStyle w:val="Heading2"/>
+      </w:pPr>
+      <w:bookmarkStart w:id="22" w:name="_Toc522530016"/>
+      <w:r>
+        <w:t>Help</w:t>
+      </w:r>
       <w:bookmarkEnd w:id="22"/>
     </w:p>
     <w:p>
       <w:pPr>
         <w:rPr>
           <w:rFonts w:asciiTheme="minorHAnsi" w:hAnsiTheme="minorHAnsi" w:cstheme="minorHAnsi"/>
+        </w:rPr>
+      </w:pPr>
+      <w:r>
+        <w:rPr>
+          <w:rFonts w:asciiTheme="minorHAnsi" w:hAnsiTheme="minorHAnsi" w:cstheme="minorHAnsi"/>
+        </w:rPr>
+        <w:t>Help will come in the form of all the documentation created prior to coding, which explain the intended uses. Should time allow, detailed instructions will be written on how to create and implement the system with the intentions of publishing as an Open Source solution.</w:t>
+      </w:r>
+    </w:p>
+    <w:p>
+      <w:pPr>
+        <w:pStyle w:val="Heading2"/>
+      </w:pPr>
+      <w:bookmarkStart w:id="23" w:name="_Toc522530017"/>
+      <w:r>
+        <w:t>Performance</w:t>
+      </w:r>
+      <w:bookmarkEnd w:id="23"/>
+    </w:p>
+    <w:p>
+      <w:pPr>
+        <w:jc w:val="both"/>
+        <w:rPr>
+          <w:rFonts w:asciiTheme="minorHAnsi" w:hAnsiTheme="minorHAnsi"/>
+        </w:rPr>
+      </w:pPr>
+      <w:r>
+        <w:rPr>
+          <w:rFonts w:asciiTheme="minorHAnsi" w:hAnsiTheme="minorHAnsi"/>
+        </w:rPr>
+        <w:t xml:space="preserve">The system is required to collect data from </w:t>
+      </w:r>
+      <w:r>
+        <w:rPr>
+          <w:rFonts w:asciiTheme="minorHAnsi" w:hAnsiTheme="minorHAnsi"/>
+        </w:rPr>
+        <w:t>all</w:t>
+      </w:r>
+      <w:r>
+        <w:rPr>
+          <w:rFonts w:asciiTheme="minorHAnsi" w:hAnsiTheme="minorHAnsi"/>
+        </w:rPr>
+        <w:t xml:space="preserve"> </w:t>
+      </w:r>
+      <w:r>
+        <w:rPr>
+          <w:rFonts w:asciiTheme="minorHAnsi" w:hAnsiTheme="minorHAnsi"/>
+        </w:rPr>
+        <w:t>IoT</w:t>
+      </w:r>
+      <w:r>
+        <w:rPr>
+          <w:rFonts w:asciiTheme="minorHAnsi" w:hAnsiTheme="minorHAnsi"/>
+        </w:rPr>
+        <w:t xml:space="preserve"> devices </w:t>
+      </w:r>
+      <w:r>
+        <w:rPr>
+          <w:rFonts w:asciiTheme="minorHAnsi" w:hAnsiTheme="minorHAnsi"/>
+        </w:rPr>
+        <w:t xml:space="preserve">tagged to </w:t>
+      </w:r>
+      <w:r>
+        <w:rPr>
+          <w:rFonts w:asciiTheme="minorHAnsi" w:hAnsiTheme="minorHAnsi"/>
+        </w:rPr>
+        <w:t xml:space="preserve">the station. </w:t>
+      </w:r>
+      <w:r>
+        <w:rPr>
+          <w:rFonts w:asciiTheme="minorHAnsi" w:hAnsiTheme="minorHAnsi"/>
+        </w:rPr>
+        <w:t>As of now e</w:t>
+      </w:r>
+      <w:r>
+        <w:rPr>
+          <w:rFonts w:asciiTheme="minorHAnsi" w:hAnsiTheme="minorHAnsi"/>
+        </w:rPr>
+        <w:t xml:space="preserve">ach station is equipped with two </w:t>
+      </w:r>
+      <w:r>
+        <w:rPr>
+          <w:rFonts w:asciiTheme="minorHAnsi" w:hAnsiTheme="minorHAnsi"/>
+        </w:rPr>
+        <w:t>stations</w:t>
+      </w:r>
+      <w:r>
+        <w:rPr>
+          <w:rFonts w:asciiTheme="minorHAnsi" w:hAnsiTheme="minorHAnsi"/>
+        </w:rPr>
+        <w:t xml:space="preserve">. </w:t>
+      </w:r>
+      <w:r>
+        <w:rPr>
+          <w:rFonts w:asciiTheme="minorHAnsi" w:hAnsiTheme="minorHAnsi"/>
+        </w:rPr>
+        <w:t>F</w:t>
+      </w:r>
+      <w:r>
+        <w:rPr>
+          <w:rFonts w:asciiTheme="minorHAnsi" w:hAnsiTheme="minorHAnsi"/>
+        </w:rPr>
+        <w:t xml:space="preserve">or the first implementation phase, the system needs to process data for </w:t>
+      </w:r>
+      <w:r>
+        <w:rPr>
+          <w:rFonts w:asciiTheme="minorHAnsi" w:hAnsiTheme="minorHAnsi"/>
+        </w:rPr>
+        <w:t xml:space="preserve">a </w:t>
+      </w:r>
+      <w:r>
+        <w:rPr>
+          <w:rFonts w:asciiTheme="minorHAnsi" w:hAnsiTheme="minorHAnsi"/>
+        </w:rPr>
+        <w:t xml:space="preserve">total </w:t>
+      </w:r>
+      <w:r>
+        <w:rPr>
+          <w:rFonts w:asciiTheme="minorHAnsi" w:hAnsiTheme="minorHAnsi"/>
+        </w:rPr>
+        <w:t xml:space="preserve">of </w:t>
+      </w:r>
+      <w:r>
+        <w:rPr>
+          <w:rFonts w:asciiTheme="minorHAnsi" w:hAnsiTheme="minorHAnsi"/>
+        </w:rPr>
+        <w:t xml:space="preserve">5 stations. However, </w:t>
+      </w:r>
+      <w:r>
+        <w:rPr>
+          <w:rFonts w:asciiTheme="minorHAnsi" w:hAnsiTheme="minorHAnsi"/>
+        </w:rPr>
+        <w:t>the number</w:t>
+      </w:r>
+      <w:r>
+        <w:rPr>
+          <w:rFonts w:asciiTheme="minorHAnsi" w:hAnsiTheme="minorHAnsi"/>
+        </w:rPr>
+        <w:t xml:space="preserve"> </w:t>
+      </w:r>
+      <w:r>
+        <w:rPr>
+          <w:rFonts w:asciiTheme="minorHAnsi" w:hAnsiTheme="minorHAnsi"/>
+        </w:rPr>
+        <w:t xml:space="preserve">of stations to be serviced by the application </w:t>
+      </w:r>
+      <w:r>
+        <w:rPr>
+          <w:rFonts w:asciiTheme="minorHAnsi" w:hAnsiTheme="minorHAnsi"/>
+        </w:rPr>
+        <w:t xml:space="preserve">is set to increase in the future.  </w:t>
+      </w:r>
+      <w:r>
+        <w:rPr>
+          <w:rFonts w:asciiTheme="minorHAnsi" w:hAnsiTheme="minorHAnsi"/>
+        </w:rPr>
+        <w:t>Therefore,</w:t>
+      </w:r>
+      <w:r>
+        <w:rPr>
+          <w:rFonts w:asciiTheme="minorHAnsi" w:hAnsiTheme="minorHAnsi"/>
+        </w:rPr>
+        <w:t xml:space="preserve"> </w:t>
+      </w:r>
+      <w:r>
+        <w:rPr>
+          <w:rFonts w:asciiTheme="minorHAnsi" w:hAnsiTheme="minorHAnsi"/>
+        </w:rPr>
+        <w:t xml:space="preserve">it is necessary to design </w:t>
+      </w:r>
+      <w:r>
+        <w:rPr>
+          <w:rFonts w:asciiTheme="minorHAnsi" w:hAnsiTheme="minorHAnsi"/>
+        </w:rPr>
+        <w:t xml:space="preserve">the system </w:t>
+      </w:r>
+      <w:r>
+        <w:rPr>
+          <w:rFonts w:asciiTheme="minorHAnsi" w:hAnsiTheme="minorHAnsi"/>
+        </w:rPr>
+        <w:t xml:space="preserve">to perform </w:t>
+      </w:r>
+      <w:r>
+        <w:rPr>
+          <w:rFonts w:asciiTheme="minorHAnsi" w:hAnsiTheme="minorHAnsi"/>
+        </w:rPr>
+        <w:t>efficiently taking into consideration the landscape of devices and stations to be served by the system in the future</w:t>
+      </w:r>
+      <w:r>
+        <w:rPr>
+          <w:rFonts w:asciiTheme="minorHAnsi" w:hAnsiTheme="minorHAnsi"/>
+        </w:rPr>
+        <w:t>.</w:t>
+      </w:r>
+    </w:p>
+    <w:p>
+      <w:pPr>
+        <w:pStyle w:val="Heading2"/>
+      </w:pPr>
+      <w:bookmarkStart w:id="24" w:name="_Toc522530018"/>
+      <w:r>
+        <w:t>Reliability</w:t>
+      </w:r>
+      <w:bookmarkEnd w:id="24"/>
+    </w:p>
+    <w:p>
+      <w:pPr>
+        <w:rPr>
+          <w:rFonts w:asciiTheme="minorHAnsi" w:hAnsiTheme="minorHAnsi" w:cstheme="minorHAnsi"/>
+        </w:rPr>
+      </w:pPr>
+      <w:r>
+        <w:rPr>
+          <w:rStyle w:val="normaltextrun"/>
+          <w:rFonts w:asciiTheme="minorHAnsi" w:hAnsiTheme="minorHAnsi" w:cstheme="minorHAnsi"/>
+          <w:color w:val="000000"/>
+          <w:shd w:val="clear" w:color="auto" w:fill="FFFFFF"/>
+        </w:rPr>
+        <w:t>The system is required to collect data from all IoT devices tagged to the station. As of now each station is equipped with two stations. For the first implementation phase, the system needs to process data for a total of 5 stations. However, the number of stations to be serviced by the application is set to increase in the future.  Therefore, it is necessary to design the system to perform reliably taking into consideration the landscape of devices and stations to be served by the system in the future. For a more reliable implementation, we must address the issues around loss of data packets sent from the sensors until they have been successfully received and recorded with in the system</w:t>
+      </w:r>
+      <w:r>
+        <w:rPr>
+          <w:rStyle w:val="normaltextrun"/>
+          <w:rFonts w:asciiTheme="minorHAnsi" w:hAnsiTheme="minorHAnsi" w:cstheme="minorHAnsi"/>
+          <w:color w:val="000000"/>
+          <w:shd w:val="clear" w:color="auto" w:fill="FFFFFF"/>
+        </w:rPr>
+        <w:t>.</w:t>
+      </w:r>
+      <w:bookmarkStart w:id="25" w:name="_GoBack"/>
+      <w:bookmarkEnd w:id="25"/>
+    </w:p>
+    <w:p>
+      <w:pPr>
+        <w:rPr>
           <w:lang w:val="en-GB"/>
         </w:rPr>
       </w:pPr>
-      <w:r>
+    </w:p>
+    <w:p>
+      <w:pPr>
+        <w:pStyle w:val="Heading2"/>
+      </w:pPr>
+      <w:bookmarkStart w:id="26" w:name="_Toc522530019"/>
+      <w:r>
+        <w:t>Maintainability</w:t>
+      </w:r>
+      <w:bookmarkEnd w:id="26"/>
+    </w:p>
+    <w:p>
+      <w:pPr>
         <w:rPr>
           <w:rFonts w:asciiTheme="minorHAnsi" w:hAnsiTheme="minorHAnsi" w:cstheme="minorHAnsi"/>
           <w:lang w:val="en-GB"/>
         </w:rPr>
-        <w:t>AWS services - A</w:t>
-      </w:r>
+      </w:pPr>
       <w:r>
         <w:rPr>
           <w:rFonts w:asciiTheme="minorHAnsi" w:hAnsiTheme="minorHAnsi" w:cstheme="minorHAnsi"/>
           <w:lang w:val="en-GB"/>
         </w:rPr>
-        <w:t>dmin user must use AWS Management console.</w:t>
-      </w:r>
-      <w:r>
+        <w:t>AWS services – are already managed by AWS.</w:t>
+      </w:r>
+    </w:p>
+    <w:p>
+      <w:pPr>
         <w:rPr>
           <w:rFonts w:asciiTheme="minorHAnsi" w:hAnsiTheme="minorHAnsi" w:cstheme="minorHAnsi"/>
           <w:lang w:val="en-GB"/>
         </w:rPr>
-        <w:t xml:space="preserve"> </w:t>
-      </w:r>
-    </w:p>
-    <w:p>
-      <w:pPr>
+      </w:pPr>
+      <w:r>
         <w:rPr>
           <w:rFonts w:asciiTheme="minorHAnsi" w:hAnsiTheme="minorHAnsi" w:cstheme="minorHAnsi"/>
           <w:lang w:val="en-GB"/>
         </w:rPr>
-      </w:pPr>
-      <w:r>
+        <w:lastRenderedPageBreak/>
+        <w:t>Logstash – is needed to be maintained and tuning performance by system Admin in case of performance becomes slower because of adding a lot of new devices.</w:t>
+      </w:r>
+    </w:p>
+    <w:p>
+      <w:pPr>
         <w:rPr>
           <w:rFonts w:asciiTheme="minorHAnsi" w:hAnsiTheme="minorHAnsi" w:cstheme="minorHAnsi"/>
           <w:lang w:val="en-GB"/>
         </w:rPr>
-        <w:t>Web Application - Administrative screens are used mainly for input through text fields in HTML page. Screens for system user are still needed to discuss.</w:t>
+      </w:pPr>
+      <w:r>
+        <w:rPr>
+          <w:rFonts w:asciiTheme="minorHAnsi" w:hAnsiTheme="minorHAnsi" w:cstheme="minorHAnsi"/>
+          <w:lang w:val="en-GB"/>
+        </w:rPr>
+        <w:t>Web Application – Very little maintenance should be required for this Web Application.</w:t>
+      </w:r>
+    </w:p>
+    <w:p>
+      <w:pPr>
+        <w:rPr>
+          <w:rFonts w:asciiTheme="minorHAnsi" w:hAnsiTheme="minorHAnsi" w:cstheme="minorHAnsi"/>
+          <w:lang w:val="en-GB"/>
+        </w:rPr>
+      </w:pPr>
+    </w:p>
+    <w:p>
+      <w:pPr>
+        <w:rPr>
+          <w:rFonts w:asciiTheme="minorHAnsi" w:hAnsiTheme="minorHAnsi" w:cstheme="minorHAnsi"/>
+        </w:rPr>
+      </w:pPr>
+      <w:r>
+        <w:rPr>
+          <w:rFonts w:asciiTheme="minorHAnsi" w:hAnsiTheme="minorHAnsi" w:cstheme="minorHAnsi"/>
+        </w:rPr>
+        <w:t>Upgrades of hardware and software should have little effect on this project, but may result in downtime.</w:t>
       </w:r>
     </w:p>
     <w:p>
       <w:pPr>
         <w:pStyle w:val="Heading2"/>
       </w:pPr>
-      <w:bookmarkStart w:id="23" w:name="_Toc522530016"/>
-      <w:r>
-        <w:t>Help</w:t>
-      </w:r>
-      <w:bookmarkEnd w:id="23"/>
-    </w:p>
-    <w:p>
-      <w:pPr>
-        <w:rPr>
-          <w:rFonts w:asciiTheme="minorHAnsi" w:hAnsiTheme="minorHAnsi" w:cstheme="minorHAnsi"/>
-        </w:rPr>
-      </w:pPr>
-      <w:r>
-        <w:rPr>
-          <w:rFonts w:asciiTheme="minorHAnsi" w:hAnsiTheme="minorHAnsi" w:cstheme="minorHAnsi"/>
-        </w:rPr>
-        <w:t>Help will come in the form of all the documentation created prior to coding, which explain the intended uses. Should time allow, detailed instructions will be written on how to create and implement the system with the intentions of publishing as an Open Source solution.</w:t>
-      </w:r>
-    </w:p>
-    <w:p>
-      <w:pPr>
-        <w:pStyle w:val="Heading2"/>
-      </w:pPr>
-      <w:bookmarkStart w:id="24" w:name="_Toc522530017"/>
-      <w:r>
-        <w:t>Performance</w:t>
-      </w:r>
-      <w:bookmarkEnd w:id="24"/>
-    </w:p>
-    <w:p>
-      <w:pPr>
-        <w:jc w:val="both"/>
-        <w:rPr>
-          <w:rFonts w:asciiTheme="minorHAnsi" w:hAnsiTheme="minorHAnsi"/>
-        </w:rPr>
-      </w:pPr>
-      <w:r>
-        <w:rPr>
-          <w:rFonts w:asciiTheme="minorHAnsi" w:hAnsiTheme="minorHAnsi"/>
-        </w:rPr>
-        <w:t xml:space="preserve">The system is required to collect data from </w:t>
-      </w:r>
-      <w:r>
-        <w:rPr>
-          <w:rFonts w:asciiTheme="minorHAnsi" w:hAnsiTheme="minorHAnsi"/>
-        </w:rPr>
-        <w:t>all</w:t>
-      </w:r>
-      <w:r>
-        <w:rPr>
-          <w:rFonts w:asciiTheme="minorHAnsi" w:hAnsiTheme="minorHAnsi"/>
-        </w:rPr>
-        <w:t xml:space="preserve"> </w:t>
-      </w:r>
-      <w:r>
-        <w:rPr>
-          <w:rFonts w:asciiTheme="minorHAnsi" w:hAnsiTheme="minorHAnsi"/>
-        </w:rPr>
-        <w:t>IoT</w:t>
-      </w:r>
-      <w:r>
-        <w:rPr>
-          <w:rFonts w:asciiTheme="minorHAnsi" w:hAnsiTheme="minorHAnsi"/>
-        </w:rPr>
-        <w:t xml:space="preserve"> devices </w:t>
-      </w:r>
-      <w:r>
-        <w:rPr>
-          <w:rFonts w:asciiTheme="minorHAnsi" w:hAnsiTheme="minorHAnsi"/>
-        </w:rPr>
-        <w:t xml:space="preserve">tagged to </w:t>
-      </w:r>
-      <w:r>
-        <w:rPr>
-          <w:rFonts w:asciiTheme="minorHAnsi" w:hAnsiTheme="minorHAnsi"/>
-        </w:rPr>
-        <w:t xml:space="preserve">the station. </w:t>
-      </w:r>
-      <w:r>
-        <w:rPr>
-          <w:rFonts w:asciiTheme="minorHAnsi" w:hAnsiTheme="minorHAnsi"/>
-        </w:rPr>
-        <w:t>As of now e</w:t>
-      </w:r>
-      <w:r>
-        <w:rPr>
-          <w:rFonts w:asciiTheme="minorHAnsi" w:hAnsiTheme="minorHAnsi"/>
-        </w:rPr>
-        <w:t xml:space="preserve">ach station is equipped with two </w:t>
-      </w:r>
-      <w:r>
-        <w:rPr>
-          <w:rFonts w:asciiTheme="minorHAnsi" w:hAnsiTheme="minorHAnsi"/>
-        </w:rPr>
-        <w:t>stations</w:t>
-      </w:r>
-      <w:r>
-        <w:rPr>
-          <w:rFonts w:asciiTheme="minorHAnsi" w:hAnsiTheme="minorHAnsi"/>
-        </w:rPr>
-        <w:t xml:space="preserve">. </w:t>
-      </w:r>
-      <w:r>
-        <w:rPr>
-          <w:rFonts w:asciiTheme="minorHAnsi" w:hAnsiTheme="minorHAnsi"/>
-        </w:rPr>
-        <w:t>F</w:t>
-      </w:r>
-      <w:r>
-        <w:rPr>
-          <w:rFonts w:asciiTheme="minorHAnsi" w:hAnsiTheme="minorHAnsi"/>
-        </w:rPr>
-        <w:t xml:space="preserve">or the first implementation phase, the system needs to process data for </w:t>
-      </w:r>
-      <w:r>
-        <w:rPr>
-          <w:rFonts w:asciiTheme="minorHAnsi" w:hAnsiTheme="minorHAnsi"/>
-        </w:rPr>
-        <w:t xml:space="preserve">a </w:t>
-      </w:r>
-      <w:r>
-        <w:rPr>
-          <w:rFonts w:asciiTheme="minorHAnsi" w:hAnsiTheme="minorHAnsi"/>
-        </w:rPr>
-        <w:t xml:space="preserve">total </w:t>
-      </w:r>
-      <w:r>
-        <w:rPr>
-          <w:rFonts w:asciiTheme="minorHAnsi" w:hAnsiTheme="minorHAnsi"/>
-        </w:rPr>
-        <w:t xml:space="preserve">of </w:t>
-      </w:r>
-      <w:r>
-        <w:rPr>
-          <w:rFonts w:asciiTheme="minorHAnsi" w:hAnsiTheme="minorHAnsi"/>
-        </w:rPr>
-        <w:t xml:space="preserve">5 stations. However, </w:t>
-      </w:r>
-      <w:r>
-        <w:rPr>
-          <w:rFonts w:asciiTheme="minorHAnsi" w:hAnsiTheme="minorHAnsi"/>
-        </w:rPr>
-        <w:t>the number</w:t>
-      </w:r>
-      <w:r>
-        <w:rPr>
-          <w:rFonts w:asciiTheme="minorHAnsi" w:hAnsiTheme="minorHAnsi"/>
-        </w:rPr>
-        <w:t xml:space="preserve"> </w:t>
-      </w:r>
-      <w:r>
-        <w:rPr>
-          <w:rFonts w:asciiTheme="minorHAnsi" w:hAnsiTheme="minorHAnsi"/>
-        </w:rPr>
-        <w:t xml:space="preserve">of stations to be serviced by the application </w:t>
-      </w:r>
-      <w:r>
-        <w:rPr>
-          <w:rFonts w:asciiTheme="minorHAnsi" w:hAnsiTheme="minorHAnsi"/>
-        </w:rPr>
-        <w:t xml:space="preserve">is set to increase in the future.  </w:t>
-      </w:r>
-      <w:r>
-        <w:rPr>
-          <w:rFonts w:asciiTheme="minorHAnsi" w:hAnsiTheme="minorHAnsi"/>
-        </w:rPr>
-        <w:t>Therefore,</w:t>
-      </w:r>
-      <w:r>
-        <w:rPr>
-          <w:rFonts w:asciiTheme="minorHAnsi" w:hAnsiTheme="minorHAnsi"/>
-        </w:rPr>
-        <w:t xml:space="preserve"> </w:t>
-      </w:r>
-      <w:r>
-        <w:rPr>
-          <w:rFonts w:asciiTheme="minorHAnsi" w:hAnsiTheme="minorHAnsi"/>
-        </w:rPr>
-        <w:t xml:space="preserve">it is necessary to design </w:t>
-      </w:r>
-      <w:r>
-        <w:rPr>
-          <w:rFonts w:asciiTheme="minorHAnsi" w:hAnsiTheme="minorHAnsi"/>
-        </w:rPr>
-        <w:t xml:space="preserve">the system </w:t>
-      </w:r>
-      <w:r>
-        <w:rPr>
-          <w:rFonts w:asciiTheme="minorHAnsi" w:hAnsiTheme="minorHAnsi"/>
-        </w:rPr>
-        <w:t xml:space="preserve">to perform </w:t>
-      </w:r>
-      <w:r>
-        <w:rPr>
-          <w:rFonts w:asciiTheme="minorHAnsi" w:hAnsiTheme="minorHAnsi"/>
-        </w:rPr>
-        <w:t>efficiently taking into consideration the landscape of devices and stations to be served by the system in the future</w:t>
-      </w:r>
-      <w:r>
-        <w:rPr>
-          <w:rFonts w:asciiTheme="minorHAnsi" w:hAnsiTheme="minorHAnsi"/>
-        </w:rPr>
-        <w:t>.</w:t>
-      </w:r>
-    </w:p>
-    <w:p>
-      <w:pPr>
-        <w:pStyle w:val="Heading2"/>
-      </w:pPr>
-      <w:bookmarkStart w:id="25" w:name="_Toc522530018"/>
-      <w:r>
-        <w:t>Reliability</w:t>
-      </w:r>
-      <w:bookmarkEnd w:id="25"/>
-    </w:p>
-    <w:p>
-      <w:pPr>
-        <w:rPr>
-          <w:lang w:val="en-GB"/>
-        </w:rPr>
-      </w:pPr>
-      <w:r>
-        <w:rPr>
-          <w:lang w:val="en-GB"/>
-        </w:rPr>
-        <w:t>….</w:t>
-      </w:r>
-    </w:p>
-    <w:p>
-      <w:pPr>
-        <w:rPr>
-          <w:lang w:val="en-GB"/>
-        </w:rPr>
-      </w:pPr>
-    </w:p>
-    <w:p>
-      <w:pPr>
-        <w:pStyle w:val="Heading2"/>
-      </w:pPr>
-      <w:bookmarkStart w:id="26" w:name="_Toc522530019"/>
-      <w:r>
-        <w:t>Maintainability</w:t>
-      </w:r>
-      <w:bookmarkEnd w:id="26"/>
-    </w:p>
-    <w:p>
-      <w:pPr>
-        <w:rPr>
-          <w:rFonts w:asciiTheme="minorHAnsi" w:hAnsiTheme="minorHAnsi" w:cstheme="minorHAnsi"/>
-          <w:lang w:val="en-GB"/>
-        </w:rPr>
-      </w:pPr>
-      <w:r>
-        <w:rPr>
-          <w:rFonts w:asciiTheme="minorHAnsi" w:hAnsiTheme="minorHAnsi" w:cstheme="minorHAnsi"/>
-          <w:lang w:val="en-GB"/>
-        </w:rPr>
-        <w:t>AWS services – are already managed by AWS.</w:t>
-      </w:r>
-    </w:p>
-    <w:p>
-      <w:pPr>
-        <w:rPr>
-          <w:rFonts w:asciiTheme="minorHAnsi" w:hAnsiTheme="minorHAnsi" w:cstheme="minorHAnsi"/>
-          <w:lang w:val="en-GB"/>
-        </w:rPr>
-      </w:pPr>
-      <w:r>
-        <w:rPr>
-          <w:rFonts w:asciiTheme="minorHAnsi" w:hAnsiTheme="minorHAnsi" w:cstheme="minorHAnsi"/>
-          <w:lang w:val="en-GB"/>
-        </w:rPr>
-        <w:t>Logstash – is needed to be maintained and tuning performance by system Admin in case of performance becomes slower because of adding a lot of new devices.</w:t>
-      </w:r>
-    </w:p>
-    <w:p>
-      <w:pPr>
-        <w:rPr>
-          <w:rFonts w:asciiTheme="minorHAnsi" w:hAnsiTheme="minorHAnsi" w:cstheme="minorHAnsi"/>
-          <w:lang w:val="en-GB"/>
-        </w:rPr>
-      </w:pPr>
-      <w:r>
-        <w:rPr>
-          <w:rFonts w:asciiTheme="minorHAnsi" w:hAnsiTheme="minorHAnsi" w:cstheme="minorHAnsi"/>
-          <w:lang w:val="en-GB"/>
-        </w:rPr>
-        <w:t>Web Application – Very little maintenance should be required for this Web Application.</w:t>
-      </w:r>
-    </w:p>
-    <w:p>
-      <w:pPr>
-        <w:rPr>
-          <w:rFonts w:asciiTheme="minorHAnsi" w:hAnsiTheme="minorHAnsi" w:cstheme="minorHAnsi"/>
-          <w:lang w:val="en-GB"/>
-        </w:rPr>
-      </w:pPr>
-    </w:p>
-    <w:p>
-      <w:pPr>
-        <w:rPr>
-          <w:rFonts w:asciiTheme="minorHAnsi" w:hAnsiTheme="minorHAnsi" w:cstheme="minorHAnsi"/>
-        </w:rPr>
-      </w:pPr>
-      <w:r>
-        <w:rPr>
-          <w:rFonts w:asciiTheme="minorHAnsi" w:hAnsiTheme="minorHAnsi" w:cstheme="minorHAnsi"/>
-        </w:rPr>
-        <w:t>Upgrades of hardware and software should have little effect on this project, but may result in downtime.</w:t>
-      </w:r>
-    </w:p>
-    <w:p>
-      <w:pPr>
-        <w:pStyle w:val="Heading2"/>
-      </w:pPr>
       <w:bookmarkStart w:id="27" w:name="_Toc522530020"/>
       <w:r>
-        <w:lastRenderedPageBreak/>
         <w:t>Portability</w:t>
       </w:r>
       <w:bookmarkEnd w:id="27"/>
@@ -13817,6 +13608,11 @@
       <w:szCs w:val="20"/>
     </w:rPr>
   </w:style>
+  <w:style w:type="character" w:customStyle="1" w:styleId="normaltextrun">
+    <w:name w:val="normaltextrun"/>
+    <w:basedOn w:val="DefaultParagraphFont"/>
+    <w:rsid w:val="00CB44A5"/>
+  </w:style>
 </w:styles>
 </file>
 
@@ -14086,7 +13882,7 @@
 </file>
 
 <file path=customXml/itemProps1.xml><?xml version="1.0" encoding="utf-8"?>
-<ds:datastoreItem xmlns:ds="http://schemas.openxmlformats.org/officeDocument/2006/customXml" ds:itemID="{D054D360-FFC1-594D-A224-342C92CC636A}">
+<ds:datastoreItem xmlns:ds="http://schemas.openxmlformats.org/officeDocument/2006/customXml" ds:itemID="{1BAB9FDE-3B73-7C47-98A4-90A6BAFCD78D}">
   <ds:schemaRefs>
     <ds:schemaRef ds:uri="http://schemas.openxmlformats.org/officeDocument/2006/bibliography"/>
   </ds:schemaRefs>

</xml_diff>